<commit_message>
Adding updated documentation for SDK version 4.3.5
</commit_message>
<xml_diff>
--- a/Documentation/Developer_Guide_Android.docx
+++ b/Documentation/Developer_Guide_Android.docx
@@ -166,7 +166,6 @@
                             <w:szCs w:val="72"/>
                           </w:rPr>
                         </w:pPr>
-                        <w:proofErr w:type="spellStart"/>
                         <w:r>
                           <w:rPr>
                             <w:rFonts w:ascii="Arial" w:hAnsi="Arial" w:cs="Arial"/>
@@ -176,19 +175,7 @@
                             <w:sz w:val="72"/>
                             <w:szCs w:val="72"/>
                           </w:rPr>
-                          <w:t>PubMatic</w:t>
-                        </w:r>
-                        <w:proofErr w:type="spellEnd"/>
-                        <w:r>
-                          <w:rPr>
-                            <w:rFonts w:ascii="Arial" w:hAnsi="Arial" w:cs="Arial"/>
-                            <w:b/>
-                            <w:bCs/>
-                            <w:color w:val="006BAD"/>
-                            <w:sz w:val="72"/>
-                            <w:szCs w:val="72"/>
-                          </w:rPr>
-                          <w:t xml:space="preserve"> Android SDK </w:t>
+                          <w:t xml:space="preserve">PubMatic Android SDK </w:t>
                         </w:r>
                       </w:p>
                       <w:p>
@@ -246,26 +233,15 @@
                             <w:sz w:val="40"/>
                             <w:szCs w:val="40"/>
                           </w:rPr>
-                          <w:t>Version 3.0</w:t>
+                          <w:t>For Android SDK Version 4.3</w:t>
                         </w:r>
-                      </w:p>
-                      <w:p>
-                        <w:pPr>
-                          <w:pStyle w:val="Body"/>
-                          <w:jc w:val="right"/>
-                          <w:rPr>
-                            <w:rFonts w:ascii="Arial Narrow" w:hAnsi="Arial Narrow"/>
-                            <w:sz w:val="40"/>
-                            <w:szCs w:val="40"/>
-                          </w:rPr>
-                        </w:pPr>
                         <w:r>
                           <w:rPr>
                             <w:rFonts w:ascii="Arial Narrow" w:eastAsia="Arial Narrow" w:hAnsi="Arial Narrow" w:cs="Arial Narrow"/>
                             <w:sz w:val="40"/>
                             <w:szCs w:val="40"/>
                           </w:rPr>
-                          <w:t>For Android SDK Version 4.3</w:t>
+                          <w:t>.5</w:t>
                         </w:r>
                       </w:p>
                     </w:tc>
@@ -299,7 +275,16 @@
                             <w:sz w:val="36"/>
                             <w:szCs w:val="36"/>
                           </w:rPr>
-                          <w:t>Sept 1, 2015</w:t>
+                          <w:t>Nov 23</w:t>
+                        </w:r>
+                        <w:r>
+                          <w:rPr>
+                            <w:rFonts w:ascii="Arial Narrow" w:eastAsia="Arial Narrow" w:hAnsi="Arial Narrow" w:cs="Arial Narrow"/>
+                            <w:color w:val="006BAD"/>
+                            <w:sz w:val="36"/>
+                            <w:szCs w:val="36"/>
+                          </w:rPr>
+                          <w:t>, 2015</w:t>
                         </w:r>
                       </w:p>
                     </w:tc>
@@ -314,6 +299,8 @@
             <w:bookmarkEnd w:id="0"/>
           </w:p>
         </w:tc>
+        <w:bookmarkStart w:id="1" w:name="_GoBack"/>
+        <w:bookmarkEnd w:id="1"/>
       </w:tr>
     </w:tbl>
     <w:p>
@@ -814,7 +801,7 @@
           <w:r>
             <w:fldChar w:fldCharType="separate"/>
           </w:r>
-          <w:hyperlink w:anchor="_Toc428284205" w:history="1">
+          <w:hyperlink w:anchor="_Toc436057557" w:history="1">
             <w:r>
               <w:rPr>
                 <w:rStyle w:val="Hyperlink"/>
@@ -837,7 +824,7 @@
               <w:rPr>
                 <w:webHidden/>
               </w:rPr>
-              <w:instrText xml:space="preserve"> PAGEREF _Toc428284205 \h </w:instrText>
+              <w:instrText xml:space="preserve"> PAGEREF _Toc436057557 \h </w:instrText>
             </w:r>
             <w:r>
               <w:rPr>
@@ -874,7 +861,7 @@
               <w:lang w:val="en-US"/>
             </w:rPr>
           </w:pPr>
-          <w:hyperlink w:anchor="_Toc428284206" w:history="1">
+          <w:hyperlink w:anchor="_Toc436057558" w:history="1">
             <w:r>
               <w:rPr>
                 <w:rStyle w:val="Hyperlink"/>
@@ -897,7 +884,7 @@
               <w:rPr>
                 <w:webHidden/>
               </w:rPr>
-              <w:instrText xml:space="preserve"> PAGEREF _Toc428284206 \h </w:instrText>
+              <w:instrText xml:space="preserve"> PAGEREF _Toc436057558 \h </w:instrText>
             </w:r>
             <w:r>
               <w:rPr>
@@ -932,12 +919,12 @@
               <w:lang w:val="en-US"/>
             </w:rPr>
           </w:pPr>
-          <w:hyperlink w:anchor="_Toc428284207" w:history="1">
+          <w:hyperlink w:anchor="_Toc436057559" w:history="1">
             <w:r>
               <w:rPr>
                 <w:rStyle w:val="Hyperlink"/>
               </w:rPr>
-              <w:t>What Changed In 4.3</w:t>
+              <w:t>What Changed In 4.3.5</w:t>
             </w:r>
             <w:r>
               <w:rPr>
@@ -955,7 +942,7 @@
               <w:rPr>
                 <w:webHidden/>
               </w:rPr>
-              <w:instrText xml:space="preserve"> PAGEREF _Toc428284207 \h </w:instrText>
+              <w:instrText xml:space="preserve"> PAGEREF _Toc436057559 \h </w:instrText>
             </w:r>
             <w:r>
               <w:rPr>
@@ -990,12 +977,12 @@
               <w:lang w:val="en-US"/>
             </w:rPr>
           </w:pPr>
-          <w:hyperlink w:anchor="_Toc428284208" w:history="1">
+          <w:hyperlink w:anchor="_Toc436057560" w:history="1">
             <w:r>
               <w:rPr>
                 <w:rStyle w:val="Hyperlink"/>
               </w:rPr>
-              <w:t>Upgrading From 4.2</w:t>
+              <w:t>Upgrading From 4.3</w:t>
             </w:r>
             <w:r>
               <w:rPr>
@@ -1013,7 +1000,7 @@
               <w:rPr>
                 <w:webHidden/>
               </w:rPr>
-              <w:instrText xml:space="preserve"> PAGEREF _Toc428284208 \h </w:instrText>
+              <w:instrText xml:space="preserve"> PAGEREF _Toc436057560 \h </w:instrText>
             </w:r>
             <w:r>
               <w:rPr>
@@ -1048,7 +1035,7 @@
               <w:lang w:val="en-US"/>
             </w:rPr>
           </w:pPr>
-          <w:hyperlink w:anchor="_Toc428284209" w:history="1">
+          <w:hyperlink w:anchor="_Toc436057561" w:history="1">
             <w:r>
               <w:rPr>
                 <w:rStyle w:val="Hyperlink"/>
@@ -1071,7 +1058,7 @@
               <w:rPr>
                 <w:webHidden/>
               </w:rPr>
-              <w:instrText xml:space="preserve"> PAGEREF _Toc428284209 \h </w:instrText>
+              <w:instrText xml:space="preserve"> PAGEREF _Toc436057561 \h </w:instrText>
             </w:r>
             <w:r>
               <w:rPr>
@@ -1106,12 +1093,24 @@
               <w:lang w:val="en-US"/>
             </w:rPr>
           </w:pPr>
-          <w:hyperlink w:anchor="_Toc428284210" w:history="1">
+          <w:hyperlink w:anchor="_Toc436057562" w:history="1">
             <w:r>
               <w:rPr>
                 <w:rStyle w:val="Hyperlink"/>
               </w:rPr>
-              <w:t>SDK Contents</w:t>
+              <w:t>SDK Co</w:t>
+            </w:r>
+            <w:r>
+              <w:rPr>
+                <w:rStyle w:val="Hyperlink"/>
+              </w:rPr>
+              <w:t>n</w:t>
+            </w:r>
+            <w:r>
+              <w:rPr>
+                <w:rStyle w:val="Hyperlink"/>
+              </w:rPr>
+              <w:t>tents</w:t>
             </w:r>
             <w:r>
               <w:rPr>
@@ -1129,7 +1128,7 @@
               <w:rPr>
                 <w:webHidden/>
               </w:rPr>
-              <w:instrText xml:space="preserve"> PAGEREF _Toc428284210 \h </w:instrText>
+              <w:instrText xml:space="preserve"> PAGEREF _Toc436057562 \h </w:instrText>
             </w:r>
             <w:r>
               <w:rPr>
@@ -1164,7 +1163,7 @@
               <w:lang w:val="en-US"/>
             </w:rPr>
           </w:pPr>
-          <w:hyperlink w:anchor="_Toc428284211" w:history="1">
+          <w:hyperlink w:anchor="_Toc436057563" w:history="1">
             <w:r>
               <w:rPr>
                 <w:rStyle w:val="Hyperlink"/>
@@ -1187,7 +1186,7 @@
               <w:rPr>
                 <w:webHidden/>
               </w:rPr>
-              <w:instrText xml:space="preserve"> PAGEREF _Toc428284211 \h </w:instrText>
+              <w:instrText xml:space="preserve"> PAGEREF _Toc436057563 \h </w:instrText>
             </w:r>
             <w:r>
               <w:rPr>
@@ -1222,12 +1221,12 @@
               <w:lang w:val="en-US"/>
             </w:rPr>
           </w:pPr>
-          <w:hyperlink w:anchor="_Toc428284212" w:history="1">
+          <w:hyperlink w:anchor="_Toc436057564" w:history="1">
             <w:r>
               <w:rPr>
                 <w:rStyle w:val="Hyperlink"/>
               </w:rPr>
-              <w:t>Installing Pubmatic Android SDK</w:t>
+              <w:t>Installing PubMatic Android SDK</w:t>
             </w:r>
             <w:r>
               <w:rPr>
@@ -1245,7 +1244,7 @@
               <w:rPr>
                 <w:webHidden/>
               </w:rPr>
-              <w:instrText xml:space="preserve"> PAGEREF _Toc428284212 \h </w:instrText>
+              <w:instrText xml:space="preserve"> PAGEREF _Toc436057564 \h </w:instrText>
             </w:r>
             <w:r>
               <w:rPr>
@@ -1282,7 +1281,7 @@
               <w:lang w:val="en-US"/>
             </w:rPr>
           </w:pPr>
-          <w:hyperlink w:anchor="_Toc428284213" w:history="1">
+          <w:hyperlink w:anchor="_Toc436057565" w:history="1">
             <w:r>
               <w:rPr>
                 <w:rStyle w:val="Hyperlink"/>
@@ -1306,7 +1305,7 @@
               <w:rPr>
                 <w:webHidden/>
               </w:rPr>
-              <w:instrText xml:space="preserve"> PAGEREF _Toc428284213 \h </w:instrText>
+              <w:instrText xml:space="preserve"> PAGEREF _Toc436057565 \h </w:instrText>
             </w:r>
             <w:r>
               <w:rPr>
@@ -1341,7 +1340,7 @@
               <w:lang w:val="en-US"/>
             </w:rPr>
           </w:pPr>
-          <w:hyperlink w:anchor="_Toc428284214" w:history="1">
+          <w:hyperlink w:anchor="_Toc436057566" w:history="1">
             <w:r>
               <w:rPr>
                 <w:rStyle w:val="Hyperlink"/>
@@ -1364,7 +1363,7 @@
               <w:rPr>
                 <w:webHidden/>
               </w:rPr>
-              <w:instrText xml:space="preserve"> PAGEREF _Toc428284214 \h </w:instrText>
+              <w:instrText xml:space="preserve"> PAGEREF _Toc436057566 \h </w:instrText>
             </w:r>
             <w:r>
               <w:rPr>
@@ -1399,7 +1398,7 @@
               <w:lang w:val="en-US"/>
             </w:rPr>
           </w:pPr>
-          <w:hyperlink w:anchor="_Toc428284215" w:history="1">
+          <w:hyperlink w:anchor="_Toc436057567" w:history="1">
             <w:r>
               <w:rPr>
                 <w:rStyle w:val="Hyperlink"/>
@@ -1422,7 +1421,7 @@
               <w:rPr>
                 <w:webHidden/>
               </w:rPr>
-              <w:instrText xml:space="preserve"> PAGEREF _Toc428284215 \h </w:instrText>
+              <w:instrText xml:space="preserve"> PAGEREF _Toc436057567 \h </w:instrText>
             </w:r>
             <w:r>
               <w:rPr>
@@ -1456,18 +1455,14 @@
               <w:rFonts w:asciiTheme="minorHAnsi" w:eastAsiaTheme="minorEastAsia" w:hAnsiTheme="minorHAnsi" w:cstheme="minorBidi"/>
               <w:bCs w:val="0"/>
               <w:i w:val="0"/>
-              <w:sz w:val="16"/>
-              <w:szCs w:val="16"/>
               <w:lang w:val="en-US"/>
             </w:rPr>
           </w:pPr>
-          <w:hyperlink w:anchor="_Toc428284216" w:history="1">
+          <w:hyperlink w:anchor="_Toc436057568" w:history="1">
             <w:r>
               <w:rPr>
                 <w:rStyle w:val="Hyperlink"/>
                 <w:b/>
-                <w:sz w:val="16"/>
-                <w:szCs w:val="16"/>
               </w:rPr>
               <w:t>1.</w:t>
             </w:r>
@@ -1476,8 +1471,6 @@
                 <w:rFonts w:asciiTheme="minorHAnsi" w:eastAsiaTheme="minorEastAsia" w:hAnsiTheme="minorHAnsi" w:cstheme="minorBidi"/>
                 <w:bCs w:val="0"/>
                 <w:i w:val="0"/>
-                <w:sz w:val="16"/>
-                <w:szCs w:val="16"/>
                 <w:lang w:val="en-US"/>
               </w:rPr>
               <w:tab/>
@@ -1486,63 +1479,47 @@
               <w:rPr>
                 <w:rStyle w:val="Hyperlink"/>
                 <w:b/>
-                <w:sz w:val="16"/>
-                <w:szCs w:val="16"/>
               </w:rPr>
               <w:t>Layout Based Ad View Creation</w:t>
             </w:r>
             <w:r>
               <w:rPr>
                 <w:webHidden/>
-                <w:sz w:val="16"/>
-                <w:szCs w:val="16"/>
               </w:rPr>
               <w:tab/>
             </w:r>
             <w:r>
               <w:rPr>
                 <w:webHidden/>
-                <w:sz w:val="16"/>
-                <w:szCs w:val="16"/>
               </w:rPr>
               <w:fldChar w:fldCharType="begin"/>
             </w:r>
             <w:r>
               <w:rPr>
                 <w:webHidden/>
-                <w:sz w:val="16"/>
-                <w:szCs w:val="16"/>
-              </w:rPr>
-              <w:instrText xml:space="preserve"> PAGEREF _Toc428284216 \h </w:instrText>
+              </w:rPr>
+              <w:instrText xml:space="preserve"> PAGEREF _Toc436057568 \h </w:instrText>
             </w:r>
             <w:r>
               <w:rPr>
                 <w:webHidden/>
-                <w:sz w:val="16"/>
-                <w:szCs w:val="16"/>
               </w:rPr>
             </w:r>
             <w:r>
               <w:rPr>
                 <w:webHidden/>
-                <w:sz w:val="16"/>
-                <w:szCs w:val="16"/>
               </w:rPr>
               <w:fldChar w:fldCharType="separate"/>
             </w:r>
             <w:r>
               <w:rPr>
                 <w:webHidden/>
-                <w:sz w:val="16"/>
-                <w:szCs w:val="16"/>
               </w:rPr>
               <w:t>13</w:t>
             </w:r>
             <w:r>
               <w:rPr>
                 <w:webHidden/>
-                <w:sz w:val="16"/>
-                <w:szCs w:val="16"/>
               </w:rPr>
               <w:fldChar w:fldCharType="end"/>
             </w:r>
@@ -1555,18 +1532,14 @@
               <w:rFonts w:asciiTheme="minorHAnsi" w:eastAsiaTheme="minorEastAsia" w:hAnsiTheme="minorHAnsi" w:cstheme="minorBidi"/>
               <w:bCs w:val="0"/>
               <w:i w:val="0"/>
-              <w:sz w:val="16"/>
-              <w:szCs w:val="16"/>
               <w:lang w:val="en-US"/>
             </w:rPr>
           </w:pPr>
-          <w:hyperlink w:anchor="_Toc428284217" w:history="1">
+          <w:hyperlink w:anchor="_Toc436057569" w:history="1">
             <w:r>
               <w:rPr>
                 <w:rStyle w:val="Hyperlink"/>
                 <w:b/>
-                <w:sz w:val="16"/>
-                <w:szCs w:val="16"/>
               </w:rPr>
               <w:t>2.</w:t>
             </w:r>
@@ -1575,8 +1548,6 @@
                 <w:rFonts w:asciiTheme="minorHAnsi" w:eastAsiaTheme="minorEastAsia" w:hAnsiTheme="minorHAnsi" w:cstheme="minorBidi"/>
                 <w:bCs w:val="0"/>
                 <w:i w:val="0"/>
-                <w:sz w:val="16"/>
-                <w:szCs w:val="16"/>
                 <w:lang w:val="en-US"/>
               </w:rPr>
               <w:tab/>
@@ -1585,63 +1556,47 @@
               <w:rPr>
                 <w:rStyle w:val="Hyperlink"/>
                 <w:b/>
-                <w:sz w:val="16"/>
-                <w:szCs w:val="16"/>
               </w:rPr>
               <w:t>Code Based Ad View Creation</w:t>
             </w:r>
             <w:r>
               <w:rPr>
                 <w:webHidden/>
-                <w:sz w:val="16"/>
-                <w:szCs w:val="16"/>
               </w:rPr>
               <w:tab/>
             </w:r>
             <w:r>
               <w:rPr>
                 <w:webHidden/>
-                <w:sz w:val="16"/>
-                <w:szCs w:val="16"/>
               </w:rPr>
               <w:fldChar w:fldCharType="begin"/>
             </w:r>
             <w:r>
               <w:rPr>
                 <w:webHidden/>
-                <w:sz w:val="16"/>
-                <w:szCs w:val="16"/>
-              </w:rPr>
-              <w:instrText xml:space="preserve"> PAGEREF _Toc428284217 \h </w:instrText>
+              </w:rPr>
+              <w:instrText xml:space="preserve"> PAGEREF _Toc436057569 \h </w:instrText>
             </w:r>
             <w:r>
               <w:rPr>
                 <w:webHidden/>
-                <w:sz w:val="16"/>
-                <w:szCs w:val="16"/>
               </w:rPr>
             </w:r>
             <w:r>
               <w:rPr>
                 <w:webHidden/>
-                <w:sz w:val="16"/>
-                <w:szCs w:val="16"/>
               </w:rPr>
               <w:fldChar w:fldCharType="separate"/>
             </w:r>
             <w:r>
               <w:rPr>
                 <w:webHidden/>
-                <w:sz w:val="16"/>
-                <w:szCs w:val="16"/>
               </w:rPr>
               <w:t>14</w:t>
             </w:r>
             <w:r>
               <w:rPr>
                 <w:webHidden/>
-                <w:sz w:val="16"/>
-                <w:szCs w:val="16"/>
               </w:rPr>
               <w:fldChar w:fldCharType="end"/>
             </w:r>
@@ -1654,18 +1609,14 @@
               <w:rFonts w:asciiTheme="minorHAnsi" w:eastAsiaTheme="minorEastAsia" w:hAnsiTheme="minorHAnsi" w:cstheme="minorBidi"/>
               <w:bCs w:val="0"/>
               <w:i w:val="0"/>
-              <w:sz w:val="16"/>
-              <w:szCs w:val="16"/>
               <w:lang w:val="en-US"/>
             </w:rPr>
           </w:pPr>
-          <w:hyperlink w:anchor="_Toc428284218" w:history="1">
+          <w:hyperlink w:anchor="_Toc436057570" w:history="1">
             <w:r>
               <w:rPr>
                 <w:rStyle w:val="Hyperlink"/>
                 <w:b/>
-                <w:sz w:val="16"/>
-                <w:szCs w:val="16"/>
               </w:rPr>
               <w:t>3.</w:t>
             </w:r>
@@ -1674,8 +1625,6 @@
                 <w:rFonts w:asciiTheme="minorHAnsi" w:eastAsiaTheme="minorEastAsia" w:hAnsiTheme="minorHAnsi" w:cstheme="minorBidi"/>
                 <w:bCs w:val="0"/>
                 <w:i w:val="0"/>
-                <w:sz w:val="16"/>
-                <w:szCs w:val="16"/>
                 <w:lang w:val="en-US"/>
               </w:rPr>
               <w:tab/>
@@ -1684,63 +1633,47 @@
               <w:rPr>
                 <w:rStyle w:val="Hyperlink"/>
                 <w:b/>
-                <w:sz w:val="16"/>
-                <w:szCs w:val="16"/>
               </w:rPr>
               <w:t>Displaying Ad View</w:t>
             </w:r>
             <w:r>
               <w:rPr>
                 <w:webHidden/>
-                <w:sz w:val="16"/>
-                <w:szCs w:val="16"/>
               </w:rPr>
               <w:tab/>
             </w:r>
             <w:r>
               <w:rPr>
                 <w:webHidden/>
-                <w:sz w:val="16"/>
-                <w:szCs w:val="16"/>
               </w:rPr>
               <w:fldChar w:fldCharType="begin"/>
             </w:r>
             <w:r>
               <w:rPr>
                 <w:webHidden/>
-                <w:sz w:val="16"/>
-                <w:szCs w:val="16"/>
-              </w:rPr>
-              <w:instrText xml:space="preserve"> PAGEREF _Toc428284218 \h </w:instrText>
+              </w:rPr>
+              <w:instrText xml:space="preserve"> PAGEREF _Toc436057570 \h </w:instrText>
             </w:r>
             <w:r>
               <w:rPr>
                 <w:webHidden/>
-                <w:sz w:val="16"/>
-                <w:szCs w:val="16"/>
               </w:rPr>
             </w:r>
             <w:r>
               <w:rPr>
                 <w:webHidden/>
-                <w:sz w:val="16"/>
-                <w:szCs w:val="16"/>
               </w:rPr>
               <w:fldChar w:fldCharType="separate"/>
             </w:r>
             <w:r>
               <w:rPr>
                 <w:webHidden/>
-                <w:sz w:val="16"/>
-                <w:szCs w:val="16"/>
               </w:rPr>
               <w:t>15</w:t>
             </w:r>
             <w:r>
               <w:rPr>
                 <w:webHidden/>
-                <w:sz w:val="16"/>
-                <w:szCs w:val="16"/>
               </w:rPr>
               <w:fldChar w:fldCharType="end"/>
             </w:r>
@@ -1753,18 +1686,14 @@
               <w:rFonts w:asciiTheme="minorHAnsi" w:eastAsiaTheme="minorEastAsia" w:hAnsiTheme="minorHAnsi" w:cstheme="minorBidi"/>
               <w:bCs w:val="0"/>
               <w:i w:val="0"/>
-              <w:sz w:val="16"/>
-              <w:szCs w:val="16"/>
               <w:lang w:val="en-US"/>
             </w:rPr>
           </w:pPr>
-          <w:hyperlink w:anchor="_Toc428284219" w:history="1">
+          <w:hyperlink w:anchor="_Toc436057571" w:history="1">
             <w:r>
               <w:rPr>
                 <w:rStyle w:val="Hyperlink"/>
                 <w:b/>
-                <w:sz w:val="16"/>
-                <w:szCs w:val="16"/>
               </w:rPr>
               <w:t>4.</w:t>
             </w:r>
@@ -1773,8 +1702,6 @@
                 <w:rFonts w:asciiTheme="minorHAnsi" w:eastAsiaTheme="minorEastAsia" w:hAnsiTheme="minorHAnsi" w:cstheme="minorBidi"/>
                 <w:bCs w:val="0"/>
                 <w:i w:val="0"/>
-                <w:sz w:val="16"/>
-                <w:szCs w:val="16"/>
                 <w:lang w:val="en-US"/>
               </w:rPr>
               <w:tab/>
@@ -1783,63 +1710,47 @@
               <w:rPr>
                 <w:rStyle w:val="Hyperlink"/>
                 <w:b/>
-                <w:sz w:val="16"/>
-                <w:szCs w:val="16"/>
               </w:rPr>
               <w:t>Getting Initial Ad View Content</w:t>
             </w:r>
             <w:r>
               <w:rPr>
                 <w:webHidden/>
-                <w:sz w:val="16"/>
-                <w:szCs w:val="16"/>
               </w:rPr>
               <w:tab/>
             </w:r>
             <w:r>
               <w:rPr>
                 <w:webHidden/>
-                <w:sz w:val="16"/>
-                <w:szCs w:val="16"/>
               </w:rPr>
               <w:fldChar w:fldCharType="begin"/>
             </w:r>
             <w:r>
               <w:rPr>
                 <w:webHidden/>
-                <w:sz w:val="16"/>
-                <w:szCs w:val="16"/>
-              </w:rPr>
-              <w:instrText xml:space="preserve"> PAGEREF _Toc428284219 \h </w:instrText>
+              </w:rPr>
+              <w:instrText xml:space="preserve"> PAGEREF _Toc436057571 \h </w:instrText>
             </w:r>
             <w:r>
               <w:rPr>
                 <w:webHidden/>
-                <w:sz w:val="16"/>
-                <w:szCs w:val="16"/>
               </w:rPr>
             </w:r>
             <w:r>
               <w:rPr>
                 <w:webHidden/>
-                <w:sz w:val="16"/>
-                <w:szCs w:val="16"/>
               </w:rPr>
               <w:fldChar w:fldCharType="separate"/>
             </w:r>
             <w:r>
               <w:rPr>
                 <w:webHidden/>
-                <w:sz w:val="16"/>
-                <w:szCs w:val="16"/>
               </w:rPr>
               <w:t>15</w:t>
             </w:r>
             <w:r>
               <w:rPr>
                 <w:webHidden/>
-                <w:sz w:val="16"/>
-                <w:szCs w:val="16"/>
               </w:rPr>
               <w:fldChar w:fldCharType="end"/>
             </w:r>
@@ -1853,7 +1764,7 @@
               <w:lang w:val="en-US"/>
             </w:rPr>
           </w:pPr>
-          <w:hyperlink w:anchor="_Toc428284220" w:history="1">
+          <w:hyperlink w:anchor="_Toc436057572" w:history="1">
             <w:r>
               <w:rPr>
                 <w:rStyle w:val="Hyperlink"/>
@@ -1876,7 +1787,7 @@
               <w:rPr>
                 <w:webHidden/>
               </w:rPr>
-              <w:instrText xml:space="preserve"> PAGEREF _Toc428284220 \h </w:instrText>
+              <w:instrText xml:space="preserve"> PAGEREF _Toc436057572 \h </w:instrText>
             </w:r>
             <w:r>
               <w:rPr>
@@ -1911,7 +1822,7 @@
               <w:lang w:val="en-US"/>
             </w:rPr>
           </w:pPr>
-          <w:hyperlink w:anchor="_Toc428284221" w:history="1">
+          <w:hyperlink w:anchor="_Toc436057573" w:history="1">
             <w:r>
               <w:rPr>
                 <w:rStyle w:val="Hyperlink"/>
@@ -1934,7 +1845,7 @@
               <w:rPr>
                 <w:webHidden/>
               </w:rPr>
-              <w:instrText xml:space="preserve"> PAGEREF _Toc428284221 \h </w:instrText>
+              <w:instrText xml:space="preserve"> PAGEREF _Toc436057573 \h </w:instrText>
             </w:r>
             <w:r>
               <w:rPr>
@@ -1969,7 +1880,7 @@
               <w:lang w:val="en-US"/>
             </w:rPr>
           </w:pPr>
-          <w:hyperlink w:anchor="_Toc428284222" w:history="1">
+          <w:hyperlink w:anchor="_Toc436057574" w:history="1">
             <w:r>
               <w:rPr>
                 <w:rStyle w:val="Hyperlink"/>
@@ -1992,7 +1903,7 @@
               <w:rPr>
                 <w:webHidden/>
               </w:rPr>
-              <w:instrText xml:space="preserve"> PAGEREF _Toc428284222 \h </w:instrText>
+              <w:instrText xml:space="preserve"> PAGEREF _Toc436057574 \h </w:instrText>
             </w:r>
             <w:r>
               <w:rPr>
@@ -2027,7 +1938,7 @@
               <w:lang w:val="en-US"/>
             </w:rPr>
           </w:pPr>
-          <w:hyperlink w:anchor="_Toc428284223" w:history="1">
+          <w:hyperlink w:anchor="_Toc436057575" w:history="1">
             <w:r>
               <w:rPr>
                 <w:rStyle w:val="Hyperlink"/>
@@ -2050,7 +1961,7 @@
               <w:rPr>
                 <w:webHidden/>
               </w:rPr>
-              <w:instrText xml:space="preserve"> PAGEREF _Toc428284223 \h </w:instrText>
+              <w:instrText xml:space="preserve"> PAGEREF _Toc436057575 \h </w:instrText>
             </w:r>
             <w:r>
               <w:rPr>
@@ -2085,7 +1996,7 @@
               <w:lang w:val="en-US"/>
             </w:rPr>
           </w:pPr>
-          <w:hyperlink w:anchor="_Toc428284224" w:history="1">
+          <w:hyperlink w:anchor="_Toc436057576" w:history="1">
             <w:r>
               <w:rPr>
                 <w:rStyle w:val="Hyperlink"/>
@@ -2108,7 +2019,7 @@
               <w:rPr>
                 <w:webHidden/>
               </w:rPr>
-              <w:instrText xml:space="preserve"> PAGEREF _Toc428284224 \h </w:instrText>
+              <w:instrText xml:space="preserve"> PAGEREF _Toc436057576 \h </w:instrText>
             </w:r>
             <w:r>
               <w:rPr>
@@ -2142,18 +2053,14 @@
               <w:rFonts w:asciiTheme="minorHAnsi" w:eastAsiaTheme="minorEastAsia" w:hAnsiTheme="minorHAnsi" w:cstheme="minorBidi"/>
               <w:bCs w:val="0"/>
               <w:i w:val="0"/>
-              <w:sz w:val="16"/>
-              <w:szCs w:val="16"/>
               <w:lang w:val="en-US"/>
             </w:rPr>
           </w:pPr>
-          <w:hyperlink w:anchor="_Toc428284225" w:history="1">
+          <w:hyperlink w:anchor="_Toc436057577" w:history="1">
             <w:r>
               <w:rPr>
                 <w:rStyle w:val="Hyperlink"/>
                 <w:b/>
-                <w:sz w:val="16"/>
-                <w:szCs w:val="16"/>
               </w:rPr>
               <w:t>1.</w:t>
             </w:r>
@@ -2162,8 +2069,6 @@
                 <w:rFonts w:asciiTheme="minorHAnsi" w:eastAsiaTheme="minorEastAsia" w:hAnsiTheme="minorHAnsi" w:cstheme="minorBidi"/>
                 <w:bCs w:val="0"/>
                 <w:i w:val="0"/>
-                <w:sz w:val="16"/>
-                <w:szCs w:val="16"/>
                 <w:lang w:val="en-US"/>
               </w:rPr>
               <w:tab/>
@@ -2172,63 +2077,47 @@
               <w:rPr>
                 <w:rStyle w:val="Hyperlink"/>
                 <w:b/>
-                <w:sz w:val="16"/>
-                <w:szCs w:val="16"/>
               </w:rPr>
               <w:t>Initialize MASTNativeAd</w:t>
             </w:r>
             <w:r>
               <w:rPr>
                 <w:webHidden/>
-                <w:sz w:val="16"/>
-                <w:szCs w:val="16"/>
               </w:rPr>
               <w:tab/>
             </w:r>
             <w:r>
               <w:rPr>
                 <w:webHidden/>
-                <w:sz w:val="16"/>
-                <w:szCs w:val="16"/>
               </w:rPr>
               <w:fldChar w:fldCharType="begin"/>
             </w:r>
             <w:r>
               <w:rPr>
                 <w:webHidden/>
-                <w:sz w:val="16"/>
-                <w:szCs w:val="16"/>
-              </w:rPr>
-              <w:instrText xml:space="preserve"> PAGEREF _Toc428284225 \h </w:instrText>
+              </w:rPr>
+              <w:instrText xml:space="preserve"> PAGEREF _Toc436057577 \h </w:instrText>
             </w:r>
             <w:r>
               <w:rPr>
                 <w:webHidden/>
-                <w:sz w:val="16"/>
-                <w:szCs w:val="16"/>
               </w:rPr>
             </w:r>
             <w:r>
               <w:rPr>
                 <w:webHidden/>
-                <w:sz w:val="16"/>
-                <w:szCs w:val="16"/>
               </w:rPr>
               <w:fldChar w:fldCharType="separate"/>
             </w:r>
             <w:r>
               <w:rPr>
                 <w:webHidden/>
-                <w:sz w:val="16"/>
-                <w:szCs w:val="16"/>
               </w:rPr>
               <w:t>22</w:t>
             </w:r>
             <w:r>
               <w:rPr>
                 <w:webHidden/>
-                <w:sz w:val="16"/>
-                <w:szCs w:val="16"/>
               </w:rPr>
               <w:fldChar w:fldCharType="end"/>
             </w:r>
@@ -2241,18 +2130,14 @@
               <w:rFonts w:asciiTheme="minorHAnsi" w:eastAsiaTheme="minorEastAsia" w:hAnsiTheme="minorHAnsi" w:cstheme="minorBidi"/>
               <w:bCs w:val="0"/>
               <w:i w:val="0"/>
-              <w:sz w:val="16"/>
-              <w:szCs w:val="16"/>
               <w:lang w:val="en-US"/>
             </w:rPr>
           </w:pPr>
-          <w:hyperlink w:anchor="_Toc428284226" w:history="1">
+          <w:hyperlink w:anchor="_Toc436057578" w:history="1">
             <w:r>
               <w:rPr>
                 <w:rStyle w:val="Hyperlink"/>
                 <w:b/>
-                <w:sz w:val="16"/>
-                <w:szCs w:val="16"/>
               </w:rPr>
               <w:t>2.</w:t>
             </w:r>
@@ -2261,8 +2146,6 @@
                 <w:rFonts w:asciiTheme="minorHAnsi" w:eastAsiaTheme="minorEastAsia" w:hAnsiTheme="minorHAnsi" w:cstheme="minorBidi"/>
                 <w:bCs w:val="0"/>
                 <w:i w:val="0"/>
-                <w:sz w:val="16"/>
-                <w:szCs w:val="16"/>
                 <w:lang w:val="en-US"/>
               </w:rPr>
               <w:tab/>
@@ -2271,63 +2154,47 @@
               <w:rPr>
                 <w:rStyle w:val="Hyperlink"/>
                 <w:b/>
-                <w:sz w:val="16"/>
-                <w:szCs w:val="16"/>
               </w:rPr>
               <w:t>Request for native assets</w:t>
             </w:r>
             <w:r>
               <w:rPr>
                 <w:webHidden/>
-                <w:sz w:val="16"/>
-                <w:szCs w:val="16"/>
               </w:rPr>
               <w:tab/>
             </w:r>
             <w:r>
               <w:rPr>
                 <w:webHidden/>
-                <w:sz w:val="16"/>
-                <w:szCs w:val="16"/>
               </w:rPr>
               <w:fldChar w:fldCharType="begin"/>
             </w:r>
             <w:r>
               <w:rPr>
                 <w:webHidden/>
-                <w:sz w:val="16"/>
-                <w:szCs w:val="16"/>
-              </w:rPr>
-              <w:instrText xml:space="preserve"> PAGEREF _Toc428284226 \h </w:instrText>
+              </w:rPr>
+              <w:instrText xml:space="preserve"> PAGEREF _Toc436057578 \h </w:instrText>
             </w:r>
             <w:r>
               <w:rPr>
                 <w:webHidden/>
-                <w:sz w:val="16"/>
-                <w:szCs w:val="16"/>
               </w:rPr>
             </w:r>
             <w:r>
               <w:rPr>
                 <w:webHidden/>
-                <w:sz w:val="16"/>
-                <w:szCs w:val="16"/>
               </w:rPr>
               <w:fldChar w:fldCharType="separate"/>
             </w:r>
             <w:r>
               <w:rPr>
                 <w:webHidden/>
-                <w:sz w:val="16"/>
-                <w:szCs w:val="16"/>
               </w:rPr>
               <w:t>22</w:t>
             </w:r>
             <w:r>
               <w:rPr>
                 <w:webHidden/>
-                <w:sz w:val="16"/>
-                <w:szCs w:val="16"/>
               </w:rPr>
               <w:fldChar w:fldCharType="end"/>
             </w:r>
@@ -2340,18 +2207,14 @@
               <w:rFonts w:asciiTheme="minorHAnsi" w:eastAsiaTheme="minorEastAsia" w:hAnsiTheme="minorHAnsi" w:cstheme="minorBidi"/>
               <w:bCs w:val="0"/>
               <w:i w:val="0"/>
-              <w:sz w:val="16"/>
-              <w:szCs w:val="16"/>
               <w:lang w:val="en-US"/>
             </w:rPr>
           </w:pPr>
-          <w:hyperlink w:anchor="_Toc428284227" w:history="1">
+          <w:hyperlink w:anchor="_Toc436057579" w:history="1">
             <w:r>
               <w:rPr>
                 <w:rStyle w:val="Hyperlink"/>
                 <w:b/>
-                <w:sz w:val="16"/>
-                <w:szCs w:val="16"/>
               </w:rPr>
               <w:t>3.</w:t>
             </w:r>
@@ -2360,8 +2223,6 @@
                 <w:rFonts w:asciiTheme="minorHAnsi" w:eastAsiaTheme="minorEastAsia" w:hAnsiTheme="minorHAnsi" w:cstheme="minorBidi"/>
                 <w:bCs w:val="0"/>
                 <w:i w:val="0"/>
-                <w:sz w:val="16"/>
-                <w:szCs w:val="16"/>
                 <w:lang w:val="en-US"/>
               </w:rPr>
               <w:tab/>
@@ -2370,63 +2231,47 @@
               <w:rPr>
                 <w:rStyle w:val="Hyperlink"/>
                 <w:b/>
-                <w:sz w:val="16"/>
-                <w:szCs w:val="16"/>
               </w:rPr>
               <w:t>Make the ad request</w:t>
             </w:r>
             <w:r>
               <w:rPr>
                 <w:webHidden/>
-                <w:sz w:val="16"/>
-                <w:szCs w:val="16"/>
               </w:rPr>
               <w:tab/>
             </w:r>
             <w:r>
               <w:rPr>
                 <w:webHidden/>
-                <w:sz w:val="16"/>
-                <w:szCs w:val="16"/>
               </w:rPr>
               <w:fldChar w:fldCharType="begin"/>
             </w:r>
             <w:r>
               <w:rPr>
                 <w:webHidden/>
-                <w:sz w:val="16"/>
-                <w:szCs w:val="16"/>
-              </w:rPr>
-              <w:instrText xml:space="preserve"> PAGEREF _Toc428284227 \h </w:instrText>
+              </w:rPr>
+              <w:instrText xml:space="preserve"> PAGEREF _Toc436057579 \h </w:instrText>
             </w:r>
             <w:r>
               <w:rPr>
                 <w:webHidden/>
-                <w:sz w:val="16"/>
-                <w:szCs w:val="16"/>
               </w:rPr>
             </w:r>
             <w:r>
               <w:rPr>
                 <w:webHidden/>
-                <w:sz w:val="16"/>
-                <w:szCs w:val="16"/>
               </w:rPr>
               <w:fldChar w:fldCharType="separate"/>
             </w:r>
             <w:r>
               <w:rPr>
                 <w:webHidden/>
-                <w:sz w:val="16"/>
-                <w:szCs w:val="16"/>
               </w:rPr>
               <w:t>23</w:t>
             </w:r>
             <w:r>
               <w:rPr>
                 <w:webHidden/>
-                <w:sz w:val="16"/>
-                <w:szCs w:val="16"/>
               </w:rPr>
               <w:fldChar w:fldCharType="end"/>
             </w:r>
@@ -2439,18 +2284,14 @@
               <w:rFonts w:asciiTheme="minorHAnsi" w:eastAsiaTheme="minorEastAsia" w:hAnsiTheme="minorHAnsi" w:cstheme="minorBidi"/>
               <w:bCs w:val="0"/>
               <w:i w:val="0"/>
-              <w:sz w:val="16"/>
-              <w:szCs w:val="16"/>
               <w:lang w:val="en-US"/>
             </w:rPr>
           </w:pPr>
-          <w:hyperlink w:anchor="_Toc428284228" w:history="1">
+          <w:hyperlink w:anchor="_Toc436057580" w:history="1">
             <w:r>
               <w:rPr>
                 <w:rStyle w:val="Hyperlink"/>
                 <w:b/>
-                <w:sz w:val="16"/>
-                <w:szCs w:val="16"/>
               </w:rPr>
               <w:t>4.</w:t>
             </w:r>
@@ -2459,8 +2300,6 @@
                 <w:rFonts w:asciiTheme="minorHAnsi" w:eastAsiaTheme="minorEastAsia" w:hAnsiTheme="minorHAnsi" w:cstheme="minorBidi"/>
                 <w:bCs w:val="0"/>
                 <w:i w:val="0"/>
-                <w:sz w:val="16"/>
-                <w:szCs w:val="16"/>
                 <w:lang w:val="en-US"/>
               </w:rPr>
               <w:tab/>
@@ -2469,63 +2308,47 @@
               <w:rPr>
                 <w:rStyle w:val="Hyperlink"/>
                 <w:b/>
-                <w:sz w:val="16"/>
-                <w:szCs w:val="16"/>
               </w:rPr>
               <w:t>Receiving Notification from MASTNativeAd</w:t>
             </w:r>
             <w:r>
               <w:rPr>
                 <w:webHidden/>
-                <w:sz w:val="16"/>
-                <w:szCs w:val="16"/>
               </w:rPr>
               <w:tab/>
             </w:r>
             <w:r>
               <w:rPr>
                 <w:webHidden/>
-                <w:sz w:val="16"/>
-                <w:szCs w:val="16"/>
               </w:rPr>
               <w:fldChar w:fldCharType="begin"/>
             </w:r>
             <w:r>
               <w:rPr>
                 <w:webHidden/>
-                <w:sz w:val="16"/>
-                <w:szCs w:val="16"/>
-              </w:rPr>
-              <w:instrText xml:space="preserve"> PAGEREF _Toc428284228 \h </w:instrText>
+              </w:rPr>
+              <w:instrText xml:space="preserve"> PAGEREF _Toc436057580 \h </w:instrText>
             </w:r>
             <w:r>
               <w:rPr>
                 <w:webHidden/>
-                <w:sz w:val="16"/>
-                <w:szCs w:val="16"/>
               </w:rPr>
             </w:r>
             <w:r>
               <w:rPr>
                 <w:webHidden/>
-                <w:sz w:val="16"/>
-                <w:szCs w:val="16"/>
               </w:rPr>
               <w:fldChar w:fldCharType="separate"/>
             </w:r>
             <w:r>
               <w:rPr>
                 <w:webHidden/>
-                <w:sz w:val="16"/>
-                <w:szCs w:val="16"/>
               </w:rPr>
               <w:t>23</w:t>
             </w:r>
             <w:r>
               <w:rPr>
                 <w:webHidden/>
-                <w:sz w:val="16"/>
-                <w:szCs w:val="16"/>
               </w:rPr>
               <w:fldChar w:fldCharType="end"/>
             </w:r>
@@ -2538,18 +2361,14 @@
               <w:rFonts w:asciiTheme="minorHAnsi" w:eastAsiaTheme="minorEastAsia" w:hAnsiTheme="minorHAnsi" w:cstheme="minorBidi"/>
               <w:bCs w:val="0"/>
               <w:i w:val="0"/>
-              <w:sz w:val="16"/>
-              <w:szCs w:val="16"/>
               <w:lang w:val="en-US"/>
             </w:rPr>
           </w:pPr>
-          <w:hyperlink w:anchor="_Toc428284229" w:history="1">
+          <w:hyperlink w:anchor="_Toc436057581" w:history="1">
             <w:r>
               <w:rPr>
                 <w:rStyle w:val="Hyperlink"/>
                 <w:b/>
-                <w:sz w:val="16"/>
-                <w:szCs w:val="16"/>
               </w:rPr>
               <w:t>5.</w:t>
             </w:r>
@@ -2558,8 +2377,6 @@
                 <w:rFonts w:asciiTheme="minorHAnsi" w:eastAsiaTheme="minorEastAsia" w:hAnsiTheme="minorHAnsi" w:cstheme="minorBidi"/>
                 <w:bCs w:val="0"/>
                 <w:i w:val="0"/>
-                <w:sz w:val="16"/>
-                <w:szCs w:val="16"/>
                 <w:lang w:val="en-US"/>
               </w:rPr>
               <w:tab/>
@@ -2568,63 +2385,47 @@
               <w:rPr>
                 <w:rStyle w:val="Hyperlink"/>
                 <w:b/>
-                <w:sz w:val="16"/>
-                <w:szCs w:val="16"/>
               </w:rPr>
               <w:t>Rendering native ad response assets:</w:t>
             </w:r>
             <w:r>
               <w:rPr>
                 <w:webHidden/>
-                <w:sz w:val="16"/>
-                <w:szCs w:val="16"/>
               </w:rPr>
               <w:tab/>
             </w:r>
             <w:r>
               <w:rPr>
                 <w:webHidden/>
-                <w:sz w:val="16"/>
-                <w:szCs w:val="16"/>
               </w:rPr>
               <w:fldChar w:fldCharType="begin"/>
             </w:r>
             <w:r>
               <w:rPr>
                 <w:webHidden/>
-                <w:sz w:val="16"/>
-                <w:szCs w:val="16"/>
-              </w:rPr>
-              <w:instrText xml:space="preserve"> PAGEREF _Toc428284229 \h </w:instrText>
+              </w:rPr>
+              <w:instrText xml:space="preserve"> PAGEREF _Toc436057581 \h </w:instrText>
             </w:r>
             <w:r>
               <w:rPr>
                 <w:webHidden/>
-                <w:sz w:val="16"/>
-                <w:szCs w:val="16"/>
               </w:rPr>
             </w:r>
             <w:r>
               <w:rPr>
                 <w:webHidden/>
-                <w:sz w:val="16"/>
-                <w:szCs w:val="16"/>
               </w:rPr>
               <w:fldChar w:fldCharType="separate"/>
             </w:r>
             <w:r>
               <w:rPr>
                 <w:webHidden/>
-                <w:sz w:val="16"/>
-                <w:szCs w:val="16"/>
               </w:rPr>
               <w:t>23</w:t>
             </w:r>
             <w:r>
               <w:rPr>
                 <w:webHidden/>
-                <w:sz w:val="16"/>
-                <w:szCs w:val="16"/>
               </w:rPr>
               <w:fldChar w:fldCharType="end"/>
             </w:r>
@@ -2637,18 +2438,14 @@
               <w:rFonts w:asciiTheme="minorHAnsi" w:eastAsiaTheme="minorEastAsia" w:hAnsiTheme="minorHAnsi" w:cstheme="minorBidi"/>
               <w:bCs w:val="0"/>
               <w:i w:val="0"/>
-              <w:sz w:val="16"/>
-              <w:szCs w:val="16"/>
               <w:lang w:val="en-US"/>
             </w:rPr>
           </w:pPr>
-          <w:hyperlink w:anchor="_Toc428284230" w:history="1">
+          <w:hyperlink w:anchor="_Toc436057582" w:history="1">
             <w:r>
               <w:rPr>
                 <w:rStyle w:val="Hyperlink"/>
                 <w:b/>
-                <w:sz w:val="16"/>
-                <w:szCs w:val="16"/>
               </w:rPr>
               <w:t>6.</w:t>
             </w:r>
@@ -2657,8 +2454,6 @@
                 <w:rFonts w:asciiTheme="minorHAnsi" w:eastAsiaTheme="minorEastAsia" w:hAnsiTheme="minorHAnsi" w:cstheme="minorBidi"/>
                 <w:bCs w:val="0"/>
                 <w:i w:val="0"/>
-                <w:sz w:val="16"/>
-                <w:szCs w:val="16"/>
                 <w:lang w:val="en-US"/>
               </w:rPr>
               <w:tab/>
@@ -2667,63 +2462,47 @@
               <w:rPr>
                 <w:rStyle w:val="Hyperlink"/>
                 <w:b/>
-                <w:sz w:val="16"/>
-                <w:szCs w:val="16"/>
               </w:rPr>
               <w:t>Track view for interactions</w:t>
             </w:r>
             <w:r>
               <w:rPr>
                 <w:webHidden/>
-                <w:sz w:val="16"/>
-                <w:szCs w:val="16"/>
               </w:rPr>
               <w:tab/>
             </w:r>
             <w:r>
               <w:rPr>
                 <w:webHidden/>
-                <w:sz w:val="16"/>
-                <w:szCs w:val="16"/>
               </w:rPr>
               <w:fldChar w:fldCharType="begin"/>
             </w:r>
             <w:r>
               <w:rPr>
                 <w:webHidden/>
-                <w:sz w:val="16"/>
-                <w:szCs w:val="16"/>
-              </w:rPr>
-              <w:instrText xml:space="preserve"> PAGEREF _Toc428284230 \h </w:instrText>
+              </w:rPr>
+              <w:instrText xml:space="preserve"> PAGEREF _Toc436057582 \h </w:instrText>
             </w:r>
             <w:r>
               <w:rPr>
                 <w:webHidden/>
-                <w:sz w:val="16"/>
-                <w:szCs w:val="16"/>
               </w:rPr>
             </w:r>
             <w:r>
               <w:rPr>
                 <w:webHidden/>
-                <w:sz w:val="16"/>
-                <w:szCs w:val="16"/>
               </w:rPr>
               <w:fldChar w:fldCharType="separate"/>
             </w:r>
             <w:r>
               <w:rPr>
                 <w:webHidden/>
-                <w:sz w:val="16"/>
-                <w:szCs w:val="16"/>
               </w:rPr>
               <w:t>25</w:t>
             </w:r>
             <w:r>
               <w:rPr>
                 <w:webHidden/>
-                <w:sz w:val="16"/>
-                <w:szCs w:val="16"/>
               </w:rPr>
               <w:fldChar w:fldCharType="end"/>
             </w:r>
@@ -2736,18 +2515,14 @@
               <w:rFonts w:asciiTheme="minorHAnsi" w:eastAsiaTheme="minorEastAsia" w:hAnsiTheme="minorHAnsi" w:cstheme="minorBidi"/>
               <w:bCs w:val="0"/>
               <w:i w:val="0"/>
-              <w:sz w:val="16"/>
-              <w:szCs w:val="16"/>
               <w:lang w:val="en-US"/>
             </w:rPr>
           </w:pPr>
-          <w:hyperlink w:anchor="_Toc428284231" w:history="1">
+          <w:hyperlink w:anchor="_Toc436057583" w:history="1">
             <w:r>
               <w:rPr>
                 <w:rStyle w:val="Hyperlink"/>
                 <w:b/>
-                <w:sz w:val="16"/>
-                <w:szCs w:val="16"/>
               </w:rPr>
               <w:t>7.</w:t>
             </w:r>
@@ -2756,8 +2531,6 @@
                 <w:rFonts w:asciiTheme="minorHAnsi" w:eastAsiaTheme="minorEastAsia" w:hAnsiTheme="minorHAnsi" w:cstheme="minorBidi"/>
                 <w:bCs w:val="0"/>
                 <w:i w:val="0"/>
-                <w:sz w:val="16"/>
-                <w:szCs w:val="16"/>
                 <w:lang w:val="en-US"/>
               </w:rPr>
               <w:tab/>
@@ -2766,63 +2539,47 @@
               <w:rPr>
                 <w:rStyle w:val="Hyperlink"/>
                 <w:b/>
-                <w:sz w:val="16"/>
-                <w:szCs w:val="16"/>
               </w:rPr>
               <w:t>Using Js tracker</w:t>
             </w:r>
             <w:r>
               <w:rPr>
                 <w:webHidden/>
-                <w:sz w:val="16"/>
-                <w:szCs w:val="16"/>
               </w:rPr>
               <w:tab/>
             </w:r>
             <w:r>
               <w:rPr>
                 <w:webHidden/>
-                <w:sz w:val="16"/>
-                <w:szCs w:val="16"/>
               </w:rPr>
               <w:fldChar w:fldCharType="begin"/>
             </w:r>
             <w:r>
               <w:rPr>
                 <w:webHidden/>
-                <w:sz w:val="16"/>
-                <w:szCs w:val="16"/>
-              </w:rPr>
-              <w:instrText xml:space="preserve"> PAGEREF _Toc428284231 \h </w:instrText>
+              </w:rPr>
+              <w:instrText xml:space="preserve"> PAGEREF _Toc436057583 \h </w:instrText>
             </w:r>
             <w:r>
               <w:rPr>
                 <w:webHidden/>
-                <w:sz w:val="16"/>
-                <w:szCs w:val="16"/>
               </w:rPr>
             </w:r>
             <w:r>
               <w:rPr>
                 <w:webHidden/>
-                <w:sz w:val="16"/>
-                <w:szCs w:val="16"/>
               </w:rPr>
               <w:fldChar w:fldCharType="separate"/>
             </w:r>
             <w:r>
               <w:rPr>
                 <w:webHidden/>
-                <w:sz w:val="16"/>
-                <w:szCs w:val="16"/>
               </w:rPr>
               <w:t>26</w:t>
             </w:r>
             <w:r>
               <w:rPr>
                 <w:webHidden/>
-                <w:sz w:val="16"/>
-                <w:szCs w:val="16"/>
               </w:rPr>
               <w:fldChar w:fldCharType="end"/>
             </w:r>
@@ -2835,18 +2592,14 @@
               <w:rFonts w:asciiTheme="minorHAnsi" w:eastAsiaTheme="minorEastAsia" w:hAnsiTheme="minorHAnsi" w:cstheme="minorBidi"/>
               <w:bCs w:val="0"/>
               <w:i w:val="0"/>
-              <w:sz w:val="16"/>
-              <w:szCs w:val="16"/>
               <w:lang w:val="en-US"/>
             </w:rPr>
           </w:pPr>
-          <w:hyperlink w:anchor="_Toc428284232" w:history="1">
+          <w:hyperlink w:anchor="_Toc436057584" w:history="1">
             <w:r>
               <w:rPr>
                 <w:rStyle w:val="Hyperlink"/>
                 <w:b/>
-                <w:sz w:val="16"/>
-                <w:szCs w:val="16"/>
               </w:rPr>
               <w:t>8.</w:t>
             </w:r>
@@ -2855,8 +2608,6 @@
                 <w:rFonts w:asciiTheme="minorHAnsi" w:eastAsiaTheme="minorEastAsia" w:hAnsiTheme="minorHAnsi" w:cstheme="minorBidi"/>
                 <w:bCs w:val="0"/>
                 <w:i w:val="0"/>
-                <w:sz w:val="16"/>
-                <w:szCs w:val="16"/>
                 <w:lang w:val="en-US"/>
               </w:rPr>
               <w:tab/>
@@ -2865,63 +2616,47 @@
               <w:rPr>
                 <w:rStyle w:val="Hyperlink"/>
                 <w:b/>
-                <w:sz w:val="16"/>
-                <w:szCs w:val="16"/>
               </w:rPr>
               <w:t>Deallocating MASTNativeAd</w:t>
             </w:r>
             <w:r>
               <w:rPr>
                 <w:webHidden/>
-                <w:sz w:val="16"/>
-                <w:szCs w:val="16"/>
               </w:rPr>
               <w:tab/>
             </w:r>
             <w:r>
               <w:rPr>
                 <w:webHidden/>
-                <w:sz w:val="16"/>
-                <w:szCs w:val="16"/>
               </w:rPr>
               <w:fldChar w:fldCharType="begin"/>
             </w:r>
             <w:r>
               <w:rPr>
                 <w:webHidden/>
-                <w:sz w:val="16"/>
-                <w:szCs w:val="16"/>
-              </w:rPr>
-              <w:instrText xml:space="preserve"> PAGEREF _Toc428284232 \h </w:instrText>
+              </w:rPr>
+              <w:instrText xml:space="preserve"> PAGEREF _Toc436057584 \h </w:instrText>
             </w:r>
             <w:r>
               <w:rPr>
                 <w:webHidden/>
-                <w:sz w:val="16"/>
-                <w:szCs w:val="16"/>
               </w:rPr>
             </w:r>
             <w:r>
               <w:rPr>
                 <w:webHidden/>
-                <w:sz w:val="16"/>
-                <w:szCs w:val="16"/>
               </w:rPr>
               <w:fldChar w:fldCharType="separate"/>
             </w:r>
             <w:r>
               <w:rPr>
                 <w:webHidden/>
-                <w:sz w:val="16"/>
-                <w:szCs w:val="16"/>
               </w:rPr>
               <w:t>26</w:t>
             </w:r>
             <w:r>
               <w:rPr>
                 <w:webHidden/>
-                <w:sz w:val="16"/>
-                <w:szCs w:val="16"/>
               </w:rPr>
               <w:fldChar w:fldCharType="end"/>
             </w:r>
@@ -2935,7 +2670,7 @@
               <w:lang w:val="en-US"/>
             </w:rPr>
           </w:pPr>
-          <w:hyperlink w:anchor="_Toc428284233" w:history="1">
+          <w:hyperlink w:anchor="_Toc436057585" w:history="1">
             <w:r>
               <w:rPr>
                 <w:rStyle w:val="Hyperlink"/>
@@ -2958,7 +2693,7 @@
               <w:rPr>
                 <w:webHidden/>
               </w:rPr>
-              <w:instrText xml:space="preserve"> PAGEREF _Toc428284233 \h </w:instrText>
+              <w:instrText xml:space="preserve"> PAGEREF _Toc436057585 \h </w:instrText>
             </w:r>
             <w:r>
               <w:rPr>
@@ -2995,7 +2730,7 @@
               <w:lang w:val="en-US"/>
             </w:rPr>
           </w:pPr>
-          <w:hyperlink w:anchor="_Toc428284234" w:history="1">
+          <w:hyperlink w:anchor="_Toc436057586" w:history="1">
             <w:r>
               <w:rPr>
                 <w:rStyle w:val="Hyperlink"/>
@@ -3018,7 +2753,7 @@
               <w:rPr>
                 <w:webHidden/>
               </w:rPr>
-              <w:instrText xml:space="preserve"> PAGEREF _Toc428284234 \h </w:instrText>
+              <w:instrText xml:space="preserve"> PAGEREF _Toc436057586 \h </w:instrText>
             </w:r>
             <w:r>
               <w:rPr>
@@ -3068,22 +2803,21 @@
           <w:szCs w:val="26"/>
         </w:rPr>
       </w:pPr>
-      <w:bookmarkStart w:id="1" w:name="_Toc418595850"/>
-      <w:bookmarkStart w:id="2" w:name="_Toc418604220"/>
-      <w:bookmarkStart w:id="3" w:name="_Toc418607382"/>
-      <w:bookmarkStart w:id="4" w:name="_Toc428284205"/>
+      <w:bookmarkStart w:id="2" w:name="_Toc418595850"/>
+      <w:bookmarkStart w:id="3" w:name="_Toc418604220"/>
+      <w:bookmarkStart w:id="4" w:name="_Toc418607382"/>
       <w:bookmarkStart w:id="5" w:name="RH_PD_TOC_BK"/>
+      <w:bookmarkStart w:id="6" w:name="_Toc436057557"/>
       <w:r>
         <w:rPr>
           <w:bCs/>
         </w:rPr>
-        <w:lastRenderedPageBreak/>
         <w:t>Overview</w:t>
       </w:r>
-      <w:bookmarkEnd w:id="1"/>
       <w:bookmarkEnd w:id="2"/>
       <w:bookmarkEnd w:id="3"/>
       <w:bookmarkEnd w:id="4"/>
+      <w:bookmarkEnd w:id="6"/>
     </w:p>
     <w:p>
       <w:pPr>
@@ -3130,35 +2864,35 @@
           <w:bCs/>
         </w:rPr>
       </w:pPr>
-      <w:bookmarkStart w:id="6" w:name="_Toc418595851"/>
-      <w:bookmarkStart w:id="7" w:name="_Toc418604221"/>
-      <w:bookmarkStart w:id="8" w:name="_Toc418607383"/>
-      <w:bookmarkStart w:id="9" w:name="_Toc428284206"/>
+      <w:bookmarkStart w:id="7" w:name="_Toc418595851"/>
+      <w:bookmarkStart w:id="8" w:name="_Toc418604221"/>
+      <w:bookmarkStart w:id="9" w:name="_Toc418607383"/>
+      <w:bookmarkStart w:id="10" w:name="_Toc436057558"/>
       <w:r>
         <w:rPr>
           <w:bCs/>
         </w:rPr>
-        <w:lastRenderedPageBreak/>
         <w:t>Setup</w:t>
       </w:r>
-      <w:bookmarkEnd w:id="6"/>
       <w:bookmarkEnd w:id="7"/>
       <w:bookmarkEnd w:id="8"/>
       <w:bookmarkEnd w:id="9"/>
+      <w:bookmarkEnd w:id="10"/>
     </w:p>
     <w:p>
       <w:pPr>
         <w:pStyle w:val="Heading2"/>
       </w:pPr>
-      <w:bookmarkStart w:id="10" w:name="_Toc428284207"/>
+      <w:bookmarkStart w:id="11" w:name="_Toc436057559"/>
       <w:r>
         <w:t xml:space="preserve">What Changed In </w:t>
       </w:r>
       <w:r>
         <w:t>4.3</w:t>
       </w:r>
-      <w:bookmarkStart w:id="11" w:name="_GoBack"/>
-      <w:bookmarkEnd w:id="10"/>
+      <w:r>
+        <w:t>.5</w:t>
+      </w:r>
       <w:bookmarkEnd w:id="11"/>
     </w:p>
     <w:p>
@@ -3168,9 +2902,27 @@
           <w:ilvl w:val="0"/>
           <w:numId w:val="40"/>
         </w:numPr>
-      </w:pPr>
-      <w:r>
-        <w:t xml:space="preserve">Added Mocean Banner Adapter for Banner ads for MoPub SDK. Using Mocean Adapter, publishers can use Mocean as client side mediation SDK in MoPub SDK. </w:t>
+        <w:rPr>
+          <w:rFonts w:ascii="Palatino Linotype" w:hAnsi="Palatino Linotype"/>
+          <w:sz w:val="22"/>
+          <w:szCs w:val="22"/>
+        </w:rPr>
+      </w:pPr>
+      <w:r>
+        <w:rPr>
+          <w:rFonts w:ascii="Palatino Linotype" w:hAnsi="Palatino Linotype"/>
+          <w:sz w:val="22"/>
+          <w:szCs w:val="22"/>
+        </w:rPr>
+        <w:t xml:space="preserve">Added support for latest Android Marshmallow (Platform version 6.0, API level 23). </w:t>
+      </w:r>
+      <w:r>
+        <w:rPr>
+          <w:rFonts w:ascii="Palatino Linotype" w:hAnsi="Palatino Linotype"/>
+          <w:sz w:val="22"/>
+          <w:szCs w:val="22"/>
+        </w:rPr>
+        <w:t xml:space="preserve"> </w:t>
       </w:r>
     </w:p>
     <w:p>
@@ -3180,9 +2932,35 @@
           <w:ilvl w:val="0"/>
           <w:numId w:val="40"/>
         </w:numPr>
-      </w:pPr>
-      <w:r>
-        <w:t>Added sample application for demonstrating use of Mocean Banner Adapter in MoPub SDK.</w:t>
+        <w:rPr>
+          <w:rFonts w:ascii="Palatino Linotype" w:hAnsi="Palatino Linotype"/>
+          <w:sz w:val="22"/>
+          <w:szCs w:val="22"/>
+        </w:rPr>
+      </w:pPr>
+      <w:r>
+        <w:rPr>
+          <w:rFonts w:ascii="Palatino Linotype" w:hAnsi="Palatino Linotype"/>
+          <w:sz w:val="22"/>
+          <w:szCs w:val="22"/>
+        </w:rPr>
+        <w:t xml:space="preserve">Removed depreciated Apache HttpClient dependency. Changes in </w:t>
+      </w:r>
+      <w:r>
+        <w:rPr>
+          <w:rFonts w:ascii="Palatino Linotype" w:hAnsi="Palatino Linotype"/>
+          <w:sz w:val="22"/>
+          <w:szCs w:val="22"/>
+        </w:rPr>
+        <w:t xml:space="preserve">SDK </w:t>
+      </w:r>
+      <w:r>
+        <w:rPr>
+          <w:rFonts w:ascii="Palatino Linotype" w:hAnsi="Palatino Linotype"/>
+          <w:sz w:val="22"/>
+          <w:szCs w:val="22"/>
+        </w:rPr>
+        <w:t>network layer to use HttpURLConnection instead of Apache HttpClient.</w:t>
       </w:r>
     </w:p>
     <w:p>
@@ -3192,58 +2970,98 @@
           <w:ilvl w:val="0"/>
           <w:numId w:val="40"/>
         </w:numPr>
-      </w:pPr>
-      <w:r>
-        <w:rPr>
-          <w:b/>
-          <w:bCs/>
-        </w:rPr>
-        <w:t xml:space="preserve">Removed commons-collections dependency- </w:t>
-      </w:r>
-      <w:r>
-        <w:t>Optimized SDK code and removed dependency of commons-collections jar. Due to this optimization, SDK size is reduced by almost 77%.</w:t>
+        <w:rPr>
+          <w:rFonts w:ascii="Palatino Linotype" w:hAnsi="Palatino Linotype"/>
+          <w:sz w:val="22"/>
+          <w:szCs w:val="22"/>
+        </w:rPr>
+      </w:pPr>
+      <w:r>
+        <w:rPr>
+          <w:rFonts w:ascii="Palatino Linotype" w:hAnsi="Palatino Linotype"/>
+          <w:sz w:val="22"/>
+          <w:szCs w:val="22"/>
+        </w:rPr>
+        <w:t xml:space="preserve">Updated Android minimum SDK version to API level 9 from API level 8. </w:t>
+      </w:r>
+      <w:r>
+        <w:rPr>
+          <w:rFonts w:ascii="Palatino Linotype" w:hAnsi="Palatino Linotype"/>
+          <w:sz w:val="22"/>
+          <w:szCs w:val="22"/>
+        </w:rPr>
+        <w:br/>
+      </w:r>
+      <w:r>
+        <w:rPr>
+          <w:rFonts w:ascii="Consolas" w:hAnsi="Consolas" w:cs="Consolas"/>
+          <w:sz w:val="20"/>
+          <w:szCs w:val="22"/>
+        </w:rPr>
+        <w:t>&lt;uses-sdk android:minSdkVersion="9"/&gt;</w:t>
       </w:r>
     </w:p>
     <w:p>
       <w:pPr>
-        <w:pStyle w:val="Note"/>
-      </w:pPr>
-      <w:r>
-        <w:rPr>
-          <w:b/>
-        </w:rPr>
-        <w:t>Note</w:t>
-      </w:r>
-      <w:r>
-        <w:t xml:space="preserve">: </w:t>
-      </w:r>
-      <w:r>
-        <w:t>See</w:t>
-      </w:r>
-      <w:r>
-        <w:t xml:space="preserve"> Sources/MASTAdView/ReadMe.txt document for latest build release notes.</w:t>
+        <w:pStyle w:val="listmapping"/>
+        <w:numPr>
+          <w:ilvl w:val="0"/>
+          <w:numId w:val="40"/>
+        </w:numPr>
+        <w:rPr>
+          <w:rFonts w:ascii="Palatino Linotype" w:hAnsi="Palatino Linotype"/>
+          <w:sz w:val="22"/>
+          <w:szCs w:val="22"/>
+        </w:rPr>
+      </w:pPr>
+      <w:r>
+        <w:rPr>
+          <w:rFonts w:ascii="Palatino Linotype" w:hAnsi="Palatino Linotype"/>
+          <w:sz w:val="22"/>
+          <w:szCs w:val="22"/>
+        </w:rPr>
+        <w:t>Minor bug-fixes and UI improvements for InApp browser.</w:t>
+      </w:r>
+      <w:r>
+        <w:rPr>
+          <w:rFonts w:ascii="Palatino Linotype" w:hAnsi="Palatino Linotype"/>
+          <w:sz w:val="22"/>
+          <w:szCs w:val="22"/>
+        </w:rPr>
+        <w:tab/>
       </w:r>
     </w:p>
     <w:p>
       <w:pPr>
-        <w:pStyle w:val="Heading2"/>
-      </w:pPr>
-      <w:bookmarkStart w:id="12" w:name="_Toc428284208"/>
-      <w:r>
-        <w:t xml:space="preserve">Upgrading From </w:t>
-      </w:r>
-      <w:r>
-        <w:t>4.2</w:t>
-      </w:r>
-      <w:bookmarkEnd w:id="12"/>
+        <w:pStyle w:val="Note"/>
+        <w:rPr>
+          <w:color w:val="auto"/>
+          <w:szCs w:val="22"/>
+        </w:rPr>
+      </w:pPr>
+      <w:r>
+        <w:rPr>
+          <w:color w:val="auto"/>
+          <w:szCs w:val="22"/>
+        </w:rPr>
+        <w:t>Note: See Sources/MASTAdView/ReadMe.txt document for latest build release notes.</w:t>
+      </w:r>
     </w:p>
     <w:p>
       <w:pPr>
-        <w:pStyle w:val="Body"/>
-      </w:pPr>
-      <w:r>
-        <w:t xml:space="preserve">We have now removed dependency of commons-collection jar. </w:t>
-      </w:r>
+        <w:pStyle w:val="Heading2"/>
+      </w:pPr>
+      <w:bookmarkStart w:id="12" w:name="_Toc436057560"/>
+      <w:r>
+        <w:t xml:space="preserve">Upgrading From </w:t>
+      </w:r>
+      <w:r>
+        <w:t>4.</w:t>
+      </w:r>
+      <w:r>
+        <w:t>3</w:t>
+      </w:r>
+      <w:bookmarkEnd w:id="12"/>
     </w:p>
     <w:p>
       <w:pPr>
@@ -3252,12 +3070,9 @@
           <w:ilvl w:val="0"/>
           <w:numId w:val="40"/>
         </w:numPr>
-        <w:rPr>
-          <w:rFonts w:eastAsia="Palatino Linotype" w:cs="Palatino Linotype"/>
-        </w:rPr>
-      </w:pPr>
-      <w:r>
-        <w:t>While upgrading, remove older 4.2 SDK library project and import new 4.3 SDK library project.</w:t>
+      </w:pPr>
+      <w:r>
+        <w:t>While upgrading, remove older 4.3 SDK library project and import new 4.3.5 SDK library project.</w:t>
       </w:r>
     </w:p>
     <w:p>
@@ -3267,21 +3082,40 @@
           <w:ilvl w:val="0"/>
           <w:numId w:val="40"/>
         </w:numPr>
-        <w:rPr>
-          <w:rFonts w:eastAsia="Palatino Linotype" w:cs="Palatino Linotype"/>
-        </w:rPr>
-      </w:pPr>
-      <w:r>
-        <w:t>Remove the</w:t>
-      </w:r>
-      <w:r>
-        <w:rPr>
-          <w:rFonts w:ascii="Courier New" w:eastAsia="Courier New" w:hAnsi="Courier New" w:cs="Courier New"/>
-        </w:rPr>
-        <w:t xml:space="preserve"> commons-collections4-4.0.jar</w:t>
-      </w:r>
-      <w:r>
-        <w:t xml:space="preserve"> file from /libs folder and from project classpath. </w:t>
+      </w:pPr>
+      <w:r>
+        <w:t>If application is using minimum Android SDK version as 8, then update the minimum SDK version to 9 in project's AndroidManifest.xml file.</w:t>
+      </w:r>
+    </w:p>
+    <w:p>
+      <w:pPr>
+        <w:pStyle w:val="Body"/>
+        <w:ind w:left="720"/>
+        <w:rPr>
+          <w:rFonts w:ascii="Consolas" w:hAnsi="Consolas" w:cs="Consolas"/>
+          <w:sz w:val="20"/>
+        </w:rPr>
+      </w:pPr>
+      <w:r>
+        <w:rPr>
+          <w:rFonts w:ascii="Consolas" w:hAnsi="Consolas" w:cs="Consolas"/>
+          <w:sz w:val="20"/>
+        </w:rPr>
+        <w:t>&lt;use</w:t>
+      </w:r>
+      <w:r>
+        <w:rPr>
+          <w:rFonts w:ascii="Consolas" w:hAnsi="Consolas" w:cs="Consolas"/>
+          <w:sz w:val="20"/>
+        </w:rPr>
+        <w:t>s-sdk android:minSdkVersion="9"</w:t>
+      </w:r>
+      <w:r>
+        <w:rPr>
+          <w:rFonts w:ascii="Consolas" w:hAnsi="Consolas" w:cs="Consolas"/>
+          <w:sz w:val="20"/>
+        </w:rPr>
+        <w:t>/&gt;</w:t>
       </w:r>
     </w:p>
     <w:p>
@@ -3291,79 +3125,40 @@
           <w:ilvl w:val="0"/>
           <w:numId w:val="40"/>
         </w:numPr>
-        <w:rPr>
-          <w:rFonts w:eastAsia="Palatino Linotype" w:cs="Palatino Linotype"/>
-        </w:rPr>
-      </w:pPr>
-      <w:r>
-        <w:t xml:space="preserve">Return type of method </w:t>
-      </w:r>
-      <w:r>
-        <w:rPr>
-          <w:rFonts w:ascii="Courier New" w:eastAsia="Courier New" w:hAnsi="Courier New" w:cs="Courier New"/>
-        </w:rPr>
-        <w:t>getAdRequestCustomParameters()</w:t>
-      </w:r>
-      <w:r>
-        <w:t xml:space="preserve"> is changed from </w:t>
-      </w:r>
-      <w:proofErr w:type="spellStart"/>
-      <w:r>
-        <w:rPr>
-          <w:rFonts w:ascii="Courier New" w:eastAsia="Courier New" w:hAnsi="Courier New" w:cs="Courier New"/>
-        </w:rPr>
-        <w:t>MultiValueMap</w:t>
-      </w:r>
-      <w:proofErr w:type="spellEnd"/>
-      <w:r>
-        <w:rPr>
-          <w:rFonts w:ascii="Courier New" w:eastAsia="Courier New" w:hAnsi="Courier New" w:cs="Courier New"/>
-        </w:rPr>
-        <w:t>&lt;String,</w:t>
-      </w:r>
-      <w:r>
-        <w:rPr>
-          <w:rFonts w:ascii="Courier New" w:eastAsia="Courier New" w:hAnsi="Courier New" w:cs="Courier New"/>
-        </w:rPr>
-        <w:t xml:space="preserve"> String&gt;</w:t>
-      </w:r>
-      <w:r>
-        <w:t xml:space="preserve"> to </w:t>
-      </w:r>
-      <w:r>
-        <w:rPr>
-          <w:rFonts w:ascii="Courier New" w:eastAsia="Courier New" w:hAnsi="Courier New" w:cs="Courier New"/>
-        </w:rPr>
-        <w:t>Map&lt;String, List&lt;String&gt;&gt;</w:t>
+      </w:pPr>
+      <w:r>
+        <w:t>(Optionally) If you wish to target latest Android SDK version, then set target SDK version to API level 23 in project's AndroidManifest.xml file.</w:t>
       </w:r>
     </w:p>
     <w:p>
       <w:pPr>
-        <w:numPr>
-          <w:ilvl w:val="0"/>
-          <w:numId w:val="40"/>
-        </w:numPr>
-        <w:rPr>
-          <w:rFonts w:ascii="Palatino Linotype" w:eastAsia="Palatino Linotype" w:hAnsi="Palatino Linotype" w:cs="Palatino Linotype"/>
-          <w:sz w:val="22"/>
-          <w:szCs w:val="22"/>
-        </w:rPr>
-      </w:pPr>
-      <w:r>
-        <w:rPr>
-          <w:rFonts w:ascii="Palatino Linotype,Times New Rom" w:eastAsia="Palatino Linotype,Times New Rom" w:hAnsi="Palatino Linotype,Times New Rom" w:cs="Palatino Linotype,Times New Rom"/>
-          <w:sz w:val="22"/>
-          <w:szCs w:val="22"/>
-        </w:rPr>
-        <w:t xml:space="preserve">Added convenience method for adding AdRequest custom parameters; </w:t>
-      </w:r>
-      <w:r>
-        <w:rPr>
-          <w:rFonts w:ascii="Courier New" w:eastAsia="Courier New" w:hAnsi="Courier New" w:cs="Courier New"/>
-          <w:sz w:val="22"/>
-          <w:szCs w:val="22"/>
-        </w:rPr>
-        <w:t>addAdRequestCustomParameter(String key, String value)</w:t>
+        <w:pStyle w:val="Body"/>
+        <w:ind w:left="720"/>
+        <w:rPr>
+          <w:rFonts w:ascii="Consolas" w:hAnsi="Consolas" w:cs="Consolas"/>
+          <w:sz w:val="20"/>
+        </w:rPr>
+      </w:pPr>
+      <w:r>
+        <w:rPr>
+          <w:rFonts w:ascii="Consolas" w:hAnsi="Consolas" w:cs="Consolas"/>
+          <w:sz w:val="20"/>
+        </w:rPr>
+        <w:t xml:space="preserve"> &lt;uses-sd</w:t>
+      </w:r>
+      <w:r>
+        <w:rPr>
+          <w:rFonts w:ascii="Consolas" w:hAnsi="Consolas" w:cs="Consolas"/>
+          <w:sz w:val="20"/>
+        </w:rPr>
+        <w:t>k android:targetSdkVersion="23"</w:t>
+      </w:r>
+      <w:r>
+        <w:rPr>
+          <w:rFonts w:ascii="Consolas" w:hAnsi="Consolas" w:cs="Consolas"/>
+          <w:sz w:val="20"/>
+        </w:rPr>
+        <w:t>/&gt;</w:t>
       </w:r>
     </w:p>
     <w:p>
@@ -3377,7 +3172,7 @@
       <w:bookmarkStart w:id="17" w:name="_Toc418604175"/>
       <w:bookmarkStart w:id="18" w:name="_Toc418604224"/>
       <w:bookmarkStart w:id="19" w:name="_Toc418607386"/>
-      <w:bookmarkStart w:id="20" w:name="_Toc428284209"/>
+      <w:bookmarkStart w:id="20" w:name="_Toc436057561"/>
       <w:r>
         <w:t>System Requirements</w:t>
       </w:r>
@@ -3406,10 +3201,10 @@
         </w:rPr>
       </w:pPr>
       <w:r>
-        <w:rPr>
-          <w:szCs w:val="24"/>
-        </w:rPr>
-        <w:t>Android SDK (API level 8, platform version 2.2 or later)</w:t>
+        <w:t>Android SDK (Minimum API level 9, platform version 2.3 or later)</w:t>
+      </w:r>
+      <w:r>
+        <w:t xml:space="preserve"> </w:t>
       </w:r>
     </w:p>
     <w:p>
@@ -3431,7 +3226,47 @@
         <w:rPr>
           <w:szCs w:val="24"/>
         </w:rPr>
-        <w:t>Eclipse 4.2 (Juno) or later</w:t>
+        <w:t>Android SDK (Compile with API level 18 or later)</w:t>
+      </w:r>
+    </w:p>
+    <w:p>
+      <w:pPr>
+        <w:pStyle w:val="Body"/>
+        <w:numPr>
+          <w:ilvl w:val="0"/>
+          <w:numId w:val="30"/>
+        </w:numPr>
+        <w:tabs>
+          <w:tab w:val="left" w:pos="720"/>
+        </w:tabs>
+        <w:spacing w:before="40" w:after="0"/>
+        <w:rPr>
+          <w:szCs w:val="24"/>
+        </w:rPr>
+      </w:pPr>
+      <w:r>
+        <w:rPr>
+          <w:szCs w:val="24"/>
+        </w:rPr>
+        <w:t>Eclipse 4.4</w:t>
+      </w:r>
+      <w:r>
+        <w:rPr>
+          <w:szCs w:val="24"/>
+        </w:rPr>
+        <w:t xml:space="preserve"> (</w:t>
+      </w:r>
+      <w:r>
+        <w:rPr>
+          <w:szCs w:val="24"/>
+        </w:rPr>
+        <w:t>Luna</w:t>
+      </w:r>
+      <w:r>
+        <w:rPr>
+          <w:szCs w:val="24"/>
+        </w:rPr>
+        <w:t>) or later</w:t>
       </w:r>
     </w:p>
     <w:p>
@@ -3469,9 +3304,13 @@
       <w:bookmarkStart w:id="26" w:name="_Toc418604176"/>
       <w:bookmarkStart w:id="27" w:name="_Toc418604225"/>
       <w:bookmarkStart w:id="28" w:name="_Toc418607387"/>
-      <w:bookmarkStart w:id="29" w:name="_Toc428284210"/>
-      <w:r>
-        <w:lastRenderedPageBreak/>
+    </w:p>
+    <w:p>
+      <w:pPr>
+        <w:pStyle w:val="Heading2"/>
+      </w:pPr>
+      <w:bookmarkStart w:id="29" w:name="_Toc436057562"/>
+      <w:r>
         <w:t>SDK Contents</w:t>
       </w:r>
       <w:bookmarkEnd w:id="22"/>
@@ -3559,15 +3398,7 @@
         <w:t>Adapters -</w:t>
       </w:r>
       <w:r>
-        <w:t xml:space="preserve"> </w:t>
-      </w:r>
-      <w:proofErr w:type="spellStart"/>
-      <w:r>
-        <w:t>Mocean</w:t>
-      </w:r>
-      <w:proofErr w:type="spellEnd"/>
-      <w:r>
-        <w:t xml:space="preserve"> Adapter for other SDKs</w:t>
+        <w:t xml:space="preserve"> Mocean Adapter for other SDKs</w:t>
       </w:r>
     </w:p>
     <w:p>
@@ -3612,9 +3443,8 @@
       <w:pPr>
         <w:pStyle w:val="Heading2"/>
       </w:pPr>
-      <w:bookmarkStart w:id="38" w:name="_Toc428284211"/>
-      <w:r>
-        <w:lastRenderedPageBreak/>
+      <w:bookmarkStart w:id="38" w:name="_Toc436057563"/>
+      <w:r>
         <w:t>Installation Guidelines</w:t>
       </w:r>
       <w:bookmarkEnd w:id="30"/>
@@ -3713,12 +3543,15 @@
       <w:bookmarkStart w:id="43" w:name="_Toc418604178"/>
       <w:bookmarkStart w:id="44" w:name="_Toc418604227"/>
       <w:bookmarkStart w:id="45" w:name="_Toc418607389"/>
-      <w:bookmarkStart w:id="46" w:name="_Toc428284212"/>
+      <w:bookmarkStart w:id="46" w:name="_Toc436057564"/>
       <w:r>
         <w:t xml:space="preserve">Installing </w:t>
       </w:r>
       <w:r>
-        <w:t>Pubmatic</w:t>
+        <w:t>PubM</w:t>
+      </w:r>
+      <w:r>
+        <w:t>atic</w:t>
       </w:r>
       <w:r>
         <w:t xml:space="preserve"> Android SDK</w:t>
@@ -4137,7 +3970,6 @@
         <w:ind w:left="1080"/>
       </w:pPr>
       <w:r>
-        <w:lastRenderedPageBreak/>
         <w:t>IMPORTANT: If using release 18 or later of the Android SDK tools, and if you are susing android SDK as jar library, choose the Order and Export tab of the project, and check the box to export the SDK mastadview.jar (if present)</w:t>
       </w:r>
       <w:r>
@@ -4216,7 +4048,19 @@
         <w:rPr>
           <w:rStyle w:val="screentext"/>
         </w:rPr>
-        <w:t xml:space="preserve">&lt;uses-sdk android:minSdkVersion="8" /&gt; </w:t>
+        <w:t>&lt;u</w:t>
+      </w:r>
+      <w:r>
+        <w:rPr>
+          <w:rStyle w:val="screentext"/>
+        </w:rPr>
+        <w:t>ses-sdk android:minSdkVersion="9</w:t>
+      </w:r>
+      <w:r>
+        <w:rPr>
+          <w:rStyle w:val="screentext"/>
+        </w:rPr>
+        <w:t xml:space="preserve">" /&gt; </w:t>
       </w:r>
     </w:p>
     <w:p>
@@ -5179,7 +5023,6 @@
               <w:pStyle w:val="TableNormalText"/>
             </w:pPr>
             <w:r>
-              <w:lastRenderedPageBreak/>
               <w:t>Call Phone</w:t>
             </w:r>
           </w:p>
@@ -5582,7 +5425,7 @@
       <w:bookmarkStart w:id="51" w:name="_Toc418595858"/>
       <w:bookmarkStart w:id="52" w:name="_Toc418604228"/>
       <w:bookmarkStart w:id="53" w:name="_Toc418607390"/>
-      <w:bookmarkStart w:id="54" w:name="_Toc428284213"/>
+      <w:bookmarkStart w:id="54" w:name="_Toc436057565"/>
       <w:bookmarkEnd w:id="47"/>
       <w:r>
         <w:rPr>
@@ -5592,7 +5435,6 @@
           <w:kern w:val="28"/>
           <w:sz w:val="52"/>
         </w:rPr>
-        <w:lastRenderedPageBreak/>
         <w:t>Getting Started with Development</w:t>
       </w:r>
       <w:bookmarkEnd w:id="48"/>
@@ -5615,7 +5457,7 @@
       <w:bookmarkStart w:id="60" w:name="_Toc418595859"/>
       <w:bookmarkStart w:id="61" w:name="_Toc418604229"/>
       <w:bookmarkStart w:id="62" w:name="_Toc418607391"/>
-      <w:bookmarkStart w:id="63" w:name="_Toc428284214"/>
+      <w:bookmarkStart w:id="63" w:name="_Toc436057566"/>
       <w:bookmarkEnd w:id="55"/>
       <w:bookmarkEnd w:id="56"/>
       <w:r>
@@ -5925,32 +5767,22 @@
           <w:rFonts w:ascii="Palatino Linotype" w:hAnsi="Palatino Linotype"/>
           <w:sz w:val="22"/>
         </w:rPr>
-        <w:lastRenderedPageBreak/>
         <w:br/>
       </w:r>
-      <w:proofErr w:type="gramStart"/>
       <w:r>
         <w:rPr>
           <w:rFonts w:ascii="Palatino Linotype" w:hAnsi="Palatino Linotype"/>
           <w:sz w:val="22"/>
           <w:szCs w:val="22"/>
         </w:rPr>
-        <w:t>The</w:t>
-      </w:r>
-      <w:proofErr w:type="gramEnd"/>
-      <w:r>
-        <w:rPr>
-          <w:rFonts w:ascii="Palatino Linotype" w:hAnsi="Palatino Linotype"/>
-          <w:sz w:val="22"/>
-          <w:szCs w:val="22"/>
-        </w:rPr>
-        <w:t xml:space="preserve"> simplest approach is to integrate a banner ad into the user-interface (UI). A typical form factor is a 50 pixel tall (perhaps 100 for high res devices), full width rectangle which does not crowd the existing UI elements or break the appearance and flow. As an example, consider the following Flickr image viewer before and after a banner ad has been inserted. We will show the steps to setup and display this ad below.</w:t>
+        <w:t>The simplest approach is to integrate a banner ad into the user-interface (UI). A typical form factor is a 50 pixel tall (perhaps 100 for high res devices), full width rectangle which does not crowd the existing UI elements or break the appearance and flow. As an example, consider the following Flickr image viewer before and after a banner ad has been inserted. We will show the steps to setup and display this ad below.</w:t>
       </w:r>
     </w:p>
     <w:tbl>
       <w:tblPr>
         <w:tblStyle w:val="TableGrid"/>
         <w:tblW w:w="0" w:type="auto"/>
+        <w:jc w:val="center"/>
         <w:tblInd w:w="360" w:type="dxa"/>
         <w:tblLook w:val="04A0" w:firstRow="1" w:lastRow="0" w:firstColumn="1" w:lastColumn="0" w:noHBand="0" w:noVBand="1"/>
       </w:tblPr>
@@ -5959,6 +5791,9 @@
         <w:gridCol w:w="3966"/>
       </w:tblGrid>
       <w:tr>
+        <w:trPr>
+          <w:jc w:val="center"/>
+        </w:trPr>
         <w:tc>
           <w:tcPr>
             <w:tcW w:w="0" w:type="auto"/>
@@ -6158,7 +5993,6 @@
                 <w:sz w:val="20"/>
                 <w:szCs w:val="20"/>
               </w:rPr>
-              <w:lastRenderedPageBreak/>
               <w:t>&lt;! -- Main layout manager for this activity -- &gt;</w:t>
             </w:r>
           </w:p>
@@ -6823,7 +6657,7 @@
       <w:bookmarkStart w:id="64" w:name="_Toc418595860"/>
       <w:bookmarkStart w:id="65" w:name="_Toc418604230"/>
       <w:bookmarkStart w:id="66" w:name="_Toc418607392"/>
-      <w:bookmarkStart w:id="67" w:name="_Toc428284215"/>
+      <w:bookmarkStart w:id="67" w:name="_Toc436057567"/>
       <w:r>
         <w:t>Creating Banner Ad View</w:t>
       </w:r>
@@ -6891,7 +6725,7 @@
       <w:bookmarkStart w:id="71" w:name="_Toc418595861"/>
       <w:bookmarkStart w:id="72" w:name="_Toc418604231"/>
       <w:bookmarkStart w:id="73" w:name="_Toc418607393"/>
-      <w:bookmarkStart w:id="74" w:name="_Toc428284216"/>
+      <w:bookmarkStart w:id="74" w:name="_Toc436057568"/>
       <w:r>
         <w:rPr>
           <w:rFonts w:ascii="Cambria" w:eastAsia="Droid Sans Fallback" w:hAnsi="Cambria" w:cs="Calibri"/>
@@ -6991,7 +6825,6 @@
           <w:b/>
           <w:sz w:val="22"/>
         </w:rPr>
-        <w:lastRenderedPageBreak/>
         <w:t>View ID</w:t>
       </w:r>
       <w:r>
@@ -7203,7 +7036,7 @@
       <w:bookmarkStart w:id="78" w:name="_Toc418595862"/>
       <w:bookmarkStart w:id="79" w:name="_Toc418604232"/>
       <w:bookmarkStart w:id="80" w:name="_Toc418607394"/>
-      <w:bookmarkStart w:id="81" w:name="_Toc428284217"/>
+      <w:bookmarkStart w:id="81" w:name="_Toc436057569"/>
       <w:r>
         <w:rPr>
           <w:rFonts w:ascii="Cambria" w:eastAsia="Droid Sans Fallback" w:hAnsi="Cambria" w:cs="Calibri"/>
@@ -7421,7 +7254,6 @@
                 <w:color w:val="000000"/>
                 <w:sz w:val="20"/>
                 <w:szCs w:val="20"/>
-                <w:u w:val="single"/>
               </w:rPr>
               <w:t>int</w:t>
             </w:r>
@@ -7696,7 +7528,6 @@
                 <w:sz w:val="20"/>
                 <w:szCs w:val="20"/>
               </w:rPr>
-              <w:lastRenderedPageBreak/>
               <w:t xml:space="preserve">    new ViewGroup.LayoutParams(ViewGroup.LayoutParams.FILL_PARENT, 100));</w:t>
             </w:r>
           </w:p>
@@ -7827,7 +7658,6 @@
           <w:sz w:val="22"/>
           <w:szCs w:val="22"/>
         </w:rPr>
-        <w:lastRenderedPageBreak/>
         <w:t>The code above sets similar properties to those previously shown in the XML layout, notably:</w:t>
       </w:r>
     </w:p>
@@ -7935,7 +7765,7 @@
       <w:bookmarkStart w:id="85" w:name="_Toc418595863"/>
       <w:bookmarkStart w:id="86" w:name="_Toc418604233"/>
       <w:bookmarkStart w:id="87" w:name="_Toc418607395"/>
-      <w:bookmarkStart w:id="88" w:name="_Toc428284218"/>
+      <w:bookmarkStart w:id="88" w:name="_Toc436057570"/>
       <w:r>
         <w:rPr>
           <w:rFonts w:ascii="Cambria" w:eastAsia="Droid Sans Fallback" w:hAnsi="Cambria" w:cs="Calibri"/>
@@ -8002,7 +7832,7 @@
       <w:bookmarkStart w:id="94" w:name="_Toc418595864"/>
       <w:bookmarkStart w:id="95" w:name="_Toc418604234"/>
       <w:bookmarkStart w:id="96" w:name="_Toc418607396"/>
-      <w:bookmarkStart w:id="97" w:name="_Toc428284219"/>
+      <w:bookmarkStart w:id="97" w:name="_Toc436057571"/>
       <w:bookmarkEnd w:id="89"/>
       <w:bookmarkEnd w:id="90"/>
       <w:r>
@@ -8243,7 +8073,7 @@
       <w:pPr>
         <w:pStyle w:val="Heading2"/>
       </w:pPr>
-      <w:bookmarkStart w:id="98" w:name="_Toc428284220"/>
+      <w:bookmarkStart w:id="98" w:name="_Toc436057572"/>
       <w:r>
         <w:t>Using Mediation for Banner ad serving</w:t>
       </w:r>
@@ -8282,7 +8112,6 @@
           <w:sz w:val="22"/>
           <w:szCs w:val="22"/>
         </w:rPr>
-        <w:lastRenderedPageBreak/>
         <w:t>User can get parameters which are required to initialize thirdparty SDK in onReceivedThirdpartyRequest callback using getMediationData() method. The MASTMediationData object contains networkId, networkName, adUnitId and trackers.</w:t>
       </w:r>
     </w:p>
@@ -8640,9 +8469,8 @@
       <w:pPr>
         <w:pStyle w:val="Heading2"/>
       </w:pPr>
-      <w:bookmarkStart w:id="107" w:name="_Toc428284221"/>
-      <w:r>
-        <w:lastRenderedPageBreak/>
+      <w:bookmarkStart w:id="107" w:name="_Toc436057573"/>
+      <w:r>
         <w:t>Creating Interstitial Ad Vi</w:t>
       </w:r>
       <w:r>
@@ -8766,7 +8594,6 @@
                 <w:sz w:val="20"/>
                 <w:szCs w:val="20"/>
               </w:rPr>
-              <w:lastRenderedPageBreak/>
               <w:t xml:space="preserve">// Construct view using site and zone registered with </w:t>
             </w:r>
             <w:r>
@@ -8809,7 +8636,6 @@
                 <w:color w:val="000000"/>
                 <w:sz w:val="20"/>
                 <w:szCs w:val="20"/>
-                <w:u w:val="single"/>
               </w:rPr>
               <w:t>int</w:t>
             </w:r>
@@ -9302,7 +9128,6 @@
           <w:sz w:val="22"/>
           <w:szCs w:val="22"/>
         </w:rPr>
-        <w:lastRenderedPageBreak/>
         <w:t xml:space="preserve">Note that these examples show a small set of the properties that developers can use to customize the appearance and behavior of the ad view. Please refer to Samples application for example of implementations. </w:t>
       </w:r>
     </w:p>
@@ -9317,7 +9142,7 @@
       <w:bookmarkStart w:id="112" w:name="_Toc418595866"/>
       <w:bookmarkStart w:id="113" w:name="_Toc418604236"/>
       <w:bookmarkStart w:id="114" w:name="_Toc418607398"/>
-      <w:bookmarkStart w:id="115" w:name="_Toc428284222"/>
+      <w:bookmarkStart w:id="115" w:name="_Toc436057574"/>
       <w:r>
         <w:t>Handling Rotation Changes</w:t>
       </w:r>
@@ -9521,7 +9346,6 @@
                 <w:sz w:val="22"/>
                 <w:szCs w:val="22"/>
               </w:rPr>
-              <w:lastRenderedPageBreak/>
               <w:drawing>
                 <wp:anchor distT="0" distB="0" distL="114300" distR="114300" simplePos="0" relativeHeight="251667456" behindDoc="0" locked="0" layoutInCell="1" allowOverlap="1" wp14:anchorId="5747FDA9" wp14:editId="7FDB1E19">
                   <wp:simplePos x="0" y="0"/>
@@ -9726,7 +9550,7 @@
       <w:bookmarkStart w:id="121" w:name="_Toc418595867"/>
       <w:bookmarkStart w:id="122" w:name="_Toc418604237"/>
       <w:bookmarkStart w:id="123" w:name="_Toc418607399"/>
-      <w:bookmarkStart w:id="124" w:name="_Toc428284223"/>
+      <w:bookmarkStart w:id="124" w:name="_Toc436057575"/>
       <w:bookmarkEnd w:id="116"/>
       <w:bookmarkEnd w:id="117"/>
       <w:r>
@@ -9875,7 +9699,6 @@
           <w:sz w:val="22"/>
           <w:szCs w:val="22"/>
         </w:rPr>
-        <w:lastRenderedPageBreak/>
         <w:t xml:space="preserve">The </w:t>
       </w:r>
       <w:r>
@@ -10333,9 +10156,8 @@
       <w:pPr>
         <w:pStyle w:val="Heading2"/>
       </w:pPr>
-      <w:bookmarkStart w:id="132" w:name="_Toc428284224"/>
-      <w:r>
-        <w:lastRenderedPageBreak/>
+      <w:bookmarkStart w:id="132" w:name="_Toc436057576"/>
+      <w:r>
         <w:t>Native Ads</w:t>
       </w:r>
       <w:bookmarkEnd w:id="125"/>
@@ -10423,7 +10245,7 @@
           <w:lang w:val="ru-RU"/>
         </w:rPr>
       </w:pPr>
-      <w:bookmarkStart w:id="133" w:name="_Toc428284225"/>
+      <w:bookmarkStart w:id="133" w:name="_Toc436057577"/>
       <w:r>
         <w:rPr>
           <w:rFonts w:ascii="Cambria" w:eastAsia="Droid Sans Fallback" w:hAnsi="Cambria" w:cs="Calibri"/>
@@ -10877,7 +10699,7 @@
           <w:lang w:val="ru-RU"/>
         </w:rPr>
       </w:pPr>
-      <w:bookmarkStart w:id="134" w:name="_Toc428284226"/>
+      <w:bookmarkStart w:id="134" w:name="_Toc436057578"/>
       <w:r>
         <w:rPr>
           <w:rFonts w:ascii="Cambria" w:eastAsia="Droid Sans Fallback" w:hAnsi="Cambria" w:cs="Calibri"/>
@@ -11454,7 +11276,6 @@
                 <w:sz w:val="20"/>
                 <w:szCs w:val="20"/>
               </w:rPr>
-              <w:lastRenderedPageBreak/>
               <w:t>imageAssetMainImage.setImageType(ImageAssetTypes.main);</w:t>
             </w:r>
           </w:p>
@@ -11813,7 +11634,7 @@
           <w:lang w:val="ru-RU"/>
         </w:rPr>
       </w:pPr>
-      <w:bookmarkStart w:id="135" w:name="_Toc428284227"/>
+      <w:bookmarkStart w:id="135" w:name="_Toc436057579"/>
       <w:r>
         <w:rPr>
           <w:rFonts w:ascii="Cambria" w:eastAsia="Droid Sans Fallback" w:hAnsi="Cambria" w:cs="Calibri"/>
@@ -11823,7 +11644,6 @@
           <w:szCs w:val="22"/>
           <w:lang w:val="ru-RU"/>
         </w:rPr>
-        <w:lastRenderedPageBreak/>
         <w:t>Make the ad request</w:t>
       </w:r>
       <w:bookmarkEnd w:id="135"/>
@@ -11933,7 +11753,7 @@
           <w:lang w:val="ru-RU"/>
         </w:rPr>
       </w:pPr>
-      <w:bookmarkStart w:id="136" w:name="_Toc428284228"/>
+      <w:bookmarkStart w:id="136" w:name="_Toc436057580"/>
       <w:r>
         <w:rPr>
           <w:rFonts w:ascii="Cambria" w:eastAsia="Droid Sans Fallback" w:hAnsi="Cambria" w:cs="Calibri"/>
@@ -12526,7 +12346,7 @@
           <w:lang w:val="ru-RU"/>
         </w:rPr>
       </w:pPr>
-      <w:bookmarkStart w:id="137" w:name="_Toc428284229"/>
+      <w:bookmarkStart w:id="137" w:name="_Toc436057581"/>
       <w:r>
         <w:rPr>
           <w:rFonts w:ascii="Cambria" w:eastAsia="Droid Sans Fallback" w:hAnsi="Cambria" w:cs="Calibri"/>
@@ -12604,7 +12424,6 @@
           <w:color w:val="000080"/>
           <w:sz w:val="22"/>
         </w:rPr>
-        <w:lastRenderedPageBreak/>
         <w:t>NOTE</w:t>
       </w:r>
       <w:r>
@@ -13726,7 +13545,6 @@
                 <w:sz w:val="20"/>
                 <w:szCs w:val="20"/>
               </w:rPr>
-              <w:lastRenderedPageBreak/>
               <w:t xml:space="preserve">                    if (rating &gt; 0f) {</w:t>
             </w:r>
           </w:p>
@@ -14290,7 +14108,7 @@
           <w:lang w:val="ru-RU"/>
         </w:rPr>
       </w:pPr>
-      <w:bookmarkStart w:id="138" w:name="_Toc428284230"/>
+      <w:bookmarkStart w:id="138" w:name="_Toc436057582"/>
       <w:r>
         <w:rPr>
           <w:rFonts w:ascii="Cambria" w:eastAsia="Droid Sans Fallback" w:hAnsi="Cambria" w:cs="Calibri"/>
@@ -14300,7 +14118,6 @@
           <w:szCs w:val="22"/>
           <w:lang w:val="ru-RU"/>
         </w:rPr>
-        <w:lastRenderedPageBreak/>
         <w:t>Track view for interactions</w:t>
       </w:r>
       <w:bookmarkEnd w:id="138"/>
@@ -14762,7 +14579,6 @@
                 <w:sz w:val="20"/>
                 <w:szCs w:val="20"/>
               </w:rPr>
-              <w:lastRenderedPageBreak/>
               <w:t xml:space="preserve">  ad.</w:t>
             </w:r>
             <w:r>
@@ -14894,7 +14710,7 @@
           <w:lang w:val="ru-RU"/>
         </w:rPr>
       </w:pPr>
-      <w:bookmarkStart w:id="139" w:name="_Toc428284231"/>
+      <w:bookmarkStart w:id="139" w:name="_Toc436057583"/>
       <w:r>
         <w:rPr>
           <w:rFonts w:ascii="Cambria" w:eastAsia="Droid Sans Fallback" w:hAnsi="Cambria" w:cs="Calibri"/>
@@ -15450,7 +15266,7 @@
           <w:lang w:val="ru-RU"/>
         </w:rPr>
       </w:pPr>
-      <w:bookmarkStart w:id="140" w:name="_Toc428284232"/>
+      <w:bookmarkStart w:id="140" w:name="_Toc436057584"/>
       <w:r>
         <w:rPr>
           <w:rFonts w:ascii="Cambria" w:eastAsia="Droid Sans Fallback" w:hAnsi="Cambria" w:cs="Calibri"/>
@@ -15628,17 +15444,17 @@
       <w:pPr>
         <w:pStyle w:val="Heading2"/>
       </w:pPr>
-      <w:bookmarkStart w:id="141" w:name="_Toc428284233"/>
-      <w:bookmarkStart w:id="142" w:name="_Toc291762402"/>
-      <w:bookmarkStart w:id="143" w:name="_Toc291762553"/>
-      <w:bookmarkStart w:id="144" w:name="_Toc291762882"/>
-      <w:bookmarkStart w:id="145" w:name="_Toc418595869"/>
-      <w:bookmarkStart w:id="146" w:name="_Toc418604239"/>
-      <w:bookmarkStart w:id="147" w:name="_Toc418607401"/>
+      <w:bookmarkStart w:id="141" w:name="_Toc291762402"/>
+      <w:bookmarkStart w:id="142" w:name="_Toc291762553"/>
+      <w:bookmarkStart w:id="143" w:name="_Toc291762882"/>
+      <w:bookmarkStart w:id="144" w:name="_Toc418595869"/>
+      <w:bookmarkStart w:id="145" w:name="_Toc418604239"/>
+      <w:bookmarkStart w:id="146" w:name="_Toc418607401"/>
+      <w:bookmarkStart w:id="147" w:name="_Toc436057585"/>
       <w:r>
         <w:t>Using Mediation for Native ad serving</w:t>
       </w:r>
-      <w:bookmarkEnd w:id="141"/>
+      <w:bookmarkEnd w:id="147"/>
     </w:p>
     <w:p>
       <w:pPr>
@@ -15673,7 +15489,6 @@
           <w:sz w:val="22"/>
           <w:szCs w:val="22"/>
         </w:rPr>
-        <w:lastRenderedPageBreak/>
         <w:t>User can get parameters which are required to initialize thirdparty SDK in onReceivedThirdpartyRequest callback using getMediationData() method. The MASTMediationData object contains networkId, networkName, adUnitId and trackers.</w:t>
       </w:r>
     </w:p>
@@ -15980,12 +15795,12 @@
           </w:p>
         </w:tc>
       </w:tr>
+      <w:bookmarkEnd w:id="141"/>
       <w:bookmarkEnd w:id="142"/>
       <w:bookmarkEnd w:id="143"/>
       <w:bookmarkEnd w:id="144"/>
       <w:bookmarkEnd w:id="145"/>
       <w:bookmarkEnd w:id="146"/>
-      <w:bookmarkEnd w:id="147"/>
     </w:tbl>
     <w:p>
       <w:pPr>
@@ -16015,7 +15830,6 @@
       <w:bookmarkStart w:id="151" w:name="_Toc418595873"/>
       <w:bookmarkStart w:id="152" w:name="_Toc418604243"/>
       <w:bookmarkStart w:id="153" w:name="_Toc418607405"/>
-      <w:bookmarkStart w:id="154" w:name="_Toc428284234"/>
       <w:bookmarkEnd w:id="5"/>
       <w:r>
         <w:br w:type="page"/>
@@ -16025,17 +15839,9 @@
       <w:pPr>
         <w:pStyle w:val="Heading1"/>
       </w:pPr>
-      <w:r>
-        <w:lastRenderedPageBreak/>
-        <w:t xml:space="preserve">Where </w:t>
-      </w:r>
-      <w:proofErr w:type="gramStart"/>
-      <w:r>
-        <w:t>To</w:t>
-      </w:r>
-      <w:proofErr w:type="gramEnd"/>
-      <w:r>
-        <w:t xml:space="preserve"> Go Next</w:t>
+      <w:bookmarkStart w:id="154" w:name="_Toc436057586"/>
+      <w:r>
+        <w:t>Where To Go Next</w:t>
       </w:r>
       <w:bookmarkEnd w:id="148"/>
       <w:bookmarkEnd w:id="149"/>
@@ -16143,7 +15949,7 @@
           <w:rPr>
             <w:noProof/>
           </w:rPr>
-          <w:t>10</w:t>
+          <w:t>2</w:t>
         </w:r>
         <w:r>
           <w:rPr>
@@ -16196,7 +16002,7 @@
           <w:rPr>
             <w:noProof/>
           </w:rPr>
-          <w:t>3</w:t>
+          <w:t>1</w:t>
         </w:r>
         <w:r>
           <w:rPr>
@@ -16249,7 +16055,7 @@
           <w:rPr>
             <w:noProof/>
           </w:rPr>
-          <w:t>28</w:t>
+          <w:t>12</w:t>
         </w:r>
         <w:r>
           <w:rPr>
@@ -16301,13 +16107,8 @@
       <w:pStyle w:val="Header"/>
       <w:jc w:val="right"/>
     </w:pPr>
-    <w:proofErr w:type="spellStart"/>
     <w:r>
-      <w:t>PubMatic</w:t>
-    </w:r>
-    <w:proofErr w:type="spellEnd"/>
-    <w:r>
-      <w:t xml:space="preserve"> Android SDK Developer Guide </w:t>
+      <w:t xml:space="preserve">PubMatic Android SDK Developer Guide </w:t>
     </w:r>
   </w:p>
 </w:hdr>
@@ -21694,7 +21495,6 @@
   <w:style w:type="character" w:default="1" w:styleId="DefaultParagraphFont">
     <w:name w:val="Default Paragraph Font"/>
     <w:uiPriority w:val="1"/>
-    <w:semiHidden/>
     <w:unhideWhenUsed/>
   </w:style>
   <w:style w:type="table" w:default="1" w:styleId="TableNormal">
@@ -22282,7 +22082,6 @@
     <w:uiPriority w:val="59"/>
     <w:rsid w:val="00A35D89"/>
     <w:tblPr>
-      <w:tblInd w:w="0" w:type="dxa"/>
       <w:tblBorders>
         <w:top w:val="single" w:sz="4" w:space="0" w:color="auto"/>
         <w:left w:val="single" w:sz="4" w:space="0" w:color="auto"/>
@@ -22291,13 +22090,18 @@
         <w:insideH w:val="single" w:sz="4" w:space="0" w:color="auto"/>
         <w:insideV w:val="single" w:sz="4" w:space="0" w:color="auto"/>
       </w:tblBorders>
-      <w:tblCellMar>
-        <w:top w:w="0" w:type="dxa"/>
-        <w:left w:w="108" w:type="dxa"/>
-        <w:bottom w:w="0" w:type="dxa"/>
-        <w:right w:w="108" w:type="dxa"/>
-      </w:tblCellMar>
     </w:tblPr>
+  </w:style>
+  <w:style w:type="paragraph" w:styleId="ListParagraph">
+    <w:name w:val="List Paragraph"/>
+    <w:basedOn w:val="Normal"/>
+    <w:uiPriority w:val="34"/>
+    <w:qFormat/>
+    <w:rsid w:val="000E3151"/>
+    <w:pPr>
+      <w:ind w:left="720"/>
+      <w:contextualSpacing/>
+    </w:pPr>
   </w:style>
 </w:styles>
 </file>
@@ -22532,7 +22336,6 @@
   <w:style w:type="character" w:default="1" w:styleId="DefaultParagraphFont">
     <w:name w:val="Default Paragraph Font"/>
     <w:uiPriority w:val="1"/>
-    <w:semiHidden/>
     <w:unhideWhenUsed/>
   </w:style>
   <w:style w:type="table" w:default="1" w:styleId="TableNormal">
@@ -23120,7 +22923,6 @@
     <w:uiPriority w:val="59"/>
     <w:rsid w:val="00A35D89"/>
     <w:tblPr>
-      <w:tblInd w:w="0" w:type="dxa"/>
       <w:tblBorders>
         <w:top w:val="single" w:sz="4" w:space="0" w:color="auto"/>
         <w:left w:val="single" w:sz="4" w:space="0" w:color="auto"/>
@@ -23129,13 +22931,18 @@
         <w:insideH w:val="single" w:sz="4" w:space="0" w:color="auto"/>
         <w:insideV w:val="single" w:sz="4" w:space="0" w:color="auto"/>
       </w:tblBorders>
-      <w:tblCellMar>
-        <w:top w:w="0" w:type="dxa"/>
-        <w:left w:w="108" w:type="dxa"/>
-        <w:bottom w:w="0" w:type="dxa"/>
-        <w:right w:w="108" w:type="dxa"/>
-      </w:tblCellMar>
     </w:tblPr>
+  </w:style>
+  <w:style w:type="paragraph" w:styleId="ListParagraph">
+    <w:name w:val="List Paragraph"/>
+    <w:basedOn w:val="Normal"/>
+    <w:uiPriority w:val="34"/>
+    <w:qFormat/>
+    <w:rsid w:val="000E3151"/>
+    <w:pPr>
+      <w:ind w:left="720"/>
+      <w:contextualSpacing/>
+    </w:pPr>
   </w:style>
 </w:styles>
 </file>
@@ -23430,7 +23237,7 @@
 </file>
 
 <file path=customXml/itemProps1.xml><?xml version="1.0" encoding="utf-8"?>
-<ds:datastoreItem xmlns:ds="http://schemas.openxmlformats.org/officeDocument/2006/customXml" ds:itemID="{57CFDA5E-1BEF-42C5-8469-AA1E664C3165}">
+<ds:datastoreItem xmlns:ds="http://schemas.openxmlformats.org/officeDocument/2006/customXml" ds:itemID="{2DF3F792-676D-40FE-B87C-E16E6D4E8866}">
   <ds:schemaRefs>
     <ds:schemaRef ds:uri="http://schemas.openxmlformats.org/officeDocument/2006/bibliography"/>
   </ds:schemaRefs>

</xml_diff>

<commit_message>
- Adding updated documentation
</commit_message>
<xml_diff>
--- a/Documentation/Developer_Guide_Android.docx
+++ b/Documentation/Developer_Guide_Android.docx
@@ -275,7 +275,7 @@
                             <w:sz w:val="36"/>
                             <w:szCs w:val="36"/>
                           </w:rPr>
-                          <w:t>Nov 23</w:t>
+                          <w:t>Nov 25</w:t>
                         </w:r>
                         <w:r>
                           <w:rPr>
@@ -299,8 +299,6 @@
             <w:bookmarkEnd w:id="0"/>
           </w:p>
         </w:tc>
-        <w:bookmarkStart w:id="1" w:name="_GoBack"/>
-        <w:bookmarkEnd w:id="1"/>
       </w:tr>
     </w:tbl>
     <w:p>
@@ -1098,19 +1096,7 @@
               <w:rPr>
                 <w:rStyle w:val="Hyperlink"/>
               </w:rPr>
-              <w:t>SDK Co</w:t>
-            </w:r>
-            <w:r>
-              <w:rPr>
-                <w:rStyle w:val="Hyperlink"/>
-              </w:rPr>
-              <w:t>n</w:t>
-            </w:r>
-            <w:r>
-              <w:rPr>
-                <w:rStyle w:val="Hyperlink"/>
-              </w:rPr>
-              <w:t>tents</w:t>
+              <w:t>SDK Contents</w:t>
             </w:r>
             <w:r>
               <w:rPr>
@@ -2803,21 +2789,23 @@
           <w:szCs w:val="26"/>
         </w:rPr>
       </w:pPr>
-      <w:bookmarkStart w:id="2" w:name="_Toc418595850"/>
-      <w:bookmarkStart w:id="3" w:name="_Toc418604220"/>
-      <w:bookmarkStart w:id="4" w:name="_Toc418607382"/>
+      <w:bookmarkStart w:id="1" w:name="_Toc418595850"/>
+      <w:bookmarkStart w:id="2" w:name="_Toc418604220"/>
+      <w:bookmarkStart w:id="3" w:name="_Toc418607382"/>
+      <w:bookmarkStart w:id="4" w:name="_Toc436057557"/>
       <w:bookmarkStart w:id="5" w:name="RH_PD_TOC_BK"/>
-      <w:bookmarkStart w:id="6" w:name="_Toc436057557"/>
+      <w:bookmarkStart w:id="6" w:name="_GoBack"/>
+      <w:bookmarkEnd w:id="6"/>
       <w:r>
         <w:rPr>
           <w:bCs/>
         </w:rPr>
         <w:t>Overview</w:t>
       </w:r>
+      <w:bookmarkEnd w:id="1"/>
       <w:bookmarkEnd w:id="2"/>
       <w:bookmarkEnd w:id="3"/>
       <w:bookmarkEnd w:id="4"/>
-      <w:bookmarkEnd w:id="6"/>
     </w:p>
     <w:p>
       <w:pPr>
@@ -3029,6 +3017,28 @@
           <w:szCs w:val="22"/>
         </w:rPr>
         <w:tab/>
+      </w:r>
+    </w:p>
+    <w:p>
+      <w:pPr>
+        <w:pStyle w:val="listmapping"/>
+        <w:numPr>
+          <w:ilvl w:val="0"/>
+          <w:numId w:val="40"/>
+        </w:numPr>
+        <w:rPr>
+          <w:rFonts w:ascii="Palatino Linotype" w:hAnsi="Palatino Linotype"/>
+          <w:sz w:val="22"/>
+          <w:szCs w:val="22"/>
+        </w:rPr>
+      </w:pPr>
+      <w:r>
+        <w:rPr>
+          <w:rFonts w:ascii="Palatino Linotype" w:hAnsi="Palatino Linotype"/>
+          <w:sz w:val="22"/>
+          <w:szCs w:val="22"/>
+        </w:rPr>
+        <w:t>Supported DNT (Do Not Track) parameter. SDK internally reads this information from device settings and send it to PubMatic.</w:t>
       </w:r>
     </w:p>
     <w:p>
@@ -15444,17 +15454,17 @@
       <w:pPr>
         <w:pStyle w:val="Heading2"/>
       </w:pPr>
-      <w:bookmarkStart w:id="141" w:name="_Toc291762402"/>
-      <w:bookmarkStart w:id="142" w:name="_Toc291762553"/>
-      <w:bookmarkStart w:id="143" w:name="_Toc291762882"/>
-      <w:bookmarkStart w:id="144" w:name="_Toc418595869"/>
-      <w:bookmarkStart w:id="145" w:name="_Toc418604239"/>
-      <w:bookmarkStart w:id="146" w:name="_Toc418607401"/>
-      <w:bookmarkStart w:id="147" w:name="_Toc436057585"/>
+      <w:bookmarkStart w:id="141" w:name="_Toc436057585"/>
+      <w:bookmarkStart w:id="142" w:name="_Toc291762402"/>
+      <w:bookmarkStart w:id="143" w:name="_Toc291762553"/>
+      <w:bookmarkStart w:id="144" w:name="_Toc291762882"/>
+      <w:bookmarkStart w:id="145" w:name="_Toc418595869"/>
+      <w:bookmarkStart w:id="146" w:name="_Toc418604239"/>
+      <w:bookmarkStart w:id="147" w:name="_Toc418607401"/>
       <w:r>
         <w:t>Using Mediation for Native ad serving</w:t>
       </w:r>
-      <w:bookmarkEnd w:id="147"/>
+      <w:bookmarkEnd w:id="141"/>
     </w:p>
     <w:p>
       <w:pPr>
@@ -15795,12 +15805,12 @@
           </w:p>
         </w:tc>
       </w:tr>
-      <w:bookmarkEnd w:id="141"/>
       <w:bookmarkEnd w:id="142"/>
       <w:bookmarkEnd w:id="143"/>
       <w:bookmarkEnd w:id="144"/>
       <w:bookmarkEnd w:id="145"/>
       <w:bookmarkEnd w:id="146"/>
+      <w:bookmarkEnd w:id="147"/>
     </w:tbl>
     <w:p>
       <w:pPr>
@@ -15949,7 +15959,7 @@
           <w:rPr>
             <w:noProof/>
           </w:rPr>
-          <w:t>2</w:t>
+          <w:t>10</w:t>
         </w:r>
         <w:r>
           <w:rPr>
@@ -16055,7 +16065,7 @@
           <w:rPr>
             <w:noProof/>
           </w:rPr>
-          <w:t>12</w:t>
+          <w:t>28</w:t>
         </w:r>
         <w:r>
           <w:rPr>
@@ -21495,6 +21505,7 @@
   <w:style w:type="character" w:default="1" w:styleId="DefaultParagraphFont">
     <w:name w:val="Default Paragraph Font"/>
     <w:uiPriority w:val="1"/>
+    <w:semiHidden/>
     <w:unhideWhenUsed/>
   </w:style>
   <w:style w:type="table" w:default="1" w:styleId="TableNormal">
@@ -22336,6 +22347,7 @@
   <w:style w:type="character" w:default="1" w:styleId="DefaultParagraphFont">
     <w:name w:val="Default Paragraph Font"/>
     <w:uiPriority w:val="1"/>
+    <w:semiHidden/>
     <w:unhideWhenUsed/>
   </w:style>
   <w:style w:type="table" w:default="1" w:styleId="TableNormal">
@@ -23237,7 +23249,7 @@
 </file>
 
 <file path=customXml/itemProps1.xml><?xml version="1.0" encoding="utf-8"?>
-<ds:datastoreItem xmlns:ds="http://schemas.openxmlformats.org/officeDocument/2006/customXml" ds:itemID="{2DF3F792-676D-40FE-B87C-E16E6D4E8866}">
+<ds:datastoreItem xmlns:ds="http://schemas.openxmlformats.org/officeDocument/2006/customXml" ds:itemID="{A5BB2953-E7F2-461F-A059-D81944A12D72}">
   <ds:schemaRefs>
     <ds:schemaRef ds:uri="http://schemas.openxmlformats.org/officeDocument/2006/bibliography"/>
   </ds:schemaRefs>

</xml_diff>

<commit_message>
Updated the required document for release ver 4.4.0. Added comment to method of MASTAdView & MASTNativeAd class.
</commit_message>
<xml_diff>
--- a/Documentation/Developer_Guide_Android.docx
+++ b/Documentation/Developer_Guide_Android.docx
@@ -72,6 +72,8 @@
                         <w:hideMark/>
                       </w:tcPr>
                       <w:p>
+                        <w:bookmarkStart w:id="0" w:name="_GoBack"/>
+                        <w:bookmarkEnd w:id="0"/>
                         <w:r>
                           <w:rPr>
                             <w:noProof/>
@@ -233,15 +235,7 @@
                             <w:sz w:val="40"/>
                             <w:szCs w:val="40"/>
                           </w:rPr>
-                          <w:t>For Android SDK Version 4.3</w:t>
-                        </w:r>
-                        <w:r>
-                          <w:rPr>
-                            <w:rFonts w:ascii="Arial Narrow" w:eastAsia="Arial Narrow" w:hAnsi="Arial Narrow" w:cs="Arial Narrow"/>
-                            <w:sz w:val="40"/>
-                            <w:szCs w:val="40"/>
-                          </w:rPr>
-                          <w:t>.5</w:t>
+                          <w:t>For Android SDK Version 4.4.0</w:t>
                         </w:r>
                       </w:p>
                     </w:tc>
@@ -275,7 +269,7 @@
                             <w:sz w:val="36"/>
                             <w:szCs w:val="36"/>
                           </w:rPr>
-                          <w:t>Nov 25</w:t>
+                          <w:t>July 15</w:t>
                         </w:r>
                         <w:r>
                           <w:rPr>
@@ -284,7 +278,7 @@
                             <w:sz w:val="36"/>
                             <w:szCs w:val="36"/>
                           </w:rPr>
-                          <w:t>, 2015</w:t>
+                          <w:t>, 2016</w:t>
                         </w:r>
                       </w:p>
                     </w:tc>
@@ -295,8 +289,8 @@
             </w:tr>
           </w:tbl>
           <w:p>
-            <w:bookmarkStart w:id="0" w:name="title_page_htm"/>
-            <w:bookmarkEnd w:id="0"/>
+            <w:bookmarkStart w:id="1" w:name="title_page_htm"/>
+            <w:bookmarkEnd w:id="1"/>
           </w:p>
         </w:tc>
       </w:tr>
@@ -799,7 +793,7 @@
           <w:r>
             <w:fldChar w:fldCharType="separate"/>
           </w:r>
-          <w:hyperlink w:anchor="_Toc436057557" w:history="1">
+          <w:hyperlink w:anchor="_Toc456286520" w:history="1">
             <w:r>
               <w:rPr>
                 <w:rStyle w:val="Hyperlink"/>
@@ -822,7 +816,7 @@
               <w:rPr>
                 <w:webHidden/>
               </w:rPr>
-              <w:instrText xml:space="preserve"> PAGEREF _Toc436057557 \h </w:instrText>
+              <w:instrText xml:space="preserve"> PAGEREF _Toc456286520 \h </w:instrText>
             </w:r>
             <w:r>
               <w:rPr>
@@ -859,7 +853,7 @@
               <w:lang w:val="en-US"/>
             </w:rPr>
           </w:pPr>
-          <w:hyperlink w:anchor="_Toc436057558" w:history="1">
+          <w:hyperlink w:anchor="_Toc456286521" w:history="1">
             <w:r>
               <w:rPr>
                 <w:rStyle w:val="Hyperlink"/>
@@ -882,7 +876,7 @@
               <w:rPr>
                 <w:webHidden/>
               </w:rPr>
-              <w:instrText xml:space="preserve"> PAGEREF _Toc436057558 \h </w:instrText>
+              <w:instrText xml:space="preserve"> PAGEREF _Toc456286521 \h </w:instrText>
             </w:r>
             <w:r>
               <w:rPr>
@@ -917,12 +911,12 @@
               <w:lang w:val="en-US"/>
             </w:rPr>
           </w:pPr>
-          <w:hyperlink w:anchor="_Toc436057559" w:history="1">
+          <w:hyperlink w:anchor="_Toc456286522" w:history="1">
             <w:r>
               <w:rPr>
                 <w:rStyle w:val="Hyperlink"/>
               </w:rPr>
-              <w:t>What Changed In 4.3.5</w:t>
+              <w:t>What Changed In 4.4.0</w:t>
             </w:r>
             <w:r>
               <w:rPr>
@@ -940,7 +934,7 @@
               <w:rPr>
                 <w:webHidden/>
               </w:rPr>
-              <w:instrText xml:space="preserve"> PAGEREF _Toc436057559 \h </w:instrText>
+              <w:instrText xml:space="preserve"> PAGEREF _Toc456286522 \h </w:instrText>
             </w:r>
             <w:r>
               <w:rPr>
@@ -975,12 +969,12 @@
               <w:lang w:val="en-US"/>
             </w:rPr>
           </w:pPr>
-          <w:hyperlink w:anchor="_Toc436057560" w:history="1">
+          <w:hyperlink w:anchor="_Toc456286523" w:history="1">
             <w:r>
               <w:rPr>
                 <w:rStyle w:val="Hyperlink"/>
               </w:rPr>
-              <w:t>Upgrading From 4.3</w:t>
+              <w:t>Upgrading From 4.3.9</w:t>
             </w:r>
             <w:r>
               <w:rPr>
@@ -998,7 +992,7 @@
               <w:rPr>
                 <w:webHidden/>
               </w:rPr>
-              <w:instrText xml:space="preserve"> PAGEREF _Toc436057560 \h </w:instrText>
+              <w:instrText xml:space="preserve"> PAGEREF _Toc456286523 \h </w:instrText>
             </w:r>
             <w:r>
               <w:rPr>
@@ -1033,12 +1027,12 @@
               <w:lang w:val="en-US"/>
             </w:rPr>
           </w:pPr>
-          <w:hyperlink w:anchor="_Toc436057561" w:history="1">
+          <w:hyperlink w:anchor="_Toc456286524" w:history="1">
             <w:r>
               <w:rPr>
                 <w:rStyle w:val="Hyperlink"/>
               </w:rPr>
-              <w:t>System Requirements</w:t>
+              <w:t>Upgrading From 4.3.8 &amp; previous version</w:t>
             </w:r>
             <w:r>
               <w:rPr>
@@ -1056,7 +1050,7 @@
               <w:rPr>
                 <w:webHidden/>
               </w:rPr>
-              <w:instrText xml:space="preserve"> PAGEREF _Toc436057561 \h </w:instrText>
+              <w:instrText xml:space="preserve"> PAGEREF _Toc456286524 \h </w:instrText>
             </w:r>
             <w:r>
               <w:rPr>
@@ -1091,12 +1085,12 @@
               <w:lang w:val="en-US"/>
             </w:rPr>
           </w:pPr>
-          <w:hyperlink w:anchor="_Toc436057562" w:history="1">
+          <w:hyperlink w:anchor="_Toc456286525" w:history="1">
             <w:r>
               <w:rPr>
                 <w:rStyle w:val="Hyperlink"/>
               </w:rPr>
-              <w:t>SDK Contents</w:t>
+              <w:t>System Requirements</w:t>
             </w:r>
             <w:r>
               <w:rPr>
@@ -1114,7 +1108,7 @@
               <w:rPr>
                 <w:webHidden/>
               </w:rPr>
-              <w:instrText xml:space="preserve"> PAGEREF _Toc436057562 \h </w:instrText>
+              <w:instrText xml:space="preserve"> PAGEREF _Toc456286525 \h </w:instrText>
             </w:r>
             <w:r>
               <w:rPr>
@@ -1131,7 +1125,7 @@
               <w:rPr>
                 <w:webHidden/>
               </w:rPr>
-              <w:t>6</w:t>
+              <w:t>5</w:t>
             </w:r>
             <w:r>
               <w:rPr>
@@ -1149,12 +1143,12 @@
               <w:lang w:val="en-US"/>
             </w:rPr>
           </w:pPr>
-          <w:hyperlink w:anchor="_Toc436057563" w:history="1">
+          <w:hyperlink w:anchor="_Toc456286526" w:history="1">
             <w:r>
               <w:rPr>
                 <w:rStyle w:val="Hyperlink"/>
               </w:rPr>
-              <w:t>Installation Guidelines</w:t>
+              <w:t>SDK Contents</w:t>
             </w:r>
             <w:r>
               <w:rPr>
@@ -1172,7 +1166,7 @@
               <w:rPr>
                 <w:webHidden/>
               </w:rPr>
-              <w:instrText xml:space="preserve"> PAGEREF _Toc436057563 \h </w:instrText>
+              <w:instrText xml:space="preserve"> PAGEREF _Toc456286526 \h </w:instrText>
             </w:r>
             <w:r>
               <w:rPr>
@@ -1189,7 +1183,7 @@
               <w:rPr>
                 <w:webHidden/>
               </w:rPr>
-              <w:t>7</w:t>
+              <w:t>6</w:t>
             </w:r>
             <w:r>
               <w:rPr>
@@ -1207,11 +1201,69 @@
               <w:lang w:val="en-US"/>
             </w:rPr>
           </w:pPr>
-          <w:hyperlink w:anchor="_Toc436057564" w:history="1">
+          <w:hyperlink w:anchor="_Toc456286527" w:history="1">
             <w:r>
               <w:rPr>
                 <w:rStyle w:val="Hyperlink"/>
               </w:rPr>
+              <w:t>Installation Guidelines</w:t>
+            </w:r>
+            <w:r>
+              <w:rPr>
+                <w:webHidden/>
+              </w:rPr>
+              <w:tab/>
+            </w:r>
+            <w:r>
+              <w:rPr>
+                <w:webHidden/>
+              </w:rPr>
+              <w:fldChar w:fldCharType="begin"/>
+            </w:r>
+            <w:r>
+              <w:rPr>
+                <w:webHidden/>
+              </w:rPr>
+              <w:instrText xml:space="preserve"> PAGEREF _Toc456286527 \h </w:instrText>
+            </w:r>
+            <w:r>
+              <w:rPr>
+                <w:webHidden/>
+              </w:rPr>
+            </w:r>
+            <w:r>
+              <w:rPr>
+                <w:webHidden/>
+              </w:rPr>
+              <w:fldChar w:fldCharType="separate"/>
+            </w:r>
+            <w:r>
+              <w:rPr>
+                <w:webHidden/>
+              </w:rPr>
+              <w:t>7</w:t>
+            </w:r>
+            <w:r>
+              <w:rPr>
+                <w:webHidden/>
+              </w:rPr>
+              <w:fldChar w:fldCharType="end"/>
+            </w:r>
+          </w:hyperlink>
+        </w:p>
+        <w:p>
+          <w:pPr>
+            <w:pStyle w:val="TOC2"/>
+            <w:rPr>
+              <w:rFonts w:eastAsiaTheme="minorEastAsia" w:cstheme="minorBidi"/>
+              <w:lang w:val="en-US"/>
+            </w:rPr>
+          </w:pPr>
+          <w:hyperlink w:anchor="_Toc456286528" w:history="1">
+            <w:r>
+              <w:rPr>
+                <w:rStyle w:val="Hyperlink"/>
+              </w:rPr>
               <w:t>Installing PubMatic Android SDK</w:t>
             </w:r>
             <w:r>
@@ -1230,7 +1282,7 @@
               <w:rPr>
                 <w:webHidden/>
               </w:rPr>
-              <w:instrText xml:space="preserve"> PAGEREF _Toc436057564 \h </w:instrText>
+              <w:instrText xml:space="preserve"> PAGEREF _Toc456286528 \h </w:instrText>
             </w:r>
             <w:r>
               <w:rPr>
@@ -1267,7 +1319,7 @@
               <w:lang w:val="en-US"/>
             </w:rPr>
           </w:pPr>
-          <w:hyperlink w:anchor="_Toc436057565" w:history="1">
+          <w:hyperlink w:anchor="_Toc456286529" w:history="1">
             <w:r>
               <w:rPr>
                 <w:rStyle w:val="Hyperlink"/>
@@ -1291,7 +1343,7 @@
               <w:rPr>
                 <w:webHidden/>
               </w:rPr>
-              <w:instrText xml:space="preserve"> PAGEREF _Toc436057565 \h </w:instrText>
+              <w:instrText xml:space="preserve"> PAGEREF _Toc456286529 \h </w:instrText>
             </w:r>
             <w:r>
               <w:rPr>
@@ -1326,7 +1378,7 @@
               <w:lang w:val="en-US"/>
             </w:rPr>
           </w:pPr>
-          <w:hyperlink w:anchor="_Toc436057566" w:history="1">
+          <w:hyperlink w:anchor="_Toc456286530" w:history="1">
             <w:r>
               <w:rPr>
                 <w:rStyle w:val="Hyperlink"/>
@@ -1349,7 +1401,7 @@
               <w:rPr>
                 <w:webHidden/>
               </w:rPr>
-              <w:instrText xml:space="preserve"> PAGEREF _Toc436057566 \h </w:instrText>
+              <w:instrText xml:space="preserve"> PAGEREF _Toc456286530 \h </w:instrText>
             </w:r>
             <w:r>
               <w:rPr>
@@ -1384,7 +1436,7 @@
               <w:lang w:val="en-US"/>
             </w:rPr>
           </w:pPr>
-          <w:hyperlink w:anchor="_Toc436057567" w:history="1">
+          <w:hyperlink w:anchor="_Toc456286531" w:history="1">
             <w:r>
               <w:rPr>
                 <w:rStyle w:val="Hyperlink"/>
@@ -1407,7 +1459,7 @@
               <w:rPr>
                 <w:webHidden/>
               </w:rPr>
-              <w:instrText xml:space="preserve"> PAGEREF _Toc436057567 \h </w:instrText>
+              <w:instrText xml:space="preserve"> PAGEREF _Toc456286531 \h </w:instrText>
             </w:r>
             <w:r>
               <w:rPr>
@@ -1444,7 +1496,7 @@
               <w:lang w:val="en-US"/>
             </w:rPr>
           </w:pPr>
-          <w:hyperlink w:anchor="_Toc436057568" w:history="1">
+          <w:hyperlink w:anchor="_Toc456286532" w:history="1">
             <w:r>
               <w:rPr>
                 <w:rStyle w:val="Hyperlink"/>
@@ -1484,7 +1536,7 @@
               <w:rPr>
                 <w:webHidden/>
               </w:rPr>
-              <w:instrText xml:space="preserve"> PAGEREF _Toc436057568 \h </w:instrText>
+              <w:instrText xml:space="preserve"> PAGEREF _Toc456286532 \h </w:instrText>
             </w:r>
             <w:r>
               <w:rPr>
@@ -1521,7 +1573,7 @@
               <w:lang w:val="en-US"/>
             </w:rPr>
           </w:pPr>
-          <w:hyperlink w:anchor="_Toc436057569" w:history="1">
+          <w:hyperlink w:anchor="_Toc456286533" w:history="1">
             <w:r>
               <w:rPr>
                 <w:rStyle w:val="Hyperlink"/>
@@ -1561,7 +1613,7 @@
               <w:rPr>
                 <w:webHidden/>
               </w:rPr>
-              <w:instrText xml:space="preserve"> PAGEREF _Toc436057569 \h </w:instrText>
+              <w:instrText xml:space="preserve"> PAGEREF _Toc456286533 \h </w:instrText>
             </w:r>
             <w:r>
               <w:rPr>
@@ -1598,7 +1650,7 @@
               <w:lang w:val="en-US"/>
             </w:rPr>
           </w:pPr>
-          <w:hyperlink w:anchor="_Toc436057570" w:history="1">
+          <w:hyperlink w:anchor="_Toc456286534" w:history="1">
             <w:r>
               <w:rPr>
                 <w:rStyle w:val="Hyperlink"/>
@@ -1638,7 +1690,7 @@
               <w:rPr>
                 <w:webHidden/>
               </w:rPr>
-              <w:instrText xml:space="preserve"> PAGEREF _Toc436057570 \h </w:instrText>
+              <w:instrText xml:space="preserve"> PAGEREF _Toc456286534 \h </w:instrText>
             </w:r>
             <w:r>
               <w:rPr>
@@ -1675,7 +1727,7 @@
               <w:lang w:val="en-US"/>
             </w:rPr>
           </w:pPr>
-          <w:hyperlink w:anchor="_Toc436057571" w:history="1">
+          <w:hyperlink w:anchor="_Toc456286535" w:history="1">
             <w:r>
               <w:rPr>
                 <w:rStyle w:val="Hyperlink"/>
@@ -1715,7 +1767,7 @@
               <w:rPr>
                 <w:webHidden/>
               </w:rPr>
-              <w:instrText xml:space="preserve"> PAGEREF _Toc436057571 \h </w:instrText>
+              <w:instrText xml:space="preserve"> PAGEREF _Toc456286535 \h </w:instrText>
             </w:r>
             <w:r>
               <w:rPr>
@@ -1750,7 +1802,7 @@
               <w:lang w:val="en-US"/>
             </w:rPr>
           </w:pPr>
-          <w:hyperlink w:anchor="_Toc436057572" w:history="1">
+          <w:hyperlink w:anchor="_Toc456286536" w:history="1">
             <w:r>
               <w:rPr>
                 <w:rStyle w:val="Hyperlink"/>
@@ -1773,7 +1825,7 @@
               <w:rPr>
                 <w:webHidden/>
               </w:rPr>
-              <w:instrText xml:space="preserve"> PAGEREF _Toc436057572 \h </w:instrText>
+              <w:instrText xml:space="preserve"> PAGEREF _Toc456286536 \h </w:instrText>
             </w:r>
             <w:r>
               <w:rPr>
@@ -1808,7 +1860,7 @@
               <w:lang w:val="en-US"/>
             </w:rPr>
           </w:pPr>
-          <w:hyperlink w:anchor="_Toc436057573" w:history="1">
+          <w:hyperlink w:anchor="_Toc456286537" w:history="1">
             <w:r>
               <w:rPr>
                 <w:rStyle w:val="Hyperlink"/>
@@ -1831,7 +1883,7 @@
               <w:rPr>
                 <w:webHidden/>
               </w:rPr>
-              <w:instrText xml:space="preserve"> PAGEREF _Toc436057573 \h </w:instrText>
+              <w:instrText xml:space="preserve"> PAGEREF _Toc456286537 \h </w:instrText>
             </w:r>
             <w:r>
               <w:rPr>
@@ -1866,7 +1918,7 @@
               <w:lang w:val="en-US"/>
             </w:rPr>
           </w:pPr>
-          <w:hyperlink w:anchor="_Toc436057574" w:history="1">
+          <w:hyperlink w:anchor="_Toc456286538" w:history="1">
             <w:r>
               <w:rPr>
                 <w:rStyle w:val="Hyperlink"/>
@@ -1889,7 +1941,7 @@
               <w:rPr>
                 <w:webHidden/>
               </w:rPr>
-              <w:instrText xml:space="preserve"> PAGEREF _Toc436057574 \h </w:instrText>
+              <w:instrText xml:space="preserve"> PAGEREF _Toc456286538 \h </w:instrText>
             </w:r>
             <w:r>
               <w:rPr>
@@ -1924,7 +1976,7 @@
               <w:lang w:val="en-US"/>
             </w:rPr>
           </w:pPr>
-          <w:hyperlink w:anchor="_Toc436057575" w:history="1">
+          <w:hyperlink w:anchor="_Toc456286539" w:history="1">
             <w:r>
               <w:rPr>
                 <w:rStyle w:val="Hyperlink"/>
@@ -1947,7 +1999,7 @@
               <w:rPr>
                 <w:webHidden/>
               </w:rPr>
-              <w:instrText xml:space="preserve"> PAGEREF _Toc436057575 \h </w:instrText>
+              <w:instrText xml:space="preserve"> PAGEREF _Toc456286539 \h </w:instrText>
             </w:r>
             <w:r>
               <w:rPr>
@@ -1982,11 +2034,301 @@
               <w:lang w:val="en-US"/>
             </w:rPr>
           </w:pPr>
-          <w:hyperlink w:anchor="_Toc436057576" w:history="1">
+          <w:hyperlink w:anchor="_Toc456286540" w:history="1">
             <w:r>
               <w:rPr>
                 <w:rStyle w:val="Hyperlink"/>
               </w:rPr>
+              <w:t>Customize View Appearance</w:t>
+            </w:r>
+            <w:r>
+              <w:rPr>
+                <w:webHidden/>
+              </w:rPr>
+              <w:tab/>
+            </w:r>
+            <w:r>
+              <w:rPr>
+                <w:webHidden/>
+              </w:rPr>
+              <w:fldChar w:fldCharType="begin"/>
+            </w:r>
+            <w:r>
+              <w:rPr>
+                <w:webHidden/>
+              </w:rPr>
+              <w:instrText xml:space="preserve"> PAGEREF _Toc456286540 \h </w:instrText>
+            </w:r>
+            <w:r>
+              <w:rPr>
+                <w:webHidden/>
+              </w:rPr>
+            </w:r>
+            <w:r>
+              <w:rPr>
+                <w:webHidden/>
+              </w:rPr>
+              <w:fldChar w:fldCharType="separate"/>
+            </w:r>
+            <w:r>
+              <w:rPr>
+                <w:webHidden/>
+              </w:rPr>
+              <w:t>21</w:t>
+            </w:r>
+            <w:r>
+              <w:rPr>
+                <w:webHidden/>
+              </w:rPr>
+              <w:fldChar w:fldCharType="end"/>
+            </w:r>
+          </w:hyperlink>
+        </w:p>
+        <w:p>
+          <w:pPr>
+            <w:pStyle w:val="TOC2"/>
+            <w:rPr>
+              <w:rFonts w:eastAsiaTheme="minorEastAsia" w:cstheme="minorBidi"/>
+              <w:lang w:val="en-US"/>
+            </w:rPr>
+          </w:pPr>
+          <w:hyperlink w:anchor="_Toc456286541" w:history="1">
+            <w:r>
+              <w:rPr>
+                <w:rStyle w:val="Hyperlink"/>
+              </w:rPr>
+              <w:t>Customize Ad Network Properties</w:t>
+            </w:r>
+            <w:r>
+              <w:rPr>
+                <w:webHidden/>
+              </w:rPr>
+              <w:tab/>
+            </w:r>
+            <w:r>
+              <w:rPr>
+                <w:webHidden/>
+              </w:rPr>
+              <w:fldChar w:fldCharType="begin"/>
+            </w:r>
+            <w:r>
+              <w:rPr>
+                <w:webHidden/>
+              </w:rPr>
+              <w:instrText xml:space="preserve"> PAGEREF _Toc456286541 \h </w:instrText>
+            </w:r>
+            <w:r>
+              <w:rPr>
+                <w:webHidden/>
+              </w:rPr>
+            </w:r>
+            <w:r>
+              <w:rPr>
+                <w:webHidden/>
+              </w:rPr>
+              <w:fldChar w:fldCharType="separate"/>
+            </w:r>
+            <w:r>
+              <w:rPr>
+                <w:webHidden/>
+              </w:rPr>
+              <w:t>21</w:t>
+            </w:r>
+            <w:r>
+              <w:rPr>
+                <w:webHidden/>
+              </w:rPr>
+              <w:fldChar w:fldCharType="end"/>
+            </w:r>
+          </w:hyperlink>
+        </w:p>
+        <w:p>
+          <w:pPr>
+            <w:pStyle w:val="TOC2"/>
+            <w:rPr>
+              <w:rFonts w:eastAsiaTheme="minorEastAsia" w:cstheme="minorBidi"/>
+              <w:lang w:val="en-US"/>
+            </w:rPr>
+          </w:pPr>
+          <w:hyperlink w:anchor="_Toc456286542" w:history="1">
+            <w:r>
+              <w:rPr>
+                <w:rStyle w:val="Hyperlink"/>
+              </w:rPr>
+              <w:t>Location Detection</w:t>
+            </w:r>
+            <w:r>
+              <w:rPr>
+                <w:webHidden/>
+              </w:rPr>
+              <w:tab/>
+            </w:r>
+            <w:r>
+              <w:rPr>
+                <w:webHidden/>
+              </w:rPr>
+              <w:fldChar w:fldCharType="begin"/>
+            </w:r>
+            <w:r>
+              <w:rPr>
+                <w:webHidden/>
+              </w:rPr>
+              <w:instrText xml:space="preserve"> PAGEREF _Toc456286542 \h </w:instrText>
+            </w:r>
+            <w:r>
+              <w:rPr>
+                <w:webHidden/>
+              </w:rPr>
+            </w:r>
+            <w:r>
+              <w:rPr>
+                <w:webHidden/>
+              </w:rPr>
+              <w:fldChar w:fldCharType="separate"/>
+            </w:r>
+            <w:r>
+              <w:rPr>
+                <w:webHidden/>
+              </w:rPr>
+              <w:t>21</w:t>
+            </w:r>
+            <w:r>
+              <w:rPr>
+                <w:webHidden/>
+              </w:rPr>
+              <w:fldChar w:fldCharType="end"/>
+            </w:r>
+          </w:hyperlink>
+        </w:p>
+        <w:p>
+          <w:pPr>
+            <w:pStyle w:val="TOC2"/>
+            <w:rPr>
+              <w:rFonts w:eastAsiaTheme="minorEastAsia" w:cstheme="minorBidi"/>
+              <w:lang w:val="en-US"/>
+            </w:rPr>
+          </w:pPr>
+          <w:hyperlink w:anchor="_Toc456286543" w:history="1">
+            <w:r>
+              <w:rPr>
+                <w:rStyle w:val="Hyperlink"/>
+              </w:rPr>
+              <w:t>Custom Close Button</w:t>
+            </w:r>
+            <w:r>
+              <w:rPr>
+                <w:webHidden/>
+              </w:rPr>
+              <w:tab/>
+            </w:r>
+            <w:r>
+              <w:rPr>
+                <w:webHidden/>
+              </w:rPr>
+              <w:fldChar w:fldCharType="begin"/>
+            </w:r>
+            <w:r>
+              <w:rPr>
+                <w:webHidden/>
+              </w:rPr>
+              <w:instrText xml:space="preserve"> PAGEREF _Toc456286543 \h </w:instrText>
+            </w:r>
+            <w:r>
+              <w:rPr>
+                <w:webHidden/>
+              </w:rPr>
+            </w:r>
+            <w:r>
+              <w:rPr>
+                <w:webHidden/>
+              </w:rPr>
+              <w:fldChar w:fldCharType="separate"/>
+            </w:r>
+            <w:r>
+              <w:rPr>
+                <w:webHidden/>
+              </w:rPr>
+              <w:t>22</w:t>
+            </w:r>
+            <w:r>
+              <w:rPr>
+                <w:webHidden/>
+              </w:rPr>
+              <w:fldChar w:fldCharType="end"/>
+            </w:r>
+          </w:hyperlink>
+        </w:p>
+        <w:p>
+          <w:pPr>
+            <w:pStyle w:val="TOC2"/>
+            <w:rPr>
+              <w:rFonts w:eastAsiaTheme="minorEastAsia" w:cstheme="minorBidi"/>
+              <w:lang w:val="en-US"/>
+            </w:rPr>
+          </w:pPr>
+          <w:hyperlink w:anchor="_Toc456286544" w:history="1">
+            <w:r>
+              <w:rPr>
+                <w:rStyle w:val="Hyperlink"/>
+              </w:rPr>
+              <w:t>Device Detection</w:t>
+            </w:r>
+            <w:r>
+              <w:rPr>
+                <w:webHidden/>
+              </w:rPr>
+              <w:tab/>
+            </w:r>
+            <w:r>
+              <w:rPr>
+                <w:webHidden/>
+              </w:rPr>
+              <w:fldChar w:fldCharType="begin"/>
+            </w:r>
+            <w:r>
+              <w:rPr>
+                <w:webHidden/>
+              </w:rPr>
+              <w:instrText xml:space="preserve"> PAGEREF _Toc456286544 \h </w:instrText>
+            </w:r>
+            <w:r>
+              <w:rPr>
+                <w:webHidden/>
+              </w:rPr>
+            </w:r>
+            <w:r>
+              <w:rPr>
+                <w:webHidden/>
+              </w:rPr>
+              <w:fldChar w:fldCharType="separate"/>
+            </w:r>
+            <w:r>
+              <w:rPr>
+                <w:webHidden/>
+              </w:rPr>
+              <w:t>22</w:t>
+            </w:r>
+            <w:r>
+              <w:rPr>
+                <w:webHidden/>
+              </w:rPr>
+              <w:fldChar w:fldCharType="end"/>
+            </w:r>
+          </w:hyperlink>
+        </w:p>
+        <w:p>
+          <w:pPr>
+            <w:pStyle w:val="TOC2"/>
+            <w:rPr>
+              <w:rFonts w:eastAsiaTheme="minorEastAsia" w:cstheme="minorBidi"/>
+              <w:lang w:val="en-US"/>
+            </w:rPr>
+          </w:pPr>
+          <w:hyperlink w:anchor="_Toc456286545" w:history="1">
+            <w:r>
+              <w:rPr>
+                <w:rStyle w:val="Hyperlink"/>
+              </w:rPr>
               <w:t>Native Ads Integration</w:t>
             </w:r>
             <w:r>
@@ -2005,7 +2347,7 @@
               <w:rPr>
                 <w:webHidden/>
               </w:rPr>
-              <w:instrText xml:space="preserve"> PAGEREF _Toc436057576 \h </w:instrText>
+              <w:instrText xml:space="preserve"> PAGEREF _Toc456286545 \h </w:instrText>
             </w:r>
             <w:r>
               <w:rPr>
@@ -2022,7 +2364,7 @@
               <w:rPr>
                 <w:webHidden/>
               </w:rPr>
-              <w:t>22</w:t>
+              <w:t>23</w:t>
             </w:r>
             <w:r>
               <w:rPr>
@@ -2042,7 +2384,7 @@
               <w:lang w:val="en-US"/>
             </w:rPr>
           </w:pPr>
-          <w:hyperlink w:anchor="_Toc436057577" w:history="1">
+          <w:hyperlink w:anchor="_Toc456286546" w:history="1">
             <w:r>
               <w:rPr>
                 <w:rStyle w:val="Hyperlink"/>
@@ -2082,7 +2424,7 @@
               <w:rPr>
                 <w:webHidden/>
               </w:rPr>
-              <w:instrText xml:space="preserve"> PAGEREF _Toc436057577 \h </w:instrText>
+              <w:instrText xml:space="preserve"> PAGEREF _Toc456286546 \h </w:instrText>
             </w:r>
             <w:r>
               <w:rPr>
@@ -2099,7 +2441,7 @@
               <w:rPr>
                 <w:webHidden/>
               </w:rPr>
-              <w:t>22</w:t>
+              <w:t>23</w:t>
             </w:r>
             <w:r>
               <w:rPr>
@@ -2119,7 +2461,7 @@
               <w:lang w:val="en-US"/>
             </w:rPr>
           </w:pPr>
-          <w:hyperlink w:anchor="_Toc436057578" w:history="1">
+          <w:hyperlink w:anchor="_Toc456286547" w:history="1">
             <w:r>
               <w:rPr>
                 <w:rStyle w:val="Hyperlink"/>
@@ -2159,7 +2501,7 @@
               <w:rPr>
                 <w:webHidden/>
               </w:rPr>
-              <w:instrText xml:space="preserve"> PAGEREF _Toc436057578 \h </w:instrText>
+              <w:instrText xml:space="preserve"> PAGEREF _Toc456286547 \h </w:instrText>
             </w:r>
             <w:r>
               <w:rPr>
@@ -2176,7 +2518,7 @@
               <w:rPr>
                 <w:webHidden/>
               </w:rPr>
-              <w:t>22</w:t>
+              <w:t>23</w:t>
             </w:r>
             <w:r>
               <w:rPr>
@@ -2196,7 +2538,7 @@
               <w:lang w:val="en-US"/>
             </w:rPr>
           </w:pPr>
-          <w:hyperlink w:anchor="_Toc436057579" w:history="1">
+          <w:hyperlink w:anchor="_Toc456286548" w:history="1">
             <w:r>
               <w:rPr>
                 <w:rStyle w:val="Hyperlink"/>
@@ -2236,7 +2578,7 @@
               <w:rPr>
                 <w:webHidden/>
               </w:rPr>
-              <w:instrText xml:space="preserve"> PAGEREF _Toc436057579 \h </w:instrText>
+              <w:instrText xml:space="preserve"> PAGEREF _Toc456286548 \h </w:instrText>
             </w:r>
             <w:r>
               <w:rPr>
@@ -2253,7 +2595,7 @@
               <w:rPr>
                 <w:webHidden/>
               </w:rPr>
-              <w:t>23</w:t>
+              <w:t>24</w:t>
             </w:r>
             <w:r>
               <w:rPr>
@@ -2273,7 +2615,7 @@
               <w:lang w:val="en-US"/>
             </w:rPr>
           </w:pPr>
-          <w:hyperlink w:anchor="_Toc436057580" w:history="1">
+          <w:hyperlink w:anchor="_Toc456286549" w:history="1">
             <w:r>
               <w:rPr>
                 <w:rStyle w:val="Hyperlink"/>
@@ -2313,7 +2655,7 @@
               <w:rPr>
                 <w:webHidden/>
               </w:rPr>
-              <w:instrText xml:space="preserve"> PAGEREF _Toc436057580 \h </w:instrText>
+              <w:instrText xml:space="preserve"> PAGEREF _Toc456286549 \h </w:instrText>
             </w:r>
             <w:r>
               <w:rPr>
@@ -2330,7 +2672,7 @@
               <w:rPr>
                 <w:webHidden/>
               </w:rPr>
-              <w:t>23</w:t>
+              <w:t>24</w:t>
             </w:r>
             <w:r>
               <w:rPr>
@@ -2350,7 +2692,7 @@
               <w:lang w:val="en-US"/>
             </w:rPr>
           </w:pPr>
-          <w:hyperlink w:anchor="_Toc436057581" w:history="1">
+          <w:hyperlink w:anchor="_Toc456286550" w:history="1">
             <w:r>
               <w:rPr>
                 <w:rStyle w:val="Hyperlink"/>
@@ -2390,7 +2732,7 @@
               <w:rPr>
                 <w:webHidden/>
               </w:rPr>
-              <w:instrText xml:space="preserve"> PAGEREF _Toc436057581 \h </w:instrText>
+              <w:instrText xml:space="preserve"> PAGEREF _Toc456286550 \h </w:instrText>
             </w:r>
             <w:r>
               <w:rPr>
@@ -2407,7 +2749,7 @@
               <w:rPr>
                 <w:webHidden/>
               </w:rPr>
-              <w:t>23</w:t>
+              <w:t>25</w:t>
             </w:r>
             <w:r>
               <w:rPr>
@@ -2427,7 +2769,7 @@
               <w:lang w:val="en-US"/>
             </w:rPr>
           </w:pPr>
-          <w:hyperlink w:anchor="_Toc436057582" w:history="1">
+          <w:hyperlink w:anchor="_Toc456286551" w:history="1">
             <w:r>
               <w:rPr>
                 <w:rStyle w:val="Hyperlink"/>
@@ -2467,7 +2809,7 @@
               <w:rPr>
                 <w:webHidden/>
               </w:rPr>
-              <w:instrText xml:space="preserve"> PAGEREF _Toc436057582 \h </w:instrText>
+              <w:instrText xml:space="preserve"> PAGEREF _Toc456286551 \h </w:instrText>
             </w:r>
             <w:r>
               <w:rPr>
@@ -2484,7 +2826,7 @@
               <w:rPr>
                 <w:webHidden/>
               </w:rPr>
-              <w:t>25</w:t>
+              <w:t>26</w:t>
             </w:r>
             <w:r>
               <w:rPr>
@@ -2504,7 +2846,7 @@
               <w:lang w:val="en-US"/>
             </w:rPr>
           </w:pPr>
-          <w:hyperlink w:anchor="_Toc436057583" w:history="1">
+          <w:hyperlink w:anchor="_Toc456286552" w:history="1">
             <w:r>
               <w:rPr>
                 <w:rStyle w:val="Hyperlink"/>
@@ -2544,7 +2886,7 @@
               <w:rPr>
                 <w:webHidden/>
               </w:rPr>
-              <w:instrText xml:space="preserve"> PAGEREF _Toc436057583 \h </w:instrText>
+              <w:instrText xml:space="preserve"> PAGEREF _Toc456286552 \h </w:instrText>
             </w:r>
             <w:r>
               <w:rPr>
@@ -2561,7 +2903,7 @@
               <w:rPr>
                 <w:webHidden/>
               </w:rPr>
-              <w:t>26</w:t>
+              <w:t>27</w:t>
             </w:r>
             <w:r>
               <w:rPr>
@@ -2581,7 +2923,7 @@
               <w:lang w:val="en-US"/>
             </w:rPr>
           </w:pPr>
-          <w:hyperlink w:anchor="_Toc436057584" w:history="1">
+          <w:hyperlink w:anchor="_Toc456286553" w:history="1">
             <w:r>
               <w:rPr>
                 <w:rStyle w:val="Hyperlink"/>
@@ -2621,7 +2963,7 @@
               <w:rPr>
                 <w:webHidden/>
               </w:rPr>
-              <w:instrText xml:space="preserve"> PAGEREF _Toc436057584 \h </w:instrText>
+              <w:instrText xml:space="preserve"> PAGEREF _Toc456286553 \h </w:instrText>
             </w:r>
             <w:r>
               <w:rPr>
@@ -2638,7 +2980,7 @@
               <w:rPr>
                 <w:webHidden/>
               </w:rPr>
-              <w:t>26</w:t>
+              <w:t>27</w:t>
             </w:r>
             <w:r>
               <w:rPr>
@@ -2656,7 +2998,7 @@
               <w:lang w:val="en-US"/>
             </w:rPr>
           </w:pPr>
-          <w:hyperlink w:anchor="_Toc436057585" w:history="1">
+          <w:hyperlink w:anchor="_Toc456286554" w:history="1">
             <w:r>
               <w:rPr>
                 <w:rStyle w:val="Hyperlink"/>
@@ -2679,7 +3021,7 @@
               <w:rPr>
                 <w:webHidden/>
               </w:rPr>
-              <w:instrText xml:space="preserve"> PAGEREF _Toc436057585 \h </w:instrText>
+              <w:instrText xml:space="preserve"> PAGEREF _Toc456286554 \h </w:instrText>
             </w:r>
             <w:r>
               <w:rPr>
@@ -2696,7 +3038,7 @@
               <w:rPr>
                 <w:webHidden/>
               </w:rPr>
-              <w:t>26</w:t>
+              <w:t>28</w:t>
             </w:r>
             <w:r>
               <w:rPr>
@@ -2716,7 +3058,7 @@
               <w:lang w:val="en-US"/>
             </w:rPr>
           </w:pPr>
-          <w:hyperlink w:anchor="_Toc436057586" w:history="1">
+          <w:hyperlink w:anchor="_Toc456286555" w:history="1">
             <w:r>
               <w:rPr>
                 <w:rStyle w:val="Hyperlink"/>
@@ -2739,7 +3081,7 @@
               <w:rPr>
                 <w:webHidden/>
               </w:rPr>
-              <w:instrText xml:space="preserve"> PAGEREF _Toc436057586 \h </w:instrText>
+              <w:instrText xml:space="preserve"> PAGEREF _Toc456286555 \h </w:instrText>
             </w:r>
             <w:r>
               <w:rPr>
@@ -2756,7 +3098,7 @@
               <w:rPr>
                 <w:webHidden/>
               </w:rPr>
-              <w:t>28</w:t>
+              <w:t>29</w:t>
             </w:r>
             <w:r>
               <w:rPr>
@@ -2789,23 +3131,21 @@
           <w:szCs w:val="26"/>
         </w:rPr>
       </w:pPr>
-      <w:bookmarkStart w:id="1" w:name="_Toc418595850"/>
-      <w:bookmarkStart w:id="2" w:name="_Toc418604220"/>
-      <w:bookmarkStart w:id="3" w:name="_Toc418607382"/>
-      <w:bookmarkStart w:id="4" w:name="_Toc436057557"/>
-      <w:bookmarkStart w:id="5" w:name="RH_PD_TOC_BK"/>
-      <w:bookmarkStart w:id="6" w:name="_GoBack"/>
-      <w:bookmarkEnd w:id="6"/>
+      <w:bookmarkStart w:id="2" w:name="_Toc418595850"/>
+      <w:bookmarkStart w:id="3" w:name="_Toc418604220"/>
+      <w:bookmarkStart w:id="4" w:name="_Toc418607382"/>
+      <w:bookmarkStart w:id="5" w:name="_Toc456286520"/>
+      <w:bookmarkStart w:id="6" w:name="RH_PD_TOC_BK"/>
       <w:r>
         <w:rPr>
           <w:bCs/>
         </w:rPr>
         <w:t>Overview</w:t>
       </w:r>
-      <w:bookmarkEnd w:id="1"/>
       <w:bookmarkEnd w:id="2"/>
       <w:bookmarkEnd w:id="3"/>
       <w:bookmarkEnd w:id="4"/>
+      <w:bookmarkEnd w:id="5"/>
     </w:p>
     <w:p>
       <w:pPr>
@@ -2855,7 +3195,7 @@
       <w:bookmarkStart w:id="7" w:name="_Toc418595851"/>
       <w:bookmarkStart w:id="8" w:name="_Toc418604221"/>
       <w:bookmarkStart w:id="9" w:name="_Toc418607383"/>
-      <w:bookmarkStart w:id="10" w:name="_Toc436057558"/>
+      <w:bookmarkStart w:id="10" w:name="_Toc456286521"/>
       <w:r>
         <w:rPr>
           <w:bCs/>
@@ -2871,15 +3211,15 @@
       <w:pPr>
         <w:pStyle w:val="Heading2"/>
       </w:pPr>
-      <w:bookmarkStart w:id="11" w:name="_Toc436057559"/>
+      <w:bookmarkStart w:id="11" w:name="_Toc456286522"/>
       <w:r>
         <w:t xml:space="preserve">What Changed In </w:t>
       </w:r>
       <w:r>
-        <w:t>4.3</w:t>
-      </w:r>
-      <w:r>
-        <w:t>.5</w:t>
+        <w:t>4.</w:t>
+      </w:r>
+      <w:r>
+        <w:t>4.0</w:t>
       </w:r>
       <w:bookmarkEnd w:id="11"/>
     </w:p>
@@ -2890,27 +3230,28 @@
           <w:ilvl w:val="0"/>
           <w:numId w:val="40"/>
         </w:numPr>
-        <w:rPr>
-          <w:rFonts w:ascii="Palatino Linotype" w:hAnsi="Palatino Linotype"/>
+        <w:pBdr>
+          <w:top w:val="nil"/>
+          <w:left w:val="nil"/>
+          <w:bottom w:val="nil"/>
+          <w:right w:val="nil"/>
+          <w:between w:val="nil"/>
+          <w:bar w:val="nil"/>
+        </w:pBdr>
+        <w:spacing w:beforeAutospacing="0" w:afterAutospacing="0"/>
+        <w:rPr>
+          <w:rFonts w:ascii="Palatino Linotype" w:eastAsia="Palatino Linotype" w:hAnsi="Palatino Linotype" w:cs="Palatino Linotype"/>
           <w:sz w:val="22"/>
           <w:szCs w:val="22"/>
         </w:rPr>
       </w:pPr>
       <w:r>
         <w:rPr>
-          <w:rFonts w:ascii="Palatino Linotype" w:hAnsi="Palatino Linotype"/>
+          <w:rFonts w:ascii="Palatino Linotype" w:eastAsia="Palatino Linotype" w:hAnsi="Palatino Linotype" w:cs="Palatino Linotype"/>
           <w:sz w:val="22"/>
           <w:szCs w:val="22"/>
         </w:rPr>
-        <w:t xml:space="preserve">Added support for latest Android Marshmallow (Platform version 6.0, API level 23). </w:t>
-      </w:r>
-      <w:r>
-        <w:rPr>
-          <w:rFonts w:ascii="Palatino Linotype" w:hAnsi="Palatino Linotype"/>
-          <w:sz w:val="22"/>
-          <w:szCs w:val="22"/>
-        </w:rPr>
-        <w:t xml:space="preserve"> </w:t>
+        <w:t xml:space="preserve">Added support to enable SHA1/MD5/both hashing technique for android aid. </w:t>
       </w:r>
     </w:p>
     <w:p>
@@ -2928,140 +3269,34 @@
       </w:pPr>
       <w:r>
         <w:rPr>
-          <w:rFonts w:ascii="Palatino Linotype" w:hAnsi="Palatino Linotype"/>
+          <w:rFonts w:ascii="Palatino Linotype" w:eastAsia="Palatino Linotype" w:hAnsi="Palatino Linotype" w:cs="Palatino Linotype"/>
           <w:sz w:val="22"/>
           <w:szCs w:val="22"/>
         </w:rPr>
-        <w:t xml:space="preserve">Removed depreciated Apache HttpClient dependency. Changes in </w:t>
-      </w:r>
-      <w:r>
-        <w:rPr>
-          <w:rFonts w:ascii="Palatino Linotype" w:hAnsi="Palatino Linotype"/>
-          <w:sz w:val="22"/>
-          <w:szCs w:val="22"/>
-        </w:rPr>
-        <w:t xml:space="preserve">SDK </w:t>
-      </w:r>
-      <w:r>
-        <w:rPr>
-          <w:rFonts w:ascii="Palatino Linotype" w:hAnsi="Palatino Linotype"/>
-          <w:sz w:val="22"/>
-          <w:szCs w:val="22"/>
-        </w:rPr>
-        <w:t>network layer to use HttpURLConnection instead of Apache HttpClient.</w:t>
+        <w:t>Bug fixes.</w:t>
       </w:r>
     </w:p>
     <w:p>
       <w:pPr>
-        <w:pStyle w:val="listmapping"/>
-        <w:numPr>
-          <w:ilvl w:val="0"/>
-          <w:numId w:val="40"/>
-        </w:numPr>
-        <w:rPr>
-          <w:rFonts w:ascii="Palatino Linotype" w:hAnsi="Palatino Linotype"/>
-          <w:sz w:val="22"/>
+        <w:pStyle w:val="Note"/>
+        <w:rPr>
+          <w:color w:val="auto"/>
           <w:szCs w:val="22"/>
         </w:rPr>
       </w:pPr>
       <w:r>
         <w:rPr>
-          <w:rFonts w:ascii="Palatino Linotype" w:hAnsi="Palatino Linotype"/>
-          <w:sz w:val="22"/>
+          <w:color w:val="auto"/>
           <w:szCs w:val="22"/>
         </w:rPr>
-        <w:t xml:space="preserve">Updated Android minimum SDK version to API level 9 from API level 8. </w:t>
-      </w:r>
-      <w:r>
-        <w:rPr>
-          <w:rFonts w:ascii="Palatino Linotype" w:hAnsi="Palatino Linotype"/>
-          <w:sz w:val="22"/>
-          <w:szCs w:val="22"/>
-        </w:rPr>
-        <w:br/>
-      </w:r>
-      <w:r>
-        <w:rPr>
-          <w:rFonts w:ascii="Consolas" w:hAnsi="Consolas" w:cs="Consolas"/>
-          <w:sz w:val="20"/>
-          <w:szCs w:val="22"/>
-        </w:rPr>
-        <w:t>&lt;uses-sdk android:minSdkVersion="9"/&gt;</w:t>
+        <w:t>Note: See Sources/MASTAdView/ReadMe.txt document for latest build release notes.</w:t>
       </w:r>
     </w:p>
     <w:p>
       <w:pPr>
-        <w:pStyle w:val="listmapping"/>
-        <w:numPr>
-          <w:ilvl w:val="0"/>
-          <w:numId w:val="40"/>
-        </w:numPr>
-        <w:rPr>
-          <w:rFonts w:ascii="Palatino Linotype" w:hAnsi="Palatino Linotype"/>
-          <w:sz w:val="22"/>
-          <w:szCs w:val="22"/>
-        </w:rPr>
-      </w:pPr>
-      <w:r>
-        <w:rPr>
-          <w:rFonts w:ascii="Palatino Linotype" w:hAnsi="Palatino Linotype"/>
-          <w:sz w:val="22"/>
-          <w:szCs w:val="22"/>
-        </w:rPr>
-        <w:t>Minor bug-fixes and UI improvements for InApp browser.</w:t>
-      </w:r>
-      <w:r>
-        <w:rPr>
-          <w:rFonts w:ascii="Palatino Linotype" w:hAnsi="Palatino Linotype"/>
-          <w:sz w:val="22"/>
-          <w:szCs w:val="22"/>
-        </w:rPr>
-        <w:tab/>
-      </w:r>
-    </w:p>
-    <w:p>
-      <w:pPr>
-        <w:pStyle w:val="listmapping"/>
-        <w:numPr>
-          <w:ilvl w:val="0"/>
-          <w:numId w:val="40"/>
-        </w:numPr>
-        <w:rPr>
-          <w:rFonts w:ascii="Palatino Linotype" w:hAnsi="Palatino Linotype"/>
-          <w:sz w:val="22"/>
-          <w:szCs w:val="22"/>
-        </w:rPr>
-      </w:pPr>
-      <w:r>
-        <w:rPr>
-          <w:rFonts w:ascii="Palatino Linotype" w:hAnsi="Palatino Linotype"/>
-          <w:sz w:val="22"/>
-          <w:szCs w:val="22"/>
-        </w:rPr>
-        <w:t>Supported DNT (Do Not Track) parameter. SDK internally reads this information from device settings and send it to PubMatic.</w:t>
-      </w:r>
-    </w:p>
-    <w:p>
-      <w:pPr>
-        <w:pStyle w:val="Note"/>
-        <w:rPr>
-          <w:color w:val="auto"/>
-          <w:szCs w:val="22"/>
-        </w:rPr>
-      </w:pPr>
-      <w:r>
-        <w:rPr>
-          <w:color w:val="auto"/>
-          <w:szCs w:val="22"/>
-        </w:rPr>
-        <w:t>Note: See Sources/MASTAdView/ReadMe.txt document for latest build release notes.</w:t>
-      </w:r>
-    </w:p>
-    <w:p>
-      <w:pPr>
         <w:pStyle w:val="Heading2"/>
       </w:pPr>
-      <w:bookmarkStart w:id="12" w:name="_Toc436057560"/>
+      <w:bookmarkStart w:id="12" w:name="_Toc456286523"/>
       <w:r>
         <w:t xml:space="preserve">Upgrading From </w:t>
       </w:r>
@@ -3070,6 +3305,9 @@
       </w:r>
       <w:r>
         <w:t>3</w:t>
+      </w:r>
+      <w:r>
+        <w:t>.9</w:t>
       </w:r>
       <w:bookmarkEnd w:id="12"/>
     </w:p>
@@ -3080,10 +3318,38 @@
           <w:ilvl w:val="0"/>
           <w:numId w:val="40"/>
         </w:numPr>
-      </w:pPr>
-      <w:r>
-        <w:t>While upgrading, remove older 4.3 SDK library project and import new 4.3.5 SDK library project.</w:t>
-      </w:r>
+        <w:rPr>
+          <w:rFonts w:ascii="Consolas" w:hAnsi="Consolas" w:cs="Consolas"/>
+          <w:sz w:val="20"/>
+        </w:rPr>
+      </w:pPr>
+      <w:r>
+        <w:t>No special changes are required.</w:t>
+      </w:r>
+    </w:p>
+    <w:p>
+      <w:pPr>
+        <w:pStyle w:val="Heading2"/>
+      </w:pPr>
+      <w:bookmarkStart w:id="13" w:name="_Toc436057560"/>
+      <w:bookmarkStart w:id="14" w:name="_Toc456286524"/>
+      <w:r>
+        <w:t xml:space="preserve">Upgrading From </w:t>
+      </w:r>
+      <w:r>
+        <w:t>4.</w:t>
+      </w:r>
+      <w:r>
+        <w:t>3</w:t>
+      </w:r>
+      <w:bookmarkEnd w:id="13"/>
+      <w:r>
+        <w:t>.8 &amp; previous</w:t>
+      </w:r>
+      <w:r>
+        <w:t xml:space="preserve"> version</w:t>
+      </w:r>
+      <w:bookmarkEnd w:id="14"/>
     </w:p>
     <w:p>
       <w:pPr>
@@ -3094,38 +3360,7 @@
         </w:numPr>
       </w:pPr>
       <w:r>
-        <w:t>If application is using minimum Android SDK version as 8, then update the minimum SDK version to 9 in project's AndroidManifest.xml file.</w:t>
-      </w:r>
-    </w:p>
-    <w:p>
-      <w:pPr>
-        <w:pStyle w:val="Body"/>
-        <w:ind w:left="720"/>
-        <w:rPr>
-          <w:rFonts w:ascii="Consolas" w:hAnsi="Consolas" w:cs="Consolas"/>
-          <w:sz w:val="20"/>
-        </w:rPr>
-      </w:pPr>
-      <w:r>
-        <w:rPr>
-          <w:rFonts w:ascii="Consolas" w:hAnsi="Consolas" w:cs="Consolas"/>
-          <w:sz w:val="20"/>
-        </w:rPr>
-        <w:t>&lt;use</w:t>
-      </w:r>
-      <w:r>
-        <w:rPr>
-          <w:rFonts w:ascii="Consolas" w:hAnsi="Consolas" w:cs="Consolas"/>
-          <w:sz w:val="20"/>
-        </w:rPr>
-        <w:t>s-sdk android:minSdkVersion="9"</w:t>
-      </w:r>
-      <w:r>
-        <w:rPr>
-          <w:rFonts w:ascii="Consolas" w:hAnsi="Consolas" w:cs="Consolas"/>
-          <w:sz w:val="20"/>
-        </w:rPr>
-        <w:t>/&gt;</w:t>
+        <w:t>While upgrading, remove older 4.3 SDK library project and import new 4.3.5 SDK library project.</w:t>
       </w:r>
     </w:p>
     <w:p>
@@ -3137,7 +3372,7 @@
         </w:numPr>
       </w:pPr>
       <w:r>
-        <w:t>(Optionally) If you wish to target latest Android SDK version, then set target SDK version to API level 23 in project's AndroidManifest.xml file.</w:t>
+        <w:t>If application is using minimum Android SDK version as 8, then update the minimum SDK version to 9 in project's AndroidManifest.xml file.</w:t>
       </w:r>
     </w:p>
     <w:p>
@@ -3154,14 +3389,14 @@
           <w:rFonts w:ascii="Consolas" w:hAnsi="Consolas" w:cs="Consolas"/>
           <w:sz w:val="20"/>
         </w:rPr>
-        <w:t xml:space="preserve"> &lt;uses-sd</w:t>
+        <w:t>&lt;use</w:t>
       </w:r>
       <w:r>
         <w:rPr>
           <w:rFonts w:ascii="Consolas" w:hAnsi="Consolas" w:cs="Consolas"/>
           <w:sz w:val="20"/>
         </w:rPr>
-        <w:t>k android:targetSdkVersion="23"</w:t>
+        <w:t>s-sdk android:minSdkVersion="9"</w:t>
       </w:r>
       <w:r>
         <w:rPr>
@@ -3173,27 +3408,70 @@
     </w:p>
     <w:p>
       <w:pPr>
+        <w:pStyle w:val="Body"/>
+        <w:numPr>
+          <w:ilvl w:val="0"/>
+          <w:numId w:val="40"/>
+        </w:numPr>
+      </w:pPr>
+      <w:r>
+        <w:t>(Optionally) If you wish to target latest Android SDK version, then set target SDK version to API level 23 in project's AndroidManifest.xml file.</w:t>
+      </w:r>
+    </w:p>
+    <w:p>
+      <w:pPr>
+        <w:pStyle w:val="Body"/>
+        <w:ind w:left="720"/>
+        <w:rPr>
+          <w:rFonts w:ascii="Consolas" w:hAnsi="Consolas" w:cs="Consolas"/>
+          <w:sz w:val="20"/>
+        </w:rPr>
+      </w:pPr>
+      <w:r>
+        <w:rPr>
+          <w:rFonts w:ascii="Consolas" w:hAnsi="Consolas" w:cs="Consolas"/>
+          <w:sz w:val="20"/>
+        </w:rPr>
+        <w:t xml:space="preserve"> &lt;uses-sd</w:t>
+      </w:r>
+      <w:r>
+        <w:rPr>
+          <w:rFonts w:ascii="Consolas" w:hAnsi="Consolas" w:cs="Consolas"/>
+          <w:sz w:val="20"/>
+        </w:rPr>
+        <w:t>k android:targetSdkVersion="23"</w:t>
+      </w:r>
+      <w:r>
+        <w:rPr>
+          <w:rFonts w:ascii="Consolas" w:hAnsi="Consolas" w:cs="Consolas"/>
+          <w:sz w:val="20"/>
+        </w:rPr>
+        <w:t>/&gt;</w:t>
+      </w:r>
+    </w:p>
+    <w:p>
+      <w:pPr>
         <w:pStyle w:val="Heading2"/>
       </w:pPr>
-      <w:bookmarkStart w:id="13" w:name="_Toc291762388"/>
-      <w:bookmarkStart w:id="14" w:name="_Toc291762539"/>
-      <w:bookmarkStart w:id="15" w:name="_Toc291762868"/>
-      <w:bookmarkStart w:id="16" w:name="_Toc418595854"/>
-      <w:bookmarkStart w:id="17" w:name="_Toc418604175"/>
-      <w:bookmarkStart w:id="18" w:name="_Toc418604224"/>
-      <w:bookmarkStart w:id="19" w:name="_Toc418607386"/>
-      <w:bookmarkStart w:id="20" w:name="_Toc436057561"/>
+      <w:bookmarkStart w:id="15" w:name="_Toc291762388"/>
+      <w:bookmarkStart w:id="16" w:name="_Toc291762539"/>
+      <w:bookmarkStart w:id="17" w:name="_Toc291762868"/>
+      <w:bookmarkStart w:id="18" w:name="_Toc418595854"/>
+      <w:bookmarkStart w:id="19" w:name="_Toc418604175"/>
+      <w:bookmarkStart w:id="20" w:name="_Toc418604224"/>
+      <w:bookmarkStart w:id="21" w:name="_Toc418607386"/>
+      <w:bookmarkStart w:id="22" w:name="_Toc456286525"/>
       <w:r>
         <w:t>System Requirements</w:t>
       </w:r>
-      <w:bookmarkEnd w:id="13"/>
-      <w:bookmarkEnd w:id="14"/>
       <w:bookmarkEnd w:id="15"/>
       <w:bookmarkEnd w:id="16"/>
       <w:bookmarkEnd w:id="17"/>
       <w:bookmarkEnd w:id="18"/>
       <w:bookmarkEnd w:id="19"/>
       <w:bookmarkEnd w:id="20"/>
+      <w:bookmarkEnd w:id="21"/>
+      <w:bookmarkEnd w:id="22"/>
     </w:p>
     <w:p>
       <w:pPr>
@@ -3300,37 +3578,37 @@
         </w:rPr>
         <w:t>10 Mb free disk space</w:t>
       </w:r>
-      <w:bookmarkStart w:id="21" w:name="_Toc276729690"/>
-      <w:bookmarkEnd w:id="21"/>
+      <w:bookmarkStart w:id="23" w:name="_Toc276729690"/>
+      <w:bookmarkEnd w:id="23"/>
     </w:p>
     <w:p>
       <w:pPr>
         <w:pStyle w:val="Heading2"/>
       </w:pPr>
-      <w:bookmarkStart w:id="22" w:name="_Toc291762389"/>
-      <w:bookmarkStart w:id="23" w:name="_Toc291762540"/>
-      <w:bookmarkStart w:id="24" w:name="_Toc291762869"/>
-      <w:bookmarkStart w:id="25" w:name="_Toc418595855"/>
-      <w:bookmarkStart w:id="26" w:name="_Toc418604176"/>
-      <w:bookmarkStart w:id="27" w:name="_Toc418604225"/>
-      <w:bookmarkStart w:id="28" w:name="_Toc418607387"/>
+      <w:bookmarkStart w:id="24" w:name="_Toc291762389"/>
+      <w:bookmarkStart w:id="25" w:name="_Toc291762540"/>
+      <w:bookmarkStart w:id="26" w:name="_Toc291762869"/>
+      <w:bookmarkStart w:id="27" w:name="_Toc418595855"/>
+      <w:bookmarkStart w:id="28" w:name="_Toc418604176"/>
+      <w:bookmarkStart w:id="29" w:name="_Toc418604225"/>
+      <w:bookmarkStart w:id="30" w:name="_Toc418607387"/>
     </w:p>
     <w:p>
       <w:pPr>
         <w:pStyle w:val="Heading2"/>
       </w:pPr>
-      <w:bookmarkStart w:id="29" w:name="_Toc436057562"/>
+      <w:bookmarkStart w:id="31" w:name="_Toc456286526"/>
       <w:r>
         <w:t>SDK Contents</w:t>
       </w:r>
-      <w:bookmarkEnd w:id="22"/>
-      <w:bookmarkEnd w:id="23"/>
       <w:bookmarkEnd w:id="24"/>
       <w:bookmarkEnd w:id="25"/>
       <w:bookmarkEnd w:id="26"/>
       <w:bookmarkEnd w:id="27"/>
       <w:bookmarkEnd w:id="28"/>
       <w:bookmarkEnd w:id="29"/>
+      <w:bookmarkEnd w:id="30"/>
+      <w:bookmarkEnd w:id="31"/>
     </w:p>
     <w:p>
       <w:pPr>
@@ -3423,7 +3701,7 @@
           <w:szCs w:val="24"/>
         </w:rPr>
       </w:pPr>
-      <w:bookmarkStart w:id="30" w:name="_Toc276729691"/>
+      <w:bookmarkStart w:id="32" w:name="_Toc276729691"/>
     </w:p>
     <w:p>
       <w:pPr>
@@ -3438,13 +3716,13 @@
           <w:szCs w:val="32"/>
         </w:rPr>
       </w:pPr>
-      <w:bookmarkStart w:id="31" w:name="_Toc291762390"/>
-      <w:bookmarkStart w:id="32" w:name="_Toc291762541"/>
-      <w:bookmarkStart w:id="33" w:name="_Toc291762870"/>
-      <w:bookmarkStart w:id="34" w:name="_Toc418595856"/>
-      <w:bookmarkStart w:id="35" w:name="_Toc418604177"/>
-      <w:bookmarkStart w:id="36" w:name="_Toc418604226"/>
-      <w:bookmarkStart w:id="37" w:name="_Toc418607388"/>
+      <w:bookmarkStart w:id="33" w:name="_Toc291762390"/>
+      <w:bookmarkStart w:id="34" w:name="_Toc291762541"/>
+      <w:bookmarkStart w:id="35" w:name="_Toc291762870"/>
+      <w:bookmarkStart w:id="36" w:name="_Toc418595856"/>
+      <w:bookmarkStart w:id="37" w:name="_Toc418604177"/>
+      <w:bookmarkStart w:id="38" w:name="_Toc418604226"/>
+      <w:bookmarkStart w:id="39" w:name="_Toc418607388"/>
       <w:r>
         <w:br w:type="page"/>
       </w:r>
@@ -3453,12 +3731,10 @@
       <w:pPr>
         <w:pStyle w:val="Heading2"/>
       </w:pPr>
-      <w:bookmarkStart w:id="38" w:name="_Toc436057563"/>
+      <w:bookmarkStart w:id="40" w:name="_Toc456286527"/>
       <w:r>
         <w:t>Installation Guidelines</w:t>
       </w:r>
-      <w:bookmarkEnd w:id="30"/>
-      <w:bookmarkEnd w:id="31"/>
       <w:bookmarkEnd w:id="32"/>
       <w:bookmarkEnd w:id="33"/>
       <w:bookmarkEnd w:id="34"/>
@@ -3466,6 +3742,8 @@
       <w:bookmarkEnd w:id="36"/>
       <w:bookmarkEnd w:id="37"/>
       <w:bookmarkEnd w:id="38"/>
+      <w:bookmarkEnd w:id="39"/>
+      <w:bookmarkEnd w:id="40"/>
     </w:p>
     <w:p>
       <w:pPr>
@@ -3546,14 +3824,14 @@
       <w:pPr>
         <w:pStyle w:val="Heading2"/>
       </w:pPr>
-      <w:bookmarkStart w:id="39" w:name="_Toc291762391"/>
-      <w:bookmarkStart w:id="40" w:name="_Toc291762542"/>
-      <w:bookmarkStart w:id="41" w:name="_Toc291762871"/>
-      <w:bookmarkStart w:id="42" w:name="_Toc418595857"/>
-      <w:bookmarkStart w:id="43" w:name="_Toc418604178"/>
-      <w:bookmarkStart w:id="44" w:name="_Toc418604227"/>
-      <w:bookmarkStart w:id="45" w:name="_Toc418607389"/>
-      <w:bookmarkStart w:id="46" w:name="_Toc436057564"/>
+      <w:bookmarkStart w:id="41" w:name="_Toc291762391"/>
+      <w:bookmarkStart w:id="42" w:name="_Toc291762542"/>
+      <w:bookmarkStart w:id="43" w:name="_Toc291762871"/>
+      <w:bookmarkStart w:id="44" w:name="_Toc418595857"/>
+      <w:bookmarkStart w:id="45" w:name="_Toc418604178"/>
+      <w:bookmarkStart w:id="46" w:name="_Toc418604227"/>
+      <w:bookmarkStart w:id="47" w:name="_Toc418607389"/>
+      <w:bookmarkStart w:id="48" w:name="_Toc456286528"/>
       <w:r>
         <w:t xml:space="preserve">Installing </w:t>
       </w:r>
@@ -3566,14 +3844,14 @@
       <w:r>
         <w:t xml:space="preserve"> Android SDK</w:t>
       </w:r>
-      <w:bookmarkEnd w:id="39"/>
-      <w:bookmarkEnd w:id="40"/>
       <w:bookmarkEnd w:id="41"/>
       <w:bookmarkEnd w:id="42"/>
       <w:bookmarkEnd w:id="43"/>
       <w:bookmarkEnd w:id="44"/>
       <w:bookmarkEnd w:id="45"/>
       <w:bookmarkEnd w:id="46"/>
+      <w:bookmarkEnd w:id="47"/>
+      <w:bookmarkEnd w:id="48"/>
     </w:p>
     <w:p>
       <w:pPr>
@@ -5428,15 +5706,15 @@
           <w:sz w:val="52"/>
         </w:rPr>
       </w:pPr>
-      <w:bookmarkStart w:id="47" w:name="supported_browsers_htm"/>
-      <w:bookmarkStart w:id="48" w:name="_Toc291762392"/>
-      <w:bookmarkStart w:id="49" w:name="_Toc291762543"/>
-      <w:bookmarkStart w:id="50" w:name="_Toc291762872"/>
-      <w:bookmarkStart w:id="51" w:name="_Toc418595858"/>
-      <w:bookmarkStart w:id="52" w:name="_Toc418604228"/>
-      <w:bookmarkStart w:id="53" w:name="_Toc418607390"/>
-      <w:bookmarkStart w:id="54" w:name="_Toc436057565"/>
-      <w:bookmarkEnd w:id="47"/>
+      <w:bookmarkStart w:id="49" w:name="supported_browsers_htm"/>
+      <w:bookmarkStart w:id="50" w:name="_Toc291762392"/>
+      <w:bookmarkStart w:id="51" w:name="_Toc291762543"/>
+      <w:bookmarkStart w:id="52" w:name="_Toc291762872"/>
+      <w:bookmarkStart w:id="53" w:name="_Toc418595858"/>
+      <w:bookmarkStart w:id="54" w:name="_Toc418604228"/>
+      <w:bookmarkStart w:id="55" w:name="_Toc418607390"/>
+      <w:bookmarkStart w:id="56" w:name="_Toc456286529"/>
+      <w:bookmarkEnd w:id="49"/>
       <w:r>
         <w:rPr>
           <w:b/>
@@ -5447,39 +5725,39 @@
         </w:rPr>
         <w:t>Getting Started with Development</w:t>
       </w:r>
-      <w:bookmarkEnd w:id="48"/>
-      <w:bookmarkEnd w:id="49"/>
       <w:bookmarkEnd w:id="50"/>
       <w:bookmarkEnd w:id="51"/>
       <w:bookmarkEnd w:id="52"/>
       <w:bookmarkEnd w:id="53"/>
       <w:bookmarkEnd w:id="54"/>
+      <w:bookmarkEnd w:id="55"/>
+      <w:bookmarkEnd w:id="56"/>
     </w:p>
     <w:p>
       <w:pPr>
         <w:pStyle w:val="Heading2"/>
       </w:pPr>
-      <w:bookmarkStart w:id="55" w:name="_Toc328415147"/>
-      <w:bookmarkStart w:id="56" w:name="_Toc276729693"/>
-      <w:bookmarkStart w:id="57" w:name="_Toc291762393"/>
-      <w:bookmarkStart w:id="58" w:name="_Toc291762544"/>
-      <w:bookmarkStart w:id="59" w:name="_Toc291762873"/>
-      <w:bookmarkStart w:id="60" w:name="_Toc418595859"/>
-      <w:bookmarkStart w:id="61" w:name="_Toc418604229"/>
-      <w:bookmarkStart w:id="62" w:name="_Toc418607391"/>
-      <w:bookmarkStart w:id="63" w:name="_Toc436057566"/>
-      <w:bookmarkEnd w:id="55"/>
-      <w:bookmarkEnd w:id="56"/>
-      <w:r>
-        <w:t>User Interface / Layout (Design)</w:t>
-      </w:r>
+      <w:bookmarkStart w:id="57" w:name="_Toc328415147"/>
+      <w:bookmarkStart w:id="58" w:name="_Toc276729693"/>
+      <w:bookmarkStart w:id="59" w:name="_Toc291762393"/>
+      <w:bookmarkStart w:id="60" w:name="_Toc291762544"/>
+      <w:bookmarkStart w:id="61" w:name="_Toc291762873"/>
+      <w:bookmarkStart w:id="62" w:name="_Toc418595859"/>
+      <w:bookmarkStart w:id="63" w:name="_Toc418604229"/>
+      <w:bookmarkStart w:id="64" w:name="_Toc418607391"/>
+      <w:bookmarkStart w:id="65" w:name="_Toc456286530"/>
       <w:bookmarkEnd w:id="57"/>
       <w:bookmarkEnd w:id="58"/>
+      <w:r>
+        <w:t>User Interface / Layout (Design)</w:t>
+      </w:r>
       <w:bookmarkEnd w:id="59"/>
       <w:bookmarkEnd w:id="60"/>
       <w:bookmarkEnd w:id="61"/>
       <w:bookmarkEnd w:id="62"/>
       <w:bookmarkEnd w:id="63"/>
+      <w:bookmarkEnd w:id="64"/>
+      <w:bookmarkEnd w:id="65"/>
     </w:p>
     <w:p>
       <w:pPr>
@@ -6664,17 +6942,17 @@
       <w:pPr>
         <w:pStyle w:val="Heading2"/>
       </w:pPr>
-      <w:bookmarkStart w:id="64" w:name="_Toc418595860"/>
-      <w:bookmarkStart w:id="65" w:name="_Toc418604230"/>
-      <w:bookmarkStart w:id="66" w:name="_Toc418607392"/>
-      <w:bookmarkStart w:id="67" w:name="_Toc436057567"/>
+      <w:bookmarkStart w:id="66" w:name="_Toc418595860"/>
+      <w:bookmarkStart w:id="67" w:name="_Toc418604230"/>
+      <w:bookmarkStart w:id="68" w:name="_Toc418607392"/>
+      <w:bookmarkStart w:id="69" w:name="_Toc456286531"/>
       <w:r>
         <w:t>Creating Banner Ad View</w:t>
       </w:r>
-      <w:bookmarkEnd w:id="64"/>
-      <w:bookmarkEnd w:id="65"/>
       <w:bookmarkEnd w:id="66"/>
       <w:bookmarkEnd w:id="67"/>
+      <w:bookmarkEnd w:id="68"/>
+      <w:bookmarkEnd w:id="69"/>
     </w:p>
     <w:p>
       <w:pPr>
@@ -6729,13 +7007,13 @@
           <w:szCs w:val="22"/>
         </w:rPr>
       </w:pPr>
-      <w:bookmarkStart w:id="68" w:name="_Toc291762394"/>
-      <w:bookmarkStart w:id="69" w:name="_Toc291762545"/>
-      <w:bookmarkStart w:id="70" w:name="_Toc291762874"/>
-      <w:bookmarkStart w:id="71" w:name="_Toc418595861"/>
-      <w:bookmarkStart w:id="72" w:name="_Toc418604231"/>
-      <w:bookmarkStart w:id="73" w:name="_Toc418607393"/>
-      <w:bookmarkStart w:id="74" w:name="_Toc436057568"/>
+      <w:bookmarkStart w:id="70" w:name="_Toc291762394"/>
+      <w:bookmarkStart w:id="71" w:name="_Toc291762545"/>
+      <w:bookmarkStart w:id="72" w:name="_Toc291762874"/>
+      <w:bookmarkStart w:id="73" w:name="_Toc418595861"/>
+      <w:bookmarkStart w:id="74" w:name="_Toc418604231"/>
+      <w:bookmarkStart w:id="75" w:name="_Toc418607393"/>
+      <w:bookmarkStart w:id="76" w:name="_Toc456286532"/>
       <w:r>
         <w:rPr>
           <w:rFonts w:ascii="Cambria" w:eastAsia="Droid Sans Fallback" w:hAnsi="Cambria" w:cs="Calibri"/>
@@ -6746,13 +7024,13 @@
         </w:rPr>
         <w:t>Layout Based Ad View Creation</w:t>
       </w:r>
-      <w:bookmarkEnd w:id="68"/>
-      <w:bookmarkEnd w:id="69"/>
       <w:bookmarkEnd w:id="70"/>
       <w:bookmarkEnd w:id="71"/>
       <w:bookmarkEnd w:id="72"/>
       <w:bookmarkEnd w:id="73"/>
       <w:bookmarkEnd w:id="74"/>
+      <w:bookmarkEnd w:id="75"/>
+      <w:bookmarkEnd w:id="76"/>
     </w:p>
     <w:p>
       <w:pPr>
@@ -7040,13 +7318,13 @@
           <w:szCs w:val="22"/>
         </w:rPr>
       </w:pPr>
-      <w:bookmarkStart w:id="75" w:name="_Toc291762395"/>
-      <w:bookmarkStart w:id="76" w:name="_Toc291762546"/>
-      <w:bookmarkStart w:id="77" w:name="_Toc291762875"/>
-      <w:bookmarkStart w:id="78" w:name="_Toc418595862"/>
-      <w:bookmarkStart w:id="79" w:name="_Toc418604232"/>
-      <w:bookmarkStart w:id="80" w:name="_Toc418607394"/>
-      <w:bookmarkStart w:id="81" w:name="_Toc436057569"/>
+      <w:bookmarkStart w:id="77" w:name="_Toc291762395"/>
+      <w:bookmarkStart w:id="78" w:name="_Toc291762546"/>
+      <w:bookmarkStart w:id="79" w:name="_Toc291762875"/>
+      <w:bookmarkStart w:id="80" w:name="_Toc418595862"/>
+      <w:bookmarkStart w:id="81" w:name="_Toc418604232"/>
+      <w:bookmarkStart w:id="82" w:name="_Toc418607394"/>
+      <w:bookmarkStart w:id="83" w:name="_Toc456286533"/>
       <w:r>
         <w:rPr>
           <w:rFonts w:ascii="Cambria" w:eastAsia="Droid Sans Fallback" w:hAnsi="Cambria" w:cs="Calibri"/>
@@ -7058,13 +7336,13 @@
         </w:rPr>
         <w:t>Code Based Ad View Creation</w:t>
       </w:r>
-      <w:bookmarkEnd w:id="75"/>
-      <w:bookmarkEnd w:id="76"/>
       <w:bookmarkEnd w:id="77"/>
       <w:bookmarkEnd w:id="78"/>
       <w:bookmarkEnd w:id="79"/>
       <w:bookmarkEnd w:id="80"/>
       <w:bookmarkEnd w:id="81"/>
+      <w:bookmarkEnd w:id="82"/>
+      <w:bookmarkEnd w:id="83"/>
     </w:p>
     <w:p>
       <w:pPr>
@@ -7769,13 +8047,13 @@
           <w:szCs w:val="22"/>
         </w:rPr>
       </w:pPr>
-      <w:bookmarkStart w:id="82" w:name="_Toc291762396"/>
-      <w:bookmarkStart w:id="83" w:name="_Toc291762547"/>
-      <w:bookmarkStart w:id="84" w:name="_Toc291762876"/>
-      <w:bookmarkStart w:id="85" w:name="_Toc418595863"/>
-      <w:bookmarkStart w:id="86" w:name="_Toc418604233"/>
-      <w:bookmarkStart w:id="87" w:name="_Toc418607395"/>
-      <w:bookmarkStart w:id="88" w:name="_Toc436057570"/>
+      <w:bookmarkStart w:id="84" w:name="_Toc291762396"/>
+      <w:bookmarkStart w:id="85" w:name="_Toc291762547"/>
+      <w:bookmarkStart w:id="86" w:name="_Toc291762876"/>
+      <w:bookmarkStart w:id="87" w:name="_Toc418595863"/>
+      <w:bookmarkStart w:id="88" w:name="_Toc418604233"/>
+      <w:bookmarkStart w:id="89" w:name="_Toc418607395"/>
+      <w:bookmarkStart w:id="90" w:name="_Toc456286534"/>
       <w:r>
         <w:rPr>
           <w:rFonts w:ascii="Cambria" w:eastAsia="Droid Sans Fallback" w:hAnsi="Cambria" w:cs="Calibri"/>
@@ -7787,13 +8065,13 @@
         </w:rPr>
         <w:t>Displaying Ad View</w:t>
       </w:r>
-      <w:bookmarkEnd w:id="82"/>
-      <w:bookmarkEnd w:id="83"/>
       <w:bookmarkEnd w:id="84"/>
       <w:bookmarkEnd w:id="85"/>
       <w:bookmarkEnd w:id="86"/>
       <w:bookmarkEnd w:id="87"/>
       <w:bookmarkEnd w:id="88"/>
+      <w:bookmarkEnd w:id="89"/>
+      <w:bookmarkEnd w:id="90"/>
     </w:p>
     <w:p>
       <w:pPr>
@@ -7834,17 +8112,17 @@
           <w:szCs w:val="22"/>
         </w:rPr>
       </w:pPr>
-      <w:bookmarkStart w:id="89" w:name="_Toc328415152"/>
-      <w:bookmarkStart w:id="90" w:name="_Toc276729698"/>
-      <w:bookmarkStart w:id="91" w:name="_Toc291762397"/>
-      <w:bookmarkStart w:id="92" w:name="_Toc291762548"/>
-      <w:bookmarkStart w:id="93" w:name="_Toc291762877"/>
-      <w:bookmarkStart w:id="94" w:name="_Toc418595864"/>
-      <w:bookmarkStart w:id="95" w:name="_Toc418604234"/>
-      <w:bookmarkStart w:id="96" w:name="_Toc418607396"/>
-      <w:bookmarkStart w:id="97" w:name="_Toc436057571"/>
-      <w:bookmarkEnd w:id="89"/>
-      <w:bookmarkEnd w:id="90"/>
+      <w:bookmarkStart w:id="91" w:name="_Toc328415152"/>
+      <w:bookmarkStart w:id="92" w:name="_Toc276729698"/>
+      <w:bookmarkStart w:id="93" w:name="_Toc291762397"/>
+      <w:bookmarkStart w:id="94" w:name="_Toc291762548"/>
+      <w:bookmarkStart w:id="95" w:name="_Toc291762877"/>
+      <w:bookmarkStart w:id="96" w:name="_Toc418595864"/>
+      <w:bookmarkStart w:id="97" w:name="_Toc418604234"/>
+      <w:bookmarkStart w:id="98" w:name="_Toc418607396"/>
+      <w:bookmarkStart w:id="99" w:name="_Toc456286535"/>
+      <w:bookmarkEnd w:id="91"/>
+      <w:bookmarkEnd w:id="92"/>
       <w:r>
         <w:rPr>
           <w:rFonts w:ascii="Cambria" w:eastAsia="Droid Sans Fallback" w:hAnsi="Cambria" w:cs="Calibri"/>
@@ -7856,13 +8134,13 @@
         </w:rPr>
         <w:t>Getting Initial Ad View Content</w:t>
       </w:r>
-      <w:bookmarkEnd w:id="91"/>
-      <w:bookmarkEnd w:id="92"/>
       <w:bookmarkEnd w:id="93"/>
       <w:bookmarkEnd w:id="94"/>
       <w:bookmarkEnd w:id="95"/>
       <w:bookmarkEnd w:id="96"/>
       <w:bookmarkEnd w:id="97"/>
+      <w:bookmarkEnd w:id="98"/>
+      <w:bookmarkEnd w:id="99"/>
     </w:p>
     <w:p>
       <w:pPr>
@@ -8083,11 +8361,11 @@
       <w:pPr>
         <w:pStyle w:val="Heading2"/>
       </w:pPr>
-      <w:bookmarkStart w:id="98" w:name="_Toc436057572"/>
+      <w:bookmarkStart w:id="100" w:name="_Toc456286536"/>
       <w:r>
         <w:t>Using Mediation for Banner ad serving</w:t>
       </w:r>
-      <w:bookmarkEnd w:id="98"/>
+      <w:bookmarkEnd w:id="100"/>
     </w:p>
     <w:p>
       <w:pPr>
@@ -8461,16 +8739,16 @@
           <w:szCs w:val="32"/>
         </w:rPr>
       </w:pPr>
-      <w:bookmarkStart w:id="99" w:name="_Toc328415153"/>
-      <w:bookmarkStart w:id="100" w:name="_Toc276729699"/>
-      <w:bookmarkStart w:id="101" w:name="_Toc291762398"/>
-      <w:bookmarkStart w:id="102" w:name="_Toc291762549"/>
-      <w:bookmarkStart w:id="103" w:name="_Toc291762878"/>
-      <w:bookmarkStart w:id="104" w:name="_Toc418595865"/>
-      <w:bookmarkStart w:id="105" w:name="_Toc418604235"/>
-      <w:bookmarkStart w:id="106" w:name="_Toc418607397"/>
-      <w:bookmarkEnd w:id="99"/>
-      <w:bookmarkEnd w:id="100"/>
+      <w:bookmarkStart w:id="101" w:name="_Toc328415153"/>
+      <w:bookmarkStart w:id="102" w:name="_Toc276729699"/>
+      <w:bookmarkStart w:id="103" w:name="_Toc291762398"/>
+      <w:bookmarkStart w:id="104" w:name="_Toc291762549"/>
+      <w:bookmarkStart w:id="105" w:name="_Toc291762878"/>
+      <w:bookmarkStart w:id="106" w:name="_Toc418595865"/>
+      <w:bookmarkStart w:id="107" w:name="_Toc418604235"/>
+      <w:bookmarkStart w:id="108" w:name="_Toc418607397"/>
+      <w:bookmarkEnd w:id="101"/>
+      <w:bookmarkEnd w:id="102"/>
       <w:r>
         <w:br w:type="page"/>
       </w:r>
@@ -8479,20 +8757,20 @@
       <w:pPr>
         <w:pStyle w:val="Heading2"/>
       </w:pPr>
-      <w:bookmarkStart w:id="107" w:name="_Toc436057573"/>
+      <w:bookmarkStart w:id="109" w:name="_Toc456286537"/>
       <w:r>
         <w:t>Creating Interstitial Ad Vi</w:t>
       </w:r>
       <w:r>
         <w:t>ew</w:t>
       </w:r>
-      <w:bookmarkEnd w:id="101"/>
-      <w:bookmarkEnd w:id="102"/>
       <w:bookmarkEnd w:id="103"/>
       <w:bookmarkEnd w:id="104"/>
       <w:bookmarkEnd w:id="105"/>
       <w:bookmarkEnd w:id="106"/>
       <w:bookmarkEnd w:id="107"/>
+      <w:bookmarkEnd w:id="108"/>
+      <w:bookmarkEnd w:id="109"/>
     </w:p>
     <w:p>
       <w:pPr>
@@ -9145,28 +9423,28 @@
       <w:pPr>
         <w:pStyle w:val="Heading2"/>
       </w:pPr>
-      <w:bookmarkStart w:id="108" w:name="_Toc276729701"/>
-      <w:bookmarkStart w:id="109" w:name="_Toc291762399"/>
-      <w:bookmarkStart w:id="110" w:name="_Toc291762550"/>
-      <w:bookmarkStart w:id="111" w:name="_Toc291762879"/>
-      <w:bookmarkStart w:id="112" w:name="_Toc418595866"/>
-      <w:bookmarkStart w:id="113" w:name="_Toc418604236"/>
-      <w:bookmarkStart w:id="114" w:name="_Toc418607398"/>
-      <w:bookmarkStart w:id="115" w:name="_Toc436057574"/>
+      <w:bookmarkStart w:id="110" w:name="_Toc276729701"/>
+      <w:bookmarkStart w:id="111" w:name="_Toc291762399"/>
+      <w:bookmarkStart w:id="112" w:name="_Toc291762550"/>
+      <w:bookmarkStart w:id="113" w:name="_Toc291762879"/>
+      <w:bookmarkStart w:id="114" w:name="_Toc418595866"/>
+      <w:bookmarkStart w:id="115" w:name="_Toc418604236"/>
+      <w:bookmarkStart w:id="116" w:name="_Toc418607398"/>
+      <w:bookmarkStart w:id="117" w:name="_Toc456286538"/>
       <w:r>
         <w:t>Handling Rotation Changes</w:t>
       </w:r>
-      <w:bookmarkEnd w:id="108"/>
+      <w:bookmarkEnd w:id="110"/>
       <w:r>
         <w:t xml:space="preserve"> for Banner ads</w:t>
       </w:r>
-      <w:bookmarkEnd w:id="109"/>
-      <w:bookmarkEnd w:id="110"/>
       <w:bookmarkEnd w:id="111"/>
       <w:bookmarkEnd w:id="112"/>
       <w:bookmarkEnd w:id="113"/>
       <w:bookmarkEnd w:id="114"/>
       <w:bookmarkEnd w:id="115"/>
+      <w:bookmarkEnd w:id="116"/>
+      <w:bookmarkEnd w:id="117"/>
     </w:p>
     <w:p>
       <w:pPr>
@@ -9552,27 +9830,27 @@
       <w:pPr>
         <w:pStyle w:val="Heading2"/>
       </w:pPr>
-      <w:bookmarkStart w:id="116" w:name="_Toc328415156"/>
-      <w:bookmarkStart w:id="117" w:name="_Toc276729702"/>
-      <w:bookmarkStart w:id="118" w:name="_Toc291762400"/>
-      <w:bookmarkStart w:id="119" w:name="_Toc291762551"/>
-      <w:bookmarkStart w:id="120" w:name="_Toc291762880"/>
-      <w:bookmarkStart w:id="121" w:name="_Toc418595867"/>
-      <w:bookmarkStart w:id="122" w:name="_Toc418604237"/>
-      <w:bookmarkStart w:id="123" w:name="_Toc418607399"/>
-      <w:bookmarkStart w:id="124" w:name="_Toc436057575"/>
-      <w:bookmarkEnd w:id="116"/>
-      <w:bookmarkEnd w:id="117"/>
-      <w:r>
-        <w:t>Detecting Ad Load Failures</w:t>
-      </w:r>
+      <w:bookmarkStart w:id="118" w:name="_Toc328415156"/>
+      <w:bookmarkStart w:id="119" w:name="_Toc276729702"/>
+      <w:bookmarkStart w:id="120" w:name="_Toc291762400"/>
+      <w:bookmarkStart w:id="121" w:name="_Toc291762551"/>
+      <w:bookmarkStart w:id="122" w:name="_Toc291762880"/>
+      <w:bookmarkStart w:id="123" w:name="_Toc418595867"/>
+      <w:bookmarkStart w:id="124" w:name="_Toc418604237"/>
+      <w:bookmarkStart w:id="125" w:name="_Toc418607399"/>
+      <w:bookmarkStart w:id="126" w:name="_Toc456286539"/>
       <w:bookmarkEnd w:id="118"/>
       <w:bookmarkEnd w:id="119"/>
+      <w:r>
+        <w:t>Detecting Ad Load Failures</w:t>
+      </w:r>
       <w:bookmarkEnd w:id="120"/>
       <w:bookmarkEnd w:id="121"/>
       <w:bookmarkEnd w:id="122"/>
       <w:bookmarkEnd w:id="123"/>
       <w:bookmarkEnd w:id="124"/>
+      <w:bookmarkEnd w:id="125"/>
+      <w:bookmarkEnd w:id="126"/>
     </w:p>
     <w:p>
       <w:pPr>
@@ -9692,7 +9970,7 @@
         </w:rPr>
         <w:t xml:space="preserve"> which is invoked if downloading ad content fails for any reason.</w:t>
       </w:r>
-      <w:bookmarkStart w:id="125" w:name="_Toc276729700"/>
+      <w:bookmarkStart w:id="127" w:name="_Toc276729700"/>
     </w:p>
     <w:p>
       <w:pPr>
@@ -10138,12 +10416,455 @@
       <w:pPr>
         <w:pStyle w:val="Body"/>
       </w:pPr>
-      <w:bookmarkStart w:id="126" w:name="_Toc291762401"/>
-      <w:bookmarkStart w:id="127" w:name="_Toc291762552"/>
-      <w:bookmarkStart w:id="128" w:name="_Toc291762881"/>
-      <w:bookmarkStart w:id="129" w:name="_Toc418595868"/>
-      <w:bookmarkStart w:id="130" w:name="_Toc418604238"/>
-      <w:bookmarkStart w:id="131" w:name="_Toc418607400"/>
+      <w:bookmarkStart w:id="128" w:name="_Toc291762401"/>
+      <w:bookmarkStart w:id="129" w:name="_Toc291762552"/>
+      <w:bookmarkStart w:id="130" w:name="_Toc291762881"/>
+      <w:bookmarkStart w:id="131" w:name="_Toc418595868"/>
+      <w:bookmarkStart w:id="132" w:name="_Toc418604238"/>
+      <w:bookmarkStart w:id="133" w:name="_Toc418607400"/>
+    </w:p>
+    <w:p>
+      <w:pPr>
+        <w:pStyle w:val="Heading2"/>
+      </w:pPr>
+      <w:bookmarkStart w:id="134" w:name="_Toc16"/>
+      <w:bookmarkStart w:id="135" w:name="_Toc456286540"/>
+      <w:r>
+        <w:t>Customize View Appearance</w:t>
+      </w:r>
+      <w:bookmarkEnd w:id="134"/>
+      <w:bookmarkEnd w:id="135"/>
+    </w:p>
+    <w:p>
+      <w:pPr>
+        <w:pStyle w:val="BodyA"/>
+      </w:pPr>
+      <w:r>
+        <w:t xml:space="preserve">Ad links are opened in default browser of device by default.  To enable the internal browser call the </w:t>
+      </w:r>
+      <w:r>
+        <w:rPr>
+          <w:i/>
+        </w:rPr>
+        <w:t>setUseInternalBrowser(true)</w:t>
+      </w:r>
+      <w:r>
+        <w:t xml:space="preserve"> over an instance of </w:t>
+      </w:r>
+      <w:r>
+        <w:rPr>
+          <w:i/>
+        </w:rPr>
+        <w:t>MASTAdView</w:t>
+      </w:r>
+      <w:r>
+        <w:t xml:space="preserve"> class.</w:t>
+      </w:r>
+    </w:p>
+    <w:p>
+      <w:pPr>
+        <w:pStyle w:val="BodyA"/>
+      </w:pPr>
+      <w:r>
+        <w:t>Default View customization such as animation, background color, orientation/sizing masks, etc. can be used on the MASTAdView.</w:t>
+      </w:r>
+    </w:p>
+    <w:p>
+      <w:pPr>
+        <w:pStyle w:val="BodyA"/>
+      </w:pPr>
+      <w:r>
+        <w:t>The MASTAdView instance allows direct access to the ad content container views.  These views can be customized but should not have properties adjusted that would affect their behavior in the MASTAdView view.</w:t>
+      </w:r>
+    </w:p>
+    <w:p>
+      <w:pPr>
+        <w:pStyle w:val="Heading2"/>
+      </w:pPr>
+      <w:bookmarkStart w:id="136" w:name="_Toc17"/>
+      <w:bookmarkStart w:id="137" w:name="_Toc456286541"/>
+      <w:r>
+        <w:t>Customize Ad Network Properties</w:t>
+      </w:r>
+      <w:bookmarkEnd w:id="136"/>
+      <w:bookmarkEnd w:id="137"/>
+    </w:p>
+    <w:p>
+      <w:pPr>
+        <w:pStyle w:val="BodyA"/>
+      </w:pPr>
+      <w:r>
+        <w:t>By default the Mocean ad network is used.  To use a different network call the setAdNetworkURL() with the URL of the desired network.  The network is expected to follow the same interface and implementation as the Mocean ad network.</w:t>
+      </w:r>
+    </w:p>
+    <w:p>
+      <w:pPr>
+        <w:pStyle w:val="BodyA"/>
+        <w:rPr>
+          <w:rStyle w:val="None"/>
+          <w:u w:val="single"/>
+        </w:rPr>
+      </w:pPr>
+      <w:r>
+        <w:t xml:space="preserve">To supply additional or custom parameters call addAdRequestCustomParameter() or addCustomParams().  All parameter keys and values must be String type.  The ad request parameters can be found here: </w:t>
+      </w:r>
+      <w:hyperlink r:id="rId24" w:history="1">
+        <w:r>
+          <w:rPr>
+            <w:rStyle w:val="Hyperlink3"/>
+          </w:rPr>
+          <w:t>http://developer.moceanmobile.com/Mocean_Ad_Request_API</w:t>
+        </w:r>
+      </w:hyperlink>
+    </w:p>
+    <w:p>
+      <w:pPr>
+        <w:pStyle w:val="Heading2"/>
+      </w:pPr>
+      <w:bookmarkStart w:id="138" w:name="_Toc18"/>
+      <w:bookmarkStart w:id="139" w:name="_Toc456286542"/>
+      <w:r>
+        <w:t>Location Detection</w:t>
+      </w:r>
+      <w:bookmarkEnd w:id="138"/>
+      <w:bookmarkEnd w:id="139"/>
+    </w:p>
+    <w:p>
+      <w:pPr>
+        <w:pStyle w:val="BodyA"/>
+      </w:pPr>
+      <w:r>
+        <w:t xml:space="preserve">The SDK can automatically determine the user’s location using the Android’s Core Location APIs.  This feature is disabled by default and can be enabled with the setLocationDetectionEnabled(true).  Note that the application must have the ACCSS_COARSE_LOCATION &amp; ACCESS_FINE_LOCATION permission. </w:t>
+      </w:r>
+    </w:p>
+    <w:p>
+      <w:pPr>
+        <w:pStyle w:val="BodyA"/>
+      </w:pPr>
+      <w:r>
+        <w:t>Developers that wish to reuse existing application location information can do so by setting location parameters for the ad network by passing the “lat” &amp; “long” as a key of the custom parameter.  See the section above for setting custom ad request parameters.</w:t>
+      </w:r>
+    </w:p>
+    <w:p>
+      <w:pPr>
+        <w:pStyle w:val="Heading2"/>
+        <w:rPr>
+          <w:rStyle w:val="None"/>
+          <w:sz w:val="22"/>
+          <w:szCs w:val="22"/>
+        </w:rPr>
+      </w:pPr>
+      <w:bookmarkStart w:id="140" w:name="_Toc19"/>
+      <w:bookmarkStart w:id="141" w:name="_Toc456286543"/>
+      <w:r>
+        <w:t>Custom Close Button</w:t>
+      </w:r>
+      <w:bookmarkEnd w:id="140"/>
+      <w:bookmarkEnd w:id="141"/>
+    </w:p>
+    <w:p>
+      <w:pPr>
+        <w:pStyle w:val="BodyA"/>
+      </w:pPr>
+      <w:r>
+        <w:t>The SDK includes a default close button used for expanded and interstitial ads.  Developers can use the setCloseButtonCustomDrawable() to override the default button and provide a custom, application themed button drawable.</w:t>
+      </w:r>
+    </w:p>
+    <w:p>
+      <w:pPr>
+        <w:pStyle w:val="BodyA"/>
+      </w:pPr>
+    </w:p>
+    <w:p>
+      <w:pPr>
+        <w:pStyle w:val="Heading2"/>
+      </w:pPr>
+      <w:bookmarkStart w:id="142" w:name="_Toc20"/>
+      <w:bookmarkStart w:id="143" w:name="_Toc456286544"/>
+      <w:r>
+        <w:t>Device Detection</w:t>
+      </w:r>
+      <w:bookmarkEnd w:id="142"/>
+      <w:bookmarkEnd w:id="143"/>
+    </w:p>
+    <w:p>
+      <w:pPr>
+        <w:pStyle w:val="BodyA"/>
+      </w:pPr>
+      <w:r>
+        <w:t>The SDK has an ability to detect Android</w:t>
+      </w:r>
+      <w:r>
+        <w:t xml:space="preserve"> (advertising ID)</w:t>
+      </w:r>
+      <w:r>
+        <w:t xml:space="preserve"> AID</w:t>
+      </w:r>
+      <w:r>
+        <w:t xml:space="preserve"> of the device and pass it</w:t>
+      </w:r>
+      <w:r>
+        <w:t xml:space="preserve"> in the ad request. Developers can call, ‘setAndroidAidEnabled(true/flase) ‘ to enable or disable AID retrieval. By default this will be ‘true’. You may disable AID explicitly by </w:t>
+      </w:r>
+      <w:r>
+        <w:t>calling</w:t>
+      </w:r>
+      <w:r>
+        <w:t xml:space="preserve">  setAndroidAidEnabled(flase)'</w:t>
+      </w:r>
+      <w:r>
+        <w:t>.</w:t>
+      </w:r>
+    </w:p>
+    <w:p>
+      <w:bookmarkStart w:id="144" w:name="_Toc21"/>
+      <w:r>
+        <w:rPr>
+          <w:rFonts w:ascii="Palatino Linotype" w:eastAsia="Palatino Linotype" w:hAnsi="Palatino Linotype" w:cs="Palatino Linotype"/>
+          <w:color w:val="000000"/>
+          <w:sz w:val="22"/>
+          <w:szCs w:val="22"/>
+          <w:u w:color="000000"/>
+        </w:rPr>
+        <w:t>SDK Also provides method for passing hashed values of AID using SHA1 and/or MD5 hashing techniques.</w:t>
+      </w:r>
+      <w:bookmarkEnd w:id="144"/>
+      <w:r>
+        <w:rPr>
+          <w:rFonts w:ascii="Palatino Linotype" w:eastAsia="Palatino Linotype" w:hAnsi="Palatino Linotype" w:cs="Palatino Linotype"/>
+          <w:color w:val="000000"/>
+          <w:sz w:val="22"/>
+          <w:szCs w:val="22"/>
+          <w:u w:color="000000"/>
+        </w:rPr>
+        <w:t xml:space="preserve"> If NONE passed then un-hashed value of </w:t>
+      </w:r>
+      <w:r>
+        <w:rPr>
+          <w:rFonts w:ascii="Palatino Linotype" w:eastAsia="Palatino Linotype" w:hAnsi="Palatino Linotype" w:cs="Palatino Linotype"/>
+          <w:color w:val="000000"/>
+          <w:sz w:val="22"/>
+          <w:szCs w:val="22"/>
+          <w:u w:color="000000"/>
+        </w:rPr>
+        <w:t>AID</w:t>
+      </w:r>
+      <w:r>
+        <w:rPr>
+          <w:rFonts w:ascii="Palatino Linotype" w:eastAsia="Palatino Linotype" w:hAnsi="Palatino Linotype" w:cs="Palatino Linotype"/>
+          <w:color w:val="000000"/>
+          <w:sz w:val="22"/>
+          <w:szCs w:val="22"/>
+          <w:u w:color="000000"/>
+        </w:rPr>
+        <w:t xml:space="preserve"> will be sent to ad server.</w:t>
+      </w:r>
+    </w:p>
+    <w:tbl>
+      <w:tblPr>
+        <w:tblW w:w="9216" w:type="dxa"/>
+        <w:tblInd w:w="468" w:type="dxa"/>
+        <w:tblBorders>
+          <w:top w:val="single" w:sz="8" w:space="0" w:color="FFFFFF"/>
+          <w:left w:val="single" w:sz="8" w:space="0" w:color="FFFFFF"/>
+          <w:bottom w:val="single" w:sz="8" w:space="0" w:color="FFFFFF"/>
+          <w:right w:val="single" w:sz="8" w:space="0" w:color="FFFFFF"/>
+          <w:insideH w:val="single" w:sz="8" w:space="0" w:color="FFFFFF"/>
+          <w:insideV w:val="single" w:sz="8" w:space="0" w:color="FFFFFF"/>
+        </w:tblBorders>
+        <w:shd w:val="clear" w:color="auto" w:fill="CED7E7"/>
+        <w:tblLayout w:type="fixed"/>
+        <w:tblLook w:val="04A0" w:firstRow="1" w:lastRow="0" w:firstColumn="1" w:lastColumn="0" w:noHBand="0" w:noVBand="1"/>
+      </w:tblPr>
+      <w:tblGrid>
+        <w:gridCol w:w="9216"/>
+      </w:tblGrid>
+      <w:tr>
+        <w:trPr>
+          <w:trHeight w:val="650"/>
+        </w:trPr>
+        <w:tc>
+          <w:tcPr>
+            <w:tcW w:w="9216" w:type="dxa"/>
+            <w:tcBorders>
+              <w:top w:val="single" w:sz="4" w:space="0" w:color="000000"/>
+              <w:left w:val="single" w:sz="4" w:space="0" w:color="000000"/>
+              <w:bottom w:val="single" w:sz="4" w:space="0" w:color="000000"/>
+              <w:right w:val="single" w:sz="4" w:space="0" w:color="000000"/>
+            </w:tcBorders>
+            <w:shd w:val="clear" w:color="auto" w:fill="E6E6E6"/>
+            <w:tcMar>
+              <w:top w:w="80" w:type="dxa"/>
+              <w:left w:w="800" w:type="dxa"/>
+              <w:bottom w:w="80" w:type="dxa"/>
+              <w:right w:w="80" w:type="dxa"/>
+            </w:tcMar>
+          </w:tcPr>
+          <w:p>
+            <w:pPr>
+              <w:pStyle w:val="ListParagraph"/>
+              <w:rPr>
+                <w:rStyle w:val="None"/>
+                <w:rFonts w:ascii="Courier New" w:eastAsia="Courier New" w:hAnsi="Courier New" w:cs="Courier New"/>
+                <w:sz w:val="20"/>
+                <w:szCs w:val="20"/>
+              </w:rPr>
+            </w:pPr>
+            <w:r>
+              <w:rPr>
+                <w:rStyle w:val="None"/>
+                <w:rFonts w:ascii="Courier New" w:hAnsi="Courier New"/>
+                <w:sz w:val="20"/>
+                <w:szCs w:val="20"/>
+              </w:rPr>
+              <w:t>// MASTAdView/MASTNativeAd method</w:t>
+            </w:r>
+          </w:p>
+          <w:p>
+            <w:pPr>
+              <w:pStyle w:val="ListParagraph"/>
+              <w:rPr>
+                <w:rFonts w:ascii="Courier New" w:hAnsi="Courier New"/>
+                <w:sz w:val="20"/>
+                <w:szCs w:val="20"/>
+              </w:rPr>
+            </w:pPr>
+            <w:r>
+              <w:rPr>
+                <w:rStyle w:val="None"/>
+                <w:rFonts w:ascii="Courier New" w:hAnsi="Courier New"/>
+                <w:sz w:val="20"/>
+                <w:szCs w:val="20"/>
+              </w:rPr>
+              <w:t xml:space="preserve">Public void </w:t>
+            </w:r>
+            <w:r>
+              <w:rPr>
+                <w:rStyle w:val="None"/>
+                <w:rFonts w:ascii="Courier New" w:hAnsi="Courier New"/>
+                <w:sz w:val="20"/>
+                <w:szCs w:val="20"/>
+              </w:rPr>
+              <w:t>set</w:t>
+            </w:r>
+            <w:r>
+              <w:rPr>
+                <w:rStyle w:val="None"/>
+                <w:rFonts w:ascii="Courier New" w:hAnsi="Courier New"/>
+                <w:sz w:val="20"/>
+                <w:szCs w:val="20"/>
+              </w:rPr>
+              <w:t>AidHashing(HASHING_TECHNIQUE hashing</w:t>
+            </w:r>
+            <w:r>
+              <w:rPr>
+                <w:rStyle w:val="None"/>
+                <w:rFonts w:ascii="Courier New" w:hAnsi="Courier New"/>
+                <w:sz w:val="20"/>
+                <w:szCs w:val="20"/>
+              </w:rPr>
+              <w:t>);</w:t>
+            </w:r>
+          </w:p>
+        </w:tc>
+      </w:tr>
+    </w:tbl>
+    <w:p>
+      <w:pPr>
+        <w:pStyle w:val="BodyA"/>
+        <w:ind w:left="0"/>
+      </w:pPr>
+      <w:r>
+        <w:rPr>
+          <w:rStyle w:val="None"/>
+          <w:rFonts w:ascii="Courier New" w:hAnsi="Courier New"/>
+          <w:sz w:val="20"/>
+          <w:szCs w:val="20"/>
+        </w:rPr>
+        <w:t>HASHING_TECHNIQUE</w:t>
+      </w:r>
+      <w:r>
+        <w:t xml:space="preserve"> </w:t>
+      </w:r>
+      <w:r>
+        <w:t>enum</w:t>
+      </w:r>
+      <w:r>
+        <w:t xml:space="preserve"> have following values:</w:t>
+      </w:r>
+    </w:p>
+    <w:p>
+      <w:pPr>
+        <w:pStyle w:val="BodyA"/>
+      </w:pPr>
+      <w:r>
+        <w:t>a) NONE</w:t>
+      </w:r>
+      <w:r>
+        <w:t>: This is default value, only raw AID string will be sent for 'androidaid' parameter.</w:t>
+      </w:r>
+    </w:p>
+    <w:p>
+      <w:pPr>
+        <w:pStyle w:val="BodyA"/>
+      </w:pPr>
+      <w:r>
+        <w:t>b) SHA1: Raw &amp; SHA1 hashed AID values will be sent for 'androidaid' &amp; 'androidaid_sha1' parameters, respectively.</w:t>
+      </w:r>
+    </w:p>
+    <w:p>
+      <w:pPr>
+        <w:pStyle w:val="BodyA"/>
+      </w:pPr>
+      <w:r>
+        <w:t>c) MD5: Raw &amp; MD5 hashed AID values will be sent for 'androidaid' &amp; 'androidaid_md5' parameters, respectively.</w:t>
+      </w:r>
+    </w:p>
+    <w:p>
+      <w:pPr>
+        <w:keepLines w:val="0"/>
+        <w:spacing w:before="0" w:after="0"/>
+        <w:rPr>
+          <w:rFonts w:ascii="Palatino Linotype" w:eastAsia="Palatino Linotype" w:hAnsi="Palatino Linotype" w:cs="Palatino Linotype"/>
+          <w:color w:val="000000"/>
+          <w:sz w:val="22"/>
+          <w:szCs w:val="22"/>
+          <w:u w:color="000000"/>
+          <w:bdr w:val="nil"/>
+        </w:rPr>
+      </w:pPr>
+      <w:r>
+        <w:rPr>
+          <w:rFonts w:ascii="Palatino Linotype" w:eastAsia="Palatino Linotype" w:hAnsi="Palatino Linotype" w:cs="Palatino Linotype"/>
+          <w:color w:val="000000"/>
+          <w:sz w:val="22"/>
+          <w:szCs w:val="22"/>
+          <w:u w:color="000000"/>
+          <w:bdr w:val="nil"/>
+        </w:rPr>
+        <w:t>d) ALL</w:t>
+      </w:r>
+      <w:r>
+        <w:rPr>
+          <w:rFonts w:ascii="Palatino Linotype" w:eastAsia="Palatino Linotype" w:hAnsi="Palatino Linotype" w:cs="Palatino Linotype"/>
+          <w:color w:val="000000"/>
+          <w:sz w:val="22"/>
+          <w:szCs w:val="22"/>
+          <w:u w:color="000000"/>
+          <w:bdr w:val="nil"/>
+        </w:rPr>
+        <w:t>: Raw, SHA1 &amp; MD5 hashed AID values will be sent for 'androidaid', 'androidaid_sha1' &amp; 'androidaid_md5' parameters, respectively.</w:t>
+      </w:r>
+    </w:p>
+    <w:p>
+      <w:pPr>
+        <w:keepLines w:val="0"/>
+        <w:spacing w:before="0" w:after="0"/>
+        <w:ind w:left="0"/>
+      </w:pPr>
+      <w:r>
+        <w:br w:type="page"/>
+      </w:r>
     </w:p>
     <w:p>
       <w:pPr>
@@ -10158,29 +10879,26 @@
           <w:szCs w:val="32"/>
         </w:rPr>
       </w:pPr>
-      <w:r>
-        <w:br w:type="page"/>
-      </w:r>
     </w:p>
     <w:p>
       <w:pPr>
         <w:pStyle w:val="Heading2"/>
       </w:pPr>
-      <w:bookmarkStart w:id="132" w:name="_Toc436057576"/>
+      <w:bookmarkStart w:id="145" w:name="_Toc456286545"/>
       <w:r>
         <w:t>Native Ads</w:t>
       </w:r>
-      <w:bookmarkEnd w:id="125"/>
+      <w:bookmarkEnd w:id="127"/>
       <w:r>
         <w:t xml:space="preserve"> Integration</w:t>
       </w:r>
-      <w:bookmarkEnd w:id="126"/>
-      <w:bookmarkEnd w:id="127"/>
       <w:bookmarkEnd w:id="128"/>
       <w:bookmarkEnd w:id="129"/>
       <w:bookmarkEnd w:id="130"/>
       <w:bookmarkEnd w:id="131"/>
       <w:bookmarkEnd w:id="132"/>
+      <w:bookmarkEnd w:id="133"/>
+      <w:bookmarkEnd w:id="145"/>
     </w:p>
     <w:p>
       <w:pPr>
@@ -10255,7 +10973,7 @@
           <w:lang w:val="ru-RU"/>
         </w:rPr>
       </w:pPr>
-      <w:bookmarkStart w:id="133" w:name="_Toc436057577"/>
+      <w:bookmarkStart w:id="146" w:name="_Toc456286546"/>
       <w:r>
         <w:rPr>
           <w:rFonts w:ascii="Cambria" w:eastAsia="Droid Sans Fallback" w:hAnsi="Cambria" w:cs="Calibri"/>
@@ -10267,7 +10985,7 @@
         </w:rPr>
         <w:t>Initialize MASTNativeAd</w:t>
       </w:r>
-      <w:bookmarkEnd w:id="133"/>
+      <w:bookmarkEnd w:id="146"/>
       <w:r>
         <w:rPr>
           <w:rFonts w:ascii="Cambria" w:eastAsia="Droid Sans Fallback" w:hAnsi="Cambria" w:cs="Calibri"/>
@@ -10709,7 +11427,7 @@
           <w:lang w:val="ru-RU"/>
         </w:rPr>
       </w:pPr>
-      <w:bookmarkStart w:id="134" w:name="_Toc436057578"/>
+      <w:bookmarkStart w:id="147" w:name="_Toc456286547"/>
       <w:r>
         <w:rPr>
           <w:rFonts w:ascii="Cambria" w:eastAsia="Droid Sans Fallback" w:hAnsi="Cambria" w:cs="Calibri"/>
@@ -10721,7 +11439,7 @@
         </w:rPr>
         <w:t>Request for native assets</w:t>
       </w:r>
-      <w:bookmarkEnd w:id="134"/>
+      <w:bookmarkEnd w:id="147"/>
     </w:p>
     <w:tbl>
       <w:tblPr>
@@ -11644,7 +12362,7 @@
           <w:lang w:val="ru-RU"/>
         </w:rPr>
       </w:pPr>
-      <w:bookmarkStart w:id="135" w:name="_Toc436057579"/>
+      <w:bookmarkStart w:id="148" w:name="_Toc456286548"/>
       <w:r>
         <w:rPr>
           <w:rFonts w:ascii="Cambria" w:eastAsia="Droid Sans Fallback" w:hAnsi="Cambria" w:cs="Calibri"/>
@@ -11656,7 +12374,7 @@
         </w:rPr>
         <w:t>Make the ad request</w:t>
       </w:r>
-      <w:bookmarkEnd w:id="135"/>
+      <w:bookmarkEnd w:id="148"/>
     </w:p>
     <w:tbl>
       <w:tblPr>
@@ -11763,7 +12481,7 @@
           <w:lang w:val="ru-RU"/>
         </w:rPr>
       </w:pPr>
-      <w:bookmarkStart w:id="136" w:name="_Toc436057580"/>
+      <w:bookmarkStart w:id="149" w:name="_Toc456286549"/>
       <w:r>
         <w:rPr>
           <w:rFonts w:ascii="Cambria" w:eastAsia="Droid Sans Fallback" w:hAnsi="Cambria" w:cs="Calibri"/>
@@ -11775,7 +12493,7 @@
         </w:rPr>
         <w:t>Receiving Notification from MASTNativeAd</w:t>
       </w:r>
-      <w:bookmarkEnd w:id="136"/>
+      <w:bookmarkEnd w:id="149"/>
     </w:p>
     <w:tbl>
       <w:tblPr>
@@ -12356,7 +13074,7 @@
           <w:lang w:val="ru-RU"/>
         </w:rPr>
       </w:pPr>
-      <w:bookmarkStart w:id="137" w:name="_Toc436057581"/>
+      <w:bookmarkStart w:id="150" w:name="_Toc456286550"/>
       <w:r>
         <w:rPr>
           <w:rFonts w:ascii="Cambria" w:eastAsia="Droid Sans Fallback" w:hAnsi="Cambria" w:cs="Calibri"/>
@@ -12368,7 +13086,7 @@
         </w:rPr>
         <w:t>Rendering native ad response assets:</w:t>
       </w:r>
-      <w:bookmarkEnd w:id="137"/>
+      <w:bookmarkEnd w:id="150"/>
     </w:p>
     <w:p>
       <w:pPr>
@@ -14118,7 +14836,7 @@
           <w:lang w:val="ru-RU"/>
         </w:rPr>
       </w:pPr>
-      <w:bookmarkStart w:id="138" w:name="_Toc436057582"/>
+      <w:bookmarkStart w:id="151" w:name="_Toc456286551"/>
       <w:r>
         <w:rPr>
           <w:rFonts w:ascii="Cambria" w:eastAsia="Droid Sans Fallback" w:hAnsi="Cambria" w:cs="Calibri"/>
@@ -14130,7 +14848,7 @@
         </w:rPr>
         <w:t>Track view for interactions</w:t>
       </w:r>
-      <w:bookmarkEnd w:id="138"/>
+      <w:bookmarkEnd w:id="151"/>
     </w:p>
     <w:p>
       <w:pPr>
@@ -14720,7 +15438,7 @@
           <w:lang w:val="ru-RU"/>
         </w:rPr>
       </w:pPr>
-      <w:bookmarkStart w:id="139" w:name="_Toc436057583"/>
+      <w:bookmarkStart w:id="152" w:name="_Toc456286552"/>
       <w:r>
         <w:rPr>
           <w:rFonts w:ascii="Cambria" w:eastAsia="Droid Sans Fallback" w:hAnsi="Cambria" w:cs="Calibri"/>
@@ -14732,7 +15450,7 @@
         </w:rPr>
         <w:t>Using Js tracker</w:t>
       </w:r>
-      <w:bookmarkEnd w:id="139"/>
+      <w:bookmarkEnd w:id="152"/>
       <w:r>
         <w:rPr>
           <w:rFonts w:ascii="Cambria" w:eastAsia="Droid Sans Fallback" w:hAnsi="Cambria" w:cs="Calibri"/>
@@ -15276,7 +15994,7 @@
           <w:lang w:val="ru-RU"/>
         </w:rPr>
       </w:pPr>
-      <w:bookmarkStart w:id="140" w:name="_Toc436057584"/>
+      <w:bookmarkStart w:id="153" w:name="_Toc456286553"/>
       <w:r>
         <w:rPr>
           <w:rFonts w:ascii="Cambria" w:eastAsia="Droid Sans Fallback" w:hAnsi="Cambria" w:cs="Calibri"/>
@@ -15288,7 +16006,7 @@
         </w:rPr>
         <w:t>Deallocating MASTNativeAd</w:t>
       </w:r>
-      <w:bookmarkEnd w:id="140"/>
+      <w:bookmarkEnd w:id="153"/>
     </w:p>
     <w:tbl>
       <w:tblPr>
@@ -15454,17 +16172,17 @@
       <w:pPr>
         <w:pStyle w:val="Heading2"/>
       </w:pPr>
-      <w:bookmarkStart w:id="141" w:name="_Toc436057585"/>
-      <w:bookmarkStart w:id="142" w:name="_Toc291762402"/>
-      <w:bookmarkStart w:id="143" w:name="_Toc291762553"/>
-      <w:bookmarkStart w:id="144" w:name="_Toc291762882"/>
-      <w:bookmarkStart w:id="145" w:name="_Toc418595869"/>
-      <w:bookmarkStart w:id="146" w:name="_Toc418604239"/>
-      <w:bookmarkStart w:id="147" w:name="_Toc418607401"/>
+      <w:bookmarkStart w:id="154" w:name="_Toc456286554"/>
+      <w:bookmarkStart w:id="155" w:name="_Toc291762402"/>
+      <w:bookmarkStart w:id="156" w:name="_Toc291762553"/>
+      <w:bookmarkStart w:id="157" w:name="_Toc291762882"/>
+      <w:bookmarkStart w:id="158" w:name="_Toc418595869"/>
+      <w:bookmarkStart w:id="159" w:name="_Toc418604239"/>
+      <w:bookmarkStart w:id="160" w:name="_Toc418607401"/>
       <w:r>
         <w:t>Using Mediation for Native ad serving</w:t>
       </w:r>
-      <w:bookmarkEnd w:id="141"/>
+      <w:bookmarkEnd w:id="154"/>
     </w:p>
     <w:p>
       <w:pPr>
@@ -15805,12 +16523,12 @@
           </w:p>
         </w:tc>
       </w:tr>
-      <w:bookmarkEnd w:id="142"/>
-      <w:bookmarkEnd w:id="143"/>
-      <w:bookmarkEnd w:id="144"/>
-      <w:bookmarkEnd w:id="145"/>
-      <w:bookmarkEnd w:id="146"/>
-      <w:bookmarkEnd w:id="147"/>
+      <w:bookmarkEnd w:id="155"/>
+      <w:bookmarkEnd w:id="156"/>
+      <w:bookmarkEnd w:id="157"/>
+      <w:bookmarkEnd w:id="158"/>
+      <w:bookmarkEnd w:id="159"/>
+      <w:bookmarkEnd w:id="160"/>
     </w:tbl>
     <w:p>
       <w:pPr>
@@ -15834,13 +16552,13 @@
           <w:sz w:val="52"/>
         </w:rPr>
       </w:pPr>
-      <w:bookmarkStart w:id="148" w:name="_Toc291762404"/>
-      <w:bookmarkStart w:id="149" w:name="_Toc291762557"/>
-      <w:bookmarkStart w:id="150" w:name="_Toc291762884"/>
-      <w:bookmarkStart w:id="151" w:name="_Toc418595873"/>
-      <w:bookmarkStart w:id="152" w:name="_Toc418604243"/>
-      <w:bookmarkStart w:id="153" w:name="_Toc418607405"/>
-      <w:bookmarkEnd w:id="5"/>
+      <w:bookmarkStart w:id="161" w:name="_Toc291762404"/>
+      <w:bookmarkStart w:id="162" w:name="_Toc291762557"/>
+      <w:bookmarkStart w:id="163" w:name="_Toc291762884"/>
+      <w:bookmarkStart w:id="164" w:name="_Toc418595873"/>
+      <w:bookmarkStart w:id="165" w:name="_Toc418604243"/>
+      <w:bookmarkStart w:id="166" w:name="_Toc418607405"/>
+      <w:bookmarkEnd w:id="6"/>
       <w:r>
         <w:br w:type="page"/>
       </w:r>
@@ -15849,17 +16567,17 @@
       <w:pPr>
         <w:pStyle w:val="Heading1"/>
       </w:pPr>
-      <w:bookmarkStart w:id="154" w:name="_Toc436057586"/>
+      <w:bookmarkStart w:id="167" w:name="_Toc456286555"/>
       <w:r>
         <w:t>Where To Go Next</w:t>
       </w:r>
-      <w:bookmarkEnd w:id="148"/>
-      <w:bookmarkEnd w:id="149"/>
-      <w:bookmarkEnd w:id="150"/>
-      <w:bookmarkEnd w:id="151"/>
-      <w:bookmarkEnd w:id="152"/>
-      <w:bookmarkEnd w:id="153"/>
-      <w:bookmarkEnd w:id="154"/>
+      <w:bookmarkEnd w:id="161"/>
+      <w:bookmarkEnd w:id="162"/>
+      <w:bookmarkEnd w:id="163"/>
+      <w:bookmarkEnd w:id="164"/>
+      <w:bookmarkEnd w:id="165"/>
+      <w:bookmarkEnd w:id="166"/>
+      <w:bookmarkEnd w:id="167"/>
     </w:p>
     <w:p>
       <w:pPr>
@@ -15868,7 +16586,7 @@
       <w:r>
         <w:t xml:space="preserve">More thorough, complex examples and additional use cases in the sample application distributed with the SDK. Both the sample app and the SDK itself are available in source code. Additional documentation, information, and other supported platforms on our developer wiki at: </w:t>
       </w:r>
-      <w:hyperlink r:id="rId24" w:history="1">
+      <w:hyperlink r:id="rId25" w:history="1">
         <w:r>
           <w:rPr>
             <w:rStyle w:val="Hyperlink"/>
@@ -15887,7 +16605,7 @@
       </w:pPr>
     </w:p>
     <w:sectPr>
-      <w:footerReference w:type="default" r:id="rId25"/>
+      <w:footerReference w:type="default" r:id="rId26"/>
       <w:type w:val="oddPage"/>
       <w:pgSz w:w="11906" w:h="16838"/>
       <w:pgMar w:top="1134" w:right="850" w:bottom="1702" w:left="1701" w:header="708" w:footer="708" w:gutter="0"/>
@@ -16065,7 +16783,7 @@
           <w:rPr>
             <w:noProof/>
           </w:rPr>
-          <w:t>28</w:t>
+          <w:t>29</w:t>
         </w:r>
         <w:r>
           <w:rPr>
@@ -16240,6 +16958,12 @@
     </w:lvl>
   </w:abstractNum>
   <w:abstractNum w:abstractNumId="1">
+    <w:nsid w:val="04B71BAD"/>
+    <w:multiLevelType w:val="hybridMultilevel"/>
+    <w:tmpl w:val="2AE2AA92"/>
+    <w:numStyleLink w:val="ImportedStyle1"/>
+  </w:abstractNum>
+  <w:abstractNum w:abstractNumId="2">
     <w:nsid w:val="07CD6492"/>
     <w:multiLevelType w:val="multilevel"/>
     <w:tmpl w:val="0419001F"/>
@@ -16325,7 +17049,7 @@
       </w:pPr>
     </w:lvl>
   </w:abstractNum>
-  <w:abstractNum w:abstractNumId="2">
+  <w:abstractNum w:abstractNumId="3">
     <w:nsid w:val="0ED23350"/>
     <w:multiLevelType w:val="multilevel"/>
     <w:tmpl w:val="9A50813C"/>
@@ -16438,7 +17162,7 @@
       </w:pPr>
     </w:lvl>
   </w:abstractNum>
-  <w:abstractNum w:abstractNumId="3">
+  <w:abstractNum w:abstractNumId="4">
     <w:nsid w:val="10BB7765"/>
     <w:multiLevelType w:val="multilevel"/>
     <w:tmpl w:val="5B8EBC20"/>
@@ -16587,7 +17311,7 @@
       </w:rPr>
     </w:lvl>
   </w:abstractNum>
-  <w:abstractNum w:abstractNumId="4">
+  <w:abstractNum w:abstractNumId="5">
     <w:nsid w:val="14A53CA9"/>
     <w:multiLevelType w:val="hybridMultilevel"/>
     <w:tmpl w:val="C02E20C8"/>
@@ -16676,7 +17400,7 @@
       </w:pPr>
     </w:lvl>
   </w:abstractNum>
-  <w:abstractNum w:abstractNumId="5">
+  <w:abstractNum w:abstractNumId="6">
     <w:nsid w:val="17FB2FA4"/>
     <w:multiLevelType w:val="multilevel"/>
     <w:tmpl w:val="B07ABDA4"/>
@@ -16825,7 +17549,7 @@
       </w:rPr>
     </w:lvl>
   </w:abstractNum>
-  <w:abstractNum w:abstractNumId="6">
+  <w:abstractNum w:abstractNumId="7">
     <w:nsid w:val="1FC90B3A"/>
     <w:multiLevelType w:val="multilevel"/>
     <w:tmpl w:val="AF3ADD6A"/>
@@ -16974,7 +17698,7 @@
       </w:rPr>
     </w:lvl>
   </w:abstractNum>
-  <w:abstractNum w:abstractNumId="7">
+  <w:abstractNum w:abstractNumId="8">
     <w:nsid w:val="210B5E35"/>
     <w:multiLevelType w:val="multilevel"/>
     <w:tmpl w:val="B328868A"/>
@@ -17123,7 +17847,7 @@
       </w:rPr>
     </w:lvl>
   </w:abstractNum>
-  <w:abstractNum w:abstractNumId="8">
+  <w:abstractNum w:abstractNumId="9">
     <w:nsid w:val="2411664C"/>
     <w:multiLevelType w:val="multilevel"/>
     <w:tmpl w:val="571EB1AE"/>
@@ -17236,7 +17960,7 @@
       </w:pPr>
     </w:lvl>
   </w:abstractNum>
-  <w:abstractNum w:abstractNumId="9">
+  <w:abstractNum w:abstractNumId="10">
     <w:nsid w:val="28A7592B"/>
     <w:multiLevelType w:val="multilevel"/>
     <w:tmpl w:val="FD462DDE"/>
@@ -17349,7 +18073,7 @@
       </w:pPr>
     </w:lvl>
   </w:abstractNum>
-  <w:abstractNum w:abstractNumId="10">
+  <w:abstractNum w:abstractNumId="11">
     <w:nsid w:val="29A25DF6"/>
     <w:multiLevelType w:val="multilevel"/>
     <w:tmpl w:val="C10C9F08"/>
@@ -17498,7 +18222,7 @@
       </w:rPr>
     </w:lvl>
   </w:abstractNum>
-  <w:abstractNum w:abstractNumId="11">
+  <w:abstractNum w:abstractNumId="12">
     <w:nsid w:val="2B883224"/>
     <w:multiLevelType w:val="multilevel"/>
     <w:tmpl w:val="95F8D032"/>
@@ -17647,7 +18371,7 @@
       </w:rPr>
     </w:lvl>
   </w:abstractNum>
-  <w:abstractNum w:abstractNumId="12">
+  <w:abstractNum w:abstractNumId="13">
     <w:nsid w:val="30526875"/>
     <w:multiLevelType w:val="multilevel"/>
     <w:tmpl w:val="56D0BF9E"/>
@@ -17760,7 +18484,7 @@
       </w:pPr>
     </w:lvl>
   </w:abstractNum>
-  <w:abstractNum w:abstractNumId="13">
+  <w:abstractNum w:abstractNumId="14">
     <w:nsid w:val="31750563"/>
     <w:multiLevelType w:val="multilevel"/>
     <w:tmpl w:val="C42EBD06"/>
@@ -17900,7 +18624,7 @@
       </w:rPr>
     </w:lvl>
   </w:abstractNum>
-  <w:abstractNum w:abstractNumId="14">
+  <w:abstractNum w:abstractNumId="15">
     <w:nsid w:val="33894DE0"/>
     <w:multiLevelType w:val="multilevel"/>
     <w:tmpl w:val="B2224D0C"/>
@@ -18049,7 +18773,7 @@
       </w:rPr>
     </w:lvl>
   </w:abstractNum>
-  <w:abstractNum w:abstractNumId="15">
+  <w:abstractNum w:abstractNumId="16">
     <w:nsid w:val="35291AF2"/>
     <w:multiLevelType w:val="multilevel"/>
     <w:tmpl w:val="DB70F01E"/>
@@ -18162,7 +18886,7 @@
       </w:pPr>
     </w:lvl>
   </w:abstractNum>
-  <w:abstractNum w:abstractNumId="16">
+  <w:abstractNum w:abstractNumId="17">
     <w:nsid w:val="357D3F4C"/>
     <w:multiLevelType w:val="multilevel"/>
     <w:tmpl w:val="FB1AA35C"/>
@@ -18275,7 +18999,7 @@
       </w:pPr>
     </w:lvl>
   </w:abstractNum>
-  <w:abstractNum w:abstractNumId="17">
+  <w:abstractNum w:abstractNumId="18">
     <w:nsid w:val="40350001"/>
     <w:multiLevelType w:val="multilevel"/>
     <w:tmpl w:val="C34CB308"/>
@@ -18424,7 +19148,274 @@
       </w:rPr>
     </w:lvl>
   </w:abstractNum>
-  <w:abstractNum w:abstractNumId="18">
+  <w:abstractNum w:abstractNumId="19">
+    <w:nsid w:val="464A49B3"/>
+    <w:multiLevelType w:val="hybridMultilevel"/>
+    <w:tmpl w:val="2AE2AA92"/>
+    <w:styleLink w:val="ImportedStyle1"/>
+    <w:lvl w:ilvl="0" w:tplc="5680E736">
+      <w:start w:val="1"/>
+      <w:numFmt w:val="bullet"/>
+      <w:lvlText w:val="•"/>
+      <w:lvlJc w:val="left"/>
+      <w:pPr>
+        <w:ind w:left="720" w:hanging="360"/>
+      </w:pPr>
+      <w:rPr>
+        <w:rFonts w:ascii="Symbol" w:eastAsia="Symbol" w:hAnsi="Symbol" w:cs="Symbol"/>
+        <w:b w:val="0"/>
+        <w:bCs w:val="0"/>
+        <w:i w:val="0"/>
+        <w:iCs w:val="0"/>
+        <w:caps w:val="0"/>
+        <w:smallCaps w:val="0"/>
+        <w:strike w:val="0"/>
+        <w:dstrike w:val="0"/>
+        <w:outline w:val="0"/>
+        <w:emboss w:val="0"/>
+        <w:imprint w:val="0"/>
+        <w:spacing w:val="0"/>
+        <w:w w:val="100"/>
+        <w:kern w:val="0"/>
+        <w:position w:val="0"/>
+        <w:highlight w:val="none"/>
+        <w:vertAlign w:val="baseline"/>
+      </w:rPr>
+    </w:lvl>
+    <w:lvl w:ilvl="1" w:tplc="85522344">
+      <w:start w:val="1"/>
+      <w:numFmt w:val="bullet"/>
+      <w:lvlText w:val="o"/>
+      <w:lvlJc w:val="left"/>
+      <w:pPr>
+        <w:ind w:left="1440" w:hanging="360"/>
+      </w:pPr>
+      <w:rPr>
+        <w:rFonts w:ascii="Arial Unicode MS" w:eastAsia="Arial Unicode MS" w:hAnsi="Arial Unicode MS" w:cs="Arial Unicode MS"/>
+        <w:b w:val="0"/>
+        <w:bCs w:val="0"/>
+        <w:i w:val="0"/>
+        <w:iCs w:val="0"/>
+        <w:caps w:val="0"/>
+        <w:smallCaps w:val="0"/>
+        <w:strike w:val="0"/>
+        <w:dstrike w:val="0"/>
+        <w:outline w:val="0"/>
+        <w:emboss w:val="0"/>
+        <w:imprint w:val="0"/>
+        <w:spacing w:val="0"/>
+        <w:w w:val="100"/>
+        <w:kern w:val="0"/>
+        <w:position w:val="0"/>
+        <w:highlight w:val="none"/>
+        <w:vertAlign w:val="baseline"/>
+      </w:rPr>
+    </w:lvl>
+    <w:lvl w:ilvl="2" w:tplc="3AA65416">
+      <w:start w:val="1"/>
+      <w:numFmt w:val="bullet"/>
+      <w:lvlText w:val="▪"/>
+      <w:lvlJc w:val="left"/>
+      <w:pPr>
+        <w:ind w:left="2160" w:hanging="360"/>
+      </w:pPr>
+      <w:rPr>
+        <w:rFonts w:ascii="Arial Unicode MS" w:eastAsia="Arial Unicode MS" w:hAnsi="Arial Unicode MS" w:cs="Arial Unicode MS"/>
+        <w:b w:val="0"/>
+        <w:bCs w:val="0"/>
+        <w:i w:val="0"/>
+        <w:iCs w:val="0"/>
+        <w:caps w:val="0"/>
+        <w:smallCaps w:val="0"/>
+        <w:strike w:val="0"/>
+        <w:dstrike w:val="0"/>
+        <w:outline w:val="0"/>
+        <w:emboss w:val="0"/>
+        <w:imprint w:val="0"/>
+        <w:spacing w:val="0"/>
+        <w:w w:val="100"/>
+        <w:kern w:val="0"/>
+        <w:position w:val="0"/>
+        <w:highlight w:val="none"/>
+        <w:vertAlign w:val="baseline"/>
+      </w:rPr>
+    </w:lvl>
+    <w:lvl w:ilvl="3" w:tplc="234A10BE">
+      <w:start w:val="1"/>
+      <w:numFmt w:val="bullet"/>
+      <w:lvlText w:val="•"/>
+      <w:lvlJc w:val="left"/>
+      <w:pPr>
+        <w:ind w:left="2880" w:hanging="360"/>
+      </w:pPr>
+      <w:rPr>
+        <w:rFonts w:ascii="Symbol" w:eastAsia="Symbol" w:hAnsi="Symbol" w:cs="Symbol"/>
+        <w:b w:val="0"/>
+        <w:bCs w:val="0"/>
+        <w:i w:val="0"/>
+        <w:iCs w:val="0"/>
+        <w:caps w:val="0"/>
+        <w:smallCaps w:val="0"/>
+        <w:strike w:val="0"/>
+        <w:dstrike w:val="0"/>
+        <w:outline w:val="0"/>
+        <w:emboss w:val="0"/>
+        <w:imprint w:val="0"/>
+        <w:spacing w:val="0"/>
+        <w:w w:val="100"/>
+        <w:kern w:val="0"/>
+        <w:position w:val="0"/>
+        <w:highlight w:val="none"/>
+        <w:vertAlign w:val="baseline"/>
+      </w:rPr>
+    </w:lvl>
+    <w:lvl w:ilvl="4" w:tplc="8B1E70D0">
+      <w:start w:val="1"/>
+      <w:numFmt w:val="bullet"/>
+      <w:lvlText w:val="o"/>
+      <w:lvlJc w:val="left"/>
+      <w:pPr>
+        <w:ind w:left="3600" w:hanging="360"/>
+      </w:pPr>
+      <w:rPr>
+        <w:rFonts w:ascii="Arial Unicode MS" w:eastAsia="Arial Unicode MS" w:hAnsi="Arial Unicode MS" w:cs="Arial Unicode MS"/>
+        <w:b w:val="0"/>
+        <w:bCs w:val="0"/>
+        <w:i w:val="0"/>
+        <w:iCs w:val="0"/>
+        <w:caps w:val="0"/>
+        <w:smallCaps w:val="0"/>
+        <w:strike w:val="0"/>
+        <w:dstrike w:val="0"/>
+        <w:outline w:val="0"/>
+        <w:emboss w:val="0"/>
+        <w:imprint w:val="0"/>
+        <w:spacing w:val="0"/>
+        <w:w w:val="100"/>
+        <w:kern w:val="0"/>
+        <w:position w:val="0"/>
+        <w:highlight w:val="none"/>
+        <w:vertAlign w:val="baseline"/>
+      </w:rPr>
+    </w:lvl>
+    <w:lvl w:ilvl="5" w:tplc="357E7846">
+      <w:start w:val="1"/>
+      <w:numFmt w:val="bullet"/>
+      <w:lvlText w:val="▪"/>
+      <w:lvlJc w:val="left"/>
+      <w:pPr>
+        <w:ind w:left="4320" w:hanging="360"/>
+      </w:pPr>
+      <w:rPr>
+        <w:rFonts w:ascii="Arial Unicode MS" w:eastAsia="Arial Unicode MS" w:hAnsi="Arial Unicode MS" w:cs="Arial Unicode MS"/>
+        <w:b w:val="0"/>
+        <w:bCs w:val="0"/>
+        <w:i w:val="0"/>
+        <w:iCs w:val="0"/>
+        <w:caps w:val="0"/>
+        <w:smallCaps w:val="0"/>
+        <w:strike w:val="0"/>
+        <w:dstrike w:val="0"/>
+        <w:outline w:val="0"/>
+        <w:emboss w:val="0"/>
+        <w:imprint w:val="0"/>
+        <w:spacing w:val="0"/>
+        <w:w w:val="100"/>
+        <w:kern w:val="0"/>
+        <w:position w:val="0"/>
+        <w:highlight w:val="none"/>
+        <w:vertAlign w:val="baseline"/>
+      </w:rPr>
+    </w:lvl>
+    <w:lvl w:ilvl="6" w:tplc="8E0A8C4A">
+      <w:start w:val="1"/>
+      <w:numFmt w:val="bullet"/>
+      <w:lvlText w:val="•"/>
+      <w:lvlJc w:val="left"/>
+      <w:pPr>
+        <w:ind w:left="5040" w:hanging="360"/>
+      </w:pPr>
+      <w:rPr>
+        <w:rFonts w:ascii="Symbol" w:eastAsia="Symbol" w:hAnsi="Symbol" w:cs="Symbol"/>
+        <w:b w:val="0"/>
+        <w:bCs w:val="0"/>
+        <w:i w:val="0"/>
+        <w:iCs w:val="0"/>
+        <w:caps w:val="0"/>
+        <w:smallCaps w:val="0"/>
+        <w:strike w:val="0"/>
+        <w:dstrike w:val="0"/>
+        <w:outline w:val="0"/>
+        <w:emboss w:val="0"/>
+        <w:imprint w:val="0"/>
+        <w:spacing w:val="0"/>
+        <w:w w:val="100"/>
+        <w:kern w:val="0"/>
+        <w:position w:val="0"/>
+        <w:highlight w:val="none"/>
+        <w:vertAlign w:val="baseline"/>
+      </w:rPr>
+    </w:lvl>
+    <w:lvl w:ilvl="7" w:tplc="6D12A2C6">
+      <w:start w:val="1"/>
+      <w:numFmt w:val="bullet"/>
+      <w:lvlText w:val="o"/>
+      <w:lvlJc w:val="left"/>
+      <w:pPr>
+        <w:ind w:left="5760" w:hanging="360"/>
+      </w:pPr>
+      <w:rPr>
+        <w:rFonts w:ascii="Arial Unicode MS" w:eastAsia="Arial Unicode MS" w:hAnsi="Arial Unicode MS" w:cs="Arial Unicode MS"/>
+        <w:b w:val="0"/>
+        <w:bCs w:val="0"/>
+        <w:i w:val="0"/>
+        <w:iCs w:val="0"/>
+        <w:caps w:val="0"/>
+        <w:smallCaps w:val="0"/>
+        <w:strike w:val="0"/>
+        <w:dstrike w:val="0"/>
+        <w:outline w:val="0"/>
+        <w:emboss w:val="0"/>
+        <w:imprint w:val="0"/>
+        <w:spacing w:val="0"/>
+        <w:w w:val="100"/>
+        <w:kern w:val="0"/>
+        <w:position w:val="0"/>
+        <w:highlight w:val="none"/>
+        <w:vertAlign w:val="baseline"/>
+      </w:rPr>
+    </w:lvl>
+    <w:lvl w:ilvl="8" w:tplc="F1364B84">
+      <w:start w:val="1"/>
+      <w:numFmt w:val="bullet"/>
+      <w:lvlText w:val="▪"/>
+      <w:lvlJc w:val="left"/>
+      <w:pPr>
+        <w:ind w:left="6480" w:hanging="360"/>
+      </w:pPr>
+      <w:rPr>
+        <w:rFonts w:ascii="Arial Unicode MS" w:eastAsia="Arial Unicode MS" w:hAnsi="Arial Unicode MS" w:cs="Arial Unicode MS"/>
+        <w:b w:val="0"/>
+        <w:bCs w:val="0"/>
+        <w:i w:val="0"/>
+        <w:iCs w:val="0"/>
+        <w:caps w:val="0"/>
+        <w:smallCaps w:val="0"/>
+        <w:strike w:val="0"/>
+        <w:dstrike w:val="0"/>
+        <w:outline w:val="0"/>
+        <w:emboss w:val="0"/>
+        <w:imprint w:val="0"/>
+        <w:spacing w:val="0"/>
+        <w:w w:val="100"/>
+        <w:kern w:val="0"/>
+        <w:position w:val="0"/>
+        <w:highlight w:val="none"/>
+        <w:vertAlign w:val="baseline"/>
+      </w:rPr>
+    </w:lvl>
+  </w:abstractNum>
+  <w:abstractNum w:abstractNumId="20">
     <w:nsid w:val="469D45B8"/>
     <w:multiLevelType w:val="multilevel"/>
     <w:tmpl w:val="E0AEF3EA"/>
@@ -18537,7 +19528,7 @@
       </w:pPr>
     </w:lvl>
   </w:abstractNum>
-  <w:abstractNum w:abstractNumId="19">
+  <w:abstractNum w:abstractNumId="21">
     <w:nsid w:val="46BC53BE"/>
     <w:multiLevelType w:val="multilevel"/>
     <w:tmpl w:val="E10AEE86"/>
@@ -18686,7 +19677,7 @@
       </w:rPr>
     </w:lvl>
   </w:abstractNum>
-  <w:abstractNum w:abstractNumId="20">
+  <w:abstractNum w:abstractNumId="22">
     <w:nsid w:val="48C3306F"/>
     <w:multiLevelType w:val="hybridMultilevel"/>
     <w:tmpl w:val="7D943D5A"/>
@@ -18772,7 +19763,7 @@
       </w:pPr>
     </w:lvl>
   </w:abstractNum>
-  <w:abstractNum w:abstractNumId="21">
+  <w:abstractNum w:abstractNumId="23">
     <w:nsid w:val="50603458"/>
     <w:multiLevelType w:val="multilevel"/>
     <w:tmpl w:val="9FCA9C0E"/>
@@ -18921,7 +19912,7 @@
       </w:rPr>
     </w:lvl>
   </w:abstractNum>
-  <w:abstractNum w:abstractNumId="22">
+  <w:abstractNum w:abstractNumId="24">
     <w:nsid w:val="50F10190"/>
     <w:multiLevelType w:val="multilevel"/>
     <w:tmpl w:val="4EB263BA"/>
@@ -19070,7 +20061,7 @@
       </w:rPr>
     </w:lvl>
   </w:abstractNum>
-  <w:abstractNum w:abstractNumId="23">
+  <w:abstractNum w:abstractNumId="25">
     <w:nsid w:val="524017A4"/>
     <w:multiLevelType w:val="multilevel"/>
     <w:tmpl w:val="6BCCDE6C"/>
@@ -19219,7 +20210,7 @@
       </w:rPr>
     </w:lvl>
   </w:abstractNum>
-  <w:abstractNum w:abstractNumId="24">
+  <w:abstractNum w:abstractNumId="26">
     <w:nsid w:val="57B03DAA"/>
     <w:multiLevelType w:val="multilevel"/>
     <w:tmpl w:val="ACE0B25A"/>
@@ -19332,7 +20323,7 @@
       </w:rPr>
     </w:lvl>
   </w:abstractNum>
-  <w:abstractNum w:abstractNumId="25">
+  <w:abstractNum w:abstractNumId="27">
     <w:nsid w:val="57D2672E"/>
     <w:multiLevelType w:val="multilevel"/>
     <w:tmpl w:val="45F65476"/>
@@ -19445,7 +20436,7 @@
       </w:rPr>
     </w:lvl>
   </w:abstractNum>
-  <w:abstractNum w:abstractNumId="26">
+  <w:abstractNum w:abstractNumId="28">
     <w:nsid w:val="5DBA6B5C"/>
     <w:multiLevelType w:val="multilevel"/>
     <w:tmpl w:val="E116980E"/>
@@ -19558,7 +20549,7 @@
       </w:pPr>
     </w:lvl>
   </w:abstractNum>
-  <w:abstractNum w:abstractNumId="27">
+  <w:abstractNum w:abstractNumId="29">
     <w:nsid w:val="61E31C02"/>
     <w:multiLevelType w:val="multilevel"/>
     <w:tmpl w:val="68608D38"/>
@@ -19707,7 +20698,7 @@
       </w:rPr>
     </w:lvl>
   </w:abstractNum>
-  <w:abstractNum w:abstractNumId="28">
+  <w:abstractNum w:abstractNumId="30">
     <w:nsid w:val="63BB54C8"/>
     <w:multiLevelType w:val="multilevel"/>
     <w:tmpl w:val="92B0D8B0"/>
@@ -19856,7 +20847,7 @@
       </w:rPr>
     </w:lvl>
   </w:abstractNum>
-  <w:abstractNum w:abstractNumId="29">
+  <w:abstractNum w:abstractNumId="31">
     <w:nsid w:val="64A01E76"/>
     <w:multiLevelType w:val="multilevel"/>
     <w:tmpl w:val="921E0650"/>
@@ -20005,7 +20996,7 @@
       </w:rPr>
     </w:lvl>
   </w:abstractNum>
-  <w:abstractNum w:abstractNumId="30">
+  <w:abstractNum w:abstractNumId="32">
     <w:nsid w:val="66F81367"/>
     <w:multiLevelType w:val="hybridMultilevel"/>
     <w:tmpl w:val="16DA14C6"/>
@@ -20118,7 +21109,7 @@
       </w:rPr>
     </w:lvl>
   </w:abstractNum>
-  <w:abstractNum w:abstractNumId="31">
+  <w:abstractNum w:abstractNumId="33">
     <w:nsid w:val="685A1DC8"/>
     <w:multiLevelType w:val="multilevel"/>
     <w:tmpl w:val="751C3BFC"/>
@@ -20231,7 +21222,7 @@
       </w:rPr>
     </w:lvl>
   </w:abstractNum>
-  <w:abstractNum w:abstractNumId="32">
+  <w:abstractNum w:abstractNumId="34">
     <w:nsid w:val="698D246F"/>
     <w:multiLevelType w:val="multilevel"/>
     <w:tmpl w:val="BF42E17E"/>
@@ -20380,7 +21371,7 @@
       </w:rPr>
     </w:lvl>
   </w:abstractNum>
-  <w:abstractNum w:abstractNumId="33">
+  <w:abstractNum w:abstractNumId="35">
     <w:nsid w:val="6A4A6122"/>
     <w:multiLevelType w:val="hybridMultilevel"/>
     <w:tmpl w:val="44422EA4"/>
@@ -20493,7 +21484,7 @@
       </w:rPr>
     </w:lvl>
   </w:abstractNum>
-  <w:abstractNum w:abstractNumId="34">
+  <w:abstractNum w:abstractNumId="36">
     <w:nsid w:val="6B2D5EA5"/>
     <w:multiLevelType w:val="multilevel"/>
     <w:tmpl w:val="68586D02"/>
@@ -20642,7 +21633,7 @@
       </w:rPr>
     </w:lvl>
   </w:abstractNum>
-  <w:abstractNum w:abstractNumId="35">
+  <w:abstractNum w:abstractNumId="37">
     <w:nsid w:val="6B3111CF"/>
     <w:multiLevelType w:val="multilevel"/>
     <w:tmpl w:val="E02ECD3A"/>
@@ -20791,7 +21782,7 @@
       </w:rPr>
     </w:lvl>
   </w:abstractNum>
-  <w:abstractNum w:abstractNumId="36">
+  <w:abstractNum w:abstractNumId="38">
     <w:nsid w:val="6CFA7F09"/>
     <w:multiLevelType w:val="multilevel"/>
     <w:tmpl w:val="8A461C78"/>
@@ -20881,7 +21872,7 @@
       </w:pPr>
     </w:lvl>
   </w:abstractNum>
-  <w:abstractNum w:abstractNumId="37">
+  <w:abstractNum w:abstractNumId="39">
     <w:nsid w:val="7A630957"/>
     <w:multiLevelType w:val="multilevel"/>
     <w:tmpl w:val="02CCA4D4"/>
@@ -21030,7 +22021,7 @@
       </w:rPr>
     </w:lvl>
   </w:abstractNum>
-  <w:abstractNum w:abstractNumId="38">
+  <w:abstractNum w:abstractNumId="40">
     <w:nsid w:val="7DBD0D56"/>
     <w:multiLevelType w:val="multilevel"/>
     <w:tmpl w:val="8BA0F39A"/>
@@ -21144,133 +22135,139 @@
     </w:lvl>
   </w:abstractNum>
   <w:num w:numId="1">
-    <w:abstractNumId w:val="5"/>
+    <w:abstractNumId w:val="6"/>
   </w:num>
   <w:num w:numId="2">
+    <w:abstractNumId w:val="8"/>
+  </w:num>
+  <w:num w:numId="3">
+    <w:abstractNumId w:val="29"/>
+  </w:num>
+  <w:num w:numId="4">
     <w:abstractNumId w:val="7"/>
   </w:num>
-  <w:num w:numId="3">
-    <w:abstractNumId w:val="27"/>
-  </w:num>
-  <w:num w:numId="4">
-    <w:abstractNumId w:val="6"/>
-  </w:num>
   <w:num w:numId="5">
-    <w:abstractNumId w:val="35"/>
+    <w:abstractNumId w:val="37"/>
   </w:num>
   <w:num w:numId="6">
-    <w:abstractNumId w:val="22"/>
+    <w:abstractNumId w:val="24"/>
   </w:num>
   <w:num w:numId="7">
+    <w:abstractNumId w:val="16"/>
+  </w:num>
+  <w:num w:numId="8">
+    <w:abstractNumId w:val="10"/>
+  </w:num>
+  <w:num w:numId="9">
+    <w:abstractNumId w:val="3"/>
+  </w:num>
+  <w:num w:numId="10">
+    <w:abstractNumId w:val="36"/>
+  </w:num>
+  <w:num w:numId="11">
+    <w:abstractNumId w:val="9"/>
+  </w:num>
+  <w:num w:numId="12">
+    <w:abstractNumId w:val="34"/>
+  </w:num>
+  <w:num w:numId="13">
+    <w:abstractNumId w:val="12"/>
+  </w:num>
+  <w:num w:numId="14">
+    <w:abstractNumId w:val="17"/>
+  </w:num>
+  <w:num w:numId="15">
+    <w:abstractNumId w:val="21"/>
+  </w:num>
+  <w:num w:numId="16">
+    <w:abstractNumId w:val="4"/>
+  </w:num>
+  <w:num w:numId="17">
+    <w:abstractNumId w:val="23"/>
+  </w:num>
+  <w:num w:numId="18">
     <w:abstractNumId w:val="15"/>
   </w:num>
-  <w:num w:numId="8">
-    <w:abstractNumId w:val="9"/>
+  <w:num w:numId="19">
+    <w:abstractNumId w:val="31"/>
   </w:num>
-  <w:num w:numId="9">
-    <w:abstractNumId w:val="2"/>
+  <w:num w:numId="20">
+    <w:abstractNumId w:val="25"/>
   </w:num>
-  <w:num w:numId="10">
-    <w:abstractNumId w:val="34"/>
-  </w:num>
-  <w:num w:numId="11">
-    <w:abstractNumId w:val="8"/>
-  </w:num>
-  <w:num w:numId="12">
-    <w:abstractNumId w:val="32"/>
-  </w:num>
-  <w:num w:numId="13">
+  <w:num w:numId="21">
     <w:abstractNumId w:val="11"/>
   </w:num>
-  <w:num w:numId="14">
-    <w:abstractNumId w:val="16"/>
+  <w:num w:numId="22">
+    <w:abstractNumId w:val="20"/>
   </w:num>
-  <w:num w:numId="15">
-    <w:abstractNumId w:val="19"/>
+  <w:num w:numId="23">
+    <w:abstractNumId w:val="40"/>
   </w:num>
-  <w:num w:numId="16">
-    <w:abstractNumId w:val="3"/>
+  <w:num w:numId="24">
+    <w:abstractNumId w:val="39"/>
   </w:num>
-  <w:num w:numId="17">
-    <w:abstractNumId w:val="21"/>
+  <w:num w:numId="25">
+    <w:abstractNumId w:val="30"/>
   </w:num>
-  <w:num w:numId="18">
-    <w:abstractNumId w:val="14"/>
-  </w:num>
-  <w:num w:numId="19">
-    <w:abstractNumId w:val="29"/>
-  </w:num>
-  <w:num w:numId="20">
-    <w:abstractNumId w:val="23"/>
-  </w:num>
-  <w:num w:numId="21">
-    <w:abstractNumId w:val="10"/>
-  </w:num>
-  <w:num w:numId="22">
+  <w:num w:numId="26">
     <w:abstractNumId w:val="18"/>
   </w:num>
-  <w:num w:numId="23">
-    <w:abstractNumId w:val="38"/>
+  <w:num w:numId="27">
+    <w:abstractNumId w:val="13"/>
   </w:num>
-  <w:num w:numId="24">
-    <w:abstractNumId w:val="37"/>
-  </w:num>
-  <w:num w:numId="25">
+  <w:num w:numId="28">
     <w:abstractNumId w:val="28"/>
   </w:num>
-  <w:num w:numId="26">
-    <w:abstractNumId w:val="17"/>
-  </w:num>
-  <w:num w:numId="27">
-    <w:abstractNumId w:val="12"/>
-  </w:num>
-  <w:num w:numId="28">
-    <w:abstractNumId w:val="26"/>
-  </w:num>
   <w:num w:numId="29">
-    <w:abstractNumId w:val="36"/>
+    <w:abstractNumId w:val="38"/>
   </w:num>
   <w:num w:numId="30">
     <w:abstractNumId w:val="0"/>
   </w:num>
   <w:num w:numId="31">
-    <w:abstractNumId w:val="25"/>
+    <w:abstractNumId w:val="27"/>
   </w:num>
   <w:num w:numId="32">
-    <w:abstractNumId w:val="31"/>
+    <w:abstractNumId w:val="33"/>
   </w:num>
   <w:num w:numId="33">
-    <w:abstractNumId w:val="24"/>
+    <w:abstractNumId w:val="26"/>
   </w:num>
   <w:num w:numId="34">
-    <w:abstractNumId w:val="13"/>
+    <w:abstractNumId w:val="14"/>
   </w:num>
   <w:num w:numId="35">
-    <w:abstractNumId w:val="1"/>
+    <w:abstractNumId w:val="2"/>
   </w:num>
   <w:num w:numId="36">
-    <w:abstractNumId w:val="20"/>
+    <w:abstractNumId w:val="22"/>
   </w:num>
   <w:num w:numId="37">
-    <w:abstractNumId w:val="20"/>
+    <w:abstractNumId w:val="22"/>
     <w:lvlOverride w:ilvl="0">
       <w:startOverride w:val="1"/>
     </w:lvlOverride>
   </w:num>
   <w:num w:numId="38">
-    <w:abstractNumId w:val="20"/>
+    <w:abstractNumId w:val="22"/>
     <w:lvlOverride w:ilvl="0">
       <w:startOverride w:val="1"/>
     </w:lvlOverride>
   </w:num>
   <w:num w:numId="39">
-    <w:abstractNumId w:val="33"/>
+    <w:abstractNumId w:val="35"/>
   </w:num>
   <w:num w:numId="40">
-    <w:abstractNumId w:val="30"/>
+    <w:abstractNumId w:val="32"/>
   </w:num>
   <w:num w:numId="41">
-    <w:abstractNumId w:val="4"/>
+    <w:abstractNumId w:val="5"/>
+  </w:num>
+  <w:num w:numId="42">
+    <w:abstractNumId w:val="19"/>
+  </w:num>
+  <w:num w:numId="43">
+    <w:abstractNumId w:val="1"/>
   </w:num>
 </w:numbering>
 </file>
@@ -21337,7 +22334,7 @@
     <w:lsdException w:name="Medium Shading 2 Accent 1" w:semiHidden="0" w:uiPriority="64" w:unhideWhenUsed="0"/>
     <w:lsdException w:name="Medium List 1 Accent 1" w:semiHidden="0" w:uiPriority="65" w:unhideWhenUsed="0"/>
     <w:lsdException w:name="Revision" w:unhideWhenUsed="0"/>
-    <w:lsdException w:name="List Paragraph" w:semiHidden="0" w:uiPriority="34" w:unhideWhenUsed="0" w:qFormat="1"/>
+    <w:lsdException w:name="List Paragraph" w:semiHidden="0" w:uiPriority="0" w:unhideWhenUsed="0" w:qFormat="1"/>
     <w:lsdException w:name="Quote" w:semiHidden="0" w:uiPriority="29" w:unhideWhenUsed="0" w:qFormat="1"/>
     <w:lsdException w:name="Intense Quote" w:semiHidden="0" w:uiPriority="30" w:unhideWhenUsed="0" w:qFormat="1"/>
     <w:lsdException w:name="Medium List 2 Accent 1" w:semiHidden="0" w:uiPriority="66" w:unhideWhenUsed="0"/>
@@ -22106,13 +23103,69 @@
   <w:style w:type="paragraph" w:styleId="ListParagraph">
     <w:name w:val="List Paragraph"/>
     <w:basedOn w:val="Normal"/>
-    <w:uiPriority w:val="34"/>
     <w:qFormat/>
     <w:rsid w:val="000E3151"/>
     <w:pPr>
       <w:ind w:left="720"/>
       <w:contextualSpacing/>
     </w:pPr>
+  </w:style>
+  <w:style w:type="numbering" w:customStyle="1" w:styleId="ImportedStyle1">
+    <w:name w:val="Imported Style 1"/>
+    <w:rsid w:val="007D1129"/>
+    <w:pPr>
+      <w:numPr>
+        <w:numId w:val="42"/>
+      </w:numPr>
+    </w:pPr>
+  </w:style>
+  <w:style w:type="character" w:customStyle="1" w:styleId="Hyperlink1">
+    <w:name w:val="Hyperlink.1"/>
+    <w:basedOn w:val="DefaultParagraphFont"/>
+    <w:rsid w:val="007D1129"/>
+    <w:rPr>
+      <w:color w:val="0000FF"/>
+      <w:u w:val="single" w:color="0000FF"/>
+    </w:rPr>
+  </w:style>
+  <w:style w:type="paragraph" w:customStyle="1" w:styleId="BodyA">
+    <w:name w:val="Body A"/>
+    <w:rsid w:val="00DE3833"/>
+    <w:pPr>
+      <w:keepLines/>
+      <w:pBdr>
+        <w:top w:val="nil"/>
+        <w:left w:val="nil"/>
+        <w:bottom w:val="nil"/>
+        <w:right w:val="nil"/>
+        <w:between w:val="nil"/>
+        <w:bar w:val="nil"/>
+      </w:pBdr>
+      <w:spacing w:before="120" w:after="120"/>
+      <w:ind w:left="360"/>
+    </w:pPr>
+    <w:rPr>
+      <w:rFonts w:ascii="Palatino Linotype" w:eastAsia="Palatino Linotype" w:hAnsi="Palatino Linotype" w:cs="Palatino Linotype"/>
+      <w:color w:val="000000"/>
+      <w:sz w:val="22"/>
+      <w:szCs w:val="22"/>
+      <w:u w:color="000000"/>
+      <w:bdr w:val="nil"/>
+    </w:rPr>
+  </w:style>
+  <w:style w:type="character" w:customStyle="1" w:styleId="None">
+    <w:name w:val="None"/>
+    <w:rsid w:val="00DE3833"/>
+  </w:style>
+  <w:style w:type="character" w:customStyle="1" w:styleId="Hyperlink3">
+    <w:name w:val="Hyperlink.3"/>
+    <w:basedOn w:val="DefaultParagraphFont"/>
+    <w:rsid w:val="00DE3833"/>
+    <w:rPr>
+      <w:rFonts w:ascii="Calibri" w:eastAsia="Calibri" w:hAnsi="Calibri" w:cs="Calibri"/>
+      <w:color w:val="0000FF"/>
+      <w:u w:val="single" w:color="0000FF"/>
+    </w:rPr>
   </w:style>
 </w:styles>
 </file>
@@ -22179,7 +23232,7 @@
     <w:lsdException w:name="Medium Shading 2 Accent 1" w:semiHidden="0" w:uiPriority="64" w:unhideWhenUsed="0"/>
     <w:lsdException w:name="Medium List 1 Accent 1" w:semiHidden="0" w:uiPriority="65" w:unhideWhenUsed="0"/>
     <w:lsdException w:name="Revision" w:unhideWhenUsed="0"/>
-    <w:lsdException w:name="List Paragraph" w:semiHidden="0" w:uiPriority="34" w:unhideWhenUsed="0" w:qFormat="1"/>
+    <w:lsdException w:name="List Paragraph" w:semiHidden="0" w:uiPriority="0" w:unhideWhenUsed="0" w:qFormat="1"/>
     <w:lsdException w:name="Quote" w:semiHidden="0" w:uiPriority="29" w:unhideWhenUsed="0" w:qFormat="1"/>
     <w:lsdException w:name="Intense Quote" w:semiHidden="0" w:uiPriority="30" w:unhideWhenUsed="0" w:qFormat="1"/>
     <w:lsdException w:name="Medium List 2 Accent 1" w:semiHidden="0" w:uiPriority="66" w:unhideWhenUsed="0"/>
@@ -22948,13 +24001,69 @@
   <w:style w:type="paragraph" w:styleId="ListParagraph">
     <w:name w:val="List Paragraph"/>
     <w:basedOn w:val="Normal"/>
-    <w:uiPriority w:val="34"/>
     <w:qFormat/>
     <w:rsid w:val="000E3151"/>
     <w:pPr>
       <w:ind w:left="720"/>
       <w:contextualSpacing/>
     </w:pPr>
+  </w:style>
+  <w:style w:type="numbering" w:customStyle="1" w:styleId="ImportedStyle1">
+    <w:name w:val="Imported Style 1"/>
+    <w:rsid w:val="007D1129"/>
+    <w:pPr>
+      <w:numPr>
+        <w:numId w:val="42"/>
+      </w:numPr>
+    </w:pPr>
+  </w:style>
+  <w:style w:type="character" w:customStyle="1" w:styleId="Hyperlink1">
+    <w:name w:val="Hyperlink.1"/>
+    <w:basedOn w:val="DefaultParagraphFont"/>
+    <w:rsid w:val="007D1129"/>
+    <w:rPr>
+      <w:color w:val="0000FF"/>
+      <w:u w:val="single" w:color="0000FF"/>
+    </w:rPr>
+  </w:style>
+  <w:style w:type="paragraph" w:customStyle="1" w:styleId="BodyA">
+    <w:name w:val="Body A"/>
+    <w:rsid w:val="00DE3833"/>
+    <w:pPr>
+      <w:keepLines/>
+      <w:pBdr>
+        <w:top w:val="nil"/>
+        <w:left w:val="nil"/>
+        <w:bottom w:val="nil"/>
+        <w:right w:val="nil"/>
+        <w:between w:val="nil"/>
+        <w:bar w:val="nil"/>
+      </w:pBdr>
+      <w:spacing w:before="120" w:after="120"/>
+      <w:ind w:left="360"/>
+    </w:pPr>
+    <w:rPr>
+      <w:rFonts w:ascii="Palatino Linotype" w:eastAsia="Palatino Linotype" w:hAnsi="Palatino Linotype" w:cs="Palatino Linotype"/>
+      <w:color w:val="000000"/>
+      <w:sz w:val="22"/>
+      <w:szCs w:val="22"/>
+      <w:u w:color="000000"/>
+      <w:bdr w:val="nil"/>
+    </w:rPr>
+  </w:style>
+  <w:style w:type="character" w:customStyle="1" w:styleId="None">
+    <w:name w:val="None"/>
+    <w:rsid w:val="00DE3833"/>
+  </w:style>
+  <w:style w:type="character" w:customStyle="1" w:styleId="Hyperlink3">
+    <w:name w:val="Hyperlink.3"/>
+    <w:basedOn w:val="DefaultParagraphFont"/>
+    <w:rsid w:val="00DE3833"/>
+    <w:rPr>
+      <w:rFonts w:ascii="Calibri" w:eastAsia="Calibri" w:hAnsi="Calibri" w:cs="Calibri"/>
+      <w:color w:val="0000FF"/>
+      <w:u w:val="single" w:color="0000FF"/>
+    </w:rPr>
   </w:style>
 </w:styles>
 </file>
@@ -23249,7 +24358,7 @@
 </file>
 
 <file path=customXml/itemProps1.xml><?xml version="1.0" encoding="utf-8"?>
-<ds:datastoreItem xmlns:ds="http://schemas.openxmlformats.org/officeDocument/2006/customXml" ds:itemID="{A5BB2953-E7F2-461F-A059-D81944A12D72}">
+<ds:datastoreItem xmlns:ds="http://schemas.openxmlformats.org/officeDocument/2006/customXml" ds:itemID="{B3C654C1-515D-4DDA-8760-53AF58DFBE60}">
   <ds:schemaRefs>
     <ds:schemaRef ds:uri="http://schemas.openxmlformats.org/officeDocument/2006/bibliography"/>
   </ds:schemaRefs>

</xml_diff>

<commit_message>
1. Fixed issue: Decoded the click URL using "UTF-8" character encoding. 2. Updated ReadMe.txt & Documentation folder with appropriate changes.
</commit_message>
<xml_diff>
--- a/Documentation/Developer_Guide_Android.docx
+++ b/Documentation/Developer_Guide_Android.docx
@@ -72,8 +72,6 @@
                         <w:hideMark/>
                       </w:tcPr>
                       <w:p>
-                        <w:bookmarkStart w:id="0" w:name="_GoBack"/>
-                        <w:bookmarkEnd w:id="0"/>
                         <w:r>
                           <w:rPr>
                             <w:noProof/>
@@ -235,7 +233,7 @@
                             <w:sz w:val="40"/>
                             <w:szCs w:val="40"/>
                           </w:rPr>
-                          <w:t>For Android SDK Version 4.4.0</w:t>
+                          <w:t>For Android SDK Version 4.4.1</w:t>
                         </w:r>
                       </w:p>
                     </w:tc>
@@ -269,7 +267,7 @@
                             <w:sz w:val="36"/>
                             <w:szCs w:val="36"/>
                           </w:rPr>
-                          <w:t>July 15</w:t>
+                          <w:t>July 26</w:t>
                         </w:r>
                         <w:r>
                           <w:rPr>
@@ -289,8 +287,8 @@
             </w:tr>
           </w:tbl>
           <w:p>
-            <w:bookmarkStart w:id="1" w:name="title_page_htm"/>
-            <w:bookmarkEnd w:id="1"/>
+            <w:bookmarkStart w:id="0" w:name="title_page_htm"/>
+            <w:bookmarkEnd w:id="0"/>
           </w:p>
         </w:tc>
       </w:tr>
@@ -793,7 +791,7 @@
           <w:r>
             <w:fldChar w:fldCharType="separate"/>
           </w:r>
-          <w:hyperlink w:anchor="_Toc456286520" w:history="1">
+          <w:hyperlink w:anchor="_Toc457304706" w:history="1">
             <w:r>
               <w:rPr>
                 <w:rStyle w:val="Hyperlink"/>
@@ -816,7 +814,7 @@
               <w:rPr>
                 <w:webHidden/>
               </w:rPr>
-              <w:instrText xml:space="preserve"> PAGEREF _Toc456286520 \h </w:instrText>
+              <w:instrText xml:space="preserve"> PAGEREF _Toc457304706 \h </w:instrText>
             </w:r>
             <w:r>
               <w:rPr>
@@ -853,7 +851,7 @@
               <w:lang w:val="en-US"/>
             </w:rPr>
           </w:pPr>
-          <w:hyperlink w:anchor="_Toc456286521" w:history="1">
+          <w:hyperlink w:anchor="_Toc457304707" w:history="1">
             <w:r>
               <w:rPr>
                 <w:rStyle w:val="Hyperlink"/>
@@ -876,7 +874,7 @@
               <w:rPr>
                 <w:webHidden/>
               </w:rPr>
-              <w:instrText xml:space="preserve"> PAGEREF _Toc456286521 \h </w:instrText>
+              <w:instrText xml:space="preserve"> PAGEREF _Toc457304707 \h </w:instrText>
             </w:r>
             <w:r>
               <w:rPr>
@@ -911,12 +909,12 @@
               <w:lang w:val="en-US"/>
             </w:rPr>
           </w:pPr>
-          <w:hyperlink w:anchor="_Toc456286522" w:history="1">
+          <w:hyperlink w:anchor="_Toc457304708" w:history="1">
             <w:r>
               <w:rPr>
                 <w:rStyle w:val="Hyperlink"/>
               </w:rPr>
-              <w:t>What Changed In 4.4.0</w:t>
+              <w:t>What Changed In 4.4.1</w:t>
             </w:r>
             <w:r>
               <w:rPr>
@@ -934,12 +932,7 @@
               <w:rPr>
                 <w:webHidden/>
               </w:rPr>
-              <w:instrText xml:space="preserve"> PAGEREF _Toc456286522 \h </w:instrText>
-            </w:r>
-            <w:r>
-              <w:rPr>
-                <w:webHidden/>
-              </w:rPr>
+              <w:instrText xml:space="preserve"> PAGEREF _Toc457304708 \h </w:instrText>
             </w:r>
             <w:r>
               <w:rPr>
@@ -949,9 +942,12 @@
             </w:r>
             <w:r>
               <w:rPr>
-                <w:webHidden/>
-              </w:rPr>
-              <w:t>5</w:t>
+                <w:b/>
+                <w:bCs/>
+                <w:webHidden/>
+                <w:lang w:val="en-US"/>
+              </w:rPr>
+              <w:t>Error! Bookmark not defined.</w:t>
             </w:r>
             <w:r>
               <w:rPr>
@@ -969,12 +965,12 @@
               <w:lang w:val="en-US"/>
             </w:rPr>
           </w:pPr>
-          <w:hyperlink w:anchor="_Toc456286523" w:history="1">
+          <w:hyperlink w:anchor="_Toc457304709" w:history="1">
             <w:r>
               <w:rPr>
                 <w:rStyle w:val="Hyperlink"/>
               </w:rPr>
-              <w:t>Upgrading From 4.3.9</w:t>
+              <w:t>What Changed In 4.4.0</w:t>
             </w:r>
             <w:r>
               <w:rPr>
@@ -992,7 +988,7 @@
               <w:rPr>
                 <w:webHidden/>
               </w:rPr>
-              <w:instrText xml:space="preserve"> PAGEREF _Toc456286523 \h </w:instrText>
+              <w:instrText xml:space="preserve"> PAGEREF _Toc457304709 \h </w:instrText>
             </w:r>
             <w:r>
               <w:rPr>
@@ -1027,12 +1023,12 @@
               <w:lang w:val="en-US"/>
             </w:rPr>
           </w:pPr>
-          <w:hyperlink w:anchor="_Toc456286524" w:history="1">
+          <w:hyperlink w:anchor="_Toc457304710" w:history="1">
             <w:r>
               <w:rPr>
                 <w:rStyle w:val="Hyperlink"/>
               </w:rPr>
-              <w:t>Upgrading From 4.3.8 &amp; previous version</w:t>
+              <w:t>Upgrading From 4.4.0 &amp; 4.3.9</w:t>
             </w:r>
             <w:r>
               <w:rPr>
@@ -1050,7 +1046,7 @@
               <w:rPr>
                 <w:webHidden/>
               </w:rPr>
-              <w:instrText xml:space="preserve"> PAGEREF _Toc456286524 \h </w:instrText>
+              <w:instrText xml:space="preserve"> PAGEREF _Toc457304710 \h </w:instrText>
             </w:r>
             <w:r>
               <w:rPr>
@@ -1085,12 +1081,12 @@
               <w:lang w:val="en-US"/>
             </w:rPr>
           </w:pPr>
-          <w:hyperlink w:anchor="_Toc456286525" w:history="1">
+          <w:hyperlink w:anchor="_Toc457304711" w:history="1">
             <w:r>
               <w:rPr>
                 <w:rStyle w:val="Hyperlink"/>
               </w:rPr>
-              <w:t>System Requirements</w:t>
+              <w:t>Upgrading From 4.3.8 &amp; previous version</w:t>
             </w:r>
             <w:r>
               <w:rPr>
@@ -1108,7 +1104,7 @@
               <w:rPr>
                 <w:webHidden/>
               </w:rPr>
-              <w:instrText xml:space="preserve"> PAGEREF _Toc456286525 \h </w:instrText>
+              <w:instrText xml:space="preserve"> PAGEREF _Toc457304711 \h </w:instrText>
             </w:r>
             <w:r>
               <w:rPr>
@@ -1143,12 +1139,12 @@
               <w:lang w:val="en-US"/>
             </w:rPr>
           </w:pPr>
-          <w:hyperlink w:anchor="_Toc456286526" w:history="1">
+          <w:hyperlink w:anchor="_Toc457304712" w:history="1">
             <w:r>
               <w:rPr>
                 <w:rStyle w:val="Hyperlink"/>
               </w:rPr>
-              <w:t>SDK Contents</w:t>
+              <w:t>System Requirements</w:t>
             </w:r>
             <w:r>
               <w:rPr>
@@ -1166,7 +1162,7 @@
               <w:rPr>
                 <w:webHidden/>
               </w:rPr>
-              <w:instrText xml:space="preserve"> PAGEREF _Toc456286526 \h </w:instrText>
+              <w:instrText xml:space="preserve"> PAGEREF _Toc457304712 \h </w:instrText>
             </w:r>
             <w:r>
               <w:rPr>
@@ -1183,7 +1179,7 @@
               <w:rPr>
                 <w:webHidden/>
               </w:rPr>
-              <w:t>6</w:t>
+              <w:t>5</w:t>
             </w:r>
             <w:r>
               <w:rPr>
@@ -1201,12 +1197,12 @@
               <w:lang w:val="en-US"/>
             </w:rPr>
           </w:pPr>
-          <w:hyperlink w:anchor="_Toc456286527" w:history="1">
+          <w:hyperlink w:anchor="_Toc457304713" w:history="1">
             <w:r>
               <w:rPr>
                 <w:rStyle w:val="Hyperlink"/>
               </w:rPr>
-              <w:t>Installation Guidelines</w:t>
+              <w:t>SDK Contents</w:t>
             </w:r>
             <w:r>
               <w:rPr>
@@ -1224,7 +1220,7 @@
               <w:rPr>
                 <w:webHidden/>
               </w:rPr>
-              <w:instrText xml:space="preserve"> PAGEREF _Toc456286527 \h </w:instrText>
+              <w:instrText xml:space="preserve"> PAGEREF _Toc457304713 \h </w:instrText>
             </w:r>
             <w:r>
               <w:rPr>
@@ -1241,7 +1237,7 @@
               <w:rPr>
                 <w:webHidden/>
               </w:rPr>
-              <w:t>7</w:t>
+              <w:t>6</w:t>
             </w:r>
             <w:r>
               <w:rPr>
@@ -1259,11 +1255,69 @@
               <w:lang w:val="en-US"/>
             </w:rPr>
           </w:pPr>
-          <w:hyperlink w:anchor="_Toc456286528" w:history="1">
+          <w:hyperlink w:anchor="_Toc457304714" w:history="1">
             <w:r>
               <w:rPr>
                 <w:rStyle w:val="Hyperlink"/>
               </w:rPr>
+              <w:t>Installation Guidelines</w:t>
+            </w:r>
+            <w:r>
+              <w:rPr>
+                <w:webHidden/>
+              </w:rPr>
+              <w:tab/>
+            </w:r>
+            <w:r>
+              <w:rPr>
+                <w:webHidden/>
+              </w:rPr>
+              <w:fldChar w:fldCharType="begin"/>
+            </w:r>
+            <w:r>
+              <w:rPr>
+                <w:webHidden/>
+              </w:rPr>
+              <w:instrText xml:space="preserve"> PAGEREF _Toc457304714 \h </w:instrText>
+            </w:r>
+            <w:r>
+              <w:rPr>
+                <w:webHidden/>
+              </w:rPr>
+            </w:r>
+            <w:r>
+              <w:rPr>
+                <w:webHidden/>
+              </w:rPr>
+              <w:fldChar w:fldCharType="separate"/>
+            </w:r>
+            <w:r>
+              <w:rPr>
+                <w:webHidden/>
+              </w:rPr>
+              <w:t>7</w:t>
+            </w:r>
+            <w:r>
+              <w:rPr>
+                <w:webHidden/>
+              </w:rPr>
+              <w:fldChar w:fldCharType="end"/>
+            </w:r>
+          </w:hyperlink>
+        </w:p>
+        <w:p>
+          <w:pPr>
+            <w:pStyle w:val="TOC2"/>
+            <w:rPr>
+              <w:rFonts w:eastAsiaTheme="minorEastAsia" w:cstheme="minorBidi"/>
+              <w:lang w:val="en-US"/>
+            </w:rPr>
+          </w:pPr>
+          <w:hyperlink w:anchor="_Toc457304715" w:history="1">
+            <w:r>
+              <w:rPr>
+                <w:rStyle w:val="Hyperlink"/>
+              </w:rPr>
               <w:t>Installing PubMatic Android SDK</w:t>
             </w:r>
             <w:r>
@@ -1282,7 +1336,7 @@
               <w:rPr>
                 <w:webHidden/>
               </w:rPr>
-              <w:instrText xml:space="preserve"> PAGEREF _Toc456286528 \h </w:instrText>
+              <w:instrText xml:space="preserve"> PAGEREF _Toc457304715 \h </w:instrText>
             </w:r>
             <w:r>
               <w:rPr>
@@ -1319,7 +1373,7 @@
               <w:lang w:val="en-US"/>
             </w:rPr>
           </w:pPr>
-          <w:hyperlink w:anchor="_Toc456286529" w:history="1">
+          <w:hyperlink w:anchor="_Toc457304716" w:history="1">
             <w:r>
               <w:rPr>
                 <w:rStyle w:val="Hyperlink"/>
@@ -1343,7 +1397,7 @@
               <w:rPr>
                 <w:webHidden/>
               </w:rPr>
-              <w:instrText xml:space="preserve"> PAGEREF _Toc456286529 \h </w:instrText>
+              <w:instrText xml:space="preserve"> PAGEREF _Toc457304716 \h </w:instrText>
             </w:r>
             <w:r>
               <w:rPr>
@@ -1378,7 +1432,7 @@
               <w:lang w:val="en-US"/>
             </w:rPr>
           </w:pPr>
-          <w:hyperlink w:anchor="_Toc456286530" w:history="1">
+          <w:hyperlink w:anchor="_Toc457304717" w:history="1">
             <w:r>
               <w:rPr>
                 <w:rStyle w:val="Hyperlink"/>
@@ -1401,7 +1455,7 @@
               <w:rPr>
                 <w:webHidden/>
               </w:rPr>
-              <w:instrText xml:space="preserve"> PAGEREF _Toc456286530 \h </w:instrText>
+              <w:instrText xml:space="preserve"> PAGEREF _Toc457304717 \h </w:instrText>
             </w:r>
             <w:r>
               <w:rPr>
@@ -1436,7 +1490,7 @@
               <w:lang w:val="en-US"/>
             </w:rPr>
           </w:pPr>
-          <w:hyperlink w:anchor="_Toc456286531" w:history="1">
+          <w:hyperlink w:anchor="_Toc457304718" w:history="1">
             <w:r>
               <w:rPr>
                 <w:rStyle w:val="Hyperlink"/>
@@ -1459,7 +1513,7 @@
               <w:rPr>
                 <w:webHidden/>
               </w:rPr>
-              <w:instrText xml:space="preserve"> PAGEREF _Toc456286531 \h </w:instrText>
+              <w:instrText xml:space="preserve"> PAGEREF _Toc457304718 \h </w:instrText>
             </w:r>
             <w:r>
               <w:rPr>
@@ -1496,7 +1550,7 @@
               <w:lang w:val="en-US"/>
             </w:rPr>
           </w:pPr>
-          <w:hyperlink w:anchor="_Toc456286532" w:history="1">
+          <w:hyperlink w:anchor="_Toc457304719" w:history="1">
             <w:r>
               <w:rPr>
                 <w:rStyle w:val="Hyperlink"/>
@@ -1536,7 +1590,7 @@
               <w:rPr>
                 <w:webHidden/>
               </w:rPr>
-              <w:instrText xml:space="preserve"> PAGEREF _Toc456286532 \h </w:instrText>
+              <w:instrText xml:space="preserve"> PAGEREF _Toc457304719 \h </w:instrText>
             </w:r>
             <w:r>
               <w:rPr>
@@ -1573,7 +1627,7 @@
               <w:lang w:val="en-US"/>
             </w:rPr>
           </w:pPr>
-          <w:hyperlink w:anchor="_Toc456286533" w:history="1">
+          <w:hyperlink w:anchor="_Toc457304720" w:history="1">
             <w:r>
               <w:rPr>
                 <w:rStyle w:val="Hyperlink"/>
@@ -1613,7 +1667,7 @@
               <w:rPr>
                 <w:webHidden/>
               </w:rPr>
-              <w:instrText xml:space="preserve"> PAGEREF _Toc456286533 \h </w:instrText>
+              <w:instrText xml:space="preserve"> PAGEREF _Toc457304720 \h </w:instrText>
             </w:r>
             <w:r>
               <w:rPr>
@@ -1650,7 +1704,7 @@
               <w:lang w:val="en-US"/>
             </w:rPr>
           </w:pPr>
-          <w:hyperlink w:anchor="_Toc456286534" w:history="1">
+          <w:hyperlink w:anchor="_Toc457304721" w:history="1">
             <w:r>
               <w:rPr>
                 <w:rStyle w:val="Hyperlink"/>
@@ -1690,7 +1744,7 @@
               <w:rPr>
                 <w:webHidden/>
               </w:rPr>
-              <w:instrText xml:space="preserve"> PAGEREF _Toc456286534 \h </w:instrText>
+              <w:instrText xml:space="preserve"> PAGEREF _Toc457304721 \h </w:instrText>
             </w:r>
             <w:r>
               <w:rPr>
@@ -1727,7 +1781,7 @@
               <w:lang w:val="en-US"/>
             </w:rPr>
           </w:pPr>
-          <w:hyperlink w:anchor="_Toc456286535" w:history="1">
+          <w:hyperlink w:anchor="_Toc457304722" w:history="1">
             <w:r>
               <w:rPr>
                 <w:rStyle w:val="Hyperlink"/>
@@ -1767,7 +1821,7 @@
               <w:rPr>
                 <w:webHidden/>
               </w:rPr>
-              <w:instrText xml:space="preserve"> PAGEREF _Toc456286535 \h </w:instrText>
+              <w:instrText xml:space="preserve"> PAGEREF _Toc457304722 \h </w:instrText>
             </w:r>
             <w:r>
               <w:rPr>
@@ -1802,7 +1856,7 @@
               <w:lang w:val="en-US"/>
             </w:rPr>
           </w:pPr>
-          <w:hyperlink w:anchor="_Toc456286536" w:history="1">
+          <w:hyperlink w:anchor="_Toc457304723" w:history="1">
             <w:r>
               <w:rPr>
                 <w:rStyle w:val="Hyperlink"/>
@@ -1825,7 +1879,7 @@
               <w:rPr>
                 <w:webHidden/>
               </w:rPr>
-              <w:instrText xml:space="preserve"> PAGEREF _Toc456286536 \h </w:instrText>
+              <w:instrText xml:space="preserve"> PAGEREF _Toc457304723 \h </w:instrText>
             </w:r>
             <w:r>
               <w:rPr>
@@ -1860,7 +1914,7 @@
               <w:lang w:val="en-US"/>
             </w:rPr>
           </w:pPr>
-          <w:hyperlink w:anchor="_Toc456286537" w:history="1">
+          <w:hyperlink w:anchor="_Toc457304724" w:history="1">
             <w:r>
               <w:rPr>
                 <w:rStyle w:val="Hyperlink"/>
@@ -1883,7 +1937,7 @@
               <w:rPr>
                 <w:webHidden/>
               </w:rPr>
-              <w:instrText xml:space="preserve"> PAGEREF _Toc456286537 \h </w:instrText>
+              <w:instrText xml:space="preserve"> PAGEREF _Toc457304724 \h </w:instrText>
             </w:r>
             <w:r>
               <w:rPr>
@@ -1918,7 +1972,7 @@
               <w:lang w:val="en-US"/>
             </w:rPr>
           </w:pPr>
-          <w:hyperlink w:anchor="_Toc456286538" w:history="1">
+          <w:hyperlink w:anchor="_Toc457304725" w:history="1">
             <w:r>
               <w:rPr>
                 <w:rStyle w:val="Hyperlink"/>
@@ -1941,7 +1995,7 @@
               <w:rPr>
                 <w:webHidden/>
               </w:rPr>
-              <w:instrText xml:space="preserve"> PAGEREF _Toc456286538 \h </w:instrText>
+              <w:instrText xml:space="preserve"> PAGEREF _Toc457304725 \h </w:instrText>
             </w:r>
             <w:r>
               <w:rPr>
@@ -1976,7 +2030,7 @@
               <w:lang w:val="en-US"/>
             </w:rPr>
           </w:pPr>
-          <w:hyperlink w:anchor="_Toc456286539" w:history="1">
+          <w:hyperlink w:anchor="_Toc457304726" w:history="1">
             <w:r>
               <w:rPr>
                 <w:rStyle w:val="Hyperlink"/>
@@ -1999,7 +2053,7 @@
               <w:rPr>
                 <w:webHidden/>
               </w:rPr>
-              <w:instrText xml:space="preserve"> PAGEREF _Toc456286539 \h </w:instrText>
+              <w:instrText xml:space="preserve"> PAGEREF _Toc457304726 \h </w:instrText>
             </w:r>
             <w:r>
               <w:rPr>
@@ -2034,7 +2088,7 @@
               <w:lang w:val="en-US"/>
             </w:rPr>
           </w:pPr>
-          <w:hyperlink w:anchor="_Toc456286540" w:history="1">
+          <w:hyperlink w:anchor="_Toc457304727" w:history="1">
             <w:r>
               <w:rPr>
                 <w:rStyle w:val="Hyperlink"/>
@@ -2057,7 +2111,7 @@
               <w:rPr>
                 <w:webHidden/>
               </w:rPr>
-              <w:instrText xml:space="preserve"> PAGEREF _Toc456286540 \h </w:instrText>
+              <w:instrText xml:space="preserve"> PAGEREF _Toc457304727 \h </w:instrText>
             </w:r>
             <w:r>
               <w:rPr>
@@ -2092,7 +2146,7 @@
               <w:lang w:val="en-US"/>
             </w:rPr>
           </w:pPr>
-          <w:hyperlink w:anchor="_Toc456286541" w:history="1">
+          <w:hyperlink w:anchor="_Toc457304728" w:history="1">
             <w:r>
               <w:rPr>
                 <w:rStyle w:val="Hyperlink"/>
@@ -2115,7 +2169,7 @@
               <w:rPr>
                 <w:webHidden/>
               </w:rPr>
-              <w:instrText xml:space="preserve"> PAGEREF _Toc456286541 \h </w:instrText>
+              <w:instrText xml:space="preserve"> PAGEREF _Toc457304728 \h </w:instrText>
             </w:r>
             <w:r>
               <w:rPr>
@@ -2150,7 +2204,7 @@
               <w:lang w:val="en-US"/>
             </w:rPr>
           </w:pPr>
-          <w:hyperlink w:anchor="_Toc456286542" w:history="1">
+          <w:hyperlink w:anchor="_Toc457304729" w:history="1">
             <w:r>
               <w:rPr>
                 <w:rStyle w:val="Hyperlink"/>
@@ -2173,7 +2227,7 @@
               <w:rPr>
                 <w:webHidden/>
               </w:rPr>
-              <w:instrText xml:space="preserve"> PAGEREF _Toc456286542 \h </w:instrText>
+              <w:instrText xml:space="preserve"> PAGEREF _Toc457304729 \h </w:instrText>
             </w:r>
             <w:r>
               <w:rPr>
@@ -2208,7 +2262,7 @@
               <w:lang w:val="en-US"/>
             </w:rPr>
           </w:pPr>
-          <w:hyperlink w:anchor="_Toc456286543" w:history="1">
+          <w:hyperlink w:anchor="_Toc457304730" w:history="1">
             <w:r>
               <w:rPr>
                 <w:rStyle w:val="Hyperlink"/>
@@ -2231,7 +2285,7 @@
               <w:rPr>
                 <w:webHidden/>
               </w:rPr>
-              <w:instrText xml:space="preserve"> PAGEREF _Toc456286543 \h </w:instrText>
+              <w:instrText xml:space="preserve"> PAGEREF _Toc457304730 \h </w:instrText>
             </w:r>
             <w:r>
               <w:rPr>
@@ -2266,7 +2320,7 @@
               <w:lang w:val="en-US"/>
             </w:rPr>
           </w:pPr>
-          <w:hyperlink w:anchor="_Toc456286544" w:history="1">
+          <w:hyperlink w:anchor="_Toc457304731" w:history="1">
             <w:r>
               <w:rPr>
                 <w:rStyle w:val="Hyperlink"/>
@@ -2289,7 +2343,7 @@
               <w:rPr>
                 <w:webHidden/>
               </w:rPr>
-              <w:instrText xml:space="preserve"> PAGEREF _Toc456286544 \h </w:instrText>
+              <w:instrText xml:space="preserve"> PAGEREF _Toc457304731 \h </w:instrText>
             </w:r>
             <w:r>
               <w:rPr>
@@ -2324,7 +2378,7 @@
               <w:lang w:val="en-US"/>
             </w:rPr>
           </w:pPr>
-          <w:hyperlink w:anchor="_Toc456286545" w:history="1">
+          <w:hyperlink w:anchor="_Toc457304732" w:history="1">
             <w:r>
               <w:rPr>
                 <w:rStyle w:val="Hyperlink"/>
@@ -2347,7 +2401,7 @@
               <w:rPr>
                 <w:webHidden/>
               </w:rPr>
-              <w:instrText xml:space="preserve"> PAGEREF _Toc456286545 \h </w:instrText>
+              <w:instrText xml:space="preserve"> PAGEREF _Toc457304732 \h </w:instrText>
             </w:r>
             <w:r>
               <w:rPr>
@@ -2384,7 +2438,7 @@
               <w:lang w:val="en-US"/>
             </w:rPr>
           </w:pPr>
-          <w:hyperlink w:anchor="_Toc456286546" w:history="1">
+          <w:hyperlink w:anchor="_Toc457304733" w:history="1">
             <w:r>
               <w:rPr>
                 <w:rStyle w:val="Hyperlink"/>
@@ -2424,7 +2478,7 @@
               <w:rPr>
                 <w:webHidden/>
               </w:rPr>
-              <w:instrText xml:space="preserve"> PAGEREF _Toc456286546 \h </w:instrText>
+              <w:instrText xml:space="preserve"> PAGEREF _Toc457304733 \h </w:instrText>
             </w:r>
             <w:r>
               <w:rPr>
@@ -2461,7 +2515,7 @@
               <w:lang w:val="en-US"/>
             </w:rPr>
           </w:pPr>
-          <w:hyperlink w:anchor="_Toc456286547" w:history="1">
+          <w:hyperlink w:anchor="_Toc457304734" w:history="1">
             <w:r>
               <w:rPr>
                 <w:rStyle w:val="Hyperlink"/>
@@ -2501,7 +2555,7 @@
               <w:rPr>
                 <w:webHidden/>
               </w:rPr>
-              <w:instrText xml:space="preserve"> PAGEREF _Toc456286547 \h </w:instrText>
+              <w:instrText xml:space="preserve"> PAGEREF _Toc457304734 \h </w:instrText>
             </w:r>
             <w:r>
               <w:rPr>
@@ -2538,7 +2592,7 @@
               <w:lang w:val="en-US"/>
             </w:rPr>
           </w:pPr>
-          <w:hyperlink w:anchor="_Toc456286548" w:history="1">
+          <w:hyperlink w:anchor="_Toc457304735" w:history="1">
             <w:r>
               <w:rPr>
                 <w:rStyle w:val="Hyperlink"/>
@@ -2578,7 +2632,7 @@
               <w:rPr>
                 <w:webHidden/>
               </w:rPr>
-              <w:instrText xml:space="preserve"> PAGEREF _Toc456286548 \h </w:instrText>
+              <w:instrText xml:space="preserve"> PAGEREF _Toc457304735 \h </w:instrText>
             </w:r>
             <w:r>
               <w:rPr>
@@ -2615,7 +2669,7 @@
               <w:lang w:val="en-US"/>
             </w:rPr>
           </w:pPr>
-          <w:hyperlink w:anchor="_Toc456286549" w:history="1">
+          <w:hyperlink w:anchor="_Toc457304736" w:history="1">
             <w:r>
               <w:rPr>
                 <w:rStyle w:val="Hyperlink"/>
@@ -2655,7 +2709,7 @@
               <w:rPr>
                 <w:webHidden/>
               </w:rPr>
-              <w:instrText xml:space="preserve"> PAGEREF _Toc456286549 \h </w:instrText>
+              <w:instrText xml:space="preserve"> PAGEREF _Toc457304736 \h </w:instrText>
             </w:r>
             <w:r>
               <w:rPr>
@@ -2692,7 +2746,7 @@
               <w:lang w:val="en-US"/>
             </w:rPr>
           </w:pPr>
-          <w:hyperlink w:anchor="_Toc456286550" w:history="1">
+          <w:hyperlink w:anchor="_Toc457304737" w:history="1">
             <w:r>
               <w:rPr>
                 <w:rStyle w:val="Hyperlink"/>
@@ -2732,7 +2786,7 @@
               <w:rPr>
                 <w:webHidden/>
               </w:rPr>
-              <w:instrText xml:space="preserve"> PAGEREF _Toc456286550 \h </w:instrText>
+              <w:instrText xml:space="preserve"> PAGEREF _Toc457304737 \h </w:instrText>
             </w:r>
             <w:r>
               <w:rPr>
@@ -2769,7 +2823,7 @@
               <w:lang w:val="en-US"/>
             </w:rPr>
           </w:pPr>
-          <w:hyperlink w:anchor="_Toc456286551" w:history="1">
+          <w:hyperlink w:anchor="_Toc457304738" w:history="1">
             <w:r>
               <w:rPr>
                 <w:rStyle w:val="Hyperlink"/>
@@ -2809,7 +2863,7 @@
               <w:rPr>
                 <w:webHidden/>
               </w:rPr>
-              <w:instrText xml:space="preserve"> PAGEREF _Toc456286551 \h </w:instrText>
+              <w:instrText xml:space="preserve"> PAGEREF _Toc457304738 \h </w:instrText>
             </w:r>
             <w:r>
               <w:rPr>
@@ -2846,7 +2900,7 @@
               <w:lang w:val="en-US"/>
             </w:rPr>
           </w:pPr>
-          <w:hyperlink w:anchor="_Toc456286552" w:history="1">
+          <w:hyperlink w:anchor="_Toc457304739" w:history="1">
             <w:r>
               <w:rPr>
                 <w:rStyle w:val="Hyperlink"/>
@@ -2886,7 +2940,7 @@
               <w:rPr>
                 <w:webHidden/>
               </w:rPr>
-              <w:instrText xml:space="preserve"> PAGEREF _Toc456286552 \h </w:instrText>
+              <w:instrText xml:space="preserve"> PAGEREF _Toc457304739 \h </w:instrText>
             </w:r>
             <w:r>
               <w:rPr>
@@ -2923,7 +2977,7 @@
               <w:lang w:val="en-US"/>
             </w:rPr>
           </w:pPr>
-          <w:hyperlink w:anchor="_Toc456286553" w:history="1">
+          <w:hyperlink w:anchor="_Toc457304740" w:history="1">
             <w:r>
               <w:rPr>
                 <w:rStyle w:val="Hyperlink"/>
@@ -2963,7 +3017,7 @@
               <w:rPr>
                 <w:webHidden/>
               </w:rPr>
-              <w:instrText xml:space="preserve"> PAGEREF _Toc456286553 \h </w:instrText>
+              <w:instrText xml:space="preserve"> PAGEREF _Toc457304740 \h </w:instrText>
             </w:r>
             <w:r>
               <w:rPr>
@@ -2998,7 +3052,7 @@
               <w:lang w:val="en-US"/>
             </w:rPr>
           </w:pPr>
-          <w:hyperlink w:anchor="_Toc456286554" w:history="1">
+          <w:hyperlink w:anchor="_Toc457304741" w:history="1">
             <w:r>
               <w:rPr>
                 <w:rStyle w:val="Hyperlink"/>
@@ -3021,7 +3075,7 @@
               <w:rPr>
                 <w:webHidden/>
               </w:rPr>
-              <w:instrText xml:space="preserve"> PAGEREF _Toc456286554 \h </w:instrText>
+              <w:instrText xml:space="preserve"> PAGEREF _Toc457304741 \h </w:instrText>
             </w:r>
             <w:r>
               <w:rPr>
@@ -3058,7 +3112,7 @@
               <w:lang w:val="en-US"/>
             </w:rPr>
           </w:pPr>
-          <w:hyperlink w:anchor="_Toc456286555" w:history="1">
+          <w:hyperlink w:anchor="_Toc457304742" w:history="1">
             <w:r>
               <w:rPr>
                 <w:rStyle w:val="Hyperlink"/>
@@ -3081,7 +3135,7 @@
               <w:rPr>
                 <w:webHidden/>
               </w:rPr>
-              <w:instrText xml:space="preserve"> PAGEREF _Toc456286555 \h </w:instrText>
+              <w:instrText xml:space="preserve"> PAGEREF _Toc457304742 \h </w:instrText>
             </w:r>
             <w:r>
               <w:rPr>
@@ -3131,21 +3185,21 @@
           <w:szCs w:val="26"/>
         </w:rPr>
       </w:pPr>
-      <w:bookmarkStart w:id="2" w:name="_Toc418595850"/>
-      <w:bookmarkStart w:id="3" w:name="_Toc418604220"/>
-      <w:bookmarkStart w:id="4" w:name="_Toc418607382"/>
-      <w:bookmarkStart w:id="5" w:name="_Toc456286520"/>
-      <w:bookmarkStart w:id="6" w:name="RH_PD_TOC_BK"/>
+      <w:bookmarkStart w:id="1" w:name="_Toc418595850"/>
+      <w:bookmarkStart w:id="2" w:name="_Toc418604220"/>
+      <w:bookmarkStart w:id="3" w:name="_Toc418607382"/>
+      <w:bookmarkStart w:id="4" w:name="_Toc457304706"/>
+      <w:bookmarkStart w:id="5" w:name="RH_PD_TOC_BK"/>
       <w:r>
         <w:rPr>
           <w:bCs/>
         </w:rPr>
         <w:t>Overview</w:t>
       </w:r>
+      <w:bookmarkEnd w:id="1"/>
       <w:bookmarkEnd w:id="2"/>
       <w:bookmarkEnd w:id="3"/>
       <w:bookmarkEnd w:id="4"/>
-      <w:bookmarkEnd w:id="5"/>
     </w:p>
     <w:p>
       <w:pPr>
@@ -3192,26 +3246,28 @@
           <w:bCs/>
         </w:rPr>
       </w:pPr>
-      <w:bookmarkStart w:id="7" w:name="_Toc418595851"/>
-      <w:bookmarkStart w:id="8" w:name="_Toc418604221"/>
-      <w:bookmarkStart w:id="9" w:name="_Toc418607383"/>
-      <w:bookmarkStart w:id="10" w:name="_Toc456286521"/>
+      <w:bookmarkStart w:id="6" w:name="_Toc418595851"/>
+      <w:bookmarkStart w:id="7" w:name="_Toc418604221"/>
+      <w:bookmarkStart w:id="8" w:name="_Toc418607383"/>
+      <w:bookmarkStart w:id="9" w:name="_Toc457304707"/>
       <w:r>
         <w:rPr>
           <w:bCs/>
         </w:rPr>
         <w:t>Setup</w:t>
       </w:r>
+      <w:bookmarkEnd w:id="6"/>
       <w:bookmarkEnd w:id="7"/>
       <w:bookmarkEnd w:id="8"/>
       <w:bookmarkEnd w:id="9"/>
-      <w:bookmarkEnd w:id="10"/>
     </w:p>
     <w:p>
       <w:pPr>
         <w:pStyle w:val="Heading2"/>
       </w:pPr>
-      <w:bookmarkStart w:id="11" w:name="_Toc456286522"/>
+      <w:bookmarkStart w:id="10" w:name="_Toc457304709"/>
+      <w:bookmarkStart w:id="11" w:name="_GoBack"/>
+      <w:bookmarkEnd w:id="11"/>
       <w:r>
         <w:t xml:space="preserve">What Changed In </w:t>
       </w:r>
@@ -3221,7 +3277,7 @@
       <w:r>
         <w:t>4.0</w:t>
       </w:r>
-      <w:bookmarkEnd w:id="11"/>
+      <w:bookmarkEnd w:id="10"/>
     </w:p>
     <w:p>
       <w:pPr>
@@ -3296,9 +3352,15 @@
       <w:pPr>
         <w:pStyle w:val="Heading2"/>
       </w:pPr>
-      <w:bookmarkStart w:id="12" w:name="_Toc456286523"/>
-      <w:r>
-        <w:t xml:space="preserve">Upgrading From </w:t>
+      <w:bookmarkStart w:id="12" w:name="_Toc457304710"/>
+      <w:r>
+        <w:t>Upgrading From</w:t>
+      </w:r>
+      <w:r>
+        <w:t xml:space="preserve"> 4.4.0 &amp;</w:t>
+      </w:r>
+      <w:r>
+        <w:t xml:space="preserve"> </w:t>
       </w:r>
       <w:r>
         <w:t>4.</w:t>
@@ -3332,7 +3394,7 @@
         <w:pStyle w:val="Heading2"/>
       </w:pPr>
       <w:bookmarkStart w:id="13" w:name="_Toc436057560"/>
-      <w:bookmarkStart w:id="14" w:name="_Toc456286524"/>
+      <w:bookmarkStart w:id="14" w:name="_Toc457304711"/>
       <w:r>
         <w:t xml:space="preserve">Upgrading From </w:t>
       </w:r>
@@ -3460,7 +3522,7 @@
       <w:bookmarkStart w:id="19" w:name="_Toc418604175"/>
       <w:bookmarkStart w:id="20" w:name="_Toc418604224"/>
       <w:bookmarkStart w:id="21" w:name="_Toc418607386"/>
-      <w:bookmarkStart w:id="22" w:name="_Toc456286525"/>
+      <w:bookmarkStart w:id="22" w:name="_Toc457304712"/>
       <w:r>
         <w:t>System Requirements</w:t>
       </w:r>
@@ -3597,7 +3659,7 @@
       <w:pPr>
         <w:pStyle w:val="Heading2"/>
       </w:pPr>
-      <w:bookmarkStart w:id="31" w:name="_Toc456286526"/>
+      <w:bookmarkStart w:id="31" w:name="_Toc457304713"/>
       <w:r>
         <w:t>SDK Contents</w:t>
       </w:r>
@@ -3731,7 +3793,7 @@
       <w:pPr>
         <w:pStyle w:val="Heading2"/>
       </w:pPr>
-      <w:bookmarkStart w:id="40" w:name="_Toc456286527"/>
+      <w:bookmarkStart w:id="40" w:name="_Toc457304714"/>
       <w:r>
         <w:t>Installation Guidelines</w:t>
       </w:r>
@@ -3831,7 +3893,7 @@
       <w:bookmarkStart w:id="45" w:name="_Toc418604178"/>
       <w:bookmarkStart w:id="46" w:name="_Toc418604227"/>
       <w:bookmarkStart w:id="47" w:name="_Toc418607389"/>
-      <w:bookmarkStart w:id="48" w:name="_Toc456286528"/>
+      <w:bookmarkStart w:id="48" w:name="_Toc457304715"/>
       <w:r>
         <w:t xml:space="preserve">Installing </w:t>
       </w:r>
@@ -5713,7 +5775,7 @@
       <w:bookmarkStart w:id="53" w:name="_Toc418595858"/>
       <w:bookmarkStart w:id="54" w:name="_Toc418604228"/>
       <w:bookmarkStart w:id="55" w:name="_Toc418607390"/>
-      <w:bookmarkStart w:id="56" w:name="_Toc456286529"/>
+      <w:bookmarkStart w:id="56" w:name="_Toc457304716"/>
       <w:bookmarkEnd w:id="49"/>
       <w:r>
         <w:rPr>
@@ -5745,7 +5807,7 @@
       <w:bookmarkStart w:id="62" w:name="_Toc418595859"/>
       <w:bookmarkStart w:id="63" w:name="_Toc418604229"/>
       <w:bookmarkStart w:id="64" w:name="_Toc418607391"/>
-      <w:bookmarkStart w:id="65" w:name="_Toc456286530"/>
+      <w:bookmarkStart w:id="65" w:name="_Toc457304717"/>
       <w:bookmarkEnd w:id="57"/>
       <w:bookmarkEnd w:id="58"/>
       <w:r>
@@ -6945,7 +7007,7 @@
       <w:bookmarkStart w:id="66" w:name="_Toc418595860"/>
       <w:bookmarkStart w:id="67" w:name="_Toc418604230"/>
       <w:bookmarkStart w:id="68" w:name="_Toc418607392"/>
-      <w:bookmarkStart w:id="69" w:name="_Toc456286531"/>
+      <w:bookmarkStart w:id="69" w:name="_Toc457304718"/>
       <w:r>
         <w:t>Creating Banner Ad View</w:t>
       </w:r>
@@ -7013,7 +7075,7 @@
       <w:bookmarkStart w:id="73" w:name="_Toc418595861"/>
       <w:bookmarkStart w:id="74" w:name="_Toc418604231"/>
       <w:bookmarkStart w:id="75" w:name="_Toc418607393"/>
-      <w:bookmarkStart w:id="76" w:name="_Toc456286532"/>
+      <w:bookmarkStart w:id="76" w:name="_Toc457304719"/>
       <w:r>
         <w:rPr>
           <w:rFonts w:ascii="Cambria" w:eastAsia="Droid Sans Fallback" w:hAnsi="Cambria" w:cs="Calibri"/>
@@ -7324,7 +7386,7 @@
       <w:bookmarkStart w:id="80" w:name="_Toc418595862"/>
       <w:bookmarkStart w:id="81" w:name="_Toc418604232"/>
       <w:bookmarkStart w:id="82" w:name="_Toc418607394"/>
-      <w:bookmarkStart w:id="83" w:name="_Toc456286533"/>
+      <w:bookmarkStart w:id="83" w:name="_Toc457304720"/>
       <w:r>
         <w:rPr>
           <w:rFonts w:ascii="Cambria" w:eastAsia="Droid Sans Fallback" w:hAnsi="Cambria" w:cs="Calibri"/>
@@ -8053,7 +8115,7 @@
       <w:bookmarkStart w:id="87" w:name="_Toc418595863"/>
       <w:bookmarkStart w:id="88" w:name="_Toc418604233"/>
       <w:bookmarkStart w:id="89" w:name="_Toc418607395"/>
-      <w:bookmarkStart w:id="90" w:name="_Toc456286534"/>
+      <w:bookmarkStart w:id="90" w:name="_Toc457304721"/>
       <w:r>
         <w:rPr>
           <w:rFonts w:ascii="Cambria" w:eastAsia="Droid Sans Fallback" w:hAnsi="Cambria" w:cs="Calibri"/>
@@ -8120,7 +8182,7 @@
       <w:bookmarkStart w:id="96" w:name="_Toc418595864"/>
       <w:bookmarkStart w:id="97" w:name="_Toc418604234"/>
       <w:bookmarkStart w:id="98" w:name="_Toc418607396"/>
-      <w:bookmarkStart w:id="99" w:name="_Toc456286535"/>
+      <w:bookmarkStart w:id="99" w:name="_Toc457304722"/>
       <w:bookmarkEnd w:id="91"/>
       <w:bookmarkEnd w:id="92"/>
       <w:r>
@@ -8361,7 +8423,7 @@
       <w:pPr>
         <w:pStyle w:val="Heading2"/>
       </w:pPr>
-      <w:bookmarkStart w:id="100" w:name="_Toc456286536"/>
+      <w:bookmarkStart w:id="100" w:name="_Toc457304723"/>
       <w:r>
         <w:t>Using Mediation for Banner ad serving</w:t>
       </w:r>
@@ -8757,7 +8819,7 @@
       <w:pPr>
         <w:pStyle w:val="Heading2"/>
       </w:pPr>
-      <w:bookmarkStart w:id="109" w:name="_Toc456286537"/>
+      <w:bookmarkStart w:id="109" w:name="_Toc457304724"/>
       <w:r>
         <w:t>Creating Interstitial Ad Vi</w:t>
       </w:r>
@@ -9430,7 +9492,7 @@
       <w:bookmarkStart w:id="114" w:name="_Toc418595866"/>
       <w:bookmarkStart w:id="115" w:name="_Toc418604236"/>
       <w:bookmarkStart w:id="116" w:name="_Toc418607398"/>
-      <w:bookmarkStart w:id="117" w:name="_Toc456286538"/>
+      <w:bookmarkStart w:id="117" w:name="_Toc457304725"/>
       <w:r>
         <w:t>Handling Rotation Changes</w:t>
       </w:r>
@@ -9838,7 +9900,7 @@
       <w:bookmarkStart w:id="123" w:name="_Toc418595867"/>
       <w:bookmarkStart w:id="124" w:name="_Toc418604237"/>
       <w:bookmarkStart w:id="125" w:name="_Toc418607399"/>
-      <w:bookmarkStart w:id="126" w:name="_Toc456286539"/>
+      <w:bookmarkStart w:id="126" w:name="_Toc457304726"/>
       <w:bookmarkEnd w:id="118"/>
       <w:bookmarkEnd w:id="119"/>
       <w:r>
@@ -10428,7 +10490,7 @@
         <w:pStyle w:val="Heading2"/>
       </w:pPr>
       <w:bookmarkStart w:id="134" w:name="_Toc16"/>
-      <w:bookmarkStart w:id="135" w:name="_Toc456286540"/>
+      <w:bookmarkStart w:id="135" w:name="_Toc457304727"/>
       <w:r>
         <w:t>Customize View Appearance</w:t>
       </w:r>
@@ -10482,7 +10544,7 @@
         <w:pStyle w:val="Heading2"/>
       </w:pPr>
       <w:bookmarkStart w:id="136" w:name="_Toc17"/>
-      <w:bookmarkStart w:id="137" w:name="_Toc456286541"/>
+      <w:bookmarkStart w:id="137" w:name="_Toc457304728"/>
       <w:r>
         <w:t>Customize Ad Network Properties</w:t>
       </w:r>
@@ -10522,7 +10584,7 @@
         <w:pStyle w:val="Heading2"/>
       </w:pPr>
       <w:bookmarkStart w:id="138" w:name="_Toc18"/>
-      <w:bookmarkStart w:id="139" w:name="_Toc456286542"/>
+      <w:bookmarkStart w:id="139" w:name="_Toc457304729"/>
       <w:r>
         <w:t>Location Detection</w:t>
       </w:r>
@@ -10555,7 +10617,7 @@
         </w:rPr>
       </w:pPr>
       <w:bookmarkStart w:id="140" w:name="_Toc19"/>
-      <w:bookmarkStart w:id="141" w:name="_Toc456286543"/>
+      <w:bookmarkStart w:id="141" w:name="_Toc457304730"/>
       <w:r>
         <w:t>Custom Close Button</w:t>
       </w:r>
@@ -10580,7 +10642,7 @@
         <w:pStyle w:val="Heading2"/>
       </w:pPr>
       <w:bookmarkStart w:id="142" w:name="_Toc20"/>
-      <w:bookmarkStart w:id="143" w:name="_Toc456286544"/>
+      <w:bookmarkStart w:id="143" w:name="_Toc457304731"/>
       <w:r>
         <w:t>Device Detection</w:t>
       </w:r>
@@ -10884,7 +10946,7 @@
       <w:pPr>
         <w:pStyle w:val="Heading2"/>
       </w:pPr>
-      <w:bookmarkStart w:id="145" w:name="_Toc456286545"/>
+      <w:bookmarkStart w:id="145" w:name="_Toc457304732"/>
       <w:r>
         <w:t>Native Ads</w:t>
       </w:r>
@@ -10973,7 +11035,7 @@
           <w:lang w:val="ru-RU"/>
         </w:rPr>
       </w:pPr>
-      <w:bookmarkStart w:id="146" w:name="_Toc456286546"/>
+      <w:bookmarkStart w:id="146" w:name="_Toc457304733"/>
       <w:r>
         <w:rPr>
           <w:rFonts w:ascii="Cambria" w:eastAsia="Droid Sans Fallback" w:hAnsi="Cambria" w:cs="Calibri"/>
@@ -11427,7 +11489,7 @@
           <w:lang w:val="ru-RU"/>
         </w:rPr>
       </w:pPr>
-      <w:bookmarkStart w:id="147" w:name="_Toc456286547"/>
+      <w:bookmarkStart w:id="147" w:name="_Toc457304734"/>
       <w:r>
         <w:rPr>
           <w:rFonts w:ascii="Cambria" w:eastAsia="Droid Sans Fallback" w:hAnsi="Cambria" w:cs="Calibri"/>
@@ -12362,7 +12424,7 @@
           <w:lang w:val="ru-RU"/>
         </w:rPr>
       </w:pPr>
-      <w:bookmarkStart w:id="148" w:name="_Toc456286548"/>
+      <w:bookmarkStart w:id="148" w:name="_Toc457304735"/>
       <w:r>
         <w:rPr>
           <w:rFonts w:ascii="Cambria" w:eastAsia="Droid Sans Fallback" w:hAnsi="Cambria" w:cs="Calibri"/>
@@ -12481,7 +12543,7 @@
           <w:lang w:val="ru-RU"/>
         </w:rPr>
       </w:pPr>
-      <w:bookmarkStart w:id="149" w:name="_Toc456286549"/>
+      <w:bookmarkStart w:id="149" w:name="_Toc457304736"/>
       <w:r>
         <w:rPr>
           <w:rFonts w:ascii="Cambria" w:eastAsia="Droid Sans Fallback" w:hAnsi="Cambria" w:cs="Calibri"/>
@@ -13074,7 +13136,7 @@
           <w:lang w:val="ru-RU"/>
         </w:rPr>
       </w:pPr>
-      <w:bookmarkStart w:id="150" w:name="_Toc456286550"/>
+      <w:bookmarkStart w:id="150" w:name="_Toc457304737"/>
       <w:r>
         <w:rPr>
           <w:rFonts w:ascii="Cambria" w:eastAsia="Droid Sans Fallback" w:hAnsi="Cambria" w:cs="Calibri"/>
@@ -14836,7 +14898,7 @@
           <w:lang w:val="ru-RU"/>
         </w:rPr>
       </w:pPr>
-      <w:bookmarkStart w:id="151" w:name="_Toc456286551"/>
+      <w:bookmarkStart w:id="151" w:name="_Toc457304738"/>
       <w:r>
         <w:rPr>
           <w:rFonts w:ascii="Cambria" w:eastAsia="Droid Sans Fallback" w:hAnsi="Cambria" w:cs="Calibri"/>
@@ -15438,7 +15500,7 @@
           <w:lang w:val="ru-RU"/>
         </w:rPr>
       </w:pPr>
-      <w:bookmarkStart w:id="152" w:name="_Toc456286552"/>
+      <w:bookmarkStart w:id="152" w:name="_Toc457304739"/>
       <w:r>
         <w:rPr>
           <w:rFonts w:ascii="Cambria" w:eastAsia="Droid Sans Fallback" w:hAnsi="Cambria" w:cs="Calibri"/>
@@ -15994,7 +16056,7 @@
           <w:lang w:val="ru-RU"/>
         </w:rPr>
       </w:pPr>
-      <w:bookmarkStart w:id="153" w:name="_Toc456286553"/>
+      <w:bookmarkStart w:id="153" w:name="_Toc457304740"/>
       <w:r>
         <w:rPr>
           <w:rFonts w:ascii="Cambria" w:eastAsia="Droid Sans Fallback" w:hAnsi="Cambria" w:cs="Calibri"/>
@@ -16172,7 +16234,7 @@
       <w:pPr>
         <w:pStyle w:val="Heading2"/>
       </w:pPr>
-      <w:bookmarkStart w:id="154" w:name="_Toc456286554"/>
+      <w:bookmarkStart w:id="154" w:name="_Toc457304741"/>
       <w:bookmarkStart w:id="155" w:name="_Toc291762402"/>
       <w:bookmarkStart w:id="156" w:name="_Toc291762553"/>
       <w:bookmarkStart w:id="157" w:name="_Toc291762882"/>
@@ -16558,7 +16620,7 @@
       <w:bookmarkStart w:id="164" w:name="_Toc418595873"/>
       <w:bookmarkStart w:id="165" w:name="_Toc418604243"/>
       <w:bookmarkStart w:id="166" w:name="_Toc418607405"/>
-      <w:bookmarkEnd w:id="6"/>
+      <w:bookmarkEnd w:id="5"/>
       <w:r>
         <w:br w:type="page"/>
       </w:r>
@@ -16567,7 +16629,7 @@
       <w:pPr>
         <w:pStyle w:val="Heading1"/>
       </w:pPr>
-      <w:bookmarkStart w:id="167" w:name="_Toc456286555"/>
+      <w:bookmarkStart w:id="167" w:name="_Toc457304742"/>
       <w:r>
         <w:t>Where To Go Next</w:t>
       </w:r>
@@ -24358,7 +24420,7 @@
 </file>
 
 <file path=customXml/itemProps1.xml><?xml version="1.0" encoding="utf-8"?>
-<ds:datastoreItem xmlns:ds="http://schemas.openxmlformats.org/officeDocument/2006/customXml" ds:itemID="{B3C654C1-515D-4DDA-8760-53AF58DFBE60}">
+<ds:datastoreItem xmlns:ds="http://schemas.openxmlformats.org/officeDocument/2006/customXml" ds:itemID="{8FC2C857-9938-468E-9D1D-A3003C8F86D0}">
   <ds:schemaRefs>
     <ds:schemaRef ds:uri="http://schemas.openxmlformats.org/officeDocument/2006/bibliography"/>
   </ds:schemaRefs>

</xml_diff>

<commit_message>
Removed error line from "Table of Contents".
</commit_message>
<xml_diff>
--- a/Documentation/Developer_Guide_Android.docx
+++ b/Documentation/Developer_Guide_Android.docx
@@ -791,7 +791,7 @@
           <w:r>
             <w:fldChar w:fldCharType="separate"/>
           </w:r>
-          <w:hyperlink w:anchor="_Toc457304706" w:history="1">
+          <w:hyperlink w:anchor="_Toc457307199" w:history="1">
             <w:r>
               <w:rPr>
                 <w:rStyle w:val="Hyperlink"/>
@@ -814,7 +814,7 @@
               <w:rPr>
                 <w:webHidden/>
               </w:rPr>
-              <w:instrText xml:space="preserve"> PAGEREF _Toc457304706 \h </w:instrText>
+              <w:instrText xml:space="preserve"> PAGEREF _Toc457307199 \h </w:instrText>
             </w:r>
             <w:r>
               <w:rPr>
@@ -851,7 +851,7 @@
               <w:lang w:val="en-US"/>
             </w:rPr>
           </w:pPr>
-          <w:hyperlink w:anchor="_Toc457304707" w:history="1">
+          <w:hyperlink w:anchor="_Toc457307200" w:history="1">
             <w:r>
               <w:rPr>
                 <w:rStyle w:val="Hyperlink"/>
@@ -874,7 +874,7 @@
               <w:rPr>
                 <w:webHidden/>
               </w:rPr>
-              <w:instrText xml:space="preserve"> PAGEREF _Toc457304707 \h </w:instrText>
+              <w:instrText xml:space="preserve"> PAGEREF _Toc457307200 \h </w:instrText>
             </w:r>
             <w:r>
               <w:rPr>
@@ -909,12 +909,12 @@
               <w:lang w:val="en-US"/>
             </w:rPr>
           </w:pPr>
-          <w:hyperlink w:anchor="_Toc457304708" w:history="1">
+          <w:hyperlink w:anchor="_Toc457307201" w:history="1">
             <w:r>
               <w:rPr>
                 <w:rStyle w:val="Hyperlink"/>
               </w:rPr>
-              <w:t>What Changed In 4.4.1</w:t>
+              <w:t>What Changed In 4.4.0</w:t>
             </w:r>
             <w:r>
               <w:rPr>
@@ -932,7 +932,12 @@
               <w:rPr>
                 <w:webHidden/>
               </w:rPr>
-              <w:instrText xml:space="preserve"> PAGEREF _Toc457304708 \h </w:instrText>
+              <w:instrText xml:space="preserve"> PAGEREF _Toc457307201 \h </w:instrText>
+            </w:r>
+            <w:r>
+              <w:rPr>
+                <w:webHidden/>
+              </w:rPr>
             </w:r>
             <w:r>
               <w:rPr>
@@ -942,12 +947,9 @@
             </w:r>
             <w:r>
               <w:rPr>
-                <w:b/>
-                <w:bCs/>
-                <w:webHidden/>
-                <w:lang w:val="en-US"/>
-              </w:rPr>
-              <w:t>Error! Bookmark not defined.</w:t>
+                <w:webHidden/>
+              </w:rPr>
+              <w:t>5</w:t>
             </w:r>
             <w:r>
               <w:rPr>
@@ -965,12 +967,12 @@
               <w:lang w:val="en-US"/>
             </w:rPr>
           </w:pPr>
-          <w:hyperlink w:anchor="_Toc457304709" w:history="1">
+          <w:hyperlink w:anchor="_Toc457307202" w:history="1">
             <w:r>
               <w:rPr>
                 <w:rStyle w:val="Hyperlink"/>
               </w:rPr>
-              <w:t>What Changed In 4.4.0</w:t>
+              <w:t>Upgrading From 4.4.0 &amp; 4.3.9</w:t>
             </w:r>
             <w:r>
               <w:rPr>
@@ -988,7 +990,7 @@
               <w:rPr>
                 <w:webHidden/>
               </w:rPr>
-              <w:instrText xml:space="preserve"> PAGEREF _Toc457304709 \h </w:instrText>
+              <w:instrText xml:space="preserve"> PAGEREF _Toc457307202 \h </w:instrText>
             </w:r>
             <w:r>
               <w:rPr>
@@ -1023,12 +1025,12 @@
               <w:lang w:val="en-US"/>
             </w:rPr>
           </w:pPr>
-          <w:hyperlink w:anchor="_Toc457304710" w:history="1">
+          <w:hyperlink w:anchor="_Toc457307203" w:history="1">
             <w:r>
               <w:rPr>
                 <w:rStyle w:val="Hyperlink"/>
               </w:rPr>
-              <w:t>Upgrading From 4.4.0 &amp; 4.3.9</w:t>
+              <w:t>Upgrading From 4.3.8 &amp; previous version</w:t>
             </w:r>
             <w:r>
               <w:rPr>
@@ -1046,7 +1048,7 @@
               <w:rPr>
                 <w:webHidden/>
               </w:rPr>
-              <w:instrText xml:space="preserve"> PAGEREF _Toc457304710 \h </w:instrText>
+              <w:instrText xml:space="preserve"> PAGEREF _Toc457307203 \h </w:instrText>
             </w:r>
             <w:r>
               <w:rPr>
@@ -1081,12 +1083,12 @@
               <w:lang w:val="en-US"/>
             </w:rPr>
           </w:pPr>
-          <w:hyperlink w:anchor="_Toc457304711" w:history="1">
+          <w:hyperlink w:anchor="_Toc457307204" w:history="1">
             <w:r>
               <w:rPr>
                 <w:rStyle w:val="Hyperlink"/>
               </w:rPr>
-              <w:t>Upgrading From 4.3.8 &amp; previous version</w:t>
+              <w:t>System Requirements</w:t>
             </w:r>
             <w:r>
               <w:rPr>
@@ -1104,7 +1106,7 @@
               <w:rPr>
                 <w:webHidden/>
               </w:rPr>
-              <w:instrText xml:space="preserve"> PAGEREF _Toc457304711 \h </w:instrText>
+              <w:instrText xml:space="preserve"> PAGEREF _Toc457307204 \h </w:instrText>
             </w:r>
             <w:r>
               <w:rPr>
@@ -1139,12 +1141,12 @@
               <w:lang w:val="en-US"/>
             </w:rPr>
           </w:pPr>
-          <w:hyperlink w:anchor="_Toc457304712" w:history="1">
+          <w:hyperlink w:anchor="_Toc457307205" w:history="1">
             <w:r>
               <w:rPr>
                 <w:rStyle w:val="Hyperlink"/>
               </w:rPr>
-              <w:t>System Requirements</w:t>
+              <w:t>SDK Contents</w:t>
             </w:r>
             <w:r>
               <w:rPr>
@@ -1162,7 +1164,7 @@
               <w:rPr>
                 <w:webHidden/>
               </w:rPr>
-              <w:instrText xml:space="preserve"> PAGEREF _Toc457304712 \h </w:instrText>
+              <w:instrText xml:space="preserve"> PAGEREF _Toc457307205 \h </w:instrText>
             </w:r>
             <w:r>
               <w:rPr>
@@ -1179,7 +1181,7 @@
               <w:rPr>
                 <w:webHidden/>
               </w:rPr>
-              <w:t>5</w:t>
+              <w:t>6</w:t>
             </w:r>
             <w:r>
               <w:rPr>
@@ -1197,12 +1199,12 @@
               <w:lang w:val="en-US"/>
             </w:rPr>
           </w:pPr>
-          <w:hyperlink w:anchor="_Toc457304713" w:history="1">
+          <w:hyperlink w:anchor="_Toc457307206" w:history="1">
             <w:r>
               <w:rPr>
                 <w:rStyle w:val="Hyperlink"/>
               </w:rPr>
-              <w:t>SDK Contents</w:t>
+              <w:t>Installation Guidelines</w:t>
             </w:r>
             <w:r>
               <w:rPr>
@@ -1220,7 +1222,7 @@
               <w:rPr>
                 <w:webHidden/>
               </w:rPr>
-              <w:instrText xml:space="preserve"> PAGEREF _Toc457304713 \h </w:instrText>
+              <w:instrText xml:space="preserve"> PAGEREF _Toc457307206 \h </w:instrText>
             </w:r>
             <w:r>
               <w:rPr>
@@ -1237,7 +1239,7 @@
               <w:rPr>
                 <w:webHidden/>
               </w:rPr>
-              <w:t>6</w:t>
+              <w:t>7</w:t>
             </w:r>
             <w:r>
               <w:rPr>
@@ -1255,12 +1257,12 @@
               <w:lang w:val="en-US"/>
             </w:rPr>
           </w:pPr>
-          <w:hyperlink w:anchor="_Toc457304714" w:history="1">
+          <w:hyperlink w:anchor="_Toc457307207" w:history="1">
             <w:r>
               <w:rPr>
                 <w:rStyle w:val="Hyperlink"/>
               </w:rPr>
-              <w:t>Installation Guidelines</w:t>
+              <w:t>Installing PubMatic Android SDK</w:t>
             </w:r>
             <w:r>
               <w:rPr>
@@ -1278,65 +1280,7 @@
               <w:rPr>
                 <w:webHidden/>
               </w:rPr>
-              <w:instrText xml:space="preserve"> PAGEREF _Toc457304714 \h </w:instrText>
-            </w:r>
-            <w:r>
-              <w:rPr>
-                <w:webHidden/>
-              </w:rPr>
-            </w:r>
-            <w:r>
-              <w:rPr>
-                <w:webHidden/>
-              </w:rPr>
-              <w:fldChar w:fldCharType="separate"/>
-            </w:r>
-            <w:r>
-              <w:rPr>
-                <w:webHidden/>
-              </w:rPr>
-              <w:t>7</w:t>
-            </w:r>
-            <w:r>
-              <w:rPr>
-                <w:webHidden/>
-              </w:rPr>
-              <w:fldChar w:fldCharType="end"/>
-            </w:r>
-          </w:hyperlink>
-        </w:p>
-        <w:p>
-          <w:pPr>
-            <w:pStyle w:val="TOC2"/>
-            <w:rPr>
-              <w:rFonts w:eastAsiaTheme="minorEastAsia" w:cstheme="minorBidi"/>
-              <w:lang w:val="en-US"/>
-            </w:rPr>
-          </w:pPr>
-          <w:hyperlink w:anchor="_Toc457304715" w:history="1">
-            <w:r>
-              <w:rPr>
-                <w:rStyle w:val="Hyperlink"/>
-              </w:rPr>
-              <w:t>Installing PubMatic Android SDK</w:t>
-            </w:r>
-            <w:r>
-              <w:rPr>
-                <w:webHidden/>
-              </w:rPr>
-              <w:tab/>
-            </w:r>
-            <w:r>
-              <w:rPr>
-                <w:webHidden/>
-              </w:rPr>
-              <w:fldChar w:fldCharType="begin"/>
-            </w:r>
-            <w:r>
-              <w:rPr>
-                <w:webHidden/>
-              </w:rPr>
-              <w:instrText xml:space="preserve"> PAGEREF _Toc457304715 \h </w:instrText>
+              <w:instrText xml:space="preserve"> PAGEREF _Toc457307207 \h </w:instrText>
             </w:r>
             <w:r>
               <w:rPr>
@@ -1373,7 +1317,7 @@
               <w:lang w:val="en-US"/>
             </w:rPr>
           </w:pPr>
-          <w:hyperlink w:anchor="_Toc457304716" w:history="1">
+          <w:hyperlink w:anchor="_Toc457307208" w:history="1">
             <w:r>
               <w:rPr>
                 <w:rStyle w:val="Hyperlink"/>
@@ -1397,7 +1341,7 @@
               <w:rPr>
                 <w:webHidden/>
               </w:rPr>
-              <w:instrText xml:space="preserve"> PAGEREF _Toc457304716 \h </w:instrText>
+              <w:instrText xml:space="preserve"> PAGEREF _Toc457307208 \h </w:instrText>
             </w:r>
             <w:r>
               <w:rPr>
@@ -1432,7 +1376,7 @@
               <w:lang w:val="en-US"/>
             </w:rPr>
           </w:pPr>
-          <w:hyperlink w:anchor="_Toc457304717" w:history="1">
+          <w:hyperlink w:anchor="_Toc457307209" w:history="1">
             <w:r>
               <w:rPr>
                 <w:rStyle w:val="Hyperlink"/>
@@ -1455,7 +1399,7 @@
               <w:rPr>
                 <w:webHidden/>
               </w:rPr>
-              <w:instrText xml:space="preserve"> PAGEREF _Toc457304717 \h </w:instrText>
+              <w:instrText xml:space="preserve"> PAGEREF _Toc457307209 \h </w:instrText>
             </w:r>
             <w:r>
               <w:rPr>
@@ -1490,7 +1434,7 @@
               <w:lang w:val="en-US"/>
             </w:rPr>
           </w:pPr>
-          <w:hyperlink w:anchor="_Toc457304718" w:history="1">
+          <w:hyperlink w:anchor="_Toc457307210" w:history="1">
             <w:r>
               <w:rPr>
                 <w:rStyle w:val="Hyperlink"/>
@@ -1513,7 +1457,7 @@
               <w:rPr>
                 <w:webHidden/>
               </w:rPr>
-              <w:instrText xml:space="preserve"> PAGEREF _Toc457304718 \h </w:instrText>
+              <w:instrText xml:space="preserve"> PAGEREF _Toc457307210 \h </w:instrText>
             </w:r>
             <w:r>
               <w:rPr>
@@ -1550,7 +1494,7 @@
               <w:lang w:val="en-US"/>
             </w:rPr>
           </w:pPr>
-          <w:hyperlink w:anchor="_Toc457304719" w:history="1">
+          <w:hyperlink w:anchor="_Toc457307211" w:history="1">
             <w:r>
               <w:rPr>
                 <w:rStyle w:val="Hyperlink"/>
@@ -1590,7 +1534,7 @@
               <w:rPr>
                 <w:webHidden/>
               </w:rPr>
-              <w:instrText xml:space="preserve"> PAGEREF _Toc457304719 \h </w:instrText>
+              <w:instrText xml:space="preserve"> PAGEREF _Toc457307211 \h </w:instrText>
             </w:r>
             <w:r>
               <w:rPr>
@@ -1627,7 +1571,7 @@
               <w:lang w:val="en-US"/>
             </w:rPr>
           </w:pPr>
-          <w:hyperlink w:anchor="_Toc457304720" w:history="1">
+          <w:hyperlink w:anchor="_Toc457307212" w:history="1">
             <w:r>
               <w:rPr>
                 <w:rStyle w:val="Hyperlink"/>
@@ -1667,7 +1611,7 @@
               <w:rPr>
                 <w:webHidden/>
               </w:rPr>
-              <w:instrText xml:space="preserve"> PAGEREF _Toc457304720 \h </w:instrText>
+              <w:instrText xml:space="preserve"> PAGEREF _Toc457307212 \h </w:instrText>
             </w:r>
             <w:r>
               <w:rPr>
@@ -1704,7 +1648,7 @@
               <w:lang w:val="en-US"/>
             </w:rPr>
           </w:pPr>
-          <w:hyperlink w:anchor="_Toc457304721" w:history="1">
+          <w:hyperlink w:anchor="_Toc457307213" w:history="1">
             <w:r>
               <w:rPr>
                 <w:rStyle w:val="Hyperlink"/>
@@ -1744,7 +1688,7 @@
               <w:rPr>
                 <w:webHidden/>
               </w:rPr>
-              <w:instrText xml:space="preserve"> PAGEREF _Toc457304721 \h </w:instrText>
+              <w:instrText xml:space="preserve"> PAGEREF _Toc457307213 \h </w:instrText>
             </w:r>
             <w:r>
               <w:rPr>
@@ -1781,7 +1725,7 @@
               <w:lang w:val="en-US"/>
             </w:rPr>
           </w:pPr>
-          <w:hyperlink w:anchor="_Toc457304722" w:history="1">
+          <w:hyperlink w:anchor="_Toc457307214" w:history="1">
             <w:r>
               <w:rPr>
                 <w:rStyle w:val="Hyperlink"/>
@@ -1821,7 +1765,7 @@
               <w:rPr>
                 <w:webHidden/>
               </w:rPr>
-              <w:instrText xml:space="preserve"> PAGEREF _Toc457304722 \h </w:instrText>
+              <w:instrText xml:space="preserve"> PAGEREF _Toc457307214 \h </w:instrText>
             </w:r>
             <w:r>
               <w:rPr>
@@ -1856,7 +1800,7 @@
               <w:lang w:val="en-US"/>
             </w:rPr>
           </w:pPr>
-          <w:hyperlink w:anchor="_Toc457304723" w:history="1">
+          <w:hyperlink w:anchor="_Toc457307215" w:history="1">
             <w:r>
               <w:rPr>
                 <w:rStyle w:val="Hyperlink"/>
@@ -1879,7 +1823,7 @@
               <w:rPr>
                 <w:webHidden/>
               </w:rPr>
-              <w:instrText xml:space="preserve"> PAGEREF _Toc457304723 \h </w:instrText>
+              <w:instrText xml:space="preserve"> PAGEREF _Toc457307215 \h </w:instrText>
             </w:r>
             <w:r>
               <w:rPr>
@@ -1914,7 +1858,7 @@
               <w:lang w:val="en-US"/>
             </w:rPr>
           </w:pPr>
-          <w:hyperlink w:anchor="_Toc457304724" w:history="1">
+          <w:hyperlink w:anchor="_Toc457307216" w:history="1">
             <w:r>
               <w:rPr>
                 <w:rStyle w:val="Hyperlink"/>
@@ -1937,7 +1881,7 @@
               <w:rPr>
                 <w:webHidden/>
               </w:rPr>
-              <w:instrText xml:space="preserve"> PAGEREF _Toc457304724 \h </w:instrText>
+              <w:instrText xml:space="preserve"> PAGEREF _Toc457307216 \h </w:instrText>
             </w:r>
             <w:r>
               <w:rPr>
@@ -1972,7 +1916,7 @@
               <w:lang w:val="en-US"/>
             </w:rPr>
           </w:pPr>
-          <w:hyperlink w:anchor="_Toc457304725" w:history="1">
+          <w:hyperlink w:anchor="_Toc457307217" w:history="1">
             <w:r>
               <w:rPr>
                 <w:rStyle w:val="Hyperlink"/>
@@ -1995,7 +1939,7 @@
               <w:rPr>
                 <w:webHidden/>
               </w:rPr>
-              <w:instrText xml:space="preserve"> PAGEREF _Toc457304725 \h </w:instrText>
+              <w:instrText xml:space="preserve"> PAGEREF _Toc457307217 \h </w:instrText>
             </w:r>
             <w:r>
               <w:rPr>
@@ -2030,7 +1974,7 @@
               <w:lang w:val="en-US"/>
             </w:rPr>
           </w:pPr>
-          <w:hyperlink w:anchor="_Toc457304726" w:history="1">
+          <w:hyperlink w:anchor="_Toc457307218" w:history="1">
             <w:r>
               <w:rPr>
                 <w:rStyle w:val="Hyperlink"/>
@@ -2053,7 +1997,7 @@
               <w:rPr>
                 <w:webHidden/>
               </w:rPr>
-              <w:instrText xml:space="preserve"> PAGEREF _Toc457304726 \h </w:instrText>
+              <w:instrText xml:space="preserve"> PAGEREF _Toc457307218 \h </w:instrText>
             </w:r>
             <w:r>
               <w:rPr>
@@ -2088,7 +2032,7 @@
               <w:lang w:val="en-US"/>
             </w:rPr>
           </w:pPr>
-          <w:hyperlink w:anchor="_Toc457304727" w:history="1">
+          <w:hyperlink w:anchor="_Toc457307219" w:history="1">
             <w:r>
               <w:rPr>
                 <w:rStyle w:val="Hyperlink"/>
@@ -2111,7 +2055,7 @@
               <w:rPr>
                 <w:webHidden/>
               </w:rPr>
-              <w:instrText xml:space="preserve"> PAGEREF _Toc457304727 \h </w:instrText>
+              <w:instrText xml:space="preserve"> PAGEREF _Toc457307219 \h </w:instrText>
             </w:r>
             <w:r>
               <w:rPr>
@@ -2146,7 +2090,7 @@
               <w:lang w:val="en-US"/>
             </w:rPr>
           </w:pPr>
-          <w:hyperlink w:anchor="_Toc457304728" w:history="1">
+          <w:hyperlink w:anchor="_Toc457307220" w:history="1">
             <w:r>
               <w:rPr>
                 <w:rStyle w:val="Hyperlink"/>
@@ -2169,7 +2113,7 @@
               <w:rPr>
                 <w:webHidden/>
               </w:rPr>
-              <w:instrText xml:space="preserve"> PAGEREF _Toc457304728 \h </w:instrText>
+              <w:instrText xml:space="preserve"> PAGEREF _Toc457307220 \h </w:instrText>
             </w:r>
             <w:r>
               <w:rPr>
@@ -2204,7 +2148,7 @@
               <w:lang w:val="en-US"/>
             </w:rPr>
           </w:pPr>
-          <w:hyperlink w:anchor="_Toc457304729" w:history="1">
+          <w:hyperlink w:anchor="_Toc457307221" w:history="1">
             <w:r>
               <w:rPr>
                 <w:rStyle w:val="Hyperlink"/>
@@ -2227,7 +2171,7 @@
               <w:rPr>
                 <w:webHidden/>
               </w:rPr>
-              <w:instrText xml:space="preserve"> PAGEREF _Toc457304729 \h </w:instrText>
+              <w:instrText xml:space="preserve"> PAGEREF _Toc457307221 \h </w:instrText>
             </w:r>
             <w:r>
               <w:rPr>
@@ -2262,7 +2206,7 @@
               <w:lang w:val="en-US"/>
             </w:rPr>
           </w:pPr>
-          <w:hyperlink w:anchor="_Toc457304730" w:history="1">
+          <w:hyperlink w:anchor="_Toc457307222" w:history="1">
             <w:r>
               <w:rPr>
                 <w:rStyle w:val="Hyperlink"/>
@@ -2285,7 +2229,7 @@
               <w:rPr>
                 <w:webHidden/>
               </w:rPr>
-              <w:instrText xml:space="preserve"> PAGEREF _Toc457304730 \h </w:instrText>
+              <w:instrText xml:space="preserve"> PAGEREF _Toc457307222 \h </w:instrText>
             </w:r>
             <w:r>
               <w:rPr>
@@ -2320,7 +2264,7 @@
               <w:lang w:val="en-US"/>
             </w:rPr>
           </w:pPr>
-          <w:hyperlink w:anchor="_Toc457304731" w:history="1">
+          <w:hyperlink w:anchor="_Toc457307223" w:history="1">
             <w:r>
               <w:rPr>
                 <w:rStyle w:val="Hyperlink"/>
@@ -2343,7 +2287,7 @@
               <w:rPr>
                 <w:webHidden/>
               </w:rPr>
-              <w:instrText xml:space="preserve"> PAGEREF _Toc457304731 \h </w:instrText>
+              <w:instrText xml:space="preserve"> PAGEREF _Toc457307223 \h </w:instrText>
             </w:r>
             <w:r>
               <w:rPr>
@@ -2378,7 +2322,7 @@
               <w:lang w:val="en-US"/>
             </w:rPr>
           </w:pPr>
-          <w:hyperlink w:anchor="_Toc457304732" w:history="1">
+          <w:hyperlink w:anchor="_Toc457307224" w:history="1">
             <w:r>
               <w:rPr>
                 <w:rStyle w:val="Hyperlink"/>
@@ -2401,7 +2345,7 @@
               <w:rPr>
                 <w:webHidden/>
               </w:rPr>
-              <w:instrText xml:space="preserve"> PAGEREF _Toc457304732 \h </w:instrText>
+              <w:instrText xml:space="preserve"> PAGEREF _Toc457307224 \h </w:instrText>
             </w:r>
             <w:r>
               <w:rPr>
@@ -2438,7 +2382,7 @@
               <w:lang w:val="en-US"/>
             </w:rPr>
           </w:pPr>
-          <w:hyperlink w:anchor="_Toc457304733" w:history="1">
+          <w:hyperlink w:anchor="_Toc457307225" w:history="1">
             <w:r>
               <w:rPr>
                 <w:rStyle w:val="Hyperlink"/>
@@ -2478,7 +2422,7 @@
               <w:rPr>
                 <w:webHidden/>
               </w:rPr>
-              <w:instrText xml:space="preserve"> PAGEREF _Toc457304733 \h </w:instrText>
+              <w:instrText xml:space="preserve"> PAGEREF _Toc457307225 \h </w:instrText>
             </w:r>
             <w:r>
               <w:rPr>
@@ -2515,7 +2459,7 @@
               <w:lang w:val="en-US"/>
             </w:rPr>
           </w:pPr>
-          <w:hyperlink w:anchor="_Toc457304734" w:history="1">
+          <w:hyperlink w:anchor="_Toc457307226" w:history="1">
             <w:r>
               <w:rPr>
                 <w:rStyle w:val="Hyperlink"/>
@@ -2555,7 +2499,7 @@
               <w:rPr>
                 <w:webHidden/>
               </w:rPr>
-              <w:instrText xml:space="preserve"> PAGEREF _Toc457304734 \h </w:instrText>
+              <w:instrText xml:space="preserve"> PAGEREF _Toc457307226 \h </w:instrText>
             </w:r>
             <w:r>
               <w:rPr>
@@ -2592,7 +2536,7 @@
               <w:lang w:val="en-US"/>
             </w:rPr>
           </w:pPr>
-          <w:hyperlink w:anchor="_Toc457304735" w:history="1">
+          <w:hyperlink w:anchor="_Toc457307227" w:history="1">
             <w:r>
               <w:rPr>
                 <w:rStyle w:val="Hyperlink"/>
@@ -2632,7 +2576,7 @@
               <w:rPr>
                 <w:webHidden/>
               </w:rPr>
-              <w:instrText xml:space="preserve"> PAGEREF _Toc457304735 \h </w:instrText>
+              <w:instrText xml:space="preserve"> PAGEREF _Toc457307227 \h </w:instrText>
             </w:r>
             <w:r>
               <w:rPr>
@@ -2669,7 +2613,7 @@
               <w:lang w:val="en-US"/>
             </w:rPr>
           </w:pPr>
-          <w:hyperlink w:anchor="_Toc457304736" w:history="1">
+          <w:hyperlink w:anchor="_Toc457307228" w:history="1">
             <w:r>
               <w:rPr>
                 <w:rStyle w:val="Hyperlink"/>
@@ -2709,7 +2653,7 @@
               <w:rPr>
                 <w:webHidden/>
               </w:rPr>
-              <w:instrText xml:space="preserve"> PAGEREF _Toc457304736 \h </w:instrText>
+              <w:instrText xml:space="preserve"> PAGEREF _Toc457307228 \h </w:instrText>
             </w:r>
             <w:r>
               <w:rPr>
@@ -2746,7 +2690,7 @@
               <w:lang w:val="en-US"/>
             </w:rPr>
           </w:pPr>
-          <w:hyperlink w:anchor="_Toc457304737" w:history="1">
+          <w:hyperlink w:anchor="_Toc457307229" w:history="1">
             <w:r>
               <w:rPr>
                 <w:rStyle w:val="Hyperlink"/>
@@ -2786,7 +2730,7 @@
               <w:rPr>
                 <w:webHidden/>
               </w:rPr>
-              <w:instrText xml:space="preserve"> PAGEREF _Toc457304737 \h </w:instrText>
+              <w:instrText xml:space="preserve"> PAGEREF _Toc457307229 \h </w:instrText>
             </w:r>
             <w:r>
               <w:rPr>
@@ -2823,7 +2767,7 @@
               <w:lang w:val="en-US"/>
             </w:rPr>
           </w:pPr>
-          <w:hyperlink w:anchor="_Toc457304738" w:history="1">
+          <w:hyperlink w:anchor="_Toc457307230" w:history="1">
             <w:r>
               <w:rPr>
                 <w:rStyle w:val="Hyperlink"/>
@@ -2863,7 +2807,7 @@
               <w:rPr>
                 <w:webHidden/>
               </w:rPr>
-              <w:instrText xml:space="preserve"> PAGEREF _Toc457304738 \h </w:instrText>
+              <w:instrText xml:space="preserve"> PAGEREF _Toc457307230 \h </w:instrText>
             </w:r>
             <w:r>
               <w:rPr>
@@ -2900,7 +2844,7 @@
               <w:lang w:val="en-US"/>
             </w:rPr>
           </w:pPr>
-          <w:hyperlink w:anchor="_Toc457304739" w:history="1">
+          <w:hyperlink w:anchor="_Toc457307231" w:history="1">
             <w:r>
               <w:rPr>
                 <w:rStyle w:val="Hyperlink"/>
@@ -2940,7 +2884,7 @@
               <w:rPr>
                 <w:webHidden/>
               </w:rPr>
-              <w:instrText xml:space="preserve"> PAGEREF _Toc457304739 \h </w:instrText>
+              <w:instrText xml:space="preserve"> PAGEREF _Toc457307231 \h </w:instrText>
             </w:r>
             <w:r>
               <w:rPr>
@@ -2977,7 +2921,7 @@
               <w:lang w:val="en-US"/>
             </w:rPr>
           </w:pPr>
-          <w:hyperlink w:anchor="_Toc457304740" w:history="1">
+          <w:hyperlink w:anchor="_Toc457307232" w:history="1">
             <w:r>
               <w:rPr>
                 <w:rStyle w:val="Hyperlink"/>
@@ -3017,7 +2961,7 @@
               <w:rPr>
                 <w:webHidden/>
               </w:rPr>
-              <w:instrText xml:space="preserve"> PAGEREF _Toc457304740 \h </w:instrText>
+              <w:instrText xml:space="preserve"> PAGEREF _Toc457307232 \h </w:instrText>
             </w:r>
             <w:r>
               <w:rPr>
@@ -3052,7 +2996,7 @@
               <w:lang w:val="en-US"/>
             </w:rPr>
           </w:pPr>
-          <w:hyperlink w:anchor="_Toc457304741" w:history="1">
+          <w:hyperlink w:anchor="_Toc457307233" w:history="1">
             <w:r>
               <w:rPr>
                 <w:rStyle w:val="Hyperlink"/>
@@ -3075,7 +3019,7 @@
               <w:rPr>
                 <w:webHidden/>
               </w:rPr>
-              <w:instrText xml:space="preserve"> PAGEREF _Toc457304741 \h </w:instrText>
+              <w:instrText xml:space="preserve"> PAGEREF _Toc457307233 \h </w:instrText>
             </w:r>
             <w:r>
               <w:rPr>
@@ -3112,7 +3056,7 @@
               <w:lang w:val="en-US"/>
             </w:rPr>
           </w:pPr>
-          <w:hyperlink w:anchor="_Toc457304742" w:history="1">
+          <w:hyperlink w:anchor="_Toc457307234" w:history="1">
             <w:r>
               <w:rPr>
                 <w:rStyle w:val="Hyperlink"/>
@@ -3135,7 +3079,7 @@
               <w:rPr>
                 <w:webHidden/>
               </w:rPr>
-              <w:instrText xml:space="preserve"> PAGEREF _Toc457304742 \h </w:instrText>
+              <w:instrText xml:space="preserve"> PAGEREF _Toc457307234 \h </w:instrText>
             </w:r>
             <w:r>
               <w:rPr>
@@ -3188,8 +3132,8 @@
       <w:bookmarkStart w:id="1" w:name="_Toc418595850"/>
       <w:bookmarkStart w:id="2" w:name="_Toc418604220"/>
       <w:bookmarkStart w:id="3" w:name="_Toc418607382"/>
-      <w:bookmarkStart w:id="4" w:name="_Toc457304706"/>
-      <w:bookmarkStart w:id="5" w:name="RH_PD_TOC_BK"/>
+      <w:bookmarkStart w:id="4" w:name="RH_PD_TOC_BK"/>
+      <w:bookmarkStart w:id="5" w:name="_Toc457307199"/>
       <w:r>
         <w:rPr>
           <w:bCs/>
@@ -3199,7 +3143,7 @@
       <w:bookmarkEnd w:id="1"/>
       <w:bookmarkEnd w:id="2"/>
       <w:bookmarkEnd w:id="3"/>
-      <w:bookmarkEnd w:id="4"/>
+      <w:bookmarkEnd w:id="5"/>
     </w:p>
     <w:p>
       <w:pPr>
@@ -3249,7 +3193,7 @@
       <w:bookmarkStart w:id="6" w:name="_Toc418595851"/>
       <w:bookmarkStart w:id="7" w:name="_Toc418604221"/>
       <w:bookmarkStart w:id="8" w:name="_Toc418607383"/>
-      <w:bookmarkStart w:id="9" w:name="_Toc457304707"/>
+      <w:bookmarkStart w:id="9" w:name="_Toc457307200"/>
       <w:r>
         <w:rPr>
           <w:bCs/>
@@ -3265,7 +3209,7 @@
       <w:pPr>
         <w:pStyle w:val="Heading2"/>
       </w:pPr>
-      <w:bookmarkStart w:id="10" w:name="_Toc457304709"/>
+      <w:bookmarkStart w:id="10" w:name="_Toc457307201"/>
       <w:bookmarkStart w:id="11" w:name="_GoBack"/>
       <w:bookmarkEnd w:id="11"/>
       <w:r>
@@ -3352,7 +3296,7 @@
       <w:pPr>
         <w:pStyle w:val="Heading2"/>
       </w:pPr>
-      <w:bookmarkStart w:id="12" w:name="_Toc457304710"/>
+      <w:bookmarkStart w:id="12" w:name="_Toc457307202"/>
       <w:r>
         <w:t>Upgrading From</w:t>
       </w:r>
@@ -3394,7 +3338,7 @@
         <w:pStyle w:val="Heading2"/>
       </w:pPr>
       <w:bookmarkStart w:id="13" w:name="_Toc436057560"/>
-      <w:bookmarkStart w:id="14" w:name="_Toc457304711"/>
+      <w:bookmarkStart w:id="14" w:name="_Toc457307203"/>
       <w:r>
         <w:t xml:space="preserve">Upgrading From </w:t>
       </w:r>
@@ -3522,7 +3466,7 @@
       <w:bookmarkStart w:id="19" w:name="_Toc418604175"/>
       <w:bookmarkStart w:id="20" w:name="_Toc418604224"/>
       <w:bookmarkStart w:id="21" w:name="_Toc418607386"/>
-      <w:bookmarkStart w:id="22" w:name="_Toc457304712"/>
+      <w:bookmarkStart w:id="22" w:name="_Toc457307204"/>
       <w:r>
         <w:t>System Requirements</w:t>
       </w:r>
@@ -3659,7 +3603,7 @@
       <w:pPr>
         <w:pStyle w:val="Heading2"/>
       </w:pPr>
-      <w:bookmarkStart w:id="31" w:name="_Toc457304713"/>
+      <w:bookmarkStart w:id="31" w:name="_Toc457307205"/>
       <w:r>
         <w:t>SDK Contents</w:t>
       </w:r>
@@ -3793,7 +3737,7 @@
       <w:pPr>
         <w:pStyle w:val="Heading2"/>
       </w:pPr>
-      <w:bookmarkStart w:id="40" w:name="_Toc457304714"/>
+      <w:bookmarkStart w:id="40" w:name="_Toc457307206"/>
       <w:r>
         <w:t>Installation Guidelines</w:t>
       </w:r>
@@ -3893,7 +3837,7 @@
       <w:bookmarkStart w:id="45" w:name="_Toc418604178"/>
       <w:bookmarkStart w:id="46" w:name="_Toc418604227"/>
       <w:bookmarkStart w:id="47" w:name="_Toc418607389"/>
-      <w:bookmarkStart w:id="48" w:name="_Toc457304715"/>
+      <w:bookmarkStart w:id="48" w:name="_Toc457307207"/>
       <w:r>
         <w:t xml:space="preserve">Installing </w:t>
       </w:r>
@@ -5775,7 +5719,7 @@
       <w:bookmarkStart w:id="53" w:name="_Toc418595858"/>
       <w:bookmarkStart w:id="54" w:name="_Toc418604228"/>
       <w:bookmarkStart w:id="55" w:name="_Toc418607390"/>
-      <w:bookmarkStart w:id="56" w:name="_Toc457304716"/>
+      <w:bookmarkStart w:id="56" w:name="_Toc457307208"/>
       <w:bookmarkEnd w:id="49"/>
       <w:r>
         <w:rPr>
@@ -5807,7 +5751,7 @@
       <w:bookmarkStart w:id="62" w:name="_Toc418595859"/>
       <w:bookmarkStart w:id="63" w:name="_Toc418604229"/>
       <w:bookmarkStart w:id="64" w:name="_Toc418607391"/>
-      <w:bookmarkStart w:id="65" w:name="_Toc457304717"/>
+      <w:bookmarkStart w:id="65" w:name="_Toc457307209"/>
       <w:bookmarkEnd w:id="57"/>
       <w:bookmarkEnd w:id="58"/>
       <w:r>
@@ -7007,7 +6951,7 @@
       <w:bookmarkStart w:id="66" w:name="_Toc418595860"/>
       <w:bookmarkStart w:id="67" w:name="_Toc418604230"/>
       <w:bookmarkStart w:id="68" w:name="_Toc418607392"/>
-      <w:bookmarkStart w:id="69" w:name="_Toc457304718"/>
+      <w:bookmarkStart w:id="69" w:name="_Toc457307210"/>
       <w:r>
         <w:t>Creating Banner Ad View</w:t>
       </w:r>
@@ -7075,7 +7019,7 @@
       <w:bookmarkStart w:id="73" w:name="_Toc418595861"/>
       <w:bookmarkStart w:id="74" w:name="_Toc418604231"/>
       <w:bookmarkStart w:id="75" w:name="_Toc418607393"/>
-      <w:bookmarkStart w:id="76" w:name="_Toc457304719"/>
+      <w:bookmarkStart w:id="76" w:name="_Toc457307211"/>
       <w:r>
         <w:rPr>
           <w:rFonts w:ascii="Cambria" w:eastAsia="Droid Sans Fallback" w:hAnsi="Cambria" w:cs="Calibri"/>
@@ -7386,7 +7330,7 @@
       <w:bookmarkStart w:id="80" w:name="_Toc418595862"/>
       <w:bookmarkStart w:id="81" w:name="_Toc418604232"/>
       <w:bookmarkStart w:id="82" w:name="_Toc418607394"/>
-      <w:bookmarkStart w:id="83" w:name="_Toc457304720"/>
+      <w:bookmarkStart w:id="83" w:name="_Toc457307212"/>
       <w:r>
         <w:rPr>
           <w:rFonts w:ascii="Cambria" w:eastAsia="Droid Sans Fallback" w:hAnsi="Cambria" w:cs="Calibri"/>
@@ -8115,7 +8059,7 @@
       <w:bookmarkStart w:id="87" w:name="_Toc418595863"/>
       <w:bookmarkStart w:id="88" w:name="_Toc418604233"/>
       <w:bookmarkStart w:id="89" w:name="_Toc418607395"/>
-      <w:bookmarkStart w:id="90" w:name="_Toc457304721"/>
+      <w:bookmarkStart w:id="90" w:name="_Toc457307213"/>
       <w:r>
         <w:rPr>
           <w:rFonts w:ascii="Cambria" w:eastAsia="Droid Sans Fallback" w:hAnsi="Cambria" w:cs="Calibri"/>
@@ -8182,7 +8126,7 @@
       <w:bookmarkStart w:id="96" w:name="_Toc418595864"/>
       <w:bookmarkStart w:id="97" w:name="_Toc418604234"/>
       <w:bookmarkStart w:id="98" w:name="_Toc418607396"/>
-      <w:bookmarkStart w:id="99" w:name="_Toc457304722"/>
+      <w:bookmarkStart w:id="99" w:name="_Toc457307214"/>
       <w:bookmarkEnd w:id="91"/>
       <w:bookmarkEnd w:id="92"/>
       <w:r>
@@ -8423,7 +8367,7 @@
       <w:pPr>
         <w:pStyle w:val="Heading2"/>
       </w:pPr>
-      <w:bookmarkStart w:id="100" w:name="_Toc457304723"/>
+      <w:bookmarkStart w:id="100" w:name="_Toc457307215"/>
       <w:r>
         <w:t>Using Mediation for Banner ad serving</w:t>
       </w:r>
@@ -8819,7 +8763,7 @@
       <w:pPr>
         <w:pStyle w:val="Heading2"/>
       </w:pPr>
-      <w:bookmarkStart w:id="109" w:name="_Toc457304724"/>
+      <w:bookmarkStart w:id="109" w:name="_Toc457307216"/>
       <w:r>
         <w:t>Creating Interstitial Ad Vi</w:t>
       </w:r>
@@ -9492,7 +9436,7 @@
       <w:bookmarkStart w:id="114" w:name="_Toc418595866"/>
       <w:bookmarkStart w:id="115" w:name="_Toc418604236"/>
       <w:bookmarkStart w:id="116" w:name="_Toc418607398"/>
-      <w:bookmarkStart w:id="117" w:name="_Toc457304725"/>
+      <w:bookmarkStart w:id="117" w:name="_Toc457307217"/>
       <w:r>
         <w:t>Handling Rotation Changes</w:t>
       </w:r>
@@ -9900,7 +9844,7 @@
       <w:bookmarkStart w:id="123" w:name="_Toc418595867"/>
       <w:bookmarkStart w:id="124" w:name="_Toc418604237"/>
       <w:bookmarkStart w:id="125" w:name="_Toc418607399"/>
-      <w:bookmarkStart w:id="126" w:name="_Toc457304726"/>
+      <w:bookmarkStart w:id="126" w:name="_Toc457307218"/>
       <w:bookmarkEnd w:id="118"/>
       <w:bookmarkEnd w:id="119"/>
       <w:r>
@@ -10490,7 +10434,7 @@
         <w:pStyle w:val="Heading2"/>
       </w:pPr>
       <w:bookmarkStart w:id="134" w:name="_Toc16"/>
-      <w:bookmarkStart w:id="135" w:name="_Toc457304727"/>
+      <w:bookmarkStart w:id="135" w:name="_Toc457307219"/>
       <w:r>
         <w:t>Customize View Appearance</w:t>
       </w:r>
@@ -10544,7 +10488,7 @@
         <w:pStyle w:val="Heading2"/>
       </w:pPr>
       <w:bookmarkStart w:id="136" w:name="_Toc17"/>
-      <w:bookmarkStart w:id="137" w:name="_Toc457304728"/>
+      <w:bookmarkStart w:id="137" w:name="_Toc457307220"/>
       <w:r>
         <w:t>Customize Ad Network Properties</w:t>
       </w:r>
@@ -10584,7 +10528,7 @@
         <w:pStyle w:val="Heading2"/>
       </w:pPr>
       <w:bookmarkStart w:id="138" w:name="_Toc18"/>
-      <w:bookmarkStart w:id="139" w:name="_Toc457304729"/>
+      <w:bookmarkStart w:id="139" w:name="_Toc457307221"/>
       <w:r>
         <w:t>Location Detection</w:t>
       </w:r>
@@ -10617,7 +10561,7 @@
         </w:rPr>
       </w:pPr>
       <w:bookmarkStart w:id="140" w:name="_Toc19"/>
-      <w:bookmarkStart w:id="141" w:name="_Toc457304730"/>
+      <w:bookmarkStart w:id="141" w:name="_Toc457307222"/>
       <w:r>
         <w:t>Custom Close Button</w:t>
       </w:r>
@@ -10642,7 +10586,7 @@
         <w:pStyle w:val="Heading2"/>
       </w:pPr>
       <w:bookmarkStart w:id="142" w:name="_Toc20"/>
-      <w:bookmarkStart w:id="143" w:name="_Toc457304731"/>
+      <w:bookmarkStart w:id="143" w:name="_Toc457307223"/>
       <w:r>
         <w:t>Device Detection</w:t>
       </w:r>
@@ -10946,7 +10890,7 @@
       <w:pPr>
         <w:pStyle w:val="Heading2"/>
       </w:pPr>
-      <w:bookmarkStart w:id="145" w:name="_Toc457304732"/>
+      <w:bookmarkStart w:id="145" w:name="_Toc457307224"/>
       <w:r>
         <w:t>Native Ads</w:t>
       </w:r>
@@ -11035,7 +10979,7 @@
           <w:lang w:val="ru-RU"/>
         </w:rPr>
       </w:pPr>
-      <w:bookmarkStart w:id="146" w:name="_Toc457304733"/>
+      <w:bookmarkStart w:id="146" w:name="_Toc457307225"/>
       <w:r>
         <w:rPr>
           <w:rFonts w:ascii="Cambria" w:eastAsia="Droid Sans Fallback" w:hAnsi="Cambria" w:cs="Calibri"/>
@@ -11489,7 +11433,7 @@
           <w:lang w:val="ru-RU"/>
         </w:rPr>
       </w:pPr>
-      <w:bookmarkStart w:id="147" w:name="_Toc457304734"/>
+      <w:bookmarkStart w:id="147" w:name="_Toc457307226"/>
       <w:r>
         <w:rPr>
           <w:rFonts w:ascii="Cambria" w:eastAsia="Droid Sans Fallback" w:hAnsi="Cambria" w:cs="Calibri"/>
@@ -12424,7 +12368,7 @@
           <w:lang w:val="ru-RU"/>
         </w:rPr>
       </w:pPr>
-      <w:bookmarkStart w:id="148" w:name="_Toc457304735"/>
+      <w:bookmarkStart w:id="148" w:name="_Toc457307227"/>
       <w:r>
         <w:rPr>
           <w:rFonts w:ascii="Cambria" w:eastAsia="Droid Sans Fallback" w:hAnsi="Cambria" w:cs="Calibri"/>
@@ -12543,7 +12487,7 @@
           <w:lang w:val="ru-RU"/>
         </w:rPr>
       </w:pPr>
-      <w:bookmarkStart w:id="149" w:name="_Toc457304736"/>
+      <w:bookmarkStart w:id="149" w:name="_Toc457307228"/>
       <w:r>
         <w:rPr>
           <w:rFonts w:ascii="Cambria" w:eastAsia="Droid Sans Fallback" w:hAnsi="Cambria" w:cs="Calibri"/>
@@ -13136,7 +13080,7 @@
           <w:lang w:val="ru-RU"/>
         </w:rPr>
       </w:pPr>
-      <w:bookmarkStart w:id="150" w:name="_Toc457304737"/>
+      <w:bookmarkStart w:id="150" w:name="_Toc457307229"/>
       <w:r>
         <w:rPr>
           <w:rFonts w:ascii="Cambria" w:eastAsia="Droid Sans Fallback" w:hAnsi="Cambria" w:cs="Calibri"/>
@@ -14898,7 +14842,7 @@
           <w:lang w:val="ru-RU"/>
         </w:rPr>
       </w:pPr>
-      <w:bookmarkStart w:id="151" w:name="_Toc457304738"/>
+      <w:bookmarkStart w:id="151" w:name="_Toc457307230"/>
       <w:r>
         <w:rPr>
           <w:rFonts w:ascii="Cambria" w:eastAsia="Droid Sans Fallback" w:hAnsi="Cambria" w:cs="Calibri"/>
@@ -15500,7 +15444,7 @@
           <w:lang w:val="ru-RU"/>
         </w:rPr>
       </w:pPr>
-      <w:bookmarkStart w:id="152" w:name="_Toc457304739"/>
+      <w:bookmarkStart w:id="152" w:name="_Toc457307231"/>
       <w:r>
         <w:rPr>
           <w:rFonts w:ascii="Cambria" w:eastAsia="Droid Sans Fallback" w:hAnsi="Cambria" w:cs="Calibri"/>
@@ -16056,7 +16000,7 @@
           <w:lang w:val="ru-RU"/>
         </w:rPr>
       </w:pPr>
-      <w:bookmarkStart w:id="153" w:name="_Toc457304740"/>
+      <w:bookmarkStart w:id="153" w:name="_Toc457307232"/>
       <w:r>
         <w:rPr>
           <w:rFonts w:ascii="Cambria" w:eastAsia="Droid Sans Fallback" w:hAnsi="Cambria" w:cs="Calibri"/>
@@ -16234,17 +16178,17 @@
       <w:pPr>
         <w:pStyle w:val="Heading2"/>
       </w:pPr>
-      <w:bookmarkStart w:id="154" w:name="_Toc457304741"/>
-      <w:bookmarkStart w:id="155" w:name="_Toc291762402"/>
-      <w:bookmarkStart w:id="156" w:name="_Toc291762553"/>
-      <w:bookmarkStart w:id="157" w:name="_Toc291762882"/>
-      <w:bookmarkStart w:id="158" w:name="_Toc418595869"/>
-      <w:bookmarkStart w:id="159" w:name="_Toc418604239"/>
-      <w:bookmarkStart w:id="160" w:name="_Toc418607401"/>
+      <w:bookmarkStart w:id="154" w:name="_Toc291762402"/>
+      <w:bookmarkStart w:id="155" w:name="_Toc291762553"/>
+      <w:bookmarkStart w:id="156" w:name="_Toc291762882"/>
+      <w:bookmarkStart w:id="157" w:name="_Toc418595869"/>
+      <w:bookmarkStart w:id="158" w:name="_Toc418604239"/>
+      <w:bookmarkStart w:id="159" w:name="_Toc418607401"/>
+      <w:bookmarkStart w:id="160" w:name="_Toc457307233"/>
       <w:r>
         <w:t>Using Mediation for Native ad serving</w:t>
       </w:r>
-      <w:bookmarkEnd w:id="154"/>
+      <w:bookmarkEnd w:id="160"/>
     </w:p>
     <w:p>
       <w:pPr>
@@ -16585,12 +16529,12 @@
           </w:p>
         </w:tc>
       </w:tr>
+      <w:bookmarkEnd w:id="154"/>
       <w:bookmarkEnd w:id="155"/>
       <w:bookmarkEnd w:id="156"/>
       <w:bookmarkEnd w:id="157"/>
       <w:bookmarkEnd w:id="158"/>
       <w:bookmarkEnd w:id="159"/>
-      <w:bookmarkEnd w:id="160"/>
     </w:tbl>
     <w:p>
       <w:pPr>
@@ -16620,7 +16564,7 @@
       <w:bookmarkStart w:id="164" w:name="_Toc418595873"/>
       <w:bookmarkStart w:id="165" w:name="_Toc418604243"/>
       <w:bookmarkStart w:id="166" w:name="_Toc418607405"/>
-      <w:bookmarkEnd w:id="5"/>
+      <w:bookmarkEnd w:id="4"/>
       <w:r>
         <w:br w:type="page"/>
       </w:r>
@@ -16629,7 +16573,7 @@
       <w:pPr>
         <w:pStyle w:val="Heading1"/>
       </w:pPr>
-      <w:bookmarkStart w:id="167" w:name="_Toc457304742"/>
+      <w:bookmarkStart w:id="167" w:name="_Toc457307234"/>
       <w:r>
         <w:t>Where To Go Next</w:t>
       </w:r>
@@ -24420,7 +24364,7 @@
 </file>
 
 <file path=customXml/itemProps1.xml><?xml version="1.0" encoding="utf-8"?>
-<ds:datastoreItem xmlns:ds="http://schemas.openxmlformats.org/officeDocument/2006/customXml" ds:itemID="{8FC2C857-9938-468E-9D1D-A3003C8F86D0}">
+<ds:datastoreItem xmlns:ds="http://schemas.openxmlformats.org/officeDocument/2006/customXml" ds:itemID="{763C32EB-971E-4CDA-9907-0B1702869A87}">
   <ds:schemaRefs>
     <ds:schemaRef ds:uri="http://schemas.openxmlformats.org/officeDocument/2006/bibliography"/>
   </ds:schemaRefs>

</xml_diff>

<commit_message>
Updated document for release version 4.4.1.
</commit_message>
<xml_diff>
--- a/Documentation/Developer_Guide_Android.docx
+++ b/Documentation/Developer_Guide_Android.docx
@@ -267,8 +267,10 @@
                             <w:sz w:val="36"/>
                             <w:szCs w:val="36"/>
                           </w:rPr>
-                          <w:t>July 26</w:t>
+                          <w:t>July 29</w:t>
                         </w:r>
+                        <w:bookmarkStart w:id="0" w:name="_GoBack"/>
+                        <w:bookmarkEnd w:id="0"/>
                         <w:r>
                           <w:rPr>
                             <w:rFonts w:ascii="Arial Narrow" w:eastAsia="Arial Narrow" w:hAnsi="Arial Narrow" w:cs="Arial Narrow"/>
@@ -287,8 +289,8 @@
             </w:tr>
           </w:tbl>
           <w:p>
-            <w:bookmarkStart w:id="0" w:name="title_page_htm"/>
-            <w:bookmarkEnd w:id="0"/>
+            <w:bookmarkStart w:id="1" w:name="title_page_htm"/>
+            <w:bookmarkEnd w:id="1"/>
           </w:p>
         </w:tc>
       </w:tr>
@@ -791,7 +793,7 @@
           <w:r>
             <w:fldChar w:fldCharType="separate"/>
           </w:r>
-          <w:hyperlink w:anchor="_Toc457307199" w:history="1">
+          <w:hyperlink w:anchor="_Toc457568665" w:history="1">
             <w:r>
               <w:rPr>
                 <w:rStyle w:val="Hyperlink"/>
@@ -814,7 +816,7 @@
               <w:rPr>
                 <w:webHidden/>
               </w:rPr>
-              <w:instrText xml:space="preserve"> PAGEREF _Toc457307199 \h </w:instrText>
+              <w:instrText xml:space="preserve"> PAGEREF _Toc457568665 \h </w:instrText>
             </w:r>
             <w:r>
               <w:rPr>
@@ -851,7 +853,7 @@
               <w:lang w:val="en-US"/>
             </w:rPr>
           </w:pPr>
-          <w:hyperlink w:anchor="_Toc457307200" w:history="1">
+          <w:hyperlink w:anchor="_Toc457568666" w:history="1">
             <w:r>
               <w:rPr>
                 <w:rStyle w:val="Hyperlink"/>
@@ -874,7 +876,7 @@
               <w:rPr>
                 <w:webHidden/>
               </w:rPr>
-              <w:instrText xml:space="preserve"> PAGEREF _Toc457307200 \h </w:instrText>
+              <w:instrText xml:space="preserve"> PAGEREF _Toc457568666 \h </w:instrText>
             </w:r>
             <w:r>
               <w:rPr>
@@ -909,12 +911,12 @@
               <w:lang w:val="en-US"/>
             </w:rPr>
           </w:pPr>
-          <w:hyperlink w:anchor="_Toc457307201" w:history="1">
+          <w:hyperlink w:anchor="_Toc457568667" w:history="1">
             <w:r>
               <w:rPr>
                 <w:rStyle w:val="Hyperlink"/>
               </w:rPr>
-              <w:t>What Changed In 4.4.0</w:t>
+              <w:t>What Changed In 4.4.1</w:t>
             </w:r>
             <w:r>
               <w:rPr>
@@ -932,7 +934,7 @@
               <w:rPr>
                 <w:webHidden/>
               </w:rPr>
-              <w:instrText xml:space="preserve"> PAGEREF _Toc457307201 \h </w:instrText>
+              <w:instrText xml:space="preserve"> PAGEREF _Toc457568667 \h </w:instrText>
             </w:r>
             <w:r>
               <w:rPr>
@@ -967,12 +969,12 @@
               <w:lang w:val="en-US"/>
             </w:rPr>
           </w:pPr>
-          <w:hyperlink w:anchor="_Toc457307202" w:history="1">
+          <w:hyperlink w:anchor="_Toc457568668" w:history="1">
             <w:r>
               <w:rPr>
                 <w:rStyle w:val="Hyperlink"/>
               </w:rPr>
-              <w:t>Upgrading From 4.4.0 &amp; 4.3.9</w:t>
+              <w:t>What Changed In 4.4.0</w:t>
             </w:r>
             <w:r>
               <w:rPr>
@@ -990,7 +992,7 @@
               <w:rPr>
                 <w:webHidden/>
               </w:rPr>
-              <w:instrText xml:space="preserve"> PAGEREF _Toc457307202 \h </w:instrText>
+              <w:instrText xml:space="preserve"> PAGEREF _Toc457568668 \h </w:instrText>
             </w:r>
             <w:r>
               <w:rPr>
@@ -1025,12 +1027,12 @@
               <w:lang w:val="en-US"/>
             </w:rPr>
           </w:pPr>
-          <w:hyperlink w:anchor="_Toc457307203" w:history="1">
+          <w:hyperlink w:anchor="_Toc457568669" w:history="1">
             <w:r>
               <w:rPr>
                 <w:rStyle w:val="Hyperlink"/>
               </w:rPr>
-              <w:t>Upgrading From 4.3.8 &amp; previous version</w:t>
+              <w:t>Upgrading From 4.4.0 &amp; 4.3.9</w:t>
             </w:r>
             <w:r>
               <w:rPr>
@@ -1048,7 +1050,7 @@
               <w:rPr>
                 <w:webHidden/>
               </w:rPr>
-              <w:instrText xml:space="preserve"> PAGEREF _Toc457307203 \h </w:instrText>
+              <w:instrText xml:space="preserve"> PAGEREF _Toc457568669 \h </w:instrText>
             </w:r>
             <w:r>
               <w:rPr>
@@ -1083,12 +1085,12 @@
               <w:lang w:val="en-US"/>
             </w:rPr>
           </w:pPr>
-          <w:hyperlink w:anchor="_Toc457307204" w:history="1">
+          <w:hyperlink w:anchor="_Toc457568670" w:history="1">
             <w:r>
               <w:rPr>
                 <w:rStyle w:val="Hyperlink"/>
               </w:rPr>
-              <w:t>System Requirements</w:t>
+              <w:t>Upgrading From 4.3.8 &amp; previous version</w:t>
             </w:r>
             <w:r>
               <w:rPr>
@@ -1106,7 +1108,7 @@
               <w:rPr>
                 <w:webHidden/>
               </w:rPr>
-              <w:instrText xml:space="preserve"> PAGEREF _Toc457307204 \h </w:instrText>
+              <w:instrText xml:space="preserve"> PAGEREF _Toc457568670 \h </w:instrText>
             </w:r>
             <w:r>
               <w:rPr>
@@ -1141,12 +1143,12 @@
               <w:lang w:val="en-US"/>
             </w:rPr>
           </w:pPr>
-          <w:hyperlink w:anchor="_Toc457307205" w:history="1">
+          <w:hyperlink w:anchor="_Toc457568671" w:history="1">
             <w:r>
               <w:rPr>
                 <w:rStyle w:val="Hyperlink"/>
               </w:rPr>
-              <w:t>SDK Contents</w:t>
+              <w:t>System Requirements</w:t>
             </w:r>
             <w:r>
               <w:rPr>
@@ -1164,7 +1166,7 @@
               <w:rPr>
                 <w:webHidden/>
               </w:rPr>
-              <w:instrText xml:space="preserve"> PAGEREF _Toc457307205 \h </w:instrText>
+              <w:instrText xml:space="preserve"> PAGEREF _Toc457568671 \h </w:instrText>
             </w:r>
             <w:r>
               <w:rPr>
@@ -1181,7 +1183,7 @@
               <w:rPr>
                 <w:webHidden/>
               </w:rPr>
-              <w:t>6</w:t>
+              <w:t>5</w:t>
             </w:r>
             <w:r>
               <w:rPr>
@@ -1199,12 +1201,12 @@
               <w:lang w:val="en-US"/>
             </w:rPr>
           </w:pPr>
-          <w:hyperlink w:anchor="_Toc457307206" w:history="1">
+          <w:hyperlink w:anchor="_Toc457568672" w:history="1">
             <w:r>
               <w:rPr>
                 <w:rStyle w:val="Hyperlink"/>
               </w:rPr>
-              <w:t>Installation Guidelines</w:t>
+              <w:t>SDK Contents</w:t>
             </w:r>
             <w:r>
               <w:rPr>
@@ -1222,7 +1224,7 @@
               <w:rPr>
                 <w:webHidden/>
               </w:rPr>
-              <w:instrText xml:space="preserve"> PAGEREF _Toc457307206 \h </w:instrText>
+              <w:instrText xml:space="preserve"> PAGEREF _Toc457568672 \h </w:instrText>
             </w:r>
             <w:r>
               <w:rPr>
@@ -1239,7 +1241,7 @@
               <w:rPr>
                 <w:webHidden/>
               </w:rPr>
-              <w:t>7</w:t>
+              <w:t>6</w:t>
             </w:r>
             <w:r>
               <w:rPr>
@@ -1257,11 +1259,69 @@
               <w:lang w:val="en-US"/>
             </w:rPr>
           </w:pPr>
-          <w:hyperlink w:anchor="_Toc457307207" w:history="1">
+          <w:hyperlink w:anchor="_Toc457568673" w:history="1">
             <w:r>
               <w:rPr>
                 <w:rStyle w:val="Hyperlink"/>
               </w:rPr>
+              <w:t>Installation Guidelines</w:t>
+            </w:r>
+            <w:r>
+              <w:rPr>
+                <w:webHidden/>
+              </w:rPr>
+              <w:tab/>
+            </w:r>
+            <w:r>
+              <w:rPr>
+                <w:webHidden/>
+              </w:rPr>
+              <w:fldChar w:fldCharType="begin"/>
+            </w:r>
+            <w:r>
+              <w:rPr>
+                <w:webHidden/>
+              </w:rPr>
+              <w:instrText xml:space="preserve"> PAGEREF _Toc457568673 \h </w:instrText>
+            </w:r>
+            <w:r>
+              <w:rPr>
+                <w:webHidden/>
+              </w:rPr>
+            </w:r>
+            <w:r>
+              <w:rPr>
+                <w:webHidden/>
+              </w:rPr>
+              <w:fldChar w:fldCharType="separate"/>
+            </w:r>
+            <w:r>
+              <w:rPr>
+                <w:webHidden/>
+              </w:rPr>
+              <w:t>7</w:t>
+            </w:r>
+            <w:r>
+              <w:rPr>
+                <w:webHidden/>
+              </w:rPr>
+              <w:fldChar w:fldCharType="end"/>
+            </w:r>
+          </w:hyperlink>
+        </w:p>
+        <w:p>
+          <w:pPr>
+            <w:pStyle w:val="TOC2"/>
+            <w:rPr>
+              <w:rFonts w:eastAsiaTheme="minorEastAsia" w:cstheme="minorBidi"/>
+              <w:lang w:val="en-US"/>
+            </w:rPr>
+          </w:pPr>
+          <w:hyperlink w:anchor="_Toc457568674" w:history="1">
+            <w:r>
+              <w:rPr>
+                <w:rStyle w:val="Hyperlink"/>
+              </w:rPr>
               <w:t>Installing PubMatic Android SDK</w:t>
             </w:r>
             <w:r>
@@ -1280,7 +1340,7 @@
               <w:rPr>
                 <w:webHidden/>
               </w:rPr>
-              <w:instrText xml:space="preserve"> PAGEREF _Toc457307207 \h </w:instrText>
+              <w:instrText xml:space="preserve"> PAGEREF _Toc457568674 \h </w:instrText>
             </w:r>
             <w:r>
               <w:rPr>
@@ -1317,7 +1377,7 @@
               <w:lang w:val="en-US"/>
             </w:rPr>
           </w:pPr>
-          <w:hyperlink w:anchor="_Toc457307208" w:history="1">
+          <w:hyperlink w:anchor="_Toc457568675" w:history="1">
             <w:r>
               <w:rPr>
                 <w:rStyle w:val="Hyperlink"/>
@@ -1341,7 +1401,7 @@
               <w:rPr>
                 <w:webHidden/>
               </w:rPr>
-              <w:instrText xml:space="preserve"> PAGEREF _Toc457307208 \h </w:instrText>
+              <w:instrText xml:space="preserve"> PAGEREF _Toc457568675 \h </w:instrText>
             </w:r>
             <w:r>
               <w:rPr>
@@ -1376,7 +1436,7 @@
               <w:lang w:val="en-US"/>
             </w:rPr>
           </w:pPr>
-          <w:hyperlink w:anchor="_Toc457307209" w:history="1">
+          <w:hyperlink w:anchor="_Toc457568676" w:history="1">
             <w:r>
               <w:rPr>
                 <w:rStyle w:val="Hyperlink"/>
@@ -1399,7 +1459,7 @@
               <w:rPr>
                 <w:webHidden/>
               </w:rPr>
-              <w:instrText xml:space="preserve"> PAGEREF _Toc457307209 \h </w:instrText>
+              <w:instrText xml:space="preserve"> PAGEREF _Toc457568676 \h </w:instrText>
             </w:r>
             <w:r>
               <w:rPr>
@@ -1434,7 +1494,7 @@
               <w:lang w:val="en-US"/>
             </w:rPr>
           </w:pPr>
-          <w:hyperlink w:anchor="_Toc457307210" w:history="1">
+          <w:hyperlink w:anchor="_Toc457568677" w:history="1">
             <w:r>
               <w:rPr>
                 <w:rStyle w:val="Hyperlink"/>
@@ -1457,7 +1517,7 @@
               <w:rPr>
                 <w:webHidden/>
               </w:rPr>
-              <w:instrText xml:space="preserve"> PAGEREF _Toc457307210 \h </w:instrText>
+              <w:instrText xml:space="preserve"> PAGEREF _Toc457568677 \h </w:instrText>
             </w:r>
             <w:r>
               <w:rPr>
@@ -1494,7 +1554,7 @@
               <w:lang w:val="en-US"/>
             </w:rPr>
           </w:pPr>
-          <w:hyperlink w:anchor="_Toc457307211" w:history="1">
+          <w:hyperlink w:anchor="_Toc457568678" w:history="1">
             <w:r>
               <w:rPr>
                 <w:rStyle w:val="Hyperlink"/>
@@ -1534,7 +1594,7 @@
               <w:rPr>
                 <w:webHidden/>
               </w:rPr>
-              <w:instrText xml:space="preserve"> PAGEREF _Toc457307211 \h </w:instrText>
+              <w:instrText xml:space="preserve"> PAGEREF _Toc457568678 \h </w:instrText>
             </w:r>
             <w:r>
               <w:rPr>
@@ -1571,7 +1631,7 @@
               <w:lang w:val="en-US"/>
             </w:rPr>
           </w:pPr>
-          <w:hyperlink w:anchor="_Toc457307212" w:history="1">
+          <w:hyperlink w:anchor="_Toc457568679" w:history="1">
             <w:r>
               <w:rPr>
                 <w:rStyle w:val="Hyperlink"/>
@@ -1611,7 +1671,7 @@
               <w:rPr>
                 <w:webHidden/>
               </w:rPr>
-              <w:instrText xml:space="preserve"> PAGEREF _Toc457307212 \h </w:instrText>
+              <w:instrText xml:space="preserve"> PAGEREF _Toc457568679 \h </w:instrText>
             </w:r>
             <w:r>
               <w:rPr>
@@ -1648,7 +1708,7 @@
               <w:lang w:val="en-US"/>
             </w:rPr>
           </w:pPr>
-          <w:hyperlink w:anchor="_Toc457307213" w:history="1">
+          <w:hyperlink w:anchor="_Toc457568680" w:history="1">
             <w:r>
               <w:rPr>
                 <w:rStyle w:val="Hyperlink"/>
@@ -1688,7 +1748,7 @@
               <w:rPr>
                 <w:webHidden/>
               </w:rPr>
-              <w:instrText xml:space="preserve"> PAGEREF _Toc457307213 \h </w:instrText>
+              <w:instrText xml:space="preserve"> PAGEREF _Toc457568680 \h </w:instrText>
             </w:r>
             <w:r>
               <w:rPr>
@@ -1725,7 +1785,7 @@
               <w:lang w:val="en-US"/>
             </w:rPr>
           </w:pPr>
-          <w:hyperlink w:anchor="_Toc457307214" w:history="1">
+          <w:hyperlink w:anchor="_Toc457568681" w:history="1">
             <w:r>
               <w:rPr>
                 <w:rStyle w:val="Hyperlink"/>
@@ -1765,7 +1825,7 @@
               <w:rPr>
                 <w:webHidden/>
               </w:rPr>
-              <w:instrText xml:space="preserve"> PAGEREF _Toc457307214 \h </w:instrText>
+              <w:instrText xml:space="preserve"> PAGEREF _Toc457568681 \h </w:instrText>
             </w:r>
             <w:r>
               <w:rPr>
@@ -1800,7 +1860,7 @@
               <w:lang w:val="en-US"/>
             </w:rPr>
           </w:pPr>
-          <w:hyperlink w:anchor="_Toc457307215" w:history="1">
+          <w:hyperlink w:anchor="_Toc457568682" w:history="1">
             <w:r>
               <w:rPr>
                 <w:rStyle w:val="Hyperlink"/>
@@ -1823,7 +1883,7 @@
               <w:rPr>
                 <w:webHidden/>
               </w:rPr>
-              <w:instrText xml:space="preserve"> PAGEREF _Toc457307215 \h </w:instrText>
+              <w:instrText xml:space="preserve"> PAGEREF _Toc457568682 \h </w:instrText>
             </w:r>
             <w:r>
               <w:rPr>
@@ -1858,7 +1918,7 @@
               <w:lang w:val="en-US"/>
             </w:rPr>
           </w:pPr>
-          <w:hyperlink w:anchor="_Toc457307216" w:history="1">
+          <w:hyperlink w:anchor="_Toc457568683" w:history="1">
             <w:r>
               <w:rPr>
                 <w:rStyle w:val="Hyperlink"/>
@@ -1881,7 +1941,7 @@
               <w:rPr>
                 <w:webHidden/>
               </w:rPr>
-              <w:instrText xml:space="preserve"> PAGEREF _Toc457307216 \h </w:instrText>
+              <w:instrText xml:space="preserve"> PAGEREF _Toc457568683 \h </w:instrText>
             </w:r>
             <w:r>
               <w:rPr>
@@ -1916,7 +1976,7 @@
               <w:lang w:val="en-US"/>
             </w:rPr>
           </w:pPr>
-          <w:hyperlink w:anchor="_Toc457307217" w:history="1">
+          <w:hyperlink w:anchor="_Toc457568684" w:history="1">
             <w:r>
               <w:rPr>
                 <w:rStyle w:val="Hyperlink"/>
@@ -1939,7 +1999,7 @@
               <w:rPr>
                 <w:webHidden/>
               </w:rPr>
-              <w:instrText xml:space="preserve"> PAGEREF _Toc457307217 \h </w:instrText>
+              <w:instrText xml:space="preserve"> PAGEREF _Toc457568684 \h </w:instrText>
             </w:r>
             <w:r>
               <w:rPr>
@@ -1974,7 +2034,7 @@
               <w:lang w:val="en-US"/>
             </w:rPr>
           </w:pPr>
-          <w:hyperlink w:anchor="_Toc457307218" w:history="1">
+          <w:hyperlink w:anchor="_Toc457568685" w:history="1">
             <w:r>
               <w:rPr>
                 <w:rStyle w:val="Hyperlink"/>
@@ -1997,7 +2057,7 @@
               <w:rPr>
                 <w:webHidden/>
               </w:rPr>
-              <w:instrText xml:space="preserve"> PAGEREF _Toc457307218 \h </w:instrText>
+              <w:instrText xml:space="preserve"> PAGEREF _Toc457568685 \h </w:instrText>
             </w:r>
             <w:r>
               <w:rPr>
@@ -2032,7 +2092,7 @@
               <w:lang w:val="en-US"/>
             </w:rPr>
           </w:pPr>
-          <w:hyperlink w:anchor="_Toc457307219" w:history="1">
+          <w:hyperlink w:anchor="_Toc457568686" w:history="1">
             <w:r>
               <w:rPr>
                 <w:rStyle w:val="Hyperlink"/>
@@ -2055,7 +2115,7 @@
               <w:rPr>
                 <w:webHidden/>
               </w:rPr>
-              <w:instrText xml:space="preserve"> PAGEREF _Toc457307219 \h </w:instrText>
+              <w:instrText xml:space="preserve"> PAGEREF _Toc457568686 \h </w:instrText>
             </w:r>
             <w:r>
               <w:rPr>
@@ -2090,7 +2150,7 @@
               <w:lang w:val="en-US"/>
             </w:rPr>
           </w:pPr>
-          <w:hyperlink w:anchor="_Toc457307220" w:history="1">
+          <w:hyperlink w:anchor="_Toc457568687" w:history="1">
             <w:r>
               <w:rPr>
                 <w:rStyle w:val="Hyperlink"/>
@@ -2113,7 +2173,7 @@
               <w:rPr>
                 <w:webHidden/>
               </w:rPr>
-              <w:instrText xml:space="preserve"> PAGEREF _Toc457307220 \h </w:instrText>
+              <w:instrText xml:space="preserve"> PAGEREF _Toc457568687 \h </w:instrText>
             </w:r>
             <w:r>
               <w:rPr>
@@ -2148,7 +2208,7 @@
               <w:lang w:val="en-US"/>
             </w:rPr>
           </w:pPr>
-          <w:hyperlink w:anchor="_Toc457307221" w:history="1">
+          <w:hyperlink w:anchor="_Toc457568688" w:history="1">
             <w:r>
               <w:rPr>
                 <w:rStyle w:val="Hyperlink"/>
@@ -2171,7 +2231,7 @@
               <w:rPr>
                 <w:webHidden/>
               </w:rPr>
-              <w:instrText xml:space="preserve"> PAGEREF _Toc457307221 \h </w:instrText>
+              <w:instrText xml:space="preserve"> PAGEREF _Toc457568688 \h </w:instrText>
             </w:r>
             <w:r>
               <w:rPr>
@@ -2206,7 +2266,7 @@
               <w:lang w:val="en-US"/>
             </w:rPr>
           </w:pPr>
-          <w:hyperlink w:anchor="_Toc457307222" w:history="1">
+          <w:hyperlink w:anchor="_Toc457568689" w:history="1">
             <w:r>
               <w:rPr>
                 <w:rStyle w:val="Hyperlink"/>
@@ -2229,7 +2289,7 @@
               <w:rPr>
                 <w:webHidden/>
               </w:rPr>
-              <w:instrText xml:space="preserve"> PAGEREF _Toc457307222 \h </w:instrText>
+              <w:instrText xml:space="preserve"> PAGEREF _Toc457568689 \h </w:instrText>
             </w:r>
             <w:r>
               <w:rPr>
@@ -2264,7 +2324,7 @@
               <w:lang w:val="en-US"/>
             </w:rPr>
           </w:pPr>
-          <w:hyperlink w:anchor="_Toc457307223" w:history="1">
+          <w:hyperlink w:anchor="_Toc457568690" w:history="1">
             <w:r>
               <w:rPr>
                 <w:rStyle w:val="Hyperlink"/>
@@ -2287,7 +2347,7 @@
               <w:rPr>
                 <w:webHidden/>
               </w:rPr>
-              <w:instrText xml:space="preserve"> PAGEREF _Toc457307223 \h </w:instrText>
+              <w:instrText xml:space="preserve"> PAGEREF _Toc457568690 \h </w:instrText>
             </w:r>
             <w:r>
               <w:rPr>
@@ -2322,7 +2382,7 @@
               <w:lang w:val="en-US"/>
             </w:rPr>
           </w:pPr>
-          <w:hyperlink w:anchor="_Toc457307224" w:history="1">
+          <w:hyperlink w:anchor="_Toc457568691" w:history="1">
             <w:r>
               <w:rPr>
                 <w:rStyle w:val="Hyperlink"/>
@@ -2345,7 +2405,7 @@
               <w:rPr>
                 <w:webHidden/>
               </w:rPr>
-              <w:instrText xml:space="preserve"> PAGEREF _Toc457307224 \h </w:instrText>
+              <w:instrText xml:space="preserve"> PAGEREF _Toc457568691 \h </w:instrText>
             </w:r>
             <w:r>
               <w:rPr>
@@ -2382,7 +2442,7 @@
               <w:lang w:val="en-US"/>
             </w:rPr>
           </w:pPr>
-          <w:hyperlink w:anchor="_Toc457307225" w:history="1">
+          <w:hyperlink w:anchor="_Toc457568692" w:history="1">
             <w:r>
               <w:rPr>
                 <w:rStyle w:val="Hyperlink"/>
@@ -2422,7 +2482,7 @@
               <w:rPr>
                 <w:webHidden/>
               </w:rPr>
-              <w:instrText xml:space="preserve"> PAGEREF _Toc457307225 \h </w:instrText>
+              <w:instrText xml:space="preserve"> PAGEREF _Toc457568692 \h </w:instrText>
             </w:r>
             <w:r>
               <w:rPr>
@@ -2459,7 +2519,7 @@
               <w:lang w:val="en-US"/>
             </w:rPr>
           </w:pPr>
-          <w:hyperlink w:anchor="_Toc457307226" w:history="1">
+          <w:hyperlink w:anchor="_Toc457568693" w:history="1">
             <w:r>
               <w:rPr>
                 <w:rStyle w:val="Hyperlink"/>
@@ -2499,7 +2559,7 @@
               <w:rPr>
                 <w:webHidden/>
               </w:rPr>
-              <w:instrText xml:space="preserve"> PAGEREF _Toc457307226 \h </w:instrText>
+              <w:instrText xml:space="preserve"> PAGEREF _Toc457568693 \h </w:instrText>
             </w:r>
             <w:r>
               <w:rPr>
@@ -2536,7 +2596,7 @@
               <w:lang w:val="en-US"/>
             </w:rPr>
           </w:pPr>
-          <w:hyperlink w:anchor="_Toc457307227" w:history="1">
+          <w:hyperlink w:anchor="_Toc457568694" w:history="1">
             <w:r>
               <w:rPr>
                 <w:rStyle w:val="Hyperlink"/>
@@ -2576,7 +2636,7 @@
               <w:rPr>
                 <w:webHidden/>
               </w:rPr>
-              <w:instrText xml:space="preserve"> PAGEREF _Toc457307227 \h </w:instrText>
+              <w:instrText xml:space="preserve"> PAGEREF _Toc457568694 \h </w:instrText>
             </w:r>
             <w:r>
               <w:rPr>
@@ -2613,7 +2673,7 @@
               <w:lang w:val="en-US"/>
             </w:rPr>
           </w:pPr>
-          <w:hyperlink w:anchor="_Toc457307228" w:history="1">
+          <w:hyperlink w:anchor="_Toc457568695" w:history="1">
             <w:r>
               <w:rPr>
                 <w:rStyle w:val="Hyperlink"/>
@@ -2653,7 +2713,7 @@
               <w:rPr>
                 <w:webHidden/>
               </w:rPr>
-              <w:instrText xml:space="preserve"> PAGEREF _Toc457307228 \h </w:instrText>
+              <w:instrText xml:space="preserve"> PAGEREF _Toc457568695 \h </w:instrText>
             </w:r>
             <w:r>
               <w:rPr>
@@ -2690,7 +2750,7 @@
               <w:lang w:val="en-US"/>
             </w:rPr>
           </w:pPr>
-          <w:hyperlink w:anchor="_Toc457307229" w:history="1">
+          <w:hyperlink w:anchor="_Toc457568696" w:history="1">
             <w:r>
               <w:rPr>
                 <w:rStyle w:val="Hyperlink"/>
@@ -2730,7 +2790,7 @@
               <w:rPr>
                 <w:webHidden/>
               </w:rPr>
-              <w:instrText xml:space="preserve"> PAGEREF _Toc457307229 \h </w:instrText>
+              <w:instrText xml:space="preserve"> PAGEREF _Toc457568696 \h </w:instrText>
             </w:r>
             <w:r>
               <w:rPr>
@@ -2767,7 +2827,7 @@
               <w:lang w:val="en-US"/>
             </w:rPr>
           </w:pPr>
-          <w:hyperlink w:anchor="_Toc457307230" w:history="1">
+          <w:hyperlink w:anchor="_Toc457568697" w:history="1">
             <w:r>
               <w:rPr>
                 <w:rStyle w:val="Hyperlink"/>
@@ -2807,7 +2867,7 @@
               <w:rPr>
                 <w:webHidden/>
               </w:rPr>
-              <w:instrText xml:space="preserve"> PAGEREF _Toc457307230 \h </w:instrText>
+              <w:instrText xml:space="preserve"> PAGEREF _Toc457568697 \h </w:instrText>
             </w:r>
             <w:r>
               <w:rPr>
@@ -2844,7 +2904,7 @@
               <w:lang w:val="en-US"/>
             </w:rPr>
           </w:pPr>
-          <w:hyperlink w:anchor="_Toc457307231" w:history="1">
+          <w:hyperlink w:anchor="_Toc457568698" w:history="1">
             <w:r>
               <w:rPr>
                 <w:rStyle w:val="Hyperlink"/>
@@ -2884,7 +2944,7 @@
               <w:rPr>
                 <w:webHidden/>
               </w:rPr>
-              <w:instrText xml:space="preserve"> PAGEREF _Toc457307231 \h </w:instrText>
+              <w:instrText xml:space="preserve"> PAGEREF _Toc457568698 \h </w:instrText>
             </w:r>
             <w:r>
               <w:rPr>
@@ -2921,7 +2981,7 @@
               <w:lang w:val="en-US"/>
             </w:rPr>
           </w:pPr>
-          <w:hyperlink w:anchor="_Toc457307232" w:history="1">
+          <w:hyperlink w:anchor="_Toc457568699" w:history="1">
             <w:r>
               <w:rPr>
                 <w:rStyle w:val="Hyperlink"/>
@@ -2961,7 +3021,7 @@
               <w:rPr>
                 <w:webHidden/>
               </w:rPr>
-              <w:instrText xml:space="preserve"> PAGEREF _Toc457307232 \h </w:instrText>
+              <w:instrText xml:space="preserve"> PAGEREF _Toc457568699 \h </w:instrText>
             </w:r>
             <w:r>
               <w:rPr>
@@ -2996,7 +3056,7 @@
               <w:lang w:val="en-US"/>
             </w:rPr>
           </w:pPr>
-          <w:hyperlink w:anchor="_Toc457307233" w:history="1">
+          <w:hyperlink w:anchor="_Toc457568700" w:history="1">
             <w:r>
               <w:rPr>
                 <w:rStyle w:val="Hyperlink"/>
@@ -3019,7 +3079,7 @@
               <w:rPr>
                 <w:webHidden/>
               </w:rPr>
-              <w:instrText xml:space="preserve"> PAGEREF _Toc457307233 \h </w:instrText>
+              <w:instrText xml:space="preserve"> PAGEREF _Toc457568700 \h </w:instrText>
             </w:r>
             <w:r>
               <w:rPr>
@@ -3056,7 +3116,7 @@
               <w:lang w:val="en-US"/>
             </w:rPr>
           </w:pPr>
-          <w:hyperlink w:anchor="_Toc457307234" w:history="1">
+          <w:hyperlink w:anchor="_Toc457568701" w:history="1">
             <w:r>
               <w:rPr>
                 <w:rStyle w:val="Hyperlink"/>
@@ -3079,7 +3139,7 @@
               <w:rPr>
                 <w:webHidden/>
               </w:rPr>
-              <w:instrText xml:space="preserve"> PAGEREF _Toc457307234 \h </w:instrText>
+              <w:instrText xml:space="preserve"> PAGEREF _Toc457568701 \h </w:instrText>
             </w:r>
             <w:r>
               <w:rPr>
@@ -3129,21 +3189,21 @@
           <w:szCs w:val="26"/>
         </w:rPr>
       </w:pPr>
-      <w:bookmarkStart w:id="1" w:name="_Toc418595850"/>
-      <w:bookmarkStart w:id="2" w:name="_Toc418604220"/>
-      <w:bookmarkStart w:id="3" w:name="_Toc418607382"/>
-      <w:bookmarkStart w:id="4" w:name="RH_PD_TOC_BK"/>
-      <w:bookmarkStart w:id="5" w:name="_Toc457307199"/>
+      <w:bookmarkStart w:id="2" w:name="_Toc418595850"/>
+      <w:bookmarkStart w:id="3" w:name="_Toc418604220"/>
+      <w:bookmarkStart w:id="4" w:name="_Toc418607382"/>
+      <w:bookmarkStart w:id="5" w:name="RH_PD_TOC_BK"/>
+      <w:bookmarkStart w:id="6" w:name="_Toc457568665"/>
       <w:r>
         <w:rPr>
           <w:bCs/>
         </w:rPr>
         <w:t>Overview</w:t>
       </w:r>
-      <w:bookmarkEnd w:id="1"/>
       <w:bookmarkEnd w:id="2"/>
       <w:bookmarkEnd w:id="3"/>
-      <w:bookmarkEnd w:id="5"/>
+      <w:bookmarkEnd w:id="4"/>
+      <w:bookmarkEnd w:id="6"/>
     </w:p>
     <w:p>
       <w:pPr>
@@ -3190,38 +3250,36 @@
           <w:bCs/>
         </w:rPr>
       </w:pPr>
-      <w:bookmarkStart w:id="6" w:name="_Toc418595851"/>
-      <w:bookmarkStart w:id="7" w:name="_Toc418604221"/>
-      <w:bookmarkStart w:id="8" w:name="_Toc418607383"/>
-      <w:bookmarkStart w:id="9" w:name="_Toc457307200"/>
+      <w:bookmarkStart w:id="7" w:name="_Toc418595851"/>
+      <w:bookmarkStart w:id="8" w:name="_Toc418604221"/>
+      <w:bookmarkStart w:id="9" w:name="_Toc418607383"/>
+      <w:bookmarkStart w:id="10" w:name="_Toc457568666"/>
       <w:r>
         <w:rPr>
           <w:bCs/>
         </w:rPr>
         <w:t>Setup</w:t>
       </w:r>
-      <w:bookmarkEnd w:id="6"/>
       <w:bookmarkEnd w:id="7"/>
       <w:bookmarkEnd w:id="8"/>
       <w:bookmarkEnd w:id="9"/>
+      <w:bookmarkEnd w:id="10"/>
     </w:p>
     <w:p>
       <w:pPr>
         <w:pStyle w:val="Heading2"/>
       </w:pPr>
-      <w:bookmarkStart w:id="10" w:name="_Toc457307201"/>
-      <w:bookmarkStart w:id="11" w:name="_GoBack"/>
+      <w:bookmarkStart w:id="11" w:name="_Toc457568667"/>
+      <w:r>
+        <w:t xml:space="preserve">What Changed In </w:t>
+      </w:r>
+      <w:r>
+        <w:t>4.</w:t>
+      </w:r>
+      <w:r>
+        <w:t>4.1</w:t>
+      </w:r>
       <w:bookmarkEnd w:id="11"/>
-      <w:r>
-        <w:t xml:space="preserve">What Changed In </w:t>
-      </w:r>
-      <w:r>
-        <w:t>4.</w:t>
-      </w:r>
-      <w:r>
-        <w:t>4.0</w:t>
-      </w:r>
-      <w:bookmarkEnd w:id="10"/>
     </w:p>
     <w:p>
       <w:pPr>
@@ -3251,8 +3309,32 @@
           <w:sz w:val="22"/>
           <w:szCs w:val="22"/>
         </w:rPr>
-        <w:t xml:space="preserve">Added support to enable SHA1/MD5/both hashing technique for android aid. </w:t>
-      </w:r>
+        <w:t>Minor bug fix</w:t>
+      </w:r>
+      <w:r>
+        <w:rPr>
+          <w:rFonts w:ascii="Palatino Linotype" w:eastAsia="Palatino Linotype" w:hAnsi="Palatino Linotype" w:cs="Palatino Linotype"/>
+          <w:sz w:val="22"/>
+          <w:szCs w:val="22"/>
+        </w:rPr>
+        <w:t xml:space="preserve">. </w:t>
+      </w:r>
+    </w:p>
+    <w:p>
+      <w:pPr>
+        <w:pStyle w:val="Heading2"/>
+      </w:pPr>
+      <w:bookmarkStart w:id="12" w:name="_Toc457568668"/>
+      <w:r>
+        <w:t xml:space="preserve">What Changed In </w:t>
+      </w:r>
+      <w:r>
+        <w:t>4.</w:t>
+      </w:r>
+      <w:r>
+        <w:t>4.0</w:t>
+      </w:r>
+      <w:bookmarkEnd w:id="12"/>
     </w:p>
     <w:p>
       <w:pPr>
@@ -3261,6 +3343,37 @@
           <w:ilvl w:val="0"/>
           <w:numId w:val="40"/>
         </w:numPr>
+        <w:pBdr>
+          <w:top w:val="nil"/>
+          <w:left w:val="nil"/>
+          <w:bottom w:val="nil"/>
+          <w:right w:val="nil"/>
+          <w:between w:val="nil"/>
+          <w:bar w:val="nil"/>
+        </w:pBdr>
+        <w:spacing w:beforeAutospacing="0" w:afterAutospacing="0"/>
+        <w:rPr>
+          <w:rFonts w:ascii="Palatino Linotype" w:eastAsia="Palatino Linotype" w:hAnsi="Palatino Linotype" w:cs="Palatino Linotype"/>
+          <w:sz w:val="22"/>
+          <w:szCs w:val="22"/>
+        </w:rPr>
+      </w:pPr>
+      <w:r>
+        <w:rPr>
+          <w:rFonts w:ascii="Palatino Linotype" w:eastAsia="Palatino Linotype" w:hAnsi="Palatino Linotype" w:cs="Palatino Linotype"/>
+          <w:sz w:val="22"/>
+          <w:szCs w:val="22"/>
+        </w:rPr>
+        <w:t xml:space="preserve">Added support to enable SHA1/MD5/both hashing technique for android aid. </w:t>
+      </w:r>
+    </w:p>
+    <w:p>
+      <w:pPr>
+        <w:pStyle w:val="listmapping"/>
+        <w:numPr>
+          <w:ilvl w:val="0"/>
+          <w:numId w:val="40"/>
+        </w:numPr>
         <w:rPr>
           <w:rFonts w:ascii="Palatino Linotype" w:hAnsi="Palatino Linotype"/>
           <w:sz w:val="22"/>
@@ -3296,7 +3409,7 @@
       <w:pPr>
         <w:pStyle w:val="Heading2"/>
       </w:pPr>
-      <w:bookmarkStart w:id="12" w:name="_Toc457307202"/>
+      <w:bookmarkStart w:id="13" w:name="_Toc457568669"/>
       <w:r>
         <w:t>Upgrading From</w:t>
       </w:r>
@@ -3315,7 +3428,7 @@
       <w:r>
         <w:t>.9</w:t>
       </w:r>
-      <w:bookmarkEnd w:id="12"/>
+      <w:bookmarkEnd w:id="13"/>
     </w:p>
     <w:p>
       <w:pPr>
@@ -3337,8 +3450,8 @@
       <w:pPr>
         <w:pStyle w:val="Heading2"/>
       </w:pPr>
-      <w:bookmarkStart w:id="13" w:name="_Toc436057560"/>
-      <w:bookmarkStart w:id="14" w:name="_Toc457307203"/>
+      <w:bookmarkStart w:id="14" w:name="_Toc436057560"/>
+      <w:bookmarkStart w:id="15" w:name="_Toc457568670"/>
       <w:r>
         <w:t xml:space="preserve">Upgrading From </w:t>
       </w:r>
@@ -3348,14 +3461,14 @@
       <w:r>
         <w:t>3</w:t>
       </w:r>
-      <w:bookmarkEnd w:id="13"/>
+      <w:bookmarkEnd w:id="14"/>
       <w:r>
         <w:t>.8 &amp; previous</w:t>
       </w:r>
       <w:r>
         <w:t xml:space="preserve"> version</w:t>
       </w:r>
-      <w:bookmarkEnd w:id="14"/>
+      <w:bookmarkEnd w:id="15"/>
     </w:p>
     <w:p>
       <w:pPr>
@@ -3459,18 +3572,17 @@
       <w:pPr>
         <w:pStyle w:val="Heading2"/>
       </w:pPr>
-      <w:bookmarkStart w:id="15" w:name="_Toc291762388"/>
-      <w:bookmarkStart w:id="16" w:name="_Toc291762539"/>
-      <w:bookmarkStart w:id="17" w:name="_Toc291762868"/>
-      <w:bookmarkStart w:id="18" w:name="_Toc418595854"/>
-      <w:bookmarkStart w:id="19" w:name="_Toc418604175"/>
-      <w:bookmarkStart w:id="20" w:name="_Toc418604224"/>
-      <w:bookmarkStart w:id="21" w:name="_Toc418607386"/>
-      <w:bookmarkStart w:id="22" w:name="_Toc457307204"/>
+      <w:bookmarkStart w:id="16" w:name="_Toc291762388"/>
+      <w:bookmarkStart w:id="17" w:name="_Toc291762539"/>
+      <w:bookmarkStart w:id="18" w:name="_Toc291762868"/>
+      <w:bookmarkStart w:id="19" w:name="_Toc418595854"/>
+      <w:bookmarkStart w:id="20" w:name="_Toc418604175"/>
+      <w:bookmarkStart w:id="21" w:name="_Toc418604224"/>
+      <w:bookmarkStart w:id="22" w:name="_Toc418607386"/>
+      <w:bookmarkStart w:id="23" w:name="_Toc457568671"/>
       <w:r>
         <w:t>System Requirements</w:t>
       </w:r>
-      <w:bookmarkEnd w:id="15"/>
       <w:bookmarkEnd w:id="16"/>
       <w:bookmarkEnd w:id="17"/>
       <w:bookmarkEnd w:id="18"/>
@@ -3478,6 +3590,7 @@
       <w:bookmarkEnd w:id="20"/>
       <w:bookmarkEnd w:id="21"/>
       <w:bookmarkEnd w:id="22"/>
+      <w:bookmarkEnd w:id="23"/>
     </w:p>
     <w:p>
       <w:pPr>
@@ -3584,30 +3697,29 @@
         </w:rPr>
         <w:t>10 Mb free disk space</w:t>
       </w:r>
-      <w:bookmarkStart w:id="23" w:name="_Toc276729690"/>
-      <w:bookmarkEnd w:id="23"/>
+      <w:bookmarkStart w:id="24" w:name="_Toc276729690"/>
+      <w:bookmarkEnd w:id="24"/>
     </w:p>
     <w:p>
       <w:pPr>
         <w:pStyle w:val="Heading2"/>
       </w:pPr>
-      <w:bookmarkStart w:id="24" w:name="_Toc291762389"/>
-      <w:bookmarkStart w:id="25" w:name="_Toc291762540"/>
-      <w:bookmarkStart w:id="26" w:name="_Toc291762869"/>
-      <w:bookmarkStart w:id="27" w:name="_Toc418595855"/>
-      <w:bookmarkStart w:id="28" w:name="_Toc418604176"/>
-      <w:bookmarkStart w:id="29" w:name="_Toc418604225"/>
-      <w:bookmarkStart w:id="30" w:name="_Toc418607387"/>
+      <w:bookmarkStart w:id="25" w:name="_Toc291762389"/>
+      <w:bookmarkStart w:id="26" w:name="_Toc291762540"/>
+      <w:bookmarkStart w:id="27" w:name="_Toc291762869"/>
+      <w:bookmarkStart w:id="28" w:name="_Toc418595855"/>
+      <w:bookmarkStart w:id="29" w:name="_Toc418604176"/>
+      <w:bookmarkStart w:id="30" w:name="_Toc418604225"/>
+      <w:bookmarkStart w:id="31" w:name="_Toc418607387"/>
     </w:p>
     <w:p>
       <w:pPr>
         <w:pStyle w:val="Heading2"/>
       </w:pPr>
-      <w:bookmarkStart w:id="31" w:name="_Toc457307205"/>
+      <w:bookmarkStart w:id="32" w:name="_Toc457568672"/>
       <w:r>
         <w:t>SDK Contents</w:t>
       </w:r>
-      <w:bookmarkEnd w:id="24"/>
       <w:bookmarkEnd w:id="25"/>
       <w:bookmarkEnd w:id="26"/>
       <w:bookmarkEnd w:id="27"/>
@@ -3615,6 +3727,7 @@
       <w:bookmarkEnd w:id="29"/>
       <w:bookmarkEnd w:id="30"/>
       <w:bookmarkEnd w:id="31"/>
+      <w:bookmarkEnd w:id="32"/>
     </w:p>
     <w:p>
       <w:pPr>
@@ -3707,7 +3820,7 @@
           <w:szCs w:val="24"/>
         </w:rPr>
       </w:pPr>
-      <w:bookmarkStart w:id="32" w:name="_Toc276729691"/>
+      <w:bookmarkStart w:id="33" w:name="_Toc276729691"/>
     </w:p>
     <w:p>
       <w:pPr>
@@ -3722,13 +3835,13 @@
           <w:szCs w:val="32"/>
         </w:rPr>
       </w:pPr>
-      <w:bookmarkStart w:id="33" w:name="_Toc291762390"/>
-      <w:bookmarkStart w:id="34" w:name="_Toc291762541"/>
-      <w:bookmarkStart w:id="35" w:name="_Toc291762870"/>
-      <w:bookmarkStart w:id="36" w:name="_Toc418595856"/>
-      <w:bookmarkStart w:id="37" w:name="_Toc418604177"/>
-      <w:bookmarkStart w:id="38" w:name="_Toc418604226"/>
-      <w:bookmarkStart w:id="39" w:name="_Toc418607388"/>
+      <w:bookmarkStart w:id="34" w:name="_Toc291762390"/>
+      <w:bookmarkStart w:id="35" w:name="_Toc291762541"/>
+      <w:bookmarkStart w:id="36" w:name="_Toc291762870"/>
+      <w:bookmarkStart w:id="37" w:name="_Toc418595856"/>
+      <w:bookmarkStart w:id="38" w:name="_Toc418604177"/>
+      <w:bookmarkStart w:id="39" w:name="_Toc418604226"/>
+      <w:bookmarkStart w:id="40" w:name="_Toc418607388"/>
       <w:r>
         <w:br w:type="page"/>
       </w:r>
@@ -3737,11 +3850,10 @@
       <w:pPr>
         <w:pStyle w:val="Heading2"/>
       </w:pPr>
-      <w:bookmarkStart w:id="40" w:name="_Toc457307206"/>
+      <w:bookmarkStart w:id="41" w:name="_Toc457568673"/>
       <w:r>
         <w:t>Installation Guidelines</w:t>
       </w:r>
-      <w:bookmarkEnd w:id="32"/>
       <w:bookmarkEnd w:id="33"/>
       <w:bookmarkEnd w:id="34"/>
       <w:bookmarkEnd w:id="35"/>
@@ -3750,6 +3862,7 @@
       <w:bookmarkEnd w:id="38"/>
       <w:bookmarkEnd w:id="39"/>
       <w:bookmarkEnd w:id="40"/>
+      <w:bookmarkEnd w:id="41"/>
     </w:p>
     <w:p>
       <w:pPr>
@@ -3830,14 +3943,14 @@
       <w:pPr>
         <w:pStyle w:val="Heading2"/>
       </w:pPr>
-      <w:bookmarkStart w:id="41" w:name="_Toc291762391"/>
-      <w:bookmarkStart w:id="42" w:name="_Toc291762542"/>
-      <w:bookmarkStart w:id="43" w:name="_Toc291762871"/>
-      <w:bookmarkStart w:id="44" w:name="_Toc418595857"/>
-      <w:bookmarkStart w:id="45" w:name="_Toc418604178"/>
-      <w:bookmarkStart w:id="46" w:name="_Toc418604227"/>
-      <w:bookmarkStart w:id="47" w:name="_Toc418607389"/>
-      <w:bookmarkStart w:id="48" w:name="_Toc457307207"/>
+      <w:bookmarkStart w:id="42" w:name="_Toc291762391"/>
+      <w:bookmarkStart w:id="43" w:name="_Toc291762542"/>
+      <w:bookmarkStart w:id="44" w:name="_Toc291762871"/>
+      <w:bookmarkStart w:id="45" w:name="_Toc418595857"/>
+      <w:bookmarkStart w:id="46" w:name="_Toc418604178"/>
+      <w:bookmarkStart w:id="47" w:name="_Toc418604227"/>
+      <w:bookmarkStart w:id="48" w:name="_Toc418607389"/>
+      <w:bookmarkStart w:id="49" w:name="_Toc457568674"/>
       <w:r>
         <w:t xml:space="preserve">Installing </w:t>
       </w:r>
@@ -3850,7 +3963,6 @@
       <w:r>
         <w:t xml:space="preserve"> Android SDK</w:t>
       </w:r>
-      <w:bookmarkEnd w:id="41"/>
       <w:bookmarkEnd w:id="42"/>
       <w:bookmarkEnd w:id="43"/>
       <w:bookmarkEnd w:id="44"/>
@@ -3858,6 +3970,7 @@
       <w:bookmarkEnd w:id="46"/>
       <w:bookmarkEnd w:id="47"/>
       <w:bookmarkEnd w:id="48"/>
+      <w:bookmarkEnd w:id="49"/>
     </w:p>
     <w:p>
       <w:pPr>
@@ -5712,15 +5825,15 @@
           <w:sz w:val="52"/>
         </w:rPr>
       </w:pPr>
-      <w:bookmarkStart w:id="49" w:name="supported_browsers_htm"/>
-      <w:bookmarkStart w:id="50" w:name="_Toc291762392"/>
-      <w:bookmarkStart w:id="51" w:name="_Toc291762543"/>
-      <w:bookmarkStart w:id="52" w:name="_Toc291762872"/>
-      <w:bookmarkStart w:id="53" w:name="_Toc418595858"/>
-      <w:bookmarkStart w:id="54" w:name="_Toc418604228"/>
-      <w:bookmarkStart w:id="55" w:name="_Toc418607390"/>
-      <w:bookmarkStart w:id="56" w:name="_Toc457307208"/>
-      <w:bookmarkEnd w:id="49"/>
+      <w:bookmarkStart w:id="50" w:name="supported_browsers_htm"/>
+      <w:bookmarkStart w:id="51" w:name="_Toc291762392"/>
+      <w:bookmarkStart w:id="52" w:name="_Toc291762543"/>
+      <w:bookmarkStart w:id="53" w:name="_Toc291762872"/>
+      <w:bookmarkStart w:id="54" w:name="_Toc418595858"/>
+      <w:bookmarkStart w:id="55" w:name="_Toc418604228"/>
+      <w:bookmarkStart w:id="56" w:name="_Toc418607390"/>
+      <w:bookmarkStart w:id="57" w:name="_Toc457568675"/>
+      <w:bookmarkEnd w:id="50"/>
       <w:r>
         <w:rPr>
           <w:b/>
@@ -5731,39 +5844,39 @@
         </w:rPr>
         <w:t>Getting Started with Development</w:t>
       </w:r>
-      <w:bookmarkEnd w:id="50"/>
       <w:bookmarkEnd w:id="51"/>
       <w:bookmarkEnd w:id="52"/>
       <w:bookmarkEnd w:id="53"/>
       <w:bookmarkEnd w:id="54"/>
       <w:bookmarkEnd w:id="55"/>
       <w:bookmarkEnd w:id="56"/>
+      <w:bookmarkEnd w:id="57"/>
     </w:p>
     <w:p>
       <w:pPr>
         <w:pStyle w:val="Heading2"/>
       </w:pPr>
-      <w:bookmarkStart w:id="57" w:name="_Toc328415147"/>
-      <w:bookmarkStart w:id="58" w:name="_Toc276729693"/>
-      <w:bookmarkStart w:id="59" w:name="_Toc291762393"/>
-      <w:bookmarkStart w:id="60" w:name="_Toc291762544"/>
-      <w:bookmarkStart w:id="61" w:name="_Toc291762873"/>
-      <w:bookmarkStart w:id="62" w:name="_Toc418595859"/>
-      <w:bookmarkStart w:id="63" w:name="_Toc418604229"/>
-      <w:bookmarkStart w:id="64" w:name="_Toc418607391"/>
-      <w:bookmarkStart w:id="65" w:name="_Toc457307209"/>
-      <w:bookmarkEnd w:id="57"/>
+      <w:bookmarkStart w:id="58" w:name="_Toc328415147"/>
+      <w:bookmarkStart w:id="59" w:name="_Toc276729693"/>
+      <w:bookmarkStart w:id="60" w:name="_Toc291762393"/>
+      <w:bookmarkStart w:id="61" w:name="_Toc291762544"/>
+      <w:bookmarkStart w:id="62" w:name="_Toc291762873"/>
+      <w:bookmarkStart w:id="63" w:name="_Toc418595859"/>
+      <w:bookmarkStart w:id="64" w:name="_Toc418604229"/>
+      <w:bookmarkStart w:id="65" w:name="_Toc418607391"/>
+      <w:bookmarkStart w:id="66" w:name="_Toc457568676"/>
       <w:bookmarkEnd w:id="58"/>
+      <w:bookmarkEnd w:id="59"/>
       <w:r>
         <w:t>User Interface / Layout (Design)</w:t>
       </w:r>
-      <w:bookmarkEnd w:id="59"/>
       <w:bookmarkEnd w:id="60"/>
       <w:bookmarkEnd w:id="61"/>
       <w:bookmarkEnd w:id="62"/>
       <w:bookmarkEnd w:id="63"/>
       <w:bookmarkEnd w:id="64"/>
       <w:bookmarkEnd w:id="65"/>
+      <w:bookmarkEnd w:id="66"/>
     </w:p>
     <w:p>
       <w:pPr>
@@ -6948,17 +7061,17 @@
       <w:pPr>
         <w:pStyle w:val="Heading2"/>
       </w:pPr>
-      <w:bookmarkStart w:id="66" w:name="_Toc418595860"/>
-      <w:bookmarkStart w:id="67" w:name="_Toc418604230"/>
-      <w:bookmarkStart w:id="68" w:name="_Toc418607392"/>
-      <w:bookmarkStart w:id="69" w:name="_Toc457307210"/>
+      <w:bookmarkStart w:id="67" w:name="_Toc418595860"/>
+      <w:bookmarkStart w:id="68" w:name="_Toc418604230"/>
+      <w:bookmarkStart w:id="69" w:name="_Toc418607392"/>
+      <w:bookmarkStart w:id="70" w:name="_Toc457568677"/>
       <w:r>
         <w:t>Creating Banner Ad View</w:t>
       </w:r>
-      <w:bookmarkEnd w:id="66"/>
       <w:bookmarkEnd w:id="67"/>
       <w:bookmarkEnd w:id="68"/>
       <w:bookmarkEnd w:id="69"/>
+      <w:bookmarkEnd w:id="70"/>
     </w:p>
     <w:p>
       <w:pPr>
@@ -7013,13 +7126,13 @@
           <w:szCs w:val="22"/>
         </w:rPr>
       </w:pPr>
-      <w:bookmarkStart w:id="70" w:name="_Toc291762394"/>
-      <w:bookmarkStart w:id="71" w:name="_Toc291762545"/>
-      <w:bookmarkStart w:id="72" w:name="_Toc291762874"/>
-      <w:bookmarkStart w:id="73" w:name="_Toc418595861"/>
-      <w:bookmarkStart w:id="74" w:name="_Toc418604231"/>
-      <w:bookmarkStart w:id="75" w:name="_Toc418607393"/>
-      <w:bookmarkStart w:id="76" w:name="_Toc457307211"/>
+      <w:bookmarkStart w:id="71" w:name="_Toc291762394"/>
+      <w:bookmarkStart w:id="72" w:name="_Toc291762545"/>
+      <w:bookmarkStart w:id="73" w:name="_Toc291762874"/>
+      <w:bookmarkStart w:id="74" w:name="_Toc418595861"/>
+      <w:bookmarkStart w:id="75" w:name="_Toc418604231"/>
+      <w:bookmarkStart w:id="76" w:name="_Toc418607393"/>
+      <w:bookmarkStart w:id="77" w:name="_Toc457568678"/>
       <w:r>
         <w:rPr>
           <w:rFonts w:ascii="Cambria" w:eastAsia="Droid Sans Fallback" w:hAnsi="Cambria" w:cs="Calibri"/>
@@ -7030,13 +7143,13 @@
         </w:rPr>
         <w:t>Layout Based Ad View Creation</w:t>
       </w:r>
-      <w:bookmarkEnd w:id="70"/>
       <w:bookmarkEnd w:id="71"/>
       <w:bookmarkEnd w:id="72"/>
       <w:bookmarkEnd w:id="73"/>
       <w:bookmarkEnd w:id="74"/>
       <w:bookmarkEnd w:id="75"/>
       <w:bookmarkEnd w:id="76"/>
+      <w:bookmarkEnd w:id="77"/>
     </w:p>
     <w:p>
       <w:pPr>
@@ -7324,13 +7437,13 @@
           <w:szCs w:val="22"/>
         </w:rPr>
       </w:pPr>
-      <w:bookmarkStart w:id="77" w:name="_Toc291762395"/>
-      <w:bookmarkStart w:id="78" w:name="_Toc291762546"/>
-      <w:bookmarkStart w:id="79" w:name="_Toc291762875"/>
-      <w:bookmarkStart w:id="80" w:name="_Toc418595862"/>
-      <w:bookmarkStart w:id="81" w:name="_Toc418604232"/>
-      <w:bookmarkStart w:id="82" w:name="_Toc418607394"/>
-      <w:bookmarkStart w:id="83" w:name="_Toc457307212"/>
+      <w:bookmarkStart w:id="78" w:name="_Toc291762395"/>
+      <w:bookmarkStart w:id="79" w:name="_Toc291762546"/>
+      <w:bookmarkStart w:id="80" w:name="_Toc291762875"/>
+      <w:bookmarkStart w:id="81" w:name="_Toc418595862"/>
+      <w:bookmarkStart w:id="82" w:name="_Toc418604232"/>
+      <w:bookmarkStart w:id="83" w:name="_Toc418607394"/>
+      <w:bookmarkStart w:id="84" w:name="_Toc457568679"/>
       <w:r>
         <w:rPr>
           <w:rFonts w:ascii="Cambria" w:eastAsia="Droid Sans Fallback" w:hAnsi="Cambria" w:cs="Calibri"/>
@@ -7342,13 +7455,13 @@
         </w:rPr>
         <w:t>Code Based Ad View Creation</w:t>
       </w:r>
-      <w:bookmarkEnd w:id="77"/>
       <w:bookmarkEnd w:id="78"/>
       <w:bookmarkEnd w:id="79"/>
       <w:bookmarkEnd w:id="80"/>
       <w:bookmarkEnd w:id="81"/>
       <w:bookmarkEnd w:id="82"/>
       <w:bookmarkEnd w:id="83"/>
+      <w:bookmarkEnd w:id="84"/>
     </w:p>
     <w:p>
       <w:pPr>
@@ -8053,13 +8166,13 @@
           <w:szCs w:val="22"/>
         </w:rPr>
       </w:pPr>
-      <w:bookmarkStart w:id="84" w:name="_Toc291762396"/>
-      <w:bookmarkStart w:id="85" w:name="_Toc291762547"/>
-      <w:bookmarkStart w:id="86" w:name="_Toc291762876"/>
-      <w:bookmarkStart w:id="87" w:name="_Toc418595863"/>
-      <w:bookmarkStart w:id="88" w:name="_Toc418604233"/>
-      <w:bookmarkStart w:id="89" w:name="_Toc418607395"/>
-      <w:bookmarkStart w:id="90" w:name="_Toc457307213"/>
+      <w:bookmarkStart w:id="85" w:name="_Toc291762396"/>
+      <w:bookmarkStart w:id="86" w:name="_Toc291762547"/>
+      <w:bookmarkStart w:id="87" w:name="_Toc291762876"/>
+      <w:bookmarkStart w:id="88" w:name="_Toc418595863"/>
+      <w:bookmarkStart w:id="89" w:name="_Toc418604233"/>
+      <w:bookmarkStart w:id="90" w:name="_Toc418607395"/>
+      <w:bookmarkStart w:id="91" w:name="_Toc457568680"/>
       <w:r>
         <w:rPr>
           <w:rFonts w:ascii="Cambria" w:eastAsia="Droid Sans Fallback" w:hAnsi="Cambria" w:cs="Calibri"/>
@@ -8071,13 +8184,13 @@
         </w:rPr>
         <w:t>Displaying Ad View</w:t>
       </w:r>
-      <w:bookmarkEnd w:id="84"/>
       <w:bookmarkEnd w:id="85"/>
       <w:bookmarkEnd w:id="86"/>
       <w:bookmarkEnd w:id="87"/>
       <w:bookmarkEnd w:id="88"/>
       <w:bookmarkEnd w:id="89"/>
       <w:bookmarkEnd w:id="90"/>
+      <w:bookmarkEnd w:id="91"/>
     </w:p>
     <w:p>
       <w:pPr>
@@ -8118,17 +8231,17 @@
           <w:szCs w:val="22"/>
         </w:rPr>
       </w:pPr>
-      <w:bookmarkStart w:id="91" w:name="_Toc328415152"/>
-      <w:bookmarkStart w:id="92" w:name="_Toc276729698"/>
-      <w:bookmarkStart w:id="93" w:name="_Toc291762397"/>
-      <w:bookmarkStart w:id="94" w:name="_Toc291762548"/>
-      <w:bookmarkStart w:id="95" w:name="_Toc291762877"/>
-      <w:bookmarkStart w:id="96" w:name="_Toc418595864"/>
-      <w:bookmarkStart w:id="97" w:name="_Toc418604234"/>
-      <w:bookmarkStart w:id="98" w:name="_Toc418607396"/>
-      <w:bookmarkStart w:id="99" w:name="_Toc457307214"/>
-      <w:bookmarkEnd w:id="91"/>
+      <w:bookmarkStart w:id="92" w:name="_Toc328415152"/>
+      <w:bookmarkStart w:id="93" w:name="_Toc276729698"/>
+      <w:bookmarkStart w:id="94" w:name="_Toc291762397"/>
+      <w:bookmarkStart w:id="95" w:name="_Toc291762548"/>
+      <w:bookmarkStart w:id="96" w:name="_Toc291762877"/>
+      <w:bookmarkStart w:id="97" w:name="_Toc418595864"/>
+      <w:bookmarkStart w:id="98" w:name="_Toc418604234"/>
+      <w:bookmarkStart w:id="99" w:name="_Toc418607396"/>
+      <w:bookmarkStart w:id="100" w:name="_Toc457568681"/>
       <w:bookmarkEnd w:id="92"/>
+      <w:bookmarkEnd w:id="93"/>
       <w:r>
         <w:rPr>
           <w:rFonts w:ascii="Cambria" w:eastAsia="Droid Sans Fallback" w:hAnsi="Cambria" w:cs="Calibri"/>
@@ -8140,13 +8253,13 @@
         </w:rPr>
         <w:t>Getting Initial Ad View Content</w:t>
       </w:r>
-      <w:bookmarkEnd w:id="93"/>
       <w:bookmarkEnd w:id="94"/>
       <w:bookmarkEnd w:id="95"/>
       <w:bookmarkEnd w:id="96"/>
       <w:bookmarkEnd w:id="97"/>
       <w:bookmarkEnd w:id="98"/>
       <w:bookmarkEnd w:id="99"/>
+      <w:bookmarkEnd w:id="100"/>
     </w:p>
     <w:p>
       <w:pPr>
@@ -8367,11 +8480,11 @@
       <w:pPr>
         <w:pStyle w:val="Heading2"/>
       </w:pPr>
-      <w:bookmarkStart w:id="100" w:name="_Toc457307215"/>
+      <w:bookmarkStart w:id="101" w:name="_Toc457568682"/>
       <w:r>
         <w:t>Using Mediation for Banner ad serving</w:t>
       </w:r>
-      <w:bookmarkEnd w:id="100"/>
+      <w:bookmarkEnd w:id="101"/>
     </w:p>
     <w:p>
       <w:pPr>
@@ -8745,16 +8858,16 @@
           <w:szCs w:val="32"/>
         </w:rPr>
       </w:pPr>
-      <w:bookmarkStart w:id="101" w:name="_Toc328415153"/>
-      <w:bookmarkStart w:id="102" w:name="_Toc276729699"/>
-      <w:bookmarkStart w:id="103" w:name="_Toc291762398"/>
-      <w:bookmarkStart w:id="104" w:name="_Toc291762549"/>
-      <w:bookmarkStart w:id="105" w:name="_Toc291762878"/>
-      <w:bookmarkStart w:id="106" w:name="_Toc418595865"/>
-      <w:bookmarkStart w:id="107" w:name="_Toc418604235"/>
-      <w:bookmarkStart w:id="108" w:name="_Toc418607397"/>
-      <w:bookmarkEnd w:id="101"/>
+      <w:bookmarkStart w:id="102" w:name="_Toc328415153"/>
+      <w:bookmarkStart w:id="103" w:name="_Toc276729699"/>
+      <w:bookmarkStart w:id="104" w:name="_Toc291762398"/>
+      <w:bookmarkStart w:id="105" w:name="_Toc291762549"/>
+      <w:bookmarkStart w:id="106" w:name="_Toc291762878"/>
+      <w:bookmarkStart w:id="107" w:name="_Toc418595865"/>
+      <w:bookmarkStart w:id="108" w:name="_Toc418604235"/>
+      <w:bookmarkStart w:id="109" w:name="_Toc418607397"/>
       <w:bookmarkEnd w:id="102"/>
+      <w:bookmarkEnd w:id="103"/>
       <w:r>
         <w:br w:type="page"/>
       </w:r>
@@ -8763,20 +8876,20 @@
       <w:pPr>
         <w:pStyle w:val="Heading2"/>
       </w:pPr>
-      <w:bookmarkStart w:id="109" w:name="_Toc457307216"/>
+      <w:bookmarkStart w:id="110" w:name="_Toc457568683"/>
       <w:r>
         <w:t>Creating Interstitial Ad Vi</w:t>
       </w:r>
       <w:r>
         <w:t>ew</w:t>
       </w:r>
-      <w:bookmarkEnd w:id="103"/>
       <w:bookmarkEnd w:id="104"/>
       <w:bookmarkEnd w:id="105"/>
       <w:bookmarkEnd w:id="106"/>
       <w:bookmarkEnd w:id="107"/>
       <w:bookmarkEnd w:id="108"/>
       <w:bookmarkEnd w:id="109"/>
+      <w:bookmarkEnd w:id="110"/>
     </w:p>
     <w:p>
       <w:pPr>
@@ -9429,28 +9542,28 @@
       <w:pPr>
         <w:pStyle w:val="Heading2"/>
       </w:pPr>
-      <w:bookmarkStart w:id="110" w:name="_Toc276729701"/>
-      <w:bookmarkStart w:id="111" w:name="_Toc291762399"/>
-      <w:bookmarkStart w:id="112" w:name="_Toc291762550"/>
-      <w:bookmarkStart w:id="113" w:name="_Toc291762879"/>
-      <w:bookmarkStart w:id="114" w:name="_Toc418595866"/>
-      <w:bookmarkStart w:id="115" w:name="_Toc418604236"/>
-      <w:bookmarkStart w:id="116" w:name="_Toc418607398"/>
-      <w:bookmarkStart w:id="117" w:name="_Toc457307217"/>
+      <w:bookmarkStart w:id="111" w:name="_Toc276729701"/>
+      <w:bookmarkStart w:id="112" w:name="_Toc291762399"/>
+      <w:bookmarkStart w:id="113" w:name="_Toc291762550"/>
+      <w:bookmarkStart w:id="114" w:name="_Toc291762879"/>
+      <w:bookmarkStart w:id="115" w:name="_Toc418595866"/>
+      <w:bookmarkStart w:id="116" w:name="_Toc418604236"/>
+      <w:bookmarkStart w:id="117" w:name="_Toc418607398"/>
+      <w:bookmarkStart w:id="118" w:name="_Toc457568684"/>
       <w:r>
         <w:t>Handling Rotation Changes</w:t>
       </w:r>
-      <w:bookmarkEnd w:id="110"/>
+      <w:bookmarkEnd w:id="111"/>
       <w:r>
         <w:t xml:space="preserve"> for Banner ads</w:t>
       </w:r>
-      <w:bookmarkEnd w:id="111"/>
       <w:bookmarkEnd w:id="112"/>
       <w:bookmarkEnd w:id="113"/>
       <w:bookmarkEnd w:id="114"/>
       <w:bookmarkEnd w:id="115"/>
       <w:bookmarkEnd w:id="116"/>
       <w:bookmarkEnd w:id="117"/>
+      <w:bookmarkEnd w:id="118"/>
     </w:p>
     <w:p>
       <w:pPr>
@@ -9836,27 +9949,27 @@
       <w:pPr>
         <w:pStyle w:val="Heading2"/>
       </w:pPr>
-      <w:bookmarkStart w:id="118" w:name="_Toc328415156"/>
-      <w:bookmarkStart w:id="119" w:name="_Toc276729702"/>
-      <w:bookmarkStart w:id="120" w:name="_Toc291762400"/>
-      <w:bookmarkStart w:id="121" w:name="_Toc291762551"/>
-      <w:bookmarkStart w:id="122" w:name="_Toc291762880"/>
-      <w:bookmarkStart w:id="123" w:name="_Toc418595867"/>
-      <w:bookmarkStart w:id="124" w:name="_Toc418604237"/>
-      <w:bookmarkStart w:id="125" w:name="_Toc418607399"/>
-      <w:bookmarkStart w:id="126" w:name="_Toc457307218"/>
-      <w:bookmarkEnd w:id="118"/>
+      <w:bookmarkStart w:id="119" w:name="_Toc328415156"/>
+      <w:bookmarkStart w:id="120" w:name="_Toc276729702"/>
+      <w:bookmarkStart w:id="121" w:name="_Toc291762400"/>
+      <w:bookmarkStart w:id="122" w:name="_Toc291762551"/>
+      <w:bookmarkStart w:id="123" w:name="_Toc291762880"/>
+      <w:bookmarkStart w:id="124" w:name="_Toc418595867"/>
+      <w:bookmarkStart w:id="125" w:name="_Toc418604237"/>
+      <w:bookmarkStart w:id="126" w:name="_Toc418607399"/>
+      <w:bookmarkStart w:id="127" w:name="_Toc457568685"/>
       <w:bookmarkEnd w:id="119"/>
+      <w:bookmarkEnd w:id="120"/>
       <w:r>
         <w:t>Detecting Ad Load Failures</w:t>
       </w:r>
-      <w:bookmarkEnd w:id="120"/>
       <w:bookmarkEnd w:id="121"/>
       <w:bookmarkEnd w:id="122"/>
       <w:bookmarkEnd w:id="123"/>
       <w:bookmarkEnd w:id="124"/>
       <w:bookmarkEnd w:id="125"/>
       <w:bookmarkEnd w:id="126"/>
+      <w:bookmarkEnd w:id="127"/>
     </w:p>
     <w:p>
       <w:pPr>
@@ -9976,7 +10089,7 @@
         </w:rPr>
         <w:t xml:space="preserve"> which is invoked if downloading ad content fails for any reason.</w:t>
       </w:r>
-      <w:bookmarkStart w:id="127" w:name="_Toc276729700"/>
+      <w:bookmarkStart w:id="128" w:name="_Toc276729700"/>
     </w:p>
     <w:p>
       <w:pPr>
@@ -10422,24 +10535,24 @@
       <w:pPr>
         <w:pStyle w:val="Body"/>
       </w:pPr>
-      <w:bookmarkStart w:id="128" w:name="_Toc291762401"/>
-      <w:bookmarkStart w:id="129" w:name="_Toc291762552"/>
-      <w:bookmarkStart w:id="130" w:name="_Toc291762881"/>
-      <w:bookmarkStart w:id="131" w:name="_Toc418595868"/>
-      <w:bookmarkStart w:id="132" w:name="_Toc418604238"/>
-      <w:bookmarkStart w:id="133" w:name="_Toc418607400"/>
+      <w:bookmarkStart w:id="129" w:name="_Toc291762401"/>
+      <w:bookmarkStart w:id="130" w:name="_Toc291762552"/>
+      <w:bookmarkStart w:id="131" w:name="_Toc291762881"/>
+      <w:bookmarkStart w:id="132" w:name="_Toc418595868"/>
+      <w:bookmarkStart w:id="133" w:name="_Toc418604238"/>
+      <w:bookmarkStart w:id="134" w:name="_Toc418607400"/>
     </w:p>
     <w:p>
       <w:pPr>
         <w:pStyle w:val="Heading2"/>
       </w:pPr>
-      <w:bookmarkStart w:id="134" w:name="_Toc16"/>
-      <w:bookmarkStart w:id="135" w:name="_Toc457307219"/>
+      <w:bookmarkStart w:id="135" w:name="_Toc16"/>
+      <w:bookmarkStart w:id="136" w:name="_Toc457568686"/>
       <w:r>
         <w:t>Customize View Appearance</w:t>
       </w:r>
-      <w:bookmarkEnd w:id="134"/>
       <w:bookmarkEnd w:id="135"/>
+      <w:bookmarkEnd w:id="136"/>
     </w:p>
     <w:p>
       <w:pPr>
@@ -10487,13 +10600,13 @@
       <w:pPr>
         <w:pStyle w:val="Heading2"/>
       </w:pPr>
-      <w:bookmarkStart w:id="136" w:name="_Toc17"/>
-      <w:bookmarkStart w:id="137" w:name="_Toc457307220"/>
+      <w:bookmarkStart w:id="137" w:name="_Toc17"/>
+      <w:bookmarkStart w:id="138" w:name="_Toc457568687"/>
       <w:r>
         <w:t>Customize Ad Network Properties</w:t>
       </w:r>
-      <w:bookmarkEnd w:id="136"/>
       <w:bookmarkEnd w:id="137"/>
+      <w:bookmarkEnd w:id="138"/>
     </w:p>
     <w:p>
       <w:pPr>
@@ -10527,13 +10640,13 @@
       <w:pPr>
         <w:pStyle w:val="Heading2"/>
       </w:pPr>
-      <w:bookmarkStart w:id="138" w:name="_Toc18"/>
-      <w:bookmarkStart w:id="139" w:name="_Toc457307221"/>
+      <w:bookmarkStart w:id="139" w:name="_Toc18"/>
+      <w:bookmarkStart w:id="140" w:name="_Toc457568688"/>
       <w:r>
         <w:t>Location Detection</w:t>
       </w:r>
-      <w:bookmarkEnd w:id="138"/>
       <w:bookmarkEnd w:id="139"/>
+      <w:bookmarkEnd w:id="140"/>
     </w:p>
     <w:p>
       <w:pPr>
@@ -10560,13 +10673,13 @@
           <w:szCs w:val="22"/>
         </w:rPr>
       </w:pPr>
-      <w:bookmarkStart w:id="140" w:name="_Toc19"/>
-      <w:bookmarkStart w:id="141" w:name="_Toc457307222"/>
+      <w:bookmarkStart w:id="141" w:name="_Toc19"/>
+      <w:bookmarkStart w:id="142" w:name="_Toc457568689"/>
       <w:r>
         <w:t>Custom Close Button</w:t>
       </w:r>
-      <w:bookmarkEnd w:id="140"/>
       <w:bookmarkEnd w:id="141"/>
+      <w:bookmarkEnd w:id="142"/>
     </w:p>
     <w:p>
       <w:pPr>
@@ -10585,13 +10698,13 @@
       <w:pPr>
         <w:pStyle w:val="Heading2"/>
       </w:pPr>
-      <w:bookmarkStart w:id="142" w:name="_Toc20"/>
-      <w:bookmarkStart w:id="143" w:name="_Toc457307223"/>
+      <w:bookmarkStart w:id="143" w:name="_Toc20"/>
+      <w:bookmarkStart w:id="144" w:name="_Toc457568690"/>
       <w:r>
         <w:t>Device Detection</w:t>
       </w:r>
-      <w:bookmarkEnd w:id="142"/>
       <w:bookmarkEnd w:id="143"/>
+      <w:bookmarkEnd w:id="144"/>
     </w:p>
     <w:p>
       <w:pPr>
@@ -10623,7 +10736,7 @@
       </w:r>
     </w:p>
     <w:p>
-      <w:bookmarkStart w:id="144" w:name="_Toc21"/>
+      <w:bookmarkStart w:id="145" w:name="_Toc21"/>
       <w:r>
         <w:rPr>
           <w:rFonts w:ascii="Palatino Linotype" w:eastAsia="Palatino Linotype" w:hAnsi="Palatino Linotype" w:cs="Palatino Linotype"/>
@@ -10634,7 +10747,7 @@
         </w:rPr>
         <w:t>SDK Also provides method for passing hashed values of AID using SHA1 and/or MD5 hashing techniques.</w:t>
       </w:r>
-      <w:bookmarkEnd w:id="144"/>
+      <w:bookmarkEnd w:id="145"/>
       <w:r>
         <w:rPr>
           <w:rFonts w:ascii="Palatino Linotype" w:eastAsia="Palatino Linotype" w:hAnsi="Palatino Linotype" w:cs="Palatino Linotype"/>
@@ -10890,21 +11003,21 @@
       <w:pPr>
         <w:pStyle w:val="Heading2"/>
       </w:pPr>
-      <w:bookmarkStart w:id="145" w:name="_Toc457307224"/>
+      <w:bookmarkStart w:id="146" w:name="_Toc457568691"/>
       <w:r>
         <w:t>Native Ads</w:t>
       </w:r>
-      <w:bookmarkEnd w:id="127"/>
+      <w:bookmarkEnd w:id="128"/>
       <w:r>
         <w:t xml:space="preserve"> Integration</w:t>
       </w:r>
-      <w:bookmarkEnd w:id="128"/>
       <w:bookmarkEnd w:id="129"/>
       <w:bookmarkEnd w:id="130"/>
       <w:bookmarkEnd w:id="131"/>
       <w:bookmarkEnd w:id="132"/>
       <w:bookmarkEnd w:id="133"/>
-      <w:bookmarkEnd w:id="145"/>
+      <w:bookmarkEnd w:id="134"/>
+      <w:bookmarkEnd w:id="146"/>
     </w:p>
     <w:p>
       <w:pPr>
@@ -10979,7 +11092,7 @@
           <w:lang w:val="ru-RU"/>
         </w:rPr>
       </w:pPr>
-      <w:bookmarkStart w:id="146" w:name="_Toc457307225"/>
+      <w:bookmarkStart w:id="147" w:name="_Toc457568692"/>
       <w:r>
         <w:rPr>
           <w:rFonts w:ascii="Cambria" w:eastAsia="Droid Sans Fallback" w:hAnsi="Cambria" w:cs="Calibri"/>
@@ -10991,7 +11104,7 @@
         </w:rPr>
         <w:t>Initialize MASTNativeAd</w:t>
       </w:r>
-      <w:bookmarkEnd w:id="146"/>
+      <w:bookmarkEnd w:id="147"/>
       <w:r>
         <w:rPr>
           <w:rFonts w:ascii="Cambria" w:eastAsia="Droid Sans Fallback" w:hAnsi="Cambria" w:cs="Calibri"/>
@@ -11433,7 +11546,7 @@
           <w:lang w:val="ru-RU"/>
         </w:rPr>
       </w:pPr>
-      <w:bookmarkStart w:id="147" w:name="_Toc457307226"/>
+      <w:bookmarkStart w:id="148" w:name="_Toc457568693"/>
       <w:r>
         <w:rPr>
           <w:rFonts w:ascii="Cambria" w:eastAsia="Droid Sans Fallback" w:hAnsi="Cambria" w:cs="Calibri"/>
@@ -11444,941 +11557,6 @@
           <w:lang w:val="ru-RU"/>
         </w:rPr>
         <w:t>Request for native assets</w:t>
-      </w:r>
-      <w:bookmarkEnd w:id="147"/>
-    </w:p>
-    <w:tbl>
-      <w:tblPr>
-        <w:tblW w:w="0" w:type="auto"/>
-        <w:tblInd w:w="704" w:type="dxa"/>
-        <w:tblBorders>
-          <w:top w:val="single" w:sz="4" w:space="0" w:color="00000A"/>
-          <w:left w:val="single" w:sz="4" w:space="0" w:color="00000A"/>
-          <w:bottom w:val="single" w:sz="4" w:space="0" w:color="00000A"/>
-          <w:right w:val="single" w:sz="4" w:space="0" w:color="00000A"/>
-          <w:insideH w:val="single" w:sz="4" w:space="0" w:color="00000A"/>
-          <w:insideV w:val="single" w:sz="4" w:space="0" w:color="00000A"/>
-        </w:tblBorders>
-        <w:tblCellMar>
-          <w:left w:w="103" w:type="dxa"/>
-        </w:tblCellMar>
-        <w:tblLook w:val="04A0" w:firstRow="1" w:lastRow="0" w:firstColumn="1" w:lastColumn="0" w:noHBand="0" w:noVBand="1"/>
-      </w:tblPr>
-      <w:tblGrid>
-        <w:gridCol w:w="8641"/>
-      </w:tblGrid>
-      <w:tr>
-        <w:tc>
-          <w:tcPr>
-            <w:tcW w:w="8641" w:type="dxa"/>
-            <w:tcBorders>
-              <w:top w:val="single" w:sz="4" w:space="0" w:color="00000A"/>
-              <w:left w:val="single" w:sz="4" w:space="0" w:color="00000A"/>
-              <w:bottom w:val="single" w:sz="4" w:space="0" w:color="00000A"/>
-              <w:right w:val="single" w:sz="4" w:space="0" w:color="00000A"/>
-            </w:tcBorders>
-            <w:shd w:val="clear" w:color="auto" w:fill="F2F2F2"/>
-            <w:tcMar>
-              <w:left w:w="103" w:type="dxa"/>
-            </w:tcMar>
-          </w:tcPr>
-          <w:p>
-            <w:pPr>
-              <w:keepLines w:val="0"/>
-              <w:suppressAutoHyphens/>
-              <w:spacing w:before="0" w:after="0" w:line="276" w:lineRule="auto"/>
-              <w:ind w:left="708"/>
-              <w:contextualSpacing/>
-              <w:rPr>
-                <w:rFonts w:ascii="Calibri" w:eastAsia="Droid Sans Fallback" w:hAnsi="Calibri" w:cs="Calibri"/>
-                <w:sz w:val="22"/>
-                <w:szCs w:val="22"/>
-                <w:lang w:val="ru-RU"/>
-              </w:rPr>
-            </w:pPr>
-          </w:p>
-          <w:p>
-            <w:pPr>
-              <w:keepLines w:val="0"/>
-              <w:suppressAutoHyphens/>
-              <w:spacing w:before="0" w:after="0" w:line="276" w:lineRule="auto"/>
-              <w:ind w:left="708"/>
-              <w:contextualSpacing/>
-              <w:rPr>
-                <w:rFonts w:ascii="Calibri" w:eastAsia="Droid Sans Fallback" w:hAnsi="Calibri" w:cs="Courier New"/>
-                <w:color w:val="000000"/>
-                <w:sz w:val="20"/>
-                <w:szCs w:val="20"/>
-              </w:rPr>
-            </w:pPr>
-            <w:r>
-              <w:rPr>
-                <w:rFonts w:ascii="Calibri" w:eastAsia="Droid Sans Fallback" w:hAnsi="Calibri" w:cs="Courier New"/>
-                <w:color w:val="000000"/>
-                <w:sz w:val="20"/>
-                <w:szCs w:val="20"/>
-              </w:rPr>
-              <w:t>List&lt;AssetRequest&gt; assets = new ArrayList&lt;AssetRequest&gt;();</w:t>
-            </w:r>
-          </w:p>
-          <w:p>
-            <w:pPr>
-              <w:keepLines w:val="0"/>
-              <w:suppressAutoHyphens/>
-              <w:spacing w:before="0" w:after="0" w:line="276" w:lineRule="auto"/>
-              <w:ind w:left="708"/>
-              <w:contextualSpacing/>
-              <w:rPr>
-                <w:rFonts w:ascii="Calibri" w:eastAsia="Droid Sans Fallback" w:hAnsi="Calibri" w:cs="Courier New"/>
-                <w:color w:val="000000"/>
-                <w:sz w:val="20"/>
-                <w:szCs w:val="20"/>
-              </w:rPr>
-            </w:pPr>
-          </w:p>
-          <w:p>
-            <w:pPr>
-              <w:keepLines w:val="0"/>
-              <w:suppressAutoHyphens/>
-              <w:spacing w:before="0" w:after="0" w:line="276" w:lineRule="auto"/>
-              <w:ind w:left="708"/>
-              <w:contextualSpacing/>
-              <w:rPr>
-                <w:rFonts w:ascii="Calibri" w:eastAsia="Droid Sans Fallback" w:hAnsi="Calibri" w:cs="Courier New"/>
-                <w:color w:val="000000"/>
-                <w:sz w:val="20"/>
-                <w:szCs w:val="20"/>
-              </w:rPr>
-            </w:pPr>
-            <w:r>
-              <w:rPr>
-                <w:rFonts w:ascii="Calibri" w:eastAsia="Droid Sans Fallback" w:hAnsi="Calibri" w:cs="Courier New"/>
-                <w:color w:val="000000"/>
-                <w:sz w:val="20"/>
-                <w:szCs w:val="20"/>
-              </w:rPr>
-              <w:t>TitleAssetRequest titleAsset = new TitleAssetRequest();</w:t>
-            </w:r>
-          </w:p>
-          <w:p>
-            <w:pPr>
-              <w:keepLines w:val="0"/>
-              <w:suppressAutoHyphens/>
-              <w:spacing w:before="0" w:after="0" w:line="276" w:lineRule="auto"/>
-              <w:ind w:left="708"/>
-              <w:contextualSpacing/>
-              <w:rPr>
-                <w:rFonts w:ascii="Calibri" w:eastAsia="Droid Sans Fallback" w:hAnsi="Calibri" w:cs="Courier New"/>
-                <w:color w:val="000000"/>
-                <w:sz w:val="20"/>
-                <w:szCs w:val="20"/>
-              </w:rPr>
-            </w:pPr>
-            <w:r>
-              <w:rPr>
-                <w:rFonts w:ascii="Calibri" w:eastAsia="Droid Sans Fallback" w:hAnsi="Calibri" w:cs="Courier New"/>
-                <w:color w:val="000000"/>
-                <w:sz w:val="20"/>
-                <w:szCs w:val="20"/>
-              </w:rPr>
-              <w:t>titleAsset.setAssetId(1); // Unique assetId is mandatory for each asset</w:t>
-            </w:r>
-          </w:p>
-          <w:p>
-            <w:pPr>
-              <w:keepLines w:val="0"/>
-              <w:suppressAutoHyphens/>
-              <w:spacing w:before="0" w:after="0" w:line="276" w:lineRule="auto"/>
-              <w:ind w:left="708"/>
-              <w:contextualSpacing/>
-              <w:rPr>
-                <w:rFonts w:ascii="Calibri" w:eastAsia="Droid Sans Fallback" w:hAnsi="Calibri" w:cs="Courier New"/>
-                <w:color w:val="000000"/>
-                <w:sz w:val="20"/>
-                <w:szCs w:val="20"/>
-              </w:rPr>
-            </w:pPr>
-            <w:r>
-              <w:rPr>
-                <w:rFonts w:ascii="Calibri" w:eastAsia="Droid Sans Fallback" w:hAnsi="Calibri" w:cs="Courier New"/>
-                <w:color w:val="000000"/>
-                <w:sz w:val="20"/>
-                <w:szCs w:val="20"/>
-              </w:rPr>
-              <w:t>titleAsset.setLength(50);</w:t>
-            </w:r>
-          </w:p>
-          <w:p>
-            <w:pPr>
-              <w:keepLines w:val="0"/>
-              <w:suppressAutoHyphens/>
-              <w:spacing w:before="0" w:after="0" w:line="276" w:lineRule="auto"/>
-              <w:ind w:left="708"/>
-              <w:contextualSpacing/>
-              <w:rPr>
-                <w:rFonts w:ascii="Calibri" w:eastAsia="Droid Sans Fallback" w:hAnsi="Calibri" w:cs="Courier New"/>
-                <w:color w:val="000000"/>
-                <w:sz w:val="20"/>
-                <w:szCs w:val="20"/>
-              </w:rPr>
-            </w:pPr>
-            <w:r>
-              <w:rPr>
-                <w:rFonts w:ascii="Calibri" w:eastAsia="Droid Sans Fallback" w:hAnsi="Calibri" w:cs="Courier New"/>
-                <w:color w:val="000000"/>
-                <w:sz w:val="20"/>
-                <w:szCs w:val="20"/>
-              </w:rPr>
-              <w:t>titleAsset.setRequired(true); // Optional (Default: false)</w:t>
-            </w:r>
-          </w:p>
-          <w:p>
-            <w:pPr>
-              <w:keepLines w:val="0"/>
-              <w:suppressAutoHyphens/>
-              <w:spacing w:before="0" w:after="0" w:line="276" w:lineRule="auto"/>
-              <w:ind w:left="708"/>
-              <w:contextualSpacing/>
-              <w:rPr>
-                <w:rFonts w:ascii="Calibri" w:eastAsia="Droid Sans Fallback" w:hAnsi="Calibri" w:cs="Courier New"/>
-                <w:color w:val="000000"/>
-                <w:sz w:val="20"/>
-                <w:szCs w:val="20"/>
-              </w:rPr>
-            </w:pPr>
-            <w:r>
-              <w:rPr>
-                <w:rFonts w:ascii="Calibri" w:eastAsia="Droid Sans Fallback" w:hAnsi="Calibri" w:cs="Courier New"/>
-                <w:color w:val="000000"/>
-                <w:sz w:val="20"/>
-                <w:szCs w:val="20"/>
-              </w:rPr>
-              <w:t>assets.add(titleAsset);</w:t>
-            </w:r>
-          </w:p>
-          <w:p>
-            <w:pPr>
-              <w:keepLines w:val="0"/>
-              <w:suppressAutoHyphens/>
-              <w:spacing w:before="0" w:after="0" w:line="276" w:lineRule="auto"/>
-              <w:ind w:left="708"/>
-              <w:contextualSpacing/>
-              <w:rPr>
-                <w:rFonts w:ascii="Calibri" w:eastAsia="Droid Sans Fallback" w:hAnsi="Calibri" w:cs="Courier New"/>
-                <w:color w:val="000000"/>
-                <w:sz w:val="20"/>
-                <w:szCs w:val="20"/>
-              </w:rPr>
-            </w:pPr>
-          </w:p>
-          <w:p>
-            <w:pPr>
-              <w:keepLines w:val="0"/>
-              <w:suppressAutoHyphens/>
-              <w:spacing w:before="0" w:after="0" w:line="276" w:lineRule="auto"/>
-              <w:ind w:left="708"/>
-              <w:contextualSpacing/>
-              <w:rPr>
-                <w:rFonts w:ascii="Calibri" w:eastAsia="Droid Sans Fallback" w:hAnsi="Calibri" w:cs="Courier New"/>
-                <w:color w:val="000000"/>
-                <w:sz w:val="20"/>
-                <w:szCs w:val="20"/>
-              </w:rPr>
-            </w:pPr>
-            <w:r>
-              <w:rPr>
-                <w:rFonts w:ascii="Calibri" w:eastAsia="Droid Sans Fallback" w:hAnsi="Calibri" w:cs="Courier New"/>
-                <w:color w:val="000000"/>
-                <w:sz w:val="20"/>
-                <w:szCs w:val="20"/>
-              </w:rPr>
-              <w:t>ImageAssetRequest imageAssetIcon = new ImageAssetRequest();</w:t>
-            </w:r>
-          </w:p>
-          <w:p>
-            <w:pPr>
-              <w:keepLines w:val="0"/>
-              <w:suppressAutoHyphens/>
-              <w:spacing w:before="0" w:after="0" w:line="276" w:lineRule="auto"/>
-              <w:ind w:left="708"/>
-              <w:contextualSpacing/>
-              <w:rPr>
-                <w:rFonts w:ascii="Calibri" w:eastAsia="Droid Sans Fallback" w:hAnsi="Calibri" w:cs="Courier New"/>
-                <w:color w:val="000000"/>
-                <w:sz w:val="20"/>
-                <w:szCs w:val="20"/>
-              </w:rPr>
-            </w:pPr>
-            <w:r>
-              <w:rPr>
-                <w:rFonts w:ascii="Calibri" w:eastAsia="Droid Sans Fallback" w:hAnsi="Calibri" w:cs="Courier New"/>
-                <w:color w:val="000000"/>
-                <w:sz w:val="20"/>
-                <w:szCs w:val="20"/>
-              </w:rPr>
-              <w:t>imageAssetIcon.setAssetId(2);</w:t>
-            </w:r>
-          </w:p>
-          <w:p>
-            <w:pPr>
-              <w:keepLines w:val="0"/>
-              <w:suppressAutoHyphens/>
-              <w:spacing w:before="0" w:after="0" w:line="276" w:lineRule="auto"/>
-              <w:ind w:left="708"/>
-              <w:contextualSpacing/>
-              <w:rPr>
-                <w:rFonts w:ascii="Calibri" w:eastAsia="Droid Sans Fallback" w:hAnsi="Calibri" w:cs="Courier New"/>
-                <w:color w:val="000000"/>
-                <w:sz w:val="20"/>
-                <w:szCs w:val="20"/>
-              </w:rPr>
-            </w:pPr>
-            <w:r>
-              <w:rPr>
-                <w:rFonts w:ascii="Calibri" w:eastAsia="Droid Sans Fallback" w:hAnsi="Calibri" w:cs="Courier New"/>
-                <w:color w:val="000000"/>
-                <w:sz w:val="20"/>
-                <w:szCs w:val="20"/>
-              </w:rPr>
-              <w:t>imageAssetIcon.setImageType(ImageAssetTypes.icon);</w:t>
-            </w:r>
-          </w:p>
-          <w:p>
-            <w:pPr>
-              <w:keepLines w:val="0"/>
-              <w:suppressAutoHyphens/>
-              <w:spacing w:before="0" w:after="0" w:line="276" w:lineRule="auto"/>
-              <w:ind w:left="708"/>
-              <w:contextualSpacing/>
-              <w:rPr>
-                <w:rFonts w:ascii="Calibri" w:eastAsia="Droid Sans Fallback" w:hAnsi="Calibri" w:cs="Courier New"/>
-                <w:color w:val="000000"/>
-                <w:sz w:val="20"/>
-                <w:szCs w:val="20"/>
-              </w:rPr>
-            </w:pPr>
-            <w:r>
-              <w:rPr>
-                <w:rFonts w:ascii="Calibri" w:eastAsia="Droid Sans Fallback" w:hAnsi="Calibri" w:cs="Courier New"/>
-                <w:color w:val="000000"/>
-                <w:sz w:val="20"/>
-                <w:szCs w:val="20"/>
-              </w:rPr>
-              <w:t>imageAssetIcon.setWidth(60); // Optional</w:t>
-            </w:r>
-          </w:p>
-          <w:p>
-            <w:pPr>
-              <w:keepLines w:val="0"/>
-              <w:suppressAutoHyphens/>
-              <w:spacing w:before="0" w:after="0" w:line="276" w:lineRule="auto"/>
-              <w:ind w:left="708"/>
-              <w:contextualSpacing/>
-              <w:rPr>
-                <w:rFonts w:ascii="Calibri" w:eastAsia="Droid Sans Fallback" w:hAnsi="Calibri" w:cs="Courier New"/>
-                <w:color w:val="000000"/>
-                <w:sz w:val="20"/>
-                <w:szCs w:val="20"/>
-              </w:rPr>
-            </w:pPr>
-            <w:r>
-              <w:rPr>
-                <w:rFonts w:ascii="Calibri" w:eastAsia="Droid Sans Fallback" w:hAnsi="Calibri" w:cs="Courier New"/>
-                <w:color w:val="000000"/>
-                <w:sz w:val="20"/>
-                <w:szCs w:val="20"/>
-              </w:rPr>
-              <w:t>imageAssetIcon.setHeight(60); // Optional</w:t>
-            </w:r>
-          </w:p>
-          <w:p>
-            <w:pPr>
-              <w:keepLines w:val="0"/>
-              <w:suppressAutoHyphens/>
-              <w:spacing w:before="0" w:after="0" w:line="276" w:lineRule="auto"/>
-              <w:ind w:left="708"/>
-              <w:contextualSpacing/>
-              <w:rPr>
-                <w:rFonts w:ascii="Calibri" w:eastAsia="Droid Sans Fallback" w:hAnsi="Calibri" w:cs="Courier New"/>
-                <w:color w:val="000000"/>
-                <w:sz w:val="20"/>
-                <w:szCs w:val="20"/>
-              </w:rPr>
-            </w:pPr>
-            <w:r>
-              <w:rPr>
-                <w:rFonts w:ascii="Calibri" w:eastAsia="Droid Sans Fallback" w:hAnsi="Calibri" w:cs="Courier New"/>
-                <w:color w:val="000000"/>
-                <w:sz w:val="20"/>
-                <w:szCs w:val="20"/>
-              </w:rPr>
-              <w:t>assets.add(imageAssetIcon);</w:t>
-            </w:r>
-          </w:p>
-          <w:p>
-            <w:pPr>
-              <w:keepLines w:val="0"/>
-              <w:suppressAutoHyphens/>
-              <w:spacing w:before="0" w:after="0" w:line="276" w:lineRule="auto"/>
-              <w:ind w:left="708"/>
-              <w:contextualSpacing/>
-              <w:rPr>
-                <w:rFonts w:ascii="Calibri" w:eastAsia="Droid Sans Fallback" w:hAnsi="Calibri" w:cs="Courier New"/>
-                <w:color w:val="000000"/>
-                <w:sz w:val="20"/>
-                <w:szCs w:val="20"/>
-              </w:rPr>
-            </w:pPr>
-          </w:p>
-          <w:p>
-            <w:pPr>
-              <w:keepLines w:val="0"/>
-              <w:suppressAutoHyphens/>
-              <w:spacing w:before="0" w:after="0" w:line="276" w:lineRule="auto"/>
-              <w:ind w:left="708"/>
-              <w:contextualSpacing/>
-              <w:rPr>
-                <w:rFonts w:ascii="Calibri" w:eastAsia="Droid Sans Fallback" w:hAnsi="Calibri" w:cs="Courier New"/>
-                <w:color w:val="000000"/>
-                <w:sz w:val="20"/>
-                <w:szCs w:val="20"/>
-              </w:rPr>
-            </w:pPr>
-            <w:r>
-              <w:rPr>
-                <w:rFonts w:ascii="Calibri" w:eastAsia="Droid Sans Fallback" w:hAnsi="Calibri" w:cs="Courier New"/>
-                <w:color w:val="000000"/>
-                <w:sz w:val="20"/>
-                <w:szCs w:val="20"/>
-              </w:rPr>
-              <w:t>ImageAssetRequest imageAssetLogo = new ImageAssetRequest();</w:t>
-            </w:r>
-          </w:p>
-          <w:p>
-            <w:pPr>
-              <w:keepLines w:val="0"/>
-              <w:suppressAutoHyphens/>
-              <w:spacing w:before="0" w:after="0" w:line="276" w:lineRule="auto"/>
-              <w:ind w:left="708"/>
-              <w:contextualSpacing/>
-              <w:rPr>
-                <w:rFonts w:ascii="Calibri" w:eastAsia="Droid Sans Fallback" w:hAnsi="Calibri" w:cs="Courier New"/>
-                <w:color w:val="000000"/>
-                <w:sz w:val="20"/>
-                <w:szCs w:val="20"/>
-              </w:rPr>
-            </w:pPr>
-            <w:r>
-              <w:rPr>
-                <w:rFonts w:ascii="Calibri" w:eastAsia="Droid Sans Fallback" w:hAnsi="Calibri" w:cs="Courier New"/>
-                <w:color w:val="000000"/>
-                <w:sz w:val="20"/>
-                <w:szCs w:val="20"/>
-              </w:rPr>
-              <w:t>imageAssetLogo.setAssetId(3);</w:t>
-            </w:r>
-          </w:p>
-          <w:p>
-            <w:pPr>
-              <w:keepLines w:val="0"/>
-              <w:suppressAutoHyphens/>
-              <w:spacing w:before="0" w:after="0" w:line="276" w:lineRule="auto"/>
-              <w:ind w:left="708"/>
-              <w:contextualSpacing/>
-              <w:rPr>
-                <w:rFonts w:ascii="Calibri" w:eastAsia="Droid Sans Fallback" w:hAnsi="Calibri" w:cs="Courier New"/>
-                <w:color w:val="000000"/>
-                <w:sz w:val="20"/>
-                <w:szCs w:val="20"/>
-              </w:rPr>
-            </w:pPr>
-            <w:r>
-              <w:rPr>
-                <w:rFonts w:ascii="Calibri" w:eastAsia="Droid Sans Fallback" w:hAnsi="Calibri" w:cs="Courier New"/>
-                <w:color w:val="000000"/>
-                <w:sz w:val="20"/>
-                <w:szCs w:val="20"/>
-              </w:rPr>
-              <w:t>imageAssetLogo.setImageType(ImageAssetTypes.logo);</w:t>
-            </w:r>
-          </w:p>
-          <w:p>
-            <w:pPr>
-              <w:keepLines w:val="0"/>
-              <w:suppressAutoHyphens/>
-              <w:spacing w:before="0" w:after="0" w:line="276" w:lineRule="auto"/>
-              <w:ind w:left="708"/>
-              <w:contextualSpacing/>
-              <w:rPr>
-                <w:rFonts w:ascii="Calibri" w:eastAsia="Droid Sans Fallback" w:hAnsi="Calibri" w:cs="Courier New"/>
-                <w:color w:val="000000"/>
-                <w:sz w:val="20"/>
-                <w:szCs w:val="20"/>
-              </w:rPr>
-            </w:pPr>
-            <w:r>
-              <w:rPr>
-                <w:rFonts w:ascii="Calibri" w:eastAsia="Droid Sans Fallback" w:hAnsi="Calibri" w:cs="Courier New"/>
-                <w:color w:val="000000"/>
-                <w:sz w:val="20"/>
-                <w:szCs w:val="20"/>
-              </w:rPr>
-              <w:t>assets.add(imageAssetLogo);</w:t>
-            </w:r>
-          </w:p>
-          <w:p>
-            <w:pPr>
-              <w:keepLines w:val="0"/>
-              <w:suppressAutoHyphens/>
-              <w:spacing w:before="0" w:after="0" w:line="276" w:lineRule="auto"/>
-              <w:ind w:left="708"/>
-              <w:contextualSpacing/>
-              <w:rPr>
-                <w:rFonts w:ascii="Calibri" w:eastAsia="Droid Sans Fallback" w:hAnsi="Calibri" w:cs="Courier New"/>
-                <w:color w:val="000000"/>
-                <w:sz w:val="20"/>
-                <w:szCs w:val="20"/>
-              </w:rPr>
-            </w:pPr>
-          </w:p>
-          <w:p>
-            <w:pPr>
-              <w:keepLines w:val="0"/>
-              <w:suppressAutoHyphens/>
-              <w:spacing w:before="0" w:after="0" w:line="276" w:lineRule="auto"/>
-              <w:ind w:left="708"/>
-              <w:contextualSpacing/>
-              <w:rPr>
-                <w:rFonts w:ascii="Calibri" w:eastAsia="Droid Sans Fallback" w:hAnsi="Calibri" w:cs="Courier New"/>
-                <w:color w:val="000000"/>
-                <w:sz w:val="20"/>
-                <w:szCs w:val="20"/>
-              </w:rPr>
-            </w:pPr>
-            <w:r>
-              <w:rPr>
-                <w:rFonts w:ascii="Calibri" w:eastAsia="Droid Sans Fallback" w:hAnsi="Calibri" w:cs="Courier New"/>
-                <w:color w:val="000000"/>
-                <w:sz w:val="20"/>
-                <w:szCs w:val="20"/>
-              </w:rPr>
-              <w:t>ImageAssetRequest imageAssetMainImage = new ImageAssetRequest();</w:t>
-            </w:r>
-          </w:p>
-          <w:p>
-            <w:pPr>
-              <w:keepLines w:val="0"/>
-              <w:suppressAutoHyphens/>
-              <w:spacing w:before="0" w:after="0" w:line="276" w:lineRule="auto"/>
-              <w:ind w:left="708"/>
-              <w:contextualSpacing/>
-              <w:rPr>
-                <w:rFonts w:ascii="Calibri" w:eastAsia="Droid Sans Fallback" w:hAnsi="Calibri" w:cs="Courier New"/>
-                <w:color w:val="000000"/>
-                <w:sz w:val="20"/>
-                <w:szCs w:val="20"/>
-              </w:rPr>
-            </w:pPr>
-            <w:r>
-              <w:rPr>
-                <w:rFonts w:ascii="Calibri" w:eastAsia="Droid Sans Fallback" w:hAnsi="Calibri" w:cs="Courier New"/>
-                <w:color w:val="000000"/>
-                <w:sz w:val="20"/>
-                <w:szCs w:val="20"/>
-              </w:rPr>
-              <w:t>imageAssetMainImage.setAssetId(4);</w:t>
-            </w:r>
-          </w:p>
-          <w:p>
-            <w:pPr>
-              <w:keepLines w:val="0"/>
-              <w:suppressAutoHyphens/>
-              <w:spacing w:before="0" w:after="0" w:line="276" w:lineRule="auto"/>
-              <w:ind w:left="708"/>
-              <w:contextualSpacing/>
-              <w:rPr>
-                <w:rFonts w:ascii="Calibri" w:eastAsia="Droid Sans Fallback" w:hAnsi="Calibri" w:cs="Courier New"/>
-                <w:color w:val="000000"/>
-                <w:sz w:val="20"/>
-                <w:szCs w:val="20"/>
-              </w:rPr>
-            </w:pPr>
-            <w:r>
-              <w:rPr>
-                <w:rFonts w:ascii="Calibri" w:eastAsia="Droid Sans Fallback" w:hAnsi="Calibri" w:cs="Courier New"/>
-                <w:color w:val="000000"/>
-                <w:sz w:val="20"/>
-                <w:szCs w:val="20"/>
-              </w:rPr>
-              <w:t>imageAssetMainImage.setImageType(ImageAssetTypes.main);</w:t>
-            </w:r>
-          </w:p>
-          <w:p>
-            <w:pPr>
-              <w:keepLines w:val="0"/>
-              <w:suppressAutoHyphens/>
-              <w:spacing w:before="0" w:after="0" w:line="276" w:lineRule="auto"/>
-              <w:ind w:left="708"/>
-              <w:contextualSpacing/>
-              <w:rPr>
-                <w:rFonts w:ascii="Calibri" w:eastAsia="Droid Sans Fallback" w:hAnsi="Calibri" w:cs="Courier New"/>
-                <w:color w:val="000000"/>
-                <w:sz w:val="20"/>
-                <w:szCs w:val="20"/>
-              </w:rPr>
-            </w:pPr>
-            <w:r>
-              <w:rPr>
-                <w:rFonts w:ascii="Calibri" w:eastAsia="Droid Sans Fallback" w:hAnsi="Calibri" w:cs="Courier New"/>
-                <w:color w:val="000000"/>
-                <w:sz w:val="20"/>
-                <w:szCs w:val="20"/>
-              </w:rPr>
-              <w:t>assets.add(imageAssetMainImage);</w:t>
-            </w:r>
-          </w:p>
-          <w:p>
-            <w:pPr>
-              <w:keepLines w:val="0"/>
-              <w:suppressAutoHyphens/>
-              <w:spacing w:before="0" w:after="0" w:line="276" w:lineRule="auto"/>
-              <w:ind w:left="708"/>
-              <w:contextualSpacing/>
-              <w:rPr>
-                <w:rFonts w:ascii="Calibri" w:eastAsia="Droid Sans Fallback" w:hAnsi="Calibri" w:cs="Courier New"/>
-                <w:color w:val="000000"/>
-                <w:sz w:val="20"/>
-                <w:szCs w:val="20"/>
-              </w:rPr>
-            </w:pPr>
-          </w:p>
-          <w:p>
-            <w:pPr>
-              <w:keepLines w:val="0"/>
-              <w:suppressAutoHyphens/>
-              <w:spacing w:before="0" w:after="0" w:line="276" w:lineRule="auto"/>
-              <w:ind w:left="708"/>
-              <w:contextualSpacing/>
-              <w:rPr>
-                <w:rFonts w:ascii="Calibri" w:eastAsia="Droid Sans Fallback" w:hAnsi="Calibri" w:cs="Courier New"/>
-                <w:color w:val="000000"/>
-                <w:sz w:val="20"/>
-                <w:szCs w:val="20"/>
-              </w:rPr>
-            </w:pPr>
-            <w:r>
-              <w:rPr>
-                <w:rFonts w:ascii="Calibri" w:eastAsia="Droid Sans Fallback" w:hAnsi="Calibri" w:cs="Courier New"/>
-                <w:color w:val="000000"/>
-                <w:sz w:val="20"/>
-                <w:szCs w:val="20"/>
-              </w:rPr>
-              <w:t>DataAssetRequest dataAssetDesc = new DataAssetRequest();</w:t>
-            </w:r>
-          </w:p>
-          <w:p>
-            <w:pPr>
-              <w:keepLines w:val="0"/>
-              <w:suppressAutoHyphens/>
-              <w:spacing w:before="0" w:after="0" w:line="276" w:lineRule="auto"/>
-              <w:ind w:left="708"/>
-              <w:contextualSpacing/>
-              <w:rPr>
-                <w:rFonts w:ascii="Calibri" w:eastAsia="Droid Sans Fallback" w:hAnsi="Calibri" w:cs="Courier New"/>
-                <w:color w:val="000000"/>
-                <w:sz w:val="20"/>
-                <w:szCs w:val="20"/>
-              </w:rPr>
-            </w:pPr>
-            <w:r>
-              <w:rPr>
-                <w:rFonts w:ascii="Calibri" w:eastAsia="Droid Sans Fallback" w:hAnsi="Calibri" w:cs="Courier New"/>
-                <w:color w:val="000000"/>
-                <w:sz w:val="20"/>
-                <w:szCs w:val="20"/>
-              </w:rPr>
-              <w:t>dataAssetDesc.setAssetId(5);</w:t>
-            </w:r>
-          </w:p>
-          <w:p>
-            <w:pPr>
-              <w:keepLines w:val="0"/>
-              <w:suppressAutoHyphens/>
-              <w:spacing w:before="0" w:after="0" w:line="276" w:lineRule="auto"/>
-              <w:ind w:left="708"/>
-              <w:contextualSpacing/>
-              <w:rPr>
-                <w:rFonts w:ascii="Calibri" w:eastAsia="Droid Sans Fallback" w:hAnsi="Calibri" w:cs="Courier New"/>
-                <w:color w:val="000000"/>
-                <w:sz w:val="20"/>
-                <w:szCs w:val="20"/>
-              </w:rPr>
-            </w:pPr>
-            <w:r>
-              <w:rPr>
-                <w:rFonts w:ascii="Calibri" w:eastAsia="Droid Sans Fallback" w:hAnsi="Calibri" w:cs="Courier New"/>
-                <w:color w:val="000000"/>
-                <w:sz w:val="20"/>
-                <w:szCs w:val="20"/>
-              </w:rPr>
-              <w:t>dataAssetDesc.setDataAssetType(DataAssetTypes.desc);</w:t>
-            </w:r>
-          </w:p>
-          <w:p>
-            <w:pPr>
-              <w:keepLines w:val="0"/>
-              <w:suppressAutoHyphens/>
-              <w:spacing w:before="0" w:after="0" w:line="276" w:lineRule="auto"/>
-              <w:ind w:left="708"/>
-              <w:contextualSpacing/>
-              <w:rPr>
-                <w:rFonts w:ascii="Calibri" w:eastAsia="Droid Sans Fallback" w:hAnsi="Calibri" w:cs="Courier New"/>
-                <w:color w:val="000000"/>
-                <w:sz w:val="20"/>
-                <w:szCs w:val="20"/>
-              </w:rPr>
-            </w:pPr>
-            <w:r>
-              <w:rPr>
-                <w:rFonts w:ascii="Calibri" w:eastAsia="Droid Sans Fallback" w:hAnsi="Calibri" w:cs="Courier New"/>
-                <w:color w:val="000000"/>
-                <w:sz w:val="20"/>
-                <w:szCs w:val="20"/>
-              </w:rPr>
-              <w:t>dataAssetDesc.setLength(25);</w:t>
-            </w:r>
-          </w:p>
-          <w:p>
-            <w:pPr>
-              <w:keepLines w:val="0"/>
-              <w:suppressAutoHyphens/>
-              <w:spacing w:before="0" w:after="0" w:line="276" w:lineRule="auto"/>
-              <w:ind w:left="708"/>
-              <w:contextualSpacing/>
-              <w:rPr>
-                <w:rFonts w:ascii="Calibri" w:eastAsia="Droid Sans Fallback" w:hAnsi="Calibri" w:cs="Courier New"/>
-                <w:color w:val="000000"/>
-                <w:sz w:val="20"/>
-                <w:szCs w:val="20"/>
-              </w:rPr>
-            </w:pPr>
-            <w:r>
-              <w:rPr>
-                <w:rFonts w:ascii="Calibri" w:eastAsia="Droid Sans Fallback" w:hAnsi="Calibri" w:cs="Courier New"/>
-                <w:color w:val="000000"/>
-                <w:sz w:val="20"/>
-                <w:szCs w:val="20"/>
-              </w:rPr>
-              <w:t>assets.add(dataAssetDesc);</w:t>
-            </w:r>
-          </w:p>
-          <w:p>
-            <w:pPr>
-              <w:keepLines w:val="0"/>
-              <w:suppressAutoHyphens/>
-              <w:spacing w:before="0" w:after="0" w:line="276" w:lineRule="auto"/>
-              <w:ind w:left="708"/>
-              <w:contextualSpacing/>
-              <w:rPr>
-                <w:rFonts w:ascii="Calibri" w:eastAsia="Droid Sans Fallback" w:hAnsi="Calibri" w:cs="Courier New"/>
-                <w:color w:val="000000"/>
-                <w:sz w:val="20"/>
-                <w:szCs w:val="20"/>
-              </w:rPr>
-            </w:pPr>
-          </w:p>
-          <w:p>
-            <w:pPr>
-              <w:keepLines w:val="0"/>
-              <w:suppressAutoHyphens/>
-              <w:spacing w:before="0" w:after="0" w:line="276" w:lineRule="auto"/>
-              <w:ind w:left="708"/>
-              <w:contextualSpacing/>
-              <w:rPr>
-                <w:rFonts w:ascii="Calibri" w:eastAsia="Droid Sans Fallback" w:hAnsi="Calibri" w:cs="Courier New"/>
-                <w:color w:val="000000"/>
-                <w:sz w:val="20"/>
-                <w:szCs w:val="20"/>
-              </w:rPr>
-            </w:pPr>
-            <w:r>
-              <w:rPr>
-                <w:rFonts w:ascii="Calibri" w:eastAsia="Droid Sans Fallback" w:hAnsi="Calibri" w:cs="Courier New"/>
-                <w:color w:val="000000"/>
-                <w:sz w:val="20"/>
-                <w:szCs w:val="20"/>
-              </w:rPr>
-              <w:t>DataAssetRequest dataAssetRating = new DataAssetRequest();</w:t>
-            </w:r>
-          </w:p>
-          <w:p>
-            <w:pPr>
-              <w:keepLines w:val="0"/>
-              <w:suppressAutoHyphens/>
-              <w:spacing w:before="0" w:after="0" w:line="276" w:lineRule="auto"/>
-              <w:ind w:left="708"/>
-              <w:contextualSpacing/>
-              <w:rPr>
-                <w:rFonts w:ascii="Calibri" w:eastAsia="Droid Sans Fallback" w:hAnsi="Calibri" w:cs="Courier New"/>
-                <w:color w:val="000000"/>
-                <w:sz w:val="20"/>
-                <w:szCs w:val="20"/>
-              </w:rPr>
-            </w:pPr>
-            <w:r>
-              <w:rPr>
-                <w:rFonts w:ascii="Calibri" w:eastAsia="Droid Sans Fallback" w:hAnsi="Calibri" w:cs="Courier New"/>
-                <w:color w:val="000000"/>
-                <w:sz w:val="20"/>
-                <w:szCs w:val="20"/>
-              </w:rPr>
-              <w:t>dataAssetRating.setAssetId(6);</w:t>
-            </w:r>
-          </w:p>
-          <w:p>
-            <w:pPr>
-              <w:keepLines w:val="0"/>
-              <w:suppressAutoHyphens/>
-              <w:spacing w:before="0" w:after="0" w:line="276" w:lineRule="auto"/>
-              <w:ind w:left="708"/>
-              <w:contextualSpacing/>
-              <w:rPr>
-                <w:rFonts w:ascii="Calibri" w:eastAsia="Droid Sans Fallback" w:hAnsi="Calibri" w:cs="Courier New"/>
-                <w:color w:val="000000"/>
-                <w:sz w:val="20"/>
-                <w:szCs w:val="20"/>
-              </w:rPr>
-            </w:pPr>
-            <w:r>
-              <w:rPr>
-                <w:rFonts w:ascii="Calibri" w:eastAsia="Droid Sans Fallback" w:hAnsi="Calibri" w:cs="Courier New"/>
-                <w:color w:val="000000"/>
-                <w:sz w:val="20"/>
-                <w:szCs w:val="20"/>
-              </w:rPr>
-              <w:t>dataAssetRating.setDataAssetType(DataAssetTypes.rating);</w:t>
-            </w:r>
-          </w:p>
-          <w:p>
-            <w:pPr>
-              <w:keepLines w:val="0"/>
-              <w:suppressAutoHyphens/>
-              <w:spacing w:before="0" w:after="0" w:line="276" w:lineRule="auto"/>
-              <w:ind w:left="708"/>
-              <w:contextualSpacing/>
-              <w:rPr>
-                <w:rFonts w:ascii="Calibri" w:eastAsia="Droid Sans Fallback" w:hAnsi="Calibri" w:cs="Courier New"/>
-                <w:color w:val="000000"/>
-                <w:sz w:val="20"/>
-                <w:szCs w:val="20"/>
-              </w:rPr>
-            </w:pPr>
-            <w:r>
-              <w:rPr>
-                <w:rFonts w:ascii="Calibri" w:eastAsia="Droid Sans Fallback" w:hAnsi="Calibri" w:cs="Courier New"/>
-                <w:color w:val="000000"/>
-                <w:sz w:val="20"/>
-                <w:szCs w:val="20"/>
-              </w:rPr>
-              <w:t>assets.add(dataAssetRating);</w:t>
-            </w:r>
-          </w:p>
-          <w:p>
-            <w:pPr>
-              <w:keepLines w:val="0"/>
-              <w:suppressAutoHyphens/>
-              <w:spacing w:before="0" w:after="0" w:line="276" w:lineRule="auto"/>
-              <w:ind w:left="708"/>
-              <w:contextualSpacing/>
-              <w:rPr>
-                <w:rFonts w:ascii="Calibri" w:eastAsia="Droid Sans Fallback" w:hAnsi="Calibri" w:cs="Courier New"/>
-                <w:color w:val="000000"/>
-                <w:sz w:val="20"/>
-                <w:szCs w:val="20"/>
-              </w:rPr>
-            </w:pPr>
-          </w:p>
-          <w:p>
-            <w:pPr>
-              <w:keepLines w:val="0"/>
-              <w:suppressAutoHyphens/>
-              <w:spacing w:before="0" w:after="0" w:line="276" w:lineRule="auto"/>
-              <w:ind w:left="708"/>
-              <w:contextualSpacing/>
-              <w:rPr>
-                <w:rFonts w:ascii="Calibri" w:eastAsia="Droid Sans Fallback" w:hAnsi="Calibri" w:cs="Courier New"/>
-                <w:color w:val="000000"/>
-                <w:sz w:val="20"/>
-                <w:szCs w:val="20"/>
-              </w:rPr>
-            </w:pPr>
-            <w:r>
-              <w:rPr>
-                <w:rFonts w:ascii="Calibri" w:eastAsia="Droid Sans Fallback" w:hAnsi="Calibri" w:cs="Courier New"/>
-                <w:color w:val="000000"/>
-                <w:sz w:val="20"/>
-                <w:szCs w:val="20"/>
-              </w:rPr>
-              <w:t>// Request for native assets</w:t>
-            </w:r>
-          </w:p>
-          <w:p>
-            <w:pPr>
-              <w:keepLines w:val="0"/>
-              <w:suppressAutoHyphens/>
-              <w:spacing w:before="0" w:after="0" w:line="276" w:lineRule="auto"/>
-              <w:ind w:left="708"/>
-              <w:contextualSpacing/>
-              <w:rPr>
-                <w:rFonts w:ascii="Calibri" w:eastAsia="Droid Sans Fallback" w:hAnsi="Calibri" w:cs="Courier New"/>
-                <w:color w:val="000000"/>
-                <w:sz w:val="20"/>
-                <w:szCs w:val="20"/>
-              </w:rPr>
-            </w:pPr>
-            <w:r>
-              <w:rPr>
-                <w:rFonts w:ascii="Calibri" w:eastAsia="Droid Sans Fallback" w:hAnsi="Calibri" w:cs="Courier New"/>
-                <w:color w:val="000000"/>
-                <w:sz w:val="20"/>
-                <w:szCs w:val="20"/>
-              </w:rPr>
-              <w:t>ad.addNativeAssetRequestList(assets);</w:t>
-            </w:r>
-          </w:p>
-        </w:tc>
-      </w:tr>
-    </w:tbl>
-    <w:p>
-      <w:pPr>
-        <w:pStyle w:val="Heading3"/>
-        <w:keepLines w:val="0"/>
-        <w:numPr>
-          <w:ilvl w:val="0"/>
-          <w:numId w:val="38"/>
-        </w:numPr>
-        <w:suppressAutoHyphens/>
-        <w:spacing w:before="200" w:line="276" w:lineRule="auto"/>
-        <w:rPr>
-          <w:rFonts w:ascii="Cambria" w:eastAsia="Droid Sans Fallback" w:hAnsi="Cambria" w:cs="Calibri"/>
-          <w:b/>
-          <w:bCs/>
-          <w:color w:val="0070C0"/>
-          <w:szCs w:val="22"/>
-          <w:lang w:val="ru-RU"/>
-        </w:rPr>
-      </w:pPr>
-      <w:bookmarkStart w:id="148" w:name="_Toc457307227"/>
-      <w:r>
-        <w:rPr>
-          <w:rFonts w:ascii="Cambria" w:eastAsia="Droid Sans Fallback" w:hAnsi="Cambria" w:cs="Calibri"/>
-          <w:b/>
-          <w:bCs/>
-          <w:color w:val="0070C0"/>
-          <w:szCs w:val="22"/>
-          <w:lang w:val="ru-RU"/>
-        </w:rPr>
-        <w:t>Make the ad request</w:t>
       </w:r>
       <w:bookmarkEnd w:id="148"/>
     </w:p>
@@ -12422,47 +11600,863 @@
               <w:keepLines w:val="0"/>
               <w:suppressAutoHyphens/>
               <w:spacing w:before="0" w:after="0" w:line="276" w:lineRule="auto"/>
-              <w:ind w:left="0"/>
-              <w:contextualSpacing/>
-              <w:rPr>
-                <w:rFonts w:ascii="Calibri" w:eastAsia="Droid Sans Fallback" w:hAnsi="Calibri" w:cs="Courier New"/>
-                <w:color w:val="000000"/>
-                <w:sz w:val="20"/>
-                <w:szCs w:val="20"/>
-              </w:rPr>
-            </w:pPr>
-            <w:r>
-              <w:rPr>
-                <w:rFonts w:ascii="Calibri" w:eastAsia="Droid Sans Fallback" w:hAnsi="Calibri" w:cs="Courier New"/>
-                <w:color w:val="000000"/>
-                <w:sz w:val="20"/>
-                <w:szCs w:val="20"/>
-              </w:rPr>
-              <w:t xml:space="preserve">      // Request native ad</w:t>
-            </w:r>
-          </w:p>
-          <w:p>
-            <w:pPr>
-              <w:keepLines w:val="0"/>
-              <w:suppressAutoHyphens/>
-              <w:spacing w:before="0" w:after="0" w:line="276" w:lineRule="auto"/>
               <w:ind w:left="708"/>
               <w:contextualSpacing/>
               <w:rPr>
-                <w:rFonts w:ascii="Calibri" w:eastAsia="Droid Sans Fallback" w:hAnsi="Calibri" w:cs="Courier New"/>
-                <w:color w:val="000000"/>
-                <w:sz w:val="20"/>
-                <w:szCs w:val="20"/>
-              </w:rPr>
-            </w:pPr>
-            <w:r>
-              <w:rPr>
-                <w:rFonts w:ascii="Calibri" w:eastAsia="Droid Sans Fallback" w:hAnsi="Calibri" w:cs="Courier New"/>
-                <w:color w:val="000000"/>
-                <w:sz w:val="20"/>
-                <w:szCs w:val="20"/>
-              </w:rPr>
-              <w:t>ad.update();</w:t>
+                <w:rFonts w:ascii="Calibri" w:eastAsia="Droid Sans Fallback" w:hAnsi="Calibri" w:cs="Calibri"/>
+                <w:sz w:val="22"/>
+                <w:szCs w:val="22"/>
+                <w:lang w:val="ru-RU"/>
+              </w:rPr>
+            </w:pPr>
+          </w:p>
+          <w:p>
+            <w:pPr>
+              <w:keepLines w:val="0"/>
+              <w:suppressAutoHyphens/>
+              <w:spacing w:before="0" w:after="0" w:line="276" w:lineRule="auto"/>
+              <w:ind w:left="708"/>
+              <w:contextualSpacing/>
+              <w:rPr>
+                <w:rFonts w:ascii="Calibri" w:eastAsia="Droid Sans Fallback" w:hAnsi="Calibri" w:cs="Courier New"/>
+                <w:color w:val="000000"/>
+                <w:sz w:val="20"/>
+                <w:szCs w:val="20"/>
+              </w:rPr>
+            </w:pPr>
+            <w:r>
+              <w:rPr>
+                <w:rFonts w:ascii="Calibri" w:eastAsia="Droid Sans Fallback" w:hAnsi="Calibri" w:cs="Courier New"/>
+                <w:color w:val="000000"/>
+                <w:sz w:val="20"/>
+                <w:szCs w:val="20"/>
+              </w:rPr>
+              <w:t>List&lt;AssetRequest&gt; assets = new ArrayList&lt;AssetRequest&gt;();</w:t>
+            </w:r>
+          </w:p>
+          <w:p>
+            <w:pPr>
+              <w:keepLines w:val="0"/>
+              <w:suppressAutoHyphens/>
+              <w:spacing w:before="0" w:after="0" w:line="276" w:lineRule="auto"/>
+              <w:ind w:left="708"/>
+              <w:contextualSpacing/>
+              <w:rPr>
+                <w:rFonts w:ascii="Calibri" w:eastAsia="Droid Sans Fallback" w:hAnsi="Calibri" w:cs="Courier New"/>
+                <w:color w:val="000000"/>
+                <w:sz w:val="20"/>
+                <w:szCs w:val="20"/>
+              </w:rPr>
+            </w:pPr>
+          </w:p>
+          <w:p>
+            <w:pPr>
+              <w:keepLines w:val="0"/>
+              <w:suppressAutoHyphens/>
+              <w:spacing w:before="0" w:after="0" w:line="276" w:lineRule="auto"/>
+              <w:ind w:left="708"/>
+              <w:contextualSpacing/>
+              <w:rPr>
+                <w:rFonts w:ascii="Calibri" w:eastAsia="Droid Sans Fallback" w:hAnsi="Calibri" w:cs="Courier New"/>
+                <w:color w:val="000000"/>
+                <w:sz w:val="20"/>
+                <w:szCs w:val="20"/>
+              </w:rPr>
+            </w:pPr>
+            <w:r>
+              <w:rPr>
+                <w:rFonts w:ascii="Calibri" w:eastAsia="Droid Sans Fallback" w:hAnsi="Calibri" w:cs="Courier New"/>
+                <w:color w:val="000000"/>
+                <w:sz w:val="20"/>
+                <w:szCs w:val="20"/>
+              </w:rPr>
+              <w:t>TitleAssetRequest titleAsset = new TitleAssetRequest();</w:t>
+            </w:r>
+          </w:p>
+          <w:p>
+            <w:pPr>
+              <w:keepLines w:val="0"/>
+              <w:suppressAutoHyphens/>
+              <w:spacing w:before="0" w:after="0" w:line="276" w:lineRule="auto"/>
+              <w:ind w:left="708"/>
+              <w:contextualSpacing/>
+              <w:rPr>
+                <w:rFonts w:ascii="Calibri" w:eastAsia="Droid Sans Fallback" w:hAnsi="Calibri" w:cs="Courier New"/>
+                <w:color w:val="000000"/>
+                <w:sz w:val="20"/>
+                <w:szCs w:val="20"/>
+              </w:rPr>
+            </w:pPr>
+            <w:r>
+              <w:rPr>
+                <w:rFonts w:ascii="Calibri" w:eastAsia="Droid Sans Fallback" w:hAnsi="Calibri" w:cs="Courier New"/>
+                <w:color w:val="000000"/>
+                <w:sz w:val="20"/>
+                <w:szCs w:val="20"/>
+              </w:rPr>
+              <w:t>titleAsset.setAssetId(1); // Unique assetId is mandatory for each asset</w:t>
+            </w:r>
+          </w:p>
+          <w:p>
+            <w:pPr>
+              <w:keepLines w:val="0"/>
+              <w:suppressAutoHyphens/>
+              <w:spacing w:before="0" w:after="0" w:line="276" w:lineRule="auto"/>
+              <w:ind w:left="708"/>
+              <w:contextualSpacing/>
+              <w:rPr>
+                <w:rFonts w:ascii="Calibri" w:eastAsia="Droid Sans Fallback" w:hAnsi="Calibri" w:cs="Courier New"/>
+                <w:color w:val="000000"/>
+                <w:sz w:val="20"/>
+                <w:szCs w:val="20"/>
+              </w:rPr>
+            </w:pPr>
+            <w:r>
+              <w:rPr>
+                <w:rFonts w:ascii="Calibri" w:eastAsia="Droid Sans Fallback" w:hAnsi="Calibri" w:cs="Courier New"/>
+                <w:color w:val="000000"/>
+                <w:sz w:val="20"/>
+                <w:szCs w:val="20"/>
+              </w:rPr>
+              <w:t>titleAsset.setLength(50);</w:t>
+            </w:r>
+          </w:p>
+          <w:p>
+            <w:pPr>
+              <w:keepLines w:val="0"/>
+              <w:suppressAutoHyphens/>
+              <w:spacing w:before="0" w:after="0" w:line="276" w:lineRule="auto"/>
+              <w:ind w:left="708"/>
+              <w:contextualSpacing/>
+              <w:rPr>
+                <w:rFonts w:ascii="Calibri" w:eastAsia="Droid Sans Fallback" w:hAnsi="Calibri" w:cs="Courier New"/>
+                <w:color w:val="000000"/>
+                <w:sz w:val="20"/>
+                <w:szCs w:val="20"/>
+              </w:rPr>
+            </w:pPr>
+            <w:r>
+              <w:rPr>
+                <w:rFonts w:ascii="Calibri" w:eastAsia="Droid Sans Fallback" w:hAnsi="Calibri" w:cs="Courier New"/>
+                <w:color w:val="000000"/>
+                <w:sz w:val="20"/>
+                <w:szCs w:val="20"/>
+              </w:rPr>
+              <w:t>titleAsset.setRequired(true); // Optional (Default: false)</w:t>
+            </w:r>
+          </w:p>
+          <w:p>
+            <w:pPr>
+              <w:keepLines w:val="0"/>
+              <w:suppressAutoHyphens/>
+              <w:spacing w:before="0" w:after="0" w:line="276" w:lineRule="auto"/>
+              <w:ind w:left="708"/>
+              <w:contextualSpacing/>
+              <w:rPr>
+                <w:rFonts w:ascii="Calibri" w:eastAsia="Droid Sans Fallback" w:hAnsi="Calibri" w:cs="Courier New"/>
+                <w:color w:val="000000"/>
+                <w:sz w:val="20"/>
+                <w:szCs w:val="20"/>
+              </w:rPr>
+            </w:pPr>
+            <w:r>
+              <w:rPr>
+                <w:rFonts w:ascii="Calibri" w:eastAsia="Droid Sans Fallback" w:hAnsi="Calibri" w:cs="Courier New"/>
+                <w:color w:val="000000"/>
+                <w:sz w:val="20"/>
+                <w:szCs w:val="20"/>
+              </w:rPr>
+              <w:t>assets.add(titleAsset);</w:t>
+            </w:r>
+          </w:p>
+          <w:p>
+            <w:pPr>
+              <w:keepLines w:val="0"/>
+              <w:suppressAutoHyphens/>
+              <w:spacing w:before="0" w:after="0" w:line="276" w:lineRule="auto"/>
+              <w:ind w:left="708"/>
+              <w:contextualSpacing/>
+              <w:rPr>
+                <w:rFonts w:ascii="Calibri" w:eastAsia="Droid Sans Fallback" w:hAnsi="Calibri" w:cs="Courier New"/>
+                <w:color w:val="000000"/>
+                <w:sz w:val="20"/>
+                <w:szCs w:val="20"/>
+              </w:rPr>
+            </w:pPr>
+          </w:p>
+          <w:p>
+            <w:pPr>
+              <w:keepLines w:val="0"/>
+              <w:suppressAutoHyphens/>
+              <w:spacing w:before="0" w:after="0" w:line="276" w:lineRule="auto"/>
+              <w:ind w:left="708"/>
+              <w:contextualSpacing/>
+              <w:rPr>
+                <w:rFonts w:ascii="Calibri" w:eastAsia="Droid Sans Fallback" w:hAnsi="Calibri" w:cs="Courier New"/>
+                <w:color w:val="000000"/>
+                <w:sz w:val="20"/>
+                <w:szCs w:val="20"/>
+              </w:rPr>
+            </w:pPr>
+            <w:r>
+              <w:rPr>
+                <w:rFonts w:ascii="Calibri" w:eastAsia="Droid Sans Fallback" w:hAnsi="Calibri" w:cs="Courier New"/>
+                <w:color w:val="000000"/>
+                <w:sz w:val="20"/>
+                <w:szCs w:val="20"/>
+              </w:rPr>
+              <w:t>ImageAssetRequest imageAssetIcon = new ImageAssetRequest();</w:t>
+            </w:r>
+          </w:p>
+          <w:p>
+            <w:pPr>
+              <w:keepLines w:val="0"/>
+              <w:suppressAutoHyphens/>
+              <w:spacing w:before="0" w:after="0" w:line="276" w:lineRule="auto"/>
+              <w:ind w:left="708"/>
+              <w:contextualSpacing/>
+              <w:rPr>
+                <w:rFonts w:ascii="Calibri" w:eastAsia="Droid Sans Fallback" w:hAnsi="Calibri" w:cs="Courier New"/>
+                <w:color w:val="000000"/>
+                <w:sz w:val="20"/>
+                <w:szCs w:val="20"/>
+              </w:rPr>
+            </w:pPr>
+            <w:r>
+              <w:rPr>
+                <w:rFonts w:ascii="Calibri" w:eastAsia="Droid Sans Fallback" w:hAnsi="Calibri" w:cs="Courier New"/>
+                <w:color w:val="000000"/>
+                <w:sz w:val="20"/>
+                <w:szCs w:val="20"/>
+              </w:rPr>
+              <w:t>imageAssetIcon.setAssetId(2);</w:t>
+            </w:r>
+          </w:p>
+          <w:p>
+            <w:pPr>
+              <w:keepLines w:val="0"/>
+              <w:suppressAutoHyphens/>
+              <w:spacing w:before="0" w:after="0" w:line="276" w:lineRule="auto"/>
+              <w:ind w:left="708"/>
+              <w:contextualSpacing/>
+              <w:rPr>
+                <w:rFonts w:ascii="Calibri" w:eastAsia="Droid Sans Fallback" w:hAnsi="Calibri" w:cs="Courier New"/>
+                <w:color w:val="000000"/>
+                <w:sz w:val="20"/>
+                <w:szCs w:val="20"/>
+              </w:rPr>
+            </w:pPr>
+            <w:r>
+              <w:rPr>
+                <w:rFonts w:ascii="Calibri" w:eastAsia="Droid Sans Fallback" w:hAnsi="Calibri" w:cs="Courier New"/>
+                <w:color w:val="000000"/>
+                <w:sz w:val="20"/>
+                <w:szCs w:val="20"/>
+              </w:rPr>
+              <w:t>imageAssetIcon.setImageType(ImageAssetTypes.icon);</w:t>
+            </w:r>
+          </w:p>
+          <w:p>
+            <w:pPr>
+              <w:keepLines w:val="0"/>
+              <w:suppressAutoHyphens/>
+              <w:spacing w:before="0" w:after="0" w:line="276" w:lineRule="auto"/>
+              <w:ind w:left="708"/>
+              <w:contextualSpacing/>
+              <w:rPr>
+                <w:rFonts w:ascii="Calibri" w:eastAsia="Droid Sans Fallback" w:hAnsi="Calibri" w:cs="Courier New"/>
+                <w:color w:val="000000"/>
+                <w:sz w:val="20"/>
+                <w:szCs w:val="20"/>
+              </w:rPr>
+            </w:pPr>
+            <w:r>
+              <w:rPr>
+                <w:rFonts w:ascii="Calibri" w:eastAsia="Droid Sans Fallback" w:hAnsi="Calibri" w:cs="Courier New"/>
+                <w:color w:val="000000"/>
+                <w:sz w:val="20"/>
+                <w:szCs w:val="20"/>
+              </w:rPr>
+              <w:t>imageAssetIcon.setWidth(60); // Optional</w:t>
+            </w:r>
+          </w:p>
+          <w:p>
+            <w:pPr>
+              <w:keepLines w:val="0"/>
+              <w:suppressAutoHyphens/>
+              <w:spacing w:before="0" w:after="0" w:line="276" w:lineRule="auto"/>
+              <w:ind w:left="708"/>
+              <w:contextualSpacing/>
+              <w:rPr>
+                <w:rFonts w:ascii="Calibri" w:eastAsia="Droid Sans Fallback" w:hAnsi="Calibri" w:cs="Courier New"/>
+                <w:color w:val="000000"/>
+                <w:sz w:val="20"/>
+                <w:szCs w:val="20"/>
+              </w:rPr>
+            </w:pPr>
+            <w:r>
+              <w:rPr>
+                <w:rFonts w:ascii="Calibri" w:eastAsia="Droid Sans Fallback" w:hAnsi="Calibri" w:cs="Courier New"/>
+                <w:color w:val="000000"/>
+                <w:sz w:val="20"/>
+                <w:szCs w:val="20"/>
+              </w:rPr>
+              <w:t>imageAssetIcon.setHeight(60); // Optional</w:t>
+            </w:r>
+          </w:p>
+          <w:p>
+            <w:pPr>
+              <w:keepLines w:val="0"/>
+              <w:suppressAutoHyphens/>
+              <w:spacing w:before="0" w:after="0" w:line="276" w:lineRule="auto"/>
+              <w:ind w:left="708"/>
+              <w:contextualSpacing/>
+              <w:rPr>
+                <w:rFonts w:ascii="Calibri" w:eastAsia="Droid Sans Fallback" w:hAnsi="Calibri" w:cs="Courier New"/>
+                <w:color w:val="000000"/>
+                <w:sz w:val="20"/>
+                <w:szCs w:val="20"/>
+              </w:rPr>
+            </w:pPr>
+            <w:r>
+              <w:rPr>
+                <w:rFonts w:ascii="Calibri" w:eastAsia="Droid Sans Fallback" w:hAnsi="Calibri" w:cs="Courier New"/>
+                <w:color w:val="000000"/>
+                <w:sz w:val="20"/>
+                <w:szCs w:val="20"/>
+              </w:rPr>
+              <w:t>assets.add(imageAssetIcon);</w:t>
+            </w:r>
+          </w:p>
+          <w:p>
+            <w:pPr>
+              <w:keepLines w:val="0"/>
+              <w:suppressAutoHyphens/>
+              <w:spacing w:before="0" w:after="0" w:line="276" w:lineRule="auto"/>
+              <w:ind w:left="708"/>
+              <w:contextualSpacing/>
+              <w:rPr>
+                <w:rFonts w:ascii="Calibri" w:eastAsia="Droid Sans Fallback" w:hAnsi="Calibri" w:cs="Courier New"/>
+                <w:color w:val="000000"/>
+                <w:sz w:val="20"/>
+                <w:szCs w:val="20"/>
+              </w:rPr>
+            </w:pPr>
+          </w:p>
+          <w:p>
+            <w:pPr>
+              <w:keepLines w:val="0"/>
+              <w:suppressAutoHyphens/>
+              <w:spacing w:before="0" w:after="0" w:line="276" w:lineRule="auto"/>
+              <w:ind w:left="708"/>
+              <w:contextualSpacing/>
+              <w:rPr>
+                <w:rFonts w:ascii="Calibri" w:eastAsia="Droid Sans Fallback" w:hAnsi="Calibri" w:cs="Courier New"/>
+                <w:color w:val="000000"/>
+                <w:sz w:val="20"/>
+                <w:szCs w:val="20"/>
+              </w:rPr>
+            </w:pPr>
+            <w:r>
+              <w:rPr>
+                <w:rFonts w:ascii="Calibri" w:eastAsia="Droid Sans Fallback" w:hAnsi="Calibri" w:cs="Courier New"/>
+                <w:color w:val="000000"/>
+                <w:sz w:val="20"/>
+                <w:szCs w:val="20"/>
+              </w:rPr>
+              <w:t>ImageAssetRequest imageAssetLogo = new ImageAssetRequest();</w:t>
+            </w:r>
+          </w:p>
+          <w:p>
+            <w:pPr>
+              <w:keepLines w:val="0"/>
+              <w:suppressAutoHyphens/>
+              <w:spacing w:before="0" w:after="0" w:line="276" w:lineRule="auto"/>
+              <w:ind w:left="708"/>
+              <w:contextualSpacing/>
+              <w:rPr>
+                <w:rFonts w:ascii="Calibri" w:eastAsia="Droid Sans Fallback" w:hAnsi="Calibri" w:cs="Courier New"/>
+                <w:color w:val="000000"/>
+                <w:sz w:val="20"/>
+                <w:szCs w:val="20"/>
+              </w:rPr>
+            </w:pPr>
+            <w:r>
+              <w:rPr>
+                <w:rFonts w:ascii="Calibri" w:eastAsia="Droid Sans Fallback" w:hAnsi="Calibri" w:cs="Courier New"/>
+                <w:color w:val="000000"/>
+                <w:sz w:val="20"/>
+                <w:szCs w:val="20"/>
+              </w:rPr>
+              <w:t>imageAssetLogo.setAssetId(3);</w:t>
+            </w:r>
+          </w:p>
+          <w:p>
+            <w:pPr>
+              <w:keepLines w:val="0"/>
+              <w:suppressAutoHyphens/>
+              <w:spacing w:before="0" w:after="0" w:line="276" w:lineRule="auto"/>
+              <w:ind w:left="708"/>
+              <w:contextualSpacing/>
+              <w:rPr>
+                <w:rFonts w:ascii="Calibri" w:eastAsia="Droid Sans Fallback" w:hAnsi="Calibri" w:cs="Courier New"/>
+                <w:color w:val="000000"/>
+                <w:sz w:val="20"/>
+                <w:szCs w:val="20"/>
+              </w:rPr>
+            </w:pPr>
+            <w:r>
+              <w:rPr>
+                <w:rFonts w:ascii="Calibri" w:eastAsia="Droid Sans Fallback" w:hAnsi="Calibri" w:cs="Courier New"/>
+                <w:color w:val="000000"/>
+                <w:sz w:val="20"/>
+                <w:szCs w:val="20"/>
+              </w:rPr>
+              <w:t>imageAssetLogo.setImageType(ImageAssetTypes.logo);</w:t>
+            </w:r>
+          </w:p>
+          <w:p>
+            <w:pPr>
+              <w:keepLines w:val="0"/>
+              <w:suppressAutoHyphens/>
+              <w:spacing w:before="0" w:after="0" w:line="276" w:lineRule="auto"/>
+              <w:ind w:left="708"/>
+              <w:contextualSpacing/>
+              <w:rPr>
+                <w:rFonts w:ascii="Calibri" w:eastAsia="Droid Sans Fallback" w:hAnsi="Calibri" w:cs="Courier New"/>
+                <w:color w:val="000000"/>
+                <w:sz w:val="20"/>
+                <w:szCs w:val="20"/>
+              </w:rPr>
+            </w:pPr>
+            <w:r>
+              <w:rPr>
+                <w:rFonts w:ascii="Calibri" w:eastAsia="Droid Sans Fallback" w:hAnsi="Calibri" w:cs="Courier New"/>
+                <w:color w:val="000000"/>
+                <w:sz w:val="20"/>
+                <w:szCs w:val="20"/>
+              </w:rPr>
+              <w:t>assets.add(imageAssetLogo);</w:t>
+            </w:r>
+          </w:p>
+          <w:p>
+            <w:pPr>
+              <w:keepLines w:val="0"/>
+              <w:suppressAutoHyphens/>
+              <w:spacing w:before="0" w:after="0" w:line="276" w:lineRule="auto"/>
+              <w:ind w:left="708"/>
+              <w:contextualSpacing/>
+              <w:rPr>
+                <w:rFonts w:ascii="Calibri" w:eastAsia="Droid Sans Fallback" w:hAnsi="Calibri" w:cs="Courier New"/>
+                <w:color w:val="000000"/>
+                <w:sz w:val="20"/>
+                <w:szCs w:val="20"/>
+              </w:rPr>
+            </w:pPr>
+          </w:p>
+          <w:p>
+            <w:pPr>
+              <w:keepLines w:val="0"/>
+              <w:suppressAutoHyphens/>
+              <w:spacing w:before="0" w:after="0" w:line="276" w:lineRule="auto"/>
+              <w:ind w:left="708"/>
+              <w:contextualSpacing/>
+              <w:rPr>
+                <w:rFonts w:ascii="Calibri" w:eastAsia="Droid Sans Fallback" w:hAnsi="Calibri" w:cs="Courier New"/>
+                <w:color w:val="000000"/>
+                <w:sz w:val="20"/>
+                <w:szCs w:val="20"/>
+              </w:rPr>
+            </w:pPr>
+            <w:r>
+              <w:rPr>
+                <w:rFonts w:ascii="Calibri" w:eastAsia="Droid Sans Fallback" w:hAnsi="Calibri" w:cs="Courier New"/>
+                <w:color w:val="000000"/>
+                <w:sz w:val="20"/>
+                <w:szCs w:val="20"/>
+              </w:rPr>
+              <w:t>ImageAssetRequest imageAssetMainImage = new ImageAssetRequest();</w:t>
+            </w:r>
+          </w:p>
+          <w:p>
+            <w:pPr>
+              <w:keepLines w:val="0"/>
+              <w:suppressAutoHyphens/>
+              <w:spacing w:before="0" w:after="0" w:line="276" w:lineRule="auto"/>
+              <w:ind w:left="708"/>
+              <w:contextualSpacing/>
+              <w:rPr>
+                <w:rFonts w:ascii="Calibri" w:eastAsia="Droid Sans Fallback" w:hAnsi="Calibri" w:cs="Courier New"/>
+                <w:color w:val="000000"/>
+                <w:sz w:val="20"/>
+                <w:szCs w:val="20"/>
+              </w:rPr>
+            </w:pPr>
+            <w:r>
+              <w:rPr>
+                <w:rFonts w:ascii="Calibri" w:eastAsia="Droid Sans Fallback" w:hAnsi="Calibri" w:cs="Courier New"/>
+                <w:color w:val="000000"/>
+                <w:sz w:val="20"/>
+                <w:szCs w:val="20"/>
+              </w:rPr>
+              <w:t>imageAssetMainImage.setAssetId(4);</w:t>
+            </w:r>
+          </w:p>
+          <w:p>
+            <w:pPr>
+              <w:keepLines w:val="0"/>
+              <w:suppressAutoHyphens/>
+              <w:spacing w:before="0" w:after="0" w:line="276" w:lineRule="auto"/>
+              <w:ind w:left="708"/>
+              <w:contextualSpacing/>
+              <w:rPr>
+                <w:rFonts w:ascii="Calibri" w:eastAsia="Droid Sans Fallback" w:hAnsi="Calibri" w:cs="Courier New"/>
+                <w:color w:val="000000"/>
+                <w:sz w:val="20"/>
+                <w:szCs w:val="20"/>
+              </w:rPr>
+            </w:pPr>
+            <w:r>
+              <w:rPr>
+                <w:rFonts w:ascii="Calibri" w:eastAsia="Droid Sans Fallback" w:hAnsi="Calibri" w:cs="Courier New"/>
+                <w:color w:val="000000"/>
+                <w:sz w:val="20"/>
+                <w:szCs w:val="20"/>
+              </w:rPr>
+              <w:t>imageAssetMainImage.setImageType(ImageAssetTypes.main);</w:t>
+            </w:r>
+          </w:p>
+          <w:p>
+            <w:pPr>
+              <w:keepLines w:val="0"/>
+              <w:suppressAutoHyphens/>
+              <w:spacing w:before="0" w:after="0" w:line="276" w:lineRule="auto"/>
+              <w:ind w:left="708"/>
+              <w:contextualSpacing/>
+              <w:rPr>
+                <w:rFonts w:ascii="Calibri" w:eastAsia="Droid Sans Fallback" w:hAnsi="Calibri" w:cs="Courier New"/>
+                <w:color w:val="000000"/>
+                <w:sz w:val="20"/>
+                <w:szCs w:val="20"/>
+              </w:rPr>
+            </w:pPr>
+            <w:r>
+              <w:rPr>
+                <w:rFonts w:ascii="Calibri" w:eastAsia="Droid Sans Fallback" w:hAnsi="Calibri" w:cs="Courier New"/>
+                <w:color w:val="000000"/>
+                <w:sz w:val="20"/>
+                <w:szCs w:val="20"/>
+              </w:rPr>
+              <w:t>assets.add(imageAssetMainImage);</w:t>
+            </w:r>
+          </w:p>
+          <w:p>
+            <w:pPr>
+              <w:keepLines w:val="0"/>
+              <w:suppressAutoHyphens/>
+              <w:spacing w:before="0" w:after="0" w:line="276" w:lineRule="auto"/>
+              <w:ind w:left="708"/>
+              <w:contextualSpacing/>
+              <w:rPr>
+                <w:rFonts w:ascii="Calibri" w:eastAsia="Droid Sans Fallback" w:hAnsi="Calibri" w:cs="Courier New"/>
+                <w:color w:val="000000"/>
+                <w:sz w:val="20"/>
+                <w:szCs w:val="20"/>
+              </w:rPr>
+            </w:pPr>
+          </w:p>
+          <w:p>
+            <w:pPr>
+              <w:keepLines w:val="0"/>
+              <w:suppressAutoHyphens/>
+              <w:spacing w:before="0" w:after="0" w:line="276" w:lineRule="auto"/>
+              <w:ind w:left="708"/>
+              <w:contextualSpacing/>
+              <w:rPr>
+                <w:rFonts w:ascii="Calibri" w:eastAsia="Droid Sans Fallback" w:hAnsi="Calibri" w:cs="Courier New"/>
+                <w:color w:val="000000"/>
+                <w:sz w:val="20"/>
+                <w:szCs w:val="20"/>
+              </w:rPr>
+            </w:pPr>
+            <w:r>
+              <w:rPr>
+                <w:rFonts w:ascii="Calibri" w:eastAsia="Droid Sans Fallback" w:hAnsi="Calibri" w:cs="Courier New"/>
+                <w:color w:val="000000"/>
+                <w:sz w:val="20"/>
+                <w:szCs w:val="20"/>
+              </w:rPr>
+              <w:t>DataAssetRequest dataAssetDesc = new DataAssetRequest();</w:t>
+            </w:r>
+          </w:p>
+          <w:p>
+            <w:pPr>
+              <w:keepLines w:val="0"/>
+              <w:suppressAutoHyphens/>
+              <w:spacing w:before="0" w:after="0" w:line="276" w:lineRule="auto"/>
+              <w:ind w:left="708"/>
+              <w:contextualSpacing/>
+              <w:rPr>
+                <w:rFonts w:ascii="Calibri" w:eastAsia="Droid Sans Fallback" w:hAnsi="Calibri" w:cs="Courier New"/>
+                <w:color w:val="000000"/>
+                <w:sz w:val="20"/>
+                <w:szCs w:val="20"/>
+              </w:rPr>
+            </w:pPr>
+            <w:r>
+              <w:rPr>
+                <w:rFonts w:ascii="Calibri" w:eastAsia="Droid Sans Fallback" w:hAnsi="Calibri" w:cs="Courier New"/>
+                <w:color w:val="000000"/>
+                <w:sz w:val="20"/>
+                <w:szCs w:val="20"/>
+              </w:rPr>
+              <w:t>dataAssetDesc.setAssetId(5);</w:t>
+            </w:r>
+          </w:p>
+          <w:p>
+            <w:pPr>
+              <w:keepLines w:val="0"/>
+              <w:suppressAutoHyphens/>
+              <w:spacing w:before="0" w:after="0" w:line="276" w:lineRule="auto"/>
+              <w:ind w:left="708"/>
+              <w:contextualSpacing/>
+              <w:rPr>
+                <w:rFonts w:ascii="Calibri" w:eastAsia="Droid Sans Fallback" w:hAnsi="Calibri" w:cs="Courier New"/>
+                <w:color w:val="000000"/>
+                <w:sz w:val="20"/>
+                <w:szCs w:val="20"/>
+              </w:rPr>
+            </w:pPr>
+            <w:r>
+              <w:rPr>
+                <w:rFonts w:ascii="Calibri" w:eastAsia="Droid Sans Fallback" w:hAnsi="Calibri" w:cs="Courier New"/>
+                <w:color w:val="000000"/>
+                <w:sz w:val="20"/>
+                <w:szCs w:val="20"/>
+              </w:rPr>
+              <w:t>dataAssetDesc.setDataAssetType(DataAssetTypes.desc);</w:t>
+            </w:r>
+          </w:p>
+          <w:p>
+            <w:pPr>
+              <w:keepLines w:val="0"/>
+              <w:suppressAutoHyphens/>
+              <w:spacing w:before="0" w:after="0" w:line="276" w:lineRule="auto"/>
+              <w:ind w:left="708"/>
+              <w:contextualSpacing/>
+              <w:rPr>
+                <w:rFonts w:ascii="Calibri" w:eastAsia="Droid Sans Fallback" w:hAnsi="Calibri" w:cs="Courier New"/>
+                <w:color w:val="000000"/>
+                <w:sz w:val="20"/>
+                <w:szCs w:val="20"/>
+              </w:rPr>
+            </w:pPr>
+            <w:r>
+              <w:rPr>
+                <w:rFonts w:ascii="Calibri" w:eastAsia="Droid Sans Fallback" w:hAnsi="Calibri" w:cs="Courier New"/>
+                <w:color w:val="000000"/>
+                <w:sz w:val="20"/>
+                <w:szCs w:val="20"/>
+              </w:rPr>
+              <w:t>dataAssetDesc.setLength(25);</w:t>
+            </w:r>
+          </w:p>
+          <w:p>
+            <w:pPr>
+              <w:keepLines w:val="0"/>
+              <w:suppressAutoHyphens/>
+              <w:spacing w:before="0" w:after="0" w:line="276" w:lineRule="auto"/>
+              <w:ind w:left="708"/>
+              <w:contextualSpacing/>
+              <w:rPr>
+                <w:rFonts w:ascii="Calibri" w:eastAsia="Droid Sans Fallback" w:hAnsi="Calibri" w:cs="Courier New"/>
+                <w:color w:val="000000"/>
+                <w:sz w:val="20"/>
+                <w:szCs w:val="20"/>
+              </w:rPr>
+            </w:pPr>
+            <w:r>
+              <w:rPr>
+                <w:rFonts w:ascii="Calibri" w:eastAsia="Droid Sans Fallback" w:hAnsi="Calibri" w:cs="Courier New"/>
+                <w:color w:val="000000"/>
+                <w:sz w:val="20"/>
+                <w:szCs w:val="20"/>
+              </w:rPr>
+              <w:t>assets.add(dataAssetDesc);</w:t>
+            </w:r>
+          </w:p>
+          <w:p>
+            <w:pPr>
+              <w:keepLines w:val="0"/>
+              <w:suppressAutoHyphens/>
+              <w:spacing w:before="0" w:after="0" w:line="276" w:lineRule="auto"/>
+              <w:ind w:left="708"/>
+              <w:contextualSpacing/>
+              <w:rPr>
+                <w:rFonts w:ascii="Calibri" w:eastAsia="Droid Sans Fallback" w:hAnsi="Calibri" w:cs="Courier New"/>
+                <w:color w:val="000000"/>
+                <w:sz w:val="20"/>
+                <w:szCs w:val="20"/>
+              </w:rPr>
+            </w:pPr>
+          </w:p>
+          <w:p>
+            <w:pPr>
+              <w:keepLines w:val="0"/>
+              <w:suppressAutoHyphens/>
+              <w:spacing w:before="0" w:after="0" w:line="276" w:lineRule="auto"/>
+              <w:ind w:left="708"/>
+              <w:contextualSpacing/>
+              <w:rPr>
+                <w:rFonts w:ascii="Calibri" w:eastAsia="Droid Sans Fallback" w:hAnsi="Calibri" w:cs="Courier New"/>
+                <w:color w:val="000000"/>
+                <w:sz w:val="20"/>
+                <w:szCs w:val="20"/>
+              </w:rPr>
+            </w:pPr>
+            <w:r>
+              <w:rPr>
+                <w:rFonts w:ascii="Calibri" w:eastAsia="Droid Sans Fallback" w:hAnsi="Calibri" w:cs="Courier New"/>
+                <w:color w:val="000000"/>
+                <w:sz w:val="20"/>
+                <w:szCs w:val="20"/>
+              </w:rPr>
+              <w:t>DataAssetRequest dataAssetRating = new DataAssetRequest();</w:t>
+            </w:r>
+          </w:p>
+          <w:p>
+            <w:pPr>
+              <w:keepLines w:val="0"/>
+              <w:suppressAutoHyphens/>
+              <w:spacing w:before="0" w:after="0" w:line="276" w:lineRule="auto"/>
+              <w:ind w:left="708"/>
+              <w:contextualSpacing/>
+              <w:rPr>
+                <w:rFonts w:ascii="Calibri" w:eastAsia="Droid Sans Fallback" w:hAnsi="Calibri" w:cs="Courier New"/>
+                <w:color w:val="000000"/>
+                <w:sz w:val="20"/>
+                <w:szCs w:val="20"/>
+              </w:rPr>
+            </w:pPr>
+            <w:r>
+              <w:rPr>
+                <w:rFonts w:ascii="Calibri" w:eastAsia="Droid Sans Fallback" w:hAnsi="Calibri" w:cs="Courier New"/>
+                <w:color w:val="000000"/>
+                <w:sz w:val="20"/>
+                <w:szCs w:val="20"/>
+              </w:rPr>
+              <w:t>dataAssetRating.setAssetId(6);</w:t>
+            </w:r>
+          </w:p>
+          <w:p>
+            <w:pPr>
+              <w:keepLines w:val="0"/>
+              <w:suppressAutoHyphens/>
+              <w:spacing w:before="0" w:after="0" w:line="276" w:lineRule="auto"/>
+              <w:ind w:left="708"/>
+              <w:contextualSpacing/>
+              <w:rPr>
+                <w:rFonts w:ascii="Calibri" w:eastAsia="Droid Sans Fallback" w:hAnsi="Calibri" w:cs="Courier New"/>
+                <w:color w:val="000000"/>
+                <w:sz w:val="20"/>
+                <w:szCs w:val="20"/>
+              </w:rPr>
+            </w:pPr>
+            <w:r>
+              <w:rPr>
+                <w:rFonts w:ascii="Calibri" w:eastAsia="Droid Sans Fallback" w:hAnsi="Calibri" w:cs="Courier New"/>
+                <w:color w:val="000000"/>
+                <w:sz w:val="20"/>
+                <w:szCs w:val="20"/>
+              </w:rPr>
+              <w:t>dataAssetRating.setDataAssetType(DataAssetTypes.rating);</w:t>
+            </w:r>
+          </w:p>
+          <w:p>
+            <w:pPr>
+              <w:keepLines w:val="0"/>
+              <w:suppressAutoHyphens/>
+              <w:spacing w:before="0" w:after="0" w:line="276" w:lineRule="auto"/>
+              <w:ind w:left="708"/>
+              <w:contextualSpacing/>
+              <w:rPr>
+                <w:rFonts w:ascii="Calibri" w:eastAsia="Droid Sans Fallback" w:hAnsi="Calibri" w:cs="Courier New"/>
+                <w:color w:val="000000"/>
+                <w:sz w:val="20"/>
+                <w:szCs w:val="20"/>
+              </w:rPr>
+            </w:pPr>
+            <w:r>
+              <w:rPr>
+                <w:rFonts w:ascii="Calibri" w:eastAsia="Droid Sans Fallback" w:hAnsi="Calibri" w:cs="Courier New"/>
+                <w:color w:val="000000"/>
+                <w:sz w:val="20"/>
+                <w:szCs w:val="20"/>
+              </w:rPr>
+              <w:t>assets.add(dataAssetRating);</w:t>
+            </w:r>
+          </w:p>
+          <w:p>
+            <w:pPr>
+              <w:keepLines w:val="0"/>
+              <w:suppressAutoHyphens/>
+              <w:spacing w:before="0" w:after="0" w:line="276" w:lineRule="auto"/>
+              <w:ind w:left="708"/>
+              <w:contextualSpacing/>
+              <w:rPr>
+                <w:rFonts w:ascii="Calibri" w:eastAsia="Droid Sans Fallback" w:hAnsi="Calibri" w:cs="Courier New"/>
+                <w:color w:val="000000"/>
+                <w:sz w:val="20"/>
+                <w:szCs w:val="20"/>
+              </w:rPr>
+            </w:pPr>
+          </w:p>
+          <w:p>
+            <w:pPr>
+              <w:keepLines w:val="0"/>
+              <w:suppressAutoHyphens/>
+              <w:spacing w:before="0" w:after="0" w:line="276" w:lineRule="auto"/>
+              <w:ind w:left="708"/>
+              <w:contextualSpacing/>
+              <w:rPr>
+                <w:rFonts w:ascii="Calibri" w:eastAsia="Droid Sans Fallback" w:hAnsi="Calibri" w:cs="Courier New"/>
+                <w:color w:val="000000"/>
+                <w:sz w:val="20"/>
+                <w:szCs w:val="20"/>
+              </w:rPr>
+            </w:pPr>
+            <w:r>
+              <w:rPr>
+                <w:rFonts w:ascii="Calibri" w:eastAsia="Droid Sans Fallback" w:hAnsi="Calibri" w:cs="Courier New"/>
+                <w:color w:val="000000"/>
+                <w:sz w:val="20"/>
+                <w:szCs w:val="20"/>
+              </w:rPr>
+              <w:t>// Request for native assets</w:t>
+            </w:r>
+          </w:p>
+          <w:p>
+            <w:pPr>
+              <w:keepLines w:val="0"/>
+              <w:suppressAutoHyphens/>
+              <w:spacing w:before="0" w:after="0" w:line="276" w:lineRule="auto"/>
+              <w:ind w:left="708"/>
+              <w:contextualSpacing/>
+              <w:rPr>
+                <w:rFonts w:ascii="Calibri" w:eastAsia="Droid Sans Fallback" w:hAnsi="Calibri" w:cs="Courier New"/>
+                <w:color w:val="000000"/>
+                <w:sz w:val="20"/>
+                <w:szCs w:val="20"/>
+              </w:rPr>
+            </w:pPr>
+            <w:r>
+              <w:rPr>
+                <w:rFonts w:ascii="Calibri" w:eastAsia="Droid Sans Fallback" w:hAnsi="Calibri" w:cs="Courier New"/>
+                <w:color w:val="000000"/>
+                <w:sz w:val="20"/>
+                <w:szCs w:val="20"/>
+              </w:rPr>
+              <w:t>ad.addNativeAssetRequestList(assets);</w:t>
             </w:r>
           </w:p>
         </w:tc>
@@ -12487,7 +12481,7 @@
           <w:lang w:val="ru-RU"/>
         </w:rPr>
       </w:pPr>
-      <w:bookmarkStart w:id="149" w:name="_Toc457307228"/>
+      <w:bookmarkStart w:id="149" w:name="_Toc457568694"/>
       <w:r>
         <w:rPr>
           <w:rFonts w:ascii="Cambria" w:eastAsia="Droid Sans Fallback" w:hAnsi="Cambria" w:cs="Calibri"/>
@@ -12497,7 +12491,7 @@
           <w:szCs w:val="22"/>
           <w:lang w:val="ru-RU"/>
         </w:rPr>
-        <w:t>Receiving Notification from MASTNativeAd</w:t>
+        <w:t>Make the ad request</w:t>
       </w:r>
       <w:bookmarkEnd w:id="149"/>
     </w:p>
@@ -12541,521 +12535,47 @@
               <w:keepLines w:val="0"/>
               <w:suppressAutoHyphens/>
               <w:spacing w:before="0" w:after="0" w:line="276" w:lineRule="auto"/>
+              <w:ind w:left="0"/>
+              <w:contextualSpacing/>
+              <w:rPr>
+                <w:rFonts w:ascii="Calibri" w:eastAsia="Droid Sans Fallback" w:hAnsi="Calibri" w:cs="Courier New"/>
+                <w:color w:val="000000"/>
+                <w:sz w:val="20"/>
+                <w:szCs w:val="20"/>
+              </w:rPr>
+            </w:pPr>
+            <w:r>
+              <w:rPr>
+                <w:rFonts w:ascii="Calibri" w:eastAsia="Droid Sans Fallback" w:hAnsi="Calibri" w:cs="Courier New"/>
+                <w:color w:val="000000"/>
+                <w:sz w:val="20"/>
+                <w:szCs w:val="20"/>
+              </w:rPr>
+              <w:t xml:space="preserve">      // Request native ad</w:t>
+            </w:r>
+          </w:p>
+          <w:p>
+            <w:pPr>
+              <w:keepLines w:val="0"/>
+              <w:suppressAutoHyphens/>
+              <w:spacing w:before="0" w:after="0" w:line="276" w:lineRule="auto"/>
               <w:ind w:left="708"/>
               <w:contextualSpacing/>
               <w:rPr>
-                <w:rFonts w:ascii="Calibri" w:eastAsia="Droid Sans Fallback" w:hAnsi="Calibri" w:cs="Calibri"/>
-                <w:sz w:val="20"/>
-                <w:szCs w:val="20"/>
-                <w:lang w:val="ru-RU"/>
-              </w:rPr>
-            </w:pPr>
-            <w:r>
-              <w:rPr>
-                <w:rFonts w:ascii="Calibri" w:eastAsia="Droid Sans Fallback" w:hAnsi="Calibri" w:cs="Calibri"/>
-                <w:sz w:val="20"/>
-                <w:szCs w:val="20"/>
-                <w:lang w:val="ru-RU"/>
-              </w:rPr>
-              <w:t>@Override</w:t>
-            </w:r>
-          </w:p>
-          <w:p>
-            <w:pPr>
-              <w:keepLines w:val="0"/>
-              <w:suppressAutoHyphens/>
-              <w:spacing w:before="0" w:after="0" w:line="276" w:lineRule="auto"/>
-              <w:ind w:left="708"/>
-              <w:contextualSpacing/>
-              <w:rPr>
-                <w:rFonts w:ascii="Calibri" w:eastAsia="Droid Sans Fallback" w:hAnsi="Calibri" w:cs="Calibri"/>
-                <w:sz w:val="20"/>
-                <w:szCs w:val="20"/>
-              </w:rPr>
-            </w:pPr>
-            <w:r>
-              <w:rPr>
-                <w:rFonts w:ascii="Calibri" w:eastAsia="Droid Sans Fallback" w:hAnsi="Calibri" w:cs="Calibri"/>
-                <w:sz w:val="20"/>
-                <w:szCs w:val="20"/>
-              </w:rPr>
-              <w:t>public void onNativeAdReceived(final MASTNativeAd ad) {</w:t>
-            </w:r>
-          </w:p>
-          <w:p>
-            <w:pPr>
-              <w:keepLines w:val="0"/>
-              <w:suppressAutoHyphens/>
-              <w:spacing w:before="0" w:after="0" w:line="276" w:lineRule="auto"/>
-              <w:ind w:left="708"/>
-              <w:contextualSpacing/>
-              <w:rPr>
-                <w:rFonts w:ascii="Calibri" w:eastAsia="Droid Sans Fallback" w:hAnsi="Calibri" w:cs="Calibri"/>
-                <w:sz w:val="20"/>
-                <w:szCs w:val="20"/>
-              </w:rPr>
-            </w:pPr>
-            <w:r>
-              <w:rPr>
-                <w:rFonts w:ascii="Calibri" w:eastAsia="Droid Sans Fallback" w:hAnsi="Calibri" w:cs="Calibri"/>
-                <w:sz w:val="20"/>
-                <w:szCs w:val="20"/>
-              </w:rPr>
-              <w:tab/>
-              <w:t>if (ad != null) {</w:t>
-            </w:r>
-          </w:p>
-          <w:p>
-            <w:pPr>
-              <w:keepLines w:val="0"/>
-              <w:suppressAutoHyphens/>
-              <w:spacing w:before="0" w:after="0" w:line="276" w:lineRule="auto"/>
-              <w:ind w:left="708"/>
-              <w:contextualSpacing/>
-              <w:rPr>
-                <w:rFonts w:ascii="Calibri" w:eastAsia="Droid Sans Fallback" w:hAnsi="Calibri" w:cs="Calibri"/>
-                <w:sz w:val="20"/>
-                <w:szCs w:val="20"/>
-              </w:rPr>
-            </w:pPr>
-            <w:r>
-              <w:rPr>
-                <w:rFonts w:ascii="Calibri" w:eastAsia="Droid Sans Fallback" w:hAnsi="Calibri" w:cs="Calibri"/>
-                <w:sz w:val="20"/>
-                <w:szCs w:val="20"/>
-              </w:rPr>
-              <w:tab/>
-            </w:r>
-            <w:r>
-              <w:rPr>
-                <w:rFonts w:ascii="Calibri" w:eastAsia="Droid Sans Fallback" w:hAnsi="Calibri" w:cs="Calibri"/>
-                <w:sz w:val="20"/>
-                <w:szCs w:val="20"/>
-              </w:rPr>
-              <w:tab/>
-              <w:t>// Code to render native assets on UI.</w:t>
-            </w:r>
-          </w:p>
-          <w:p>
-            <w:pPr>
-              <w:keepLines w:val="0"/>
-              <w:suppressAutoHyphens/>
-              <w:spacing w:before="0" w:after="0" w:line="276" w:lineRule="auto"/>
-              <w:ind w:left="708"/>
-              <w:contextualSpacing/>
-              <w:rPr>
-                <w:rFonts w:ascii="Calibri" w:eastAsia="Droid Sans Fallback" w:hAnsi="Calibri" w:cs="Calibri"/>
-                <w:sz w:val="20"/>
-                <w:szCs w:val="20"/>
-              </w:rPr>
-            </w:pPr>
-            <w:r>
-              <w:rPr>
-                <w:rFonts w:ascii="Calibri" w:eastAsia="Droid Sans Fallback" w:hAnsi="Calibri" w:cs="Calibri"/>
-                <w:sz w:val="20"/>
-                <w:szCs w:val="20"/>
-              </w:rPr>
-              <w:tab/>
-            </w:r>
-            <w:r>
-              <w:rPr>
-                <w:rFonts w:ascii="Calibri" w:eastAsia="Droid Sans Fallback" w:hAnsi="Calibri" w:cs="Calibri"/>
-                <w:sz w:val="20"/>
-                <w:szCs w:val="20"/>
-              </w:rPr>
-              <w:tab/>
-              <w:t>// Refer Samples app NativeActivity for sample implementation.</w:t>
-            </w:r>
-            <w:r>
-              <w:rPr>
-                <w:rFonts w:ascii="Calibri" w:eastAsia="Droid Sans Fallback" w:hAnsi="Calibri" w:cs="Calibri"/>
-                <w:sz w:val="20"/>
-                <w:szCs w:val="20"/>
-              </w:rPr>
-              <w:tab/>
-            </w:r>
-          </w:p>
-          <w:p>
-            <w:pPr>
-              <w:keepLines w:val="0"/>
-              <w:suppressAutoHyphens/>
-              <w:spacing w:before="0" w:after="0" w:line="276" w:lineRule="auto"/>
-              <w:ind w:left="708"/>
-              <w:contextualSpacing/>
-              <w:rPr>
-                <w:rFonts w:ascii="Calibri" w:eastAsia="Droid Sans Fallback" w:hAnsi="Calibri" w:cs="Calibri"/>
-                <w:sz w:val="20"/>
-                <w:szCs w:val="20"/>
-              </w:rPr>
-            </w:pPr>
-            <w:r>
-              <w:rPr>
-                <w:rFonts w:ascii="Calibri" w:eastAsia="Droid Sans Fallback" w:hAnsi="Calibri" w:cs="Calibri"/>
-                <w:sz w:val="20"/>
-                <w:szCs w:val="20"/>
-              </w:rPr>
-              <w:tab/>
-            </w:r>
-            <w:r>
-              <w:rPr>
-                <w:rFonts w:ascii="Calibri" w:eastAsia="Droid Sans Fallback" w:hAnsi="Calibri" w:cs="Calibri"/>
-                <w:sz w:val="20"/>
-                <w:szCs w:val="20"/>
-              </w:rPr>
-              <w:tab/>
-              <w:t xml:space="preserve">/* Use this method to tell </w:t>
-            </w:r>
-            <w:r>
-              <w:rPr>
-                <w:rFonts w:ascii="Calibri" w:eastAsia="Droid Sans Fallback" w:hAnsi="Calibri" w:cs="Calibri"/>
-                <w:sz w:val="20"/>
-                <w:szCs w:val="20"/>
-              </w:rPr>
-              <w:t>PubMatic</w:t>
-            </w:r>
-            <w:r>
-              <w:rPr>
-                <w:rFonts w:ascii="Calibri" w:eastAsia="Droid Sans Fallback" w:hAnsi="Calibri" w:cs="Calibri"/>
-                <w:sz w:val="20"/>
-                <w:szCs w:val="20"/>
-              </w:rPr>
-              <w:t xml:space="preserve"> SDK to handle clicks and send the impression trackers as well as click trackers</w:t>
-            </w:r>
-          </w:p>
-          <w:p>
-            <w:pPr>
-              <w:keepLines w:val="0"/>
-              <w:suppressAutoHyphens/>
-              <w:spacing w:before="0" w:after="0" w:line="276" w:lineRule="auto"/>
-              <w:ind w:left="708"/>
-              <w:contextualSpacing/>
-              <w:rPr>
-                <w:rFonts w:ascii="Calibri" w:eastAsia="Droid Sans Fallback" w:hAnsi="Calibri" w:cs="Calibri"/>
-                <w:sz w:val="20"/>
-                <w:szCs w:val="20"/>
-              </w:rPr>
-            </w:pPr>
-            <w:r>
-              <w:rPr>
-                <w:rFonts w:ascii="Calibri" w:eastAsia="Droid Sans Fallback" w:hAnsi="Calibri" w:cs="Calibri"/>
-                <w:sz w:val="20"/>
-                <w:szCs w:val="20"/>
-              </w:rPr>
-              <w:tab/>
-            </w:r>
-            <w:r>
-              <w:rPr>
-                <w:rFonts w:ascii="Calibri" w:eastAsia="Droid Sans Fallback" w:hAnsi="Calibri" w:cs="Calibri"/>
-                <w:sz w:val="20"/>
-                <w:szCs w:val="20"/>
-              </w:rPr>
-              <w:tab/>
-              <w:t xml:space="preserve"> */</w:t>
-            </w:r>
-          </w:p>
-          <w:p>
-            <w:pPr>
-              <w:keepLines w:val="0"/>
-              <w:suppressAutoHyphens/>
-              <w:spacing w:before="0" w:after="0" w:line="276" w:lineRule="auto"/>
-              <w:ind w:left="708"/>
-              <w:contextualSpacing/>
-              <w:rPr>
-                <w:rFonts w:ascii="Calibri" w:eastAsia="Droid Sans Fallback" w:hAnsi="Calibri" w:cs="Calibri"/>
-                <w:sz w:val="20"/>
-                <w:szCs w:val="20"/>
-              </w:rPr>
-            </w:pPr>
-            <w:r>
-              <w:rPr>
-                <w:rFonts w:ascii="Calibri" w:eastAsia="Droid Sans Fallback" w:hAnsi="Calibri" w:cs="Calibri"/>
-                <w:sz w:val="20"/>
-                <w:szCs w:val="20"/>
-              </w:rPr>
-              <w:tab/>
-            </w:r>
-            <w:r>
-              <w:rPr>
-                <w:rFonts w:ascii="Calibri" w:eastAsia="Droid Sans Fallback" w:hAnsi="Calibri" w:cs="Calibri"/>
-                <w:sz w:val="20"/>
-                <w:szCs w:val="20"/>
-              </w:rPr>
-              <w:tab/>
-              <w:t>ad.trackViewForInteractions(mLayout);</w:t>
-            </w:r>
-          </w:p>
-          <w:p>
-            <w:pPr>
-              <w:keepLines w:val="0"/>
-              <w:suppressAutoHyphens/>
-              <w:spacing w:before="0" w:after="0" w:line="276" w:lineRule="auto"/>
-              <w:ind w:left="708"/>
-              <w:contextualSpacing/>
-              <w:rPr>
-                <w:rFonts w:ascii="Calibri" w:eastAsia="Droid Sans Fallback" w:hAnsi="Calibri" w:cs="Calibri"/>
-                <w:sz w:val="20"/>
-                <w:szCs w:val="20"/>
-              </w:rPr>
-            </w:pPr>
-            <w:r>
-              <w:rPr>
-                <w:rFonts w:ascii="Calibri" w:eastAsia="Droid Sans Fallback" w:hAnsi="Calibri" w:cs="Calibri"/>
-                <w:sz w:val="20"/>
-                <w:szCs w:val="20"/>
-              </w:rPr>
-              <w:tab/>
-              <w:t>}</w:t>
-            </w:r>
-          </w:p>
-          <w:p>
-            <w:pPr>
-              <w:keepLines w:val="0"/>
-              <w:suppressAutoHyphens/>
-              <w:spacing w:before="0" w:after="0" w:line="276" w:lineRule="auto"/>
-              <w:ind w:left="708"/>
-              <w:contextualSpacing/>
-              <w:rPr>
-                <w:rFonts w:ascii="Calibri" w:eastAsia="Droid Sans Fallback" w:hAnsi="Calibri" w:cs="Calibri"/>
-                <w:sz w:val="20"/>
-                <w:szCs w:val="20"/>
-              </w:rPr>
-            </w:pPr>
-            <w:r>
-              <w:rPr>
-                <w:rFonts w:ascii="Calibri" w:eastAsia="Droid Sans Fallback" w:hAnsi="Calibri" w:cs="Calibri"/>
-                <w:sz w:val="20"/>
-                <w:szCs w:val="20"/>
-              </w:rPr>
-              <w:t>}@Override</w:t>
-            </w:r>
-          </w:p>
-          <w:p>
-            <w:pPr>
-              <w:keepLines w:val="0"/>
-              <w:suppressAutoHyphens/>
-              <w:spacing w:before="0" w:after="0" w:line="276" w:lineRule="auto"/>
-              <w:ind w:left="708"/>
-              <w:contextualSpacing/>
-              <w:rPr>
-                <w:rFonts w:ascii="Calibri" w:eastAsia="Droid Sans Fallback" w:hAnsi="Calibri" w:cs="Calibri"/>
-                <w:sz w:val="20"/>
-                <w:szCs w:val="20"/>
-              </w:rPr>
-            </w:pPr>
-            <w:r>
-              <w:rPr>
-                <w:rFonts w:ascii="Calibri" w:eastAsia="Droid Sans Fallback" w:hAnsi="Calibri" w:cs="Calibri"/>
-                <w:sz w:val="20"/>
-                <w:szCs w:val="20"/>
-              </w:rPr>
-              <w:t>public void onNativeAdFailed(MASTNativeAd ad, Exception ex) {</w:t>
-            </w:r>
-          </w:p>
-          <w:p>
-            <w:pPr>
-              <w:keepLines w:val="0"/>
-              <w:suppressAutoHyphens/>
-              <w:spacing w:before="0" w:after="0" w:line="276" w:lineRule="auto"/>
-              <w:ind w:left="708"/>
-              <w:contextualSpacing/>
-              <w:rPr>
-                <w:rFonts w:ascii="Calibri" w:eastAsia="Droid Sans Fallback" w:hAnsi="Calibri" w:cs="Calibri"/>
-                <w:sz w:val="20"/>
-                <w:szCs w:val="20"/>
-              </w:rPr>
-            </w:pPr>
-            <w:r>
-              <w:rPr>
-                <w:rFonts w:ascii="Calibri" w:eastAsia="Droid Sans Fallback" w:hAnsi="Calibri" w:cs="Calibri"/>
-                <w:sz w:val="20"/>
-                <w:szCs w:val="20"/>
-              </w:rPr>
-              <w:tab/>
-              <w:t>ex.printStackTrace();</w:t>
-            </w:r>
-          </w:p>
-          <w:p>
-            <w:pPr>
-              <w:keepLines w:val="0"/>
-              <w:suppressAutoHyphens/>
-              <w:spacing w:before="0" w:after="0" w:line="276" w:lineRule="auto"/>
-              <w:ind w:left="708"/>
-              <w:contextualSpacing/>
-              <w:rPr>
-                <w:rFonts w:ascii="Calibri" w:eastAsia="Droid Sans Fallback" w:hAnsi="Calibri" w:cs="Calibri"/>
-                <w:sz w:val="20"/>
-                <w:szCs w:val="20"/>
-              </w:rPr>
-            </w:pPr>
-            <w:r>
-              <w:rPr>
-                <w:rFonts w:ascii="Calibri" w:eastAsia="Droid Sans Fallback" w:hAnsi="Calibri" w:cs="Calibri"/>
-                <w:sz w:val="20"/>
-                <w:szCs w:val="20"/>
-              </w:rPr>
-              <w:t>}</w:t>
-            </w:r>
-          </w:p>
-          <w:p>
-            <w:pPr>
-              <w:keepLines w:val="0"/>
-              <w:suppressAutoHyphens/>
-              <w:spacing w:before="0" w:after="0" w:line="276" w:lineRule="auto"/>
-              <w:ind w:left="708"/>
-              <w:contextualSpacing/>
-              <w:rPr>
-                <w:rFonts w:ascii="Calibri" w:eastAsia="Droid Sans Fallback" w:hAnsi="Calibri" w:cs="Calibri"/>
-                <w:sz w:val="22"/>
-                <w:szCs w:val="22"/>
-              </w:rPr>
-            </w:pPr>
-          </w:p>
-          <w:p>
-            <w:pPr>
-              <w:keepLines w:val="0"/>
-              <w:suppressAutoHyphens/>
-              <w:spacing w:before="0" w:after="0" w:line="276" w:lineRule="auto"/>
-              <w:ind w:left="708"/>
-              <w:contextualSpacing/>
-              <w:rPr>
-                <w:rFonts w:ascii="Calibri" w:eastAsia="Droid Sans Fallback" w:hAnsi="Calibri" w:cs="Calibri"/>
-                <w:sz w:val="20"/>
-                <w:szCs w:val="20"/>
-              </w:rPr>
-            </w:pPr>
-            <w:r>
-              <w:rPr>
-                <w:rFonts w:ascii="Calibri" w:eastAsia="Droid Sans Fallback" w:hAnsi="Calibri" w:cs="Calibri"/>
-                <w:sz w:val="20"/>
-                <w:szCs w:val="20"/>
-              </w:rPr>
-              <w:t>@Override</w:t>
-            </w:r>
-          </w:p>
-          <w:p>
-            <w:pPr>
-              <w:keepLines w:val="0"/>
-              <w:suppressAutoHyphens/>
-              <w:spacing w:before="0" w:after="0" w:line="276" w:lineRule="auto"/>
-              <w:ind w:left="708"/>
-              <w:contextualSpacing/>
-              <w:rPr>
-                <w:rFonts w:ascii="Calibri" w:eastAsia="Droid Sans Fallback" w:hAnsi="Calibri" w:cs="Calibri"/>
-                <w:sz w:val="20"/>
-                <w:szCs w:val="20"/>
-              </w:rPr>
-            </w:pPr>
-            <w:r>
-              <w:rPr>
-                <w:rFonts w:ascii="Calibri" w:eastAsia="Droid Sans Fallback" w:hAnsi="Calibri" w:cs="Calibri"/>
-                <w:sz w:val="20"/>
-                <w:szCs w:val="20"/>
-              </w:rPr>
-              <w:t>public void onReceivedThirdPartyRequest(MASTNativeAd ad,</w:t>
-            </w:r>
-          </w:p>
-          <w:p>
-            <w:pPr>
-              <w:keepLines w:val="0"/>
-              <w:suppressAutoHyphens/>
-              <w:spacing w:before="0" w:after="0" w:line="276" w:lineRule="auto"/>
-              <w:ind w:left="708"/>
-              <w:contextualSpacing/>
-              <w:rPr>
-                <w:rFonts w:ascii="Calibri" w:eastAsia="Droid Sans Fallback" w:hAnsi="Calibri" w:cs="Calibri"/>
-                <w:sz w:val="20"/>
-                <w:szCs w:val="20"/>
-              </w:rPr>
-            </w:pPr>
-            <w:r>
-              <w:rPr>
-                <w:rFonts w:ascii="Calibri" w:eastAsia="Droid Sans Fallback" w:hAnsi="Calibri" w:cs="Calibri"/>
-                <w:sz w:val="20"/>
-                <w:szCs w:val="20"/>
-              </w:rPr>
-              <w:t>Map &lt; String, String &gt; properties, Map &lt; String, String &gt; parameters) {}</w:t>
-            </w:r>
-          </w:p>
-          <w:p>
-            <w:pPr>
-              <w:keepLines w:val="0"/>
-              <w:suppressAutoHyphens/>
-              <w:spacing w:before="0" w:after="0" w:line="276" w:lineRule="auto"/>
-              <w:ind w:left="708"/>
-              <w:contextualSpacing/>
-              <w:rPr>
-                <w:rFonts w:ascii="Calibri" w:eastAsia="Droid Sans Fallback" w:hAnsi="Calibri" w:cs="Calibri"/>
-                <w:sz w:val="20"/>
-                <w:szCs w:val="20"/>
-              </w:rPr>
-            </w:pPr>
-          </w:p>
-          <w:p>
-            <w:pPr>
-              <w:keepLines w:val="0"/>
-              <w:suppressAutoHyphens/>
-              <w:spacing w:before="0" w:after="0" w:line="276" w:lineRule="auto"/>
-              <w:ind w:left="708"/>
-              <w:contextualSpacing/>
-              <w:rPr>
-                <w:rFonts w:ascii="Calibri" w:eastAsia="Droid Sans Fallback" w:hAnsi="Calibri" w:cs="Calibri"/>
-                <w:sz w:val="20"/>
-                <w:szCs w:val="20"/>
-              </w:rPr>
-            </w:pPr>
-            <w:r>
-              <w:rPr>
-                <w:rFonts w:ascii="Calibri" w:eastAsia="Droid Sans Fallback" w:hAnsi="Calibri" w:cs="Calibri"/>
-                <w:sz w:val="20"/>
-                <w:szCs w:val="20"/>
-              </w:rPr>
-              <w:t>@Override</w:t>
-            </w:r>
-          </w:p>
-          <w:p>
-            <w:pPr>
-              <w:keepLines w:val="0"/>
-              <w:suppressAutoHyphens/>
-              <w:spacing w:before="0" w:after="0" w:line="276" w:lineRule="auto"/>
-              <w:ind w:left="708"/>
-              <w:contextualSpacing/>
-              <w:rPr>
-                <w:rFonts w:ascii="Calibri" w:eastAsia="Droid Sans Fallback" w:hAnsi="Calibri" w:cs="Calibri"/>
-                <w:sz w:val="20"/>
-                <w:szCs w:val="20"/>
-              </w:rPr>
-            </w:pPr>
-            <w:r>
-              <w:rPr>
-                <w:rFonts w:ascii="Calibri" w:eastAsia="Droid Sans Fallback" w:hAnsi="Calibri" w:cs="Calibri"/>
-                <w:sz w:val="20"/>
-                <w:szCs w:val="20"/>
-              </w:rPr>
-              <w:t>public void onNativeAdClicked(MASTNativeAd ad) {</w:t>
-            </w:r>
-          </w:p>
-          <w:p>
-            <w:pPr>
-              <w:keepLines w:val="0"/>
-              <w:suppressAutoHyphens/>
-              <w:spacing w:before="0" w:after="0" w:line="276" w:lineRule="auto"/>
-              <w:ind w:left="708"/>
-              <w:contextualSpacing/>
-              <w:rPr>
-                <w:rFonts w:ascii="Calibri" w:eastAsia="Droid Sans Fallback" w:hAnsi="Calibri" w:cs="Calibri"/>
-                <w:sz w:val="20"/>
-                <w:szCs w:val="20"/>
-                <w:lang w:val="ru-RU"/>
-              </w:rPr>
-            </w:pPr>
-            <w:r>
-              <w:rPr>
-                <w:rFonts w:ascii="Calibri" w:eastAsia="Droid Sans Fallback" w:hAnsi="Calibri" w:cs="Calibri"/>
-                <w:sz w:val="20"/>
-                <w:szCs w:val="20"/>
-                <w:lang w:val="ru-RU"/>
-              </w:rPr>
-              <w:t>}</w:t>
+                <w:rFonts w:ascii="Calibri" w:eastAsia="Droid Sans Fallback" w:hAnsi="Calibri" w:cs="Courier New"/>
+                <w:color w:val="000000"/>
+                <w:sz w:val="20"/>
+                <w:szCs w:val="20"/>
+              </w:rPr>
+            </w:pPr>
+            <w:r>
+              <w:rPr>
+                <w:rFonts w:ascii="Calibri" w:eastAsia="Droid Sans Fallback" w:hAnsi="Calibri" w:cs="Courier New"/>
+                <w:color w:val="000000"/>
+                <w:sz w:val="20"/>
+                <w:szCs w:val="20"/>
+              </w:rPr>
+              <w:t>ad.update();</w:t>
             </w:r>
           </w:p>
         </w:tc>
@@ -13080,7 +12600,7 @@
           <w:lang w:val="ru-RU"/>
         </w:rPr>
       </w:pPr>
-      <w:bookmarkStart w:id="150" w:name="_Toc457307229"/>
+      <w:bookmarkStart w:id="150" w:name="_Toc457568695"/>
       <w:r>
         <w:rPr>
           <w:rFonts w:ascii="Cambria" w:eastAsia="Droid Sans Fallback" w:hAnsi="Cambria" w:cs="Calibri"/>
@@ -13090,9 +12610,602 @@
           <w:szCs w:val="22"/>
           <w:lang w:val="ru-RU"/>
         </w:rPr>
+        <w:t>Receiving Notification from MASTNativeAd</w:t>
+      </w:r>
+      <w:bookmarkEnd w:id="150"/>
+    </w:p>
+    <w:tbl>
+      <w:tblPr>
+        <w:tblW w:w="0" w:type="auto"/>
+        <w:tblInd w:w="704" w:type="dxa"/>
+        <w:tblBorders>
+          <w:top w:val="single" w:sz="4" w:space="0" w:color="00000A"/>
+          <w:left w:val="single" w:sz="4" w:space="0" w:color="00000A"/>
+          <w:bottom w:val="single" w:sz="4" w:space="0" w:color="00000A"/>
+          <w:right w:val="single" w:sz="4" w:space="0" w:color="00000A"/>
+          <w:insideH w:val="single" w:sz="4" w:space="0" w:color="00000A"/>
+          <w:insideV w:val="single" w:sz="4" w:space="0" w:color="00000A"/>
+        </w:tblBorders>
+        <w:tblCellMar>
+          <w:left w:w="103" w:type="dxa"/>
+        </w:tblCellMar>
+        <w:tblLook w:val="04A0" w:firstRow="1" w:lastRow="0" w:firstColumn="1" w:lastColumn="0" w:noHBand="0" w:noVBand="1"/>
+      </w:tblPr>
+      <w:tblGrid>
+        <w:gridCol w:w="8641"/>
+      </w:tblGrid>
+      <w:tr>
+        <w:tc>
+          <w:tcPr>
+            <w:tcW w:w="8641" w:type="dxa"/>
+            <w:tcBorders>
+              <w:top w:val="single" w:sz="4" w:space="0" w:color="00000A"/>
+              <w:left w:val="single" w:sz="4" w:space="0" w:color="00000A"/>
+              <w:bottom w:val="single" w:sz="4" w:space="0" w:color="00000A"/>
+              <w:right w:val="single" w:sz="4" w:space="0" w:color="00000A"/>
+            </w:tcBorders>
+            <w:shd w:val="clear" w:color="auto" w:fill="F2F2F2"/>
+            <w:tcMar>
+              <w:left w:w="103" w:type="dxa"/>
+            </w:tcMar>
+          </w:tcPr>
+          <w:p>
+            <w:pPr>
+              <w:keepLines w:val="0"/>
+              <w:suppressAutoHyphens/>
+              <w:spacing w:before="0" w:after="0" w:line="276" w:lineRule="auto"/>
+              <w:ind w:left="708"/>
+              <w:contextualSpacing/>
+              <w:rPr>
+                <w:rFonts w:ascii="Calibri" w:eastAsia="Droid Sans Fallback" w:hAnsi="Calibri" w:cs="Calibri"/>
+                <w:sz w:val="20"/>
+                <w:szCs w:val="20"/>
+                <w:lang w:val="ru-RU"/>
+              </w:rPr>
+            </w:pPr>
+            <w:r>
+              <w:rPr>
+                <w:rFonts w:ascii="Calibri" w:eastAsia="Droid Sans Fallback" w:hAnsi="Calibri" w:cs="Calibri"/>
+                <w:sz w:val="20"/>
+                <w:szCs w:val="20"/>
+                <w:lang w:val="ru-RU"/>
+              </w:rPr>
+              <w:t>@Override</w:t>
+            </w:r>
+          </w:p>
+          <w:p>
+            <w:pPr>
+              <w:keepLines w:val="0"/>
+              <w:suppressAutoHyphens/>
+              <w:spacing w:before="0" w:after="0" w:line="276" w:lineRule="auto"/>
+              <w:ind w:left="708"/>
+              <w:contextualSpacing/>
+              <w:rPr>
+                <w:rFonts w:ascii="Calibri" w:eastAsia="Droid Sans Fallback" w:hAnsi="Calibri" w:cs="Calibri"/>
+                <w:sz w:val="20"/>
+                <w:szCs w:val="20"/>
+              </w:rPr>
+            </w:pPr>
+            <w:r>
+              <w:rPr>
+                <w:rFonts w:ascii="Calibri" w:eastAsia="Droid Sans Fallback" w:hAnsi="Calibri" w:cs="Calibri"/>
+                <w:sz w:val="20"/>
+                <w:szCs w:val="20"/>
+              </w:rPr>
+              <w:t>public void onNativeAdReceived(final MASTNativeAd ad) {</w:t>
+            </w:r>
+          </w:p>
+          <w:p>
+            <w:pPr>
+              <w:keepLines w:val="0"/>
+              <w:suppressAutoHyphens/>
+              <w:spacing w:before="0" w:after="0" w:line="276" w:lineRule="auto"/>
+              <w:ind w:left="708"/>
+              <w:contextualSpacing/>
+              <w:rPr>
+                <w:rFonts w:ascii="Calibri" w:eastAsia="Droid Sans Fallback" w:hAnsi="Calibri" w:cs="Calibri"/>
+                <w:sz w:val="20"/>
+                <w:szCs w:val="20"/>
+              </w:rPr>
+            </w:pPr>
+            <w:r>
+              <w:rPr>
+                <w:rFonts w:ascii="Calibri" w:eastAsia="Droid Sans Fallback" w:hAnsi="Calibri" w:cs="Calibri"/>
+                <w:sz w:val="20"/>
+                <w:szCs w:val="20"/>
+              </w:rPr>
+              <w:tab/>
+              <w:t>if (ad != null) {</w:t>
+            </w:r>
+          </w:p>
+          <w:p>
+            <w:pPr>
+              <w:keepLines w:val="0"/>
+              <w:suppressAutoHyphens/>
+              <w:spacing w:before="0" w:after="0" w:line="276" w:lineRule="auto"/>
+              <w:ind w:left="708"/>
+              <w:contextualSpacing/>
+              <w:rPr>
+                <w:rFonts w:ascii="Calibri" w:eastAsia="Droid Sans Fallback" w:hAnsi="Calibri" w:cs="Calibri"/>
+                <w:sz w:val="20"/>
+                <w:szCs w:val="20"/>
+              </w:rPr>
+            </w:pPr>
+            <w:r>
+              <w:rPr>
+                <w:rFonts w:ascii="Calibri" w:eastAsia="Droid Sans Fallback" w:hAnsi="Calibri" w:cs="Calibri"/>
+                <w:sz w:val="20"/>
+                <w:szCs w:val="20"/>
+              </w:rPr>
+              <w:tab/>
+            </w:r>
+            <w:r>
+              <w:rPr>
+                <w:rFonts w:ascii="Calibri" w:eastAsia="Droid Sans Fallback" w:hAnsi="Calibri" w:cs="Calibri"/>
+                <w:sz w:val="20"/>
+                <w:szCs w:val="20"/>
+              </w:rPr>
+              <w:tab/>
+              <w:t>// Code to render native assets on UI.</w:t>
+            </w:r>
+          </w:p>
+          <w:p>
+            <w:pPr>
+              <w:keepLines w:val="0"/>
+              <w:suppressAutoHyphens/>
+              <w:spacing w:before="0" w:after="0" w:line="276" w:lineRule="auto"/>
+              <w:ind w:left="708"/>
+              <w:contextualSpacing/>
+              <w:rPr>
+                <w:rFonts w:ascii="Calibri" w:eastAsia="Droid Sans Fallback" w:hAnsi="Calibri" w:cs="Calibri"/>
+                <w:sz w:val="20"/>
+                <w:szCs w:val="20"/>
+              </w:rPr>
+            </w:pPr>
+            <w:r>
+              <w:rPr>
+                <w:rFonts w:ascii="Calibri" w:eastAsia="Droid Sans Fallback" w:hAnsi="Calibri" w:cs="Calibri"/>
+                <w:sz w:val="20"/>
+                <w:szCs w:val="20"/>
+              </w:rPr>
+              <w:tab/>
+            </w:r>
+            <w:r>
+              <w:rPr>
+                <w:rFonts w:ascii="Calibri" w:eastAsia="Droid Sans Fallback" w:hAnsi="Calibri" w:cs="Calibri"/>
+                <w:sz w:val="20"/>
+                <w:szCs w:val="20"/>
+              </w:rPr>
+              <w:tab/>
+              <w:t>// Refer Samples app NativeActivity for sample implementation.</w:t>
+            </w:r>
+            <w:r>
+              <w:rPr>
+                <w:rFonts w:ascii="Calibri" w:eastAsia="Droid Sans Fallback" w:hAnsi="Calibri" w:cs="Calibri"/>
+                <w:sz w:val="20"/>
+                <w:szCs w:val="20"/>
+              </w:rPr>
+              <w:tab/>
+            </w:r>
+          </w:p>
+          <w:p>
+            <w:pPr>
+              <w:keepLines w:val="0"/>
+              <w:suppressAutoHyphens/>
+              <w:spacing w:before="0" w:after="0" w:line="276" w:lineRule="auto"/>
+              <w:ind w:left="708"/>
+              <w:contextualSpacing/>
+              <w:rPr>
+                <w:rFonts w:ascii="Calibri" w:eastAsia="Droid Sans Fallback" w:hAnsi="Calibri" w:cs="Calibri"/>
+                <w:sz w:val="20"/>
+                <w:szCs w:val="20"/>
+              </w:rPr>
+            </w:pPr>
+            <w:r>
+              <w:rPr>
+                <w:rFonts w:ascii="Calibri" w:eastAsia="Droid Sans Fallback" w:hAnsi="Calibri" w:cs="Calibri"/>
+                <w:sz w:val="20"/>
+                <w:szCs w:val="20"/>
+              </w:rPr>
+              <w:tab/>
+            </w:r>
+            <w:r>
+              <w:rPr>
+                <w:rFonts w:ascii="Calibri" w:eastAsia="Droid Sans Fallback" w:hAnsi="Calibri" w:cs="Calibri"/>
+                <w:sz w:val="20"/>
+                <w:szCs w:val="20"/>
+              </w:rPr>
+              <w:tab/>
+              <w:t xml:space="preserve">/* Use this method to tell </w:t>
+            </w:r>
+            <w:r>
+              <w:rPr>
+                <w:rFonts w:ascii="Calibri" w:eastAsia="Droid Sans Fallback" w:hAnsi="Calibri" w:cs="Calibri"/>
+                <w:sz w:val="20"/>
+                <w:szCs w:val="20"/>
+              </w:rPr>
+              <w:t>PubMatic</w:t>
+            </w:r>
+            <w:r>
+              <w:rPr>
+                <w:rFonts w:ascii="Calibri" w:eastAsia="Droid Sans Fallback" w:hAnsi="Calibri" w:cs="Calibri"/>
+                <w:sz w:val="20"/>
+                <w:szCs w:val="20"/>
+              </w:rPr>
+              <w:t xml:space="preserve"> SDK to handle clicks and send the impression trackers as well as click trackers</w:t>
+            </w:r>
+          </w:p>
+          <w:p>
+            <w:pPr>
+              <w:keepLines w:val="0"/>
+              <w:suppressAutoHyphens/>
+              <w:spacing w:before="0" w:after="0" w:line="276" w:lineRule="auto"/>
+              <w:ind w:left="708"/>
+              <w:contextualSpacing/>
+              <w:rPr>
+                <w:rFonts w:ascii="Calibri" w:eastAsia="Droid Sans Fallback" w:hAnsi="Calibri" w:cs="Calibri"/>
+                <w:sz w:val="20"/>
+                <w:szCs w:val="20"/>
+              </w:rPr>
+            </w:pPr>
+            <w:r>
+              <w:rPr>
+                <w:rFonts w:ascii="Calibri" w:eastAsia="Droid Sans Fallback" w:hAnsi="Calibri" w:cs="Calibri"/>
+                <w:sz w:val="20"/>
+                <w:szCs w:val="20"/>
+              </w:rPr>
+              <w:tab/>
+            </w:r>
+            <w:r>
+              <w:rPr>
+                <w:rFonts w:ascii="Calibri" w:eastAsia="Droid Sans Fallback" w:hAnsi="Calibri" w:cs="Calibri"/>
+                <w:sz w:val="20"/>
+                <w:szCs w:val="20"/>
+              </w:rPr>
+              <w:tab/>
+              <w:t xml:space="preserve"> */</w:t>
+            </w:r>
+          </w:p>
+          <w:p>
+            <w:pPr>
+              <w:keepLines w:val="0"/>
+              <w:suppressAutoHyphens/>
+              <w:spacing w:before="0" w:after="0" w:line="276" w:lineRule="auto"/>
+              <w:ind w:left="708"/>
+              <w:contextualSpacing/>
+              <w:rPr>
+                <w:rFonts w:ascii="Calibri" w:eastAsia="Droid Sans Fallback" w:hAnsi="Calibri" w:cs="Calibri"/>
+                <w:sz w:val="20"/>
+                <w:szCs w:val="20"/>
+              </w:rPr>
+            </w:pPr>
+            <w:r>
+              <w:rPr>
+                <w:rFonts w:ascii="Calibri" w:eastAsia="Droid Sans Fallback" w:hAnsi="Calibri" w:cs="Calibri"/>
+                <w:sz w:val="20"/>
+                <w:szCs w:val="20"/>
+              </w:rPr>
+              <w:tab/>
+            </w:r>
+            <w:r>
+              <w:rPr>
+                <w:rFonts w:ascii="Calibri" w:eastAsia="Droid Sans Fallback" w:hAnsi="Calibri" w:cs="Calibri"/>
+                <w:sz w:val="20"/>
+                <w:szCs w:val="20"/>
+              </w:rPr>
+              <w:tab/>
+              <w:t>ad.trackViewForInteractions(mLayout);</w:t>
+            </w:r>
+          </w:p>
+          <w:p>
+            <w:pPr>
+              <w:keepLines w:val="0"/>
+              <w:suppressAutoHyphens/>
+              <w:spacing w:before="0" w:after="0" w:line="276" w:lineRule="auto"/>
+              <w:ind w:left="708"/>
+              <w:contextualSpacing/>
+              <w:rPr>
+                <w:rFonts w:ascii="Calibri" w:eastAsia="Droid Sans Fallback" w:hAnsi="Calibri" w:cs="Calibri"/>
+                <w:sz w:val="20"/>
+                <w:szCs w:val="20"/>
+              </w:rPr>
+            </w:pPr>
+            <w:r>
+              <w:rPr>
+                <w:rFonts w:ascii="Calibri" w:eastAsia="Droid Sans Fallback" w:hAnsi="Calibri" w:cs="Calibri"/>
+                <w:sz w:val="20"/>
+                <w:szCs w:val="20"/>
+              </w:rPr>
+              <w:tab/>
+              <w:t>}</w:t>
+            </w:r>
+          </w:p>
+          <w:p>
+            <w:pPr>
+              <w:keepLines w:val="0"/>
+              <w:suppressAutoHyphens/>
+              <w:spacing w:before="0" w:after="0" w:line="276" w:lineRule="auto"/>
+              <w:ind w:left="708"/>
+              <w:contextualSpacing/>
+              <w:rPr>
+                <w:rFonts w:ascii="Calibri" w:eastAsia="Droid Sans Fallback" w:hAnsi="Calibri" w:cs="Calibri"/>
+                <w:sz w:val="20"/>
+                <w:szCs w:val="20"/>
+              </w:rPr>
+            </w:pPr>
+            <w:r>
+              <w:rPr>
+                <w:rFonts w:ascii="Calibri" w:eastAsia="Droid Sans Fallback" w:hAnsi="Calibri" w:cs="Calibri"/>
+                <w:sz w:val="20"/>
+                <w:szCs w:val="20"/>
+              </w:rPr>
+              <w:t>}@Override</w:t>
+            </w:r>
+          </w:p>
+          <w:p>
+            <w:pPr>
+              <w:keepLines w:val="0"/>
+              <w:suppressAutoHyphens/>
+              <w:spacing w:before="0" w:after="0" w:line="276" w:lineRule="auto"/>
+              <w:ind w:left="708"/>
+              <w:contextualSpacing/>
+              <w:rPr>
+                <w:rFonts w:ascii="Calibri" w:eastAsia="Droid Sans Fallback" w:hAnsi="Calibri" w:cs="Calibri"/>
+                <w:sz w:val="20"/>
+                <w:szCs w:val="20"/>
+              </w:rPr>
+            </w:pPr>
+            <w:r>
+              <w:rPr>
+                <w:rFonts w:ascii="Calibri" w:eastAsia="Droid Sans Fallback" w:hAnsi="Calibri" w:cs="Calibri"/>
+                <w:sz w:val="20"/>
+                <w:szCs w:val="20"/>
+              </w:rPr>
+              <w:t>public void onNativeAdFailed(MASTNativeAd ad, Exception ex) {</w:t>
+            </w:r>
+          </w:p>
+          <w:p>
+            <w:pPr>
+              <w:keepLines w:val="0"/>
+              <w:suppressAutoHyphens/>
+              <w:spacing w:before="0" w:after="0" w:line="276" w:lineRule="auto"/>
+              <w:ind w:left="708"/>
+              <w:contextualSpacing/>
+              <w:rPr>
+                <w:rFonts w:ascii="Calibri" w:eastAsia="Droid Sans Fallback" w:hAnsi="Calibri" w:cs="Calibri"/>
+                <w:sz w:val="20"/>
+                <w:szCs w:val="20"/>
+              </w:rPr>
+            </w:pPr>
+            <w:r>
+              <w:rPr>
+                <w:rFonts w:ascii="Calibri" w:eastAsia="Droid Sans Fallback" w:hAnsi="Calibri" w:cs="Calibri"/>
+                <w:sz w:val="20"/>
+                <w:szCs w:val="20"/>
+              </w:rPr>
+              <w:tab/>
+              <w:t>ex.printStackTrace();</w:t>
+            </w:r>
+          </w:p>
+          <w:p>
+            <w:pPr>
+              <w:keepLines w:val="0"/>
+              <w:suppressAutoHyphens/>
+              <w:spacing w:before="0" w:after="0" w:line="276" w:lineRule="auto"/>
+              <w:ind w:left="708"/>
+              <w:contextualSpacing/>
+              <w:rPr>
+                <w:rFonts w:ascii="Calibri" w:eastAsia="Droid Sans Fallback" w:hAnsi="Calibri" w:cs="Calibri"/>
+                <w:sz w:val="20"/>
+                <w:szCs w:val="20"/>
+              </w:rPr>
+            </w:pPr>
+            <w:r>
+              <w:rPr>
+                <w:rFonts w:ascii="Calibri" w:eastAsia="Droid Sans Fallback" w:hAnsi="Calibri" w:cs="Calibri"/>
+                <w:sz w:val="20"/>
+                <w:szCs w:val="20"/>
+              </w:rPr>
+              <w:t>}</w:t>
+            </w:r>
+          </w:p>
+          <w:p>
+            <w:pPr>
+              <w:keepLines w:val="0"/>
+              <w:suppressAutoHyphens/>
+              <w:spacing w:before="0" w:after="0" w:line="276" w:lineRule="auto"/>
+              <w:ind w:left="708"/>
+              <w:contextualSpacing/>
+              <w:rPr>
+                <w:rFonts w:ascii="Calibri" w:eastAsia="Droid Sans Fallback" w:hAnsi="Calibri" w:cs="Calibri"/>
+                <w:sz w:val="22"/>
+                <w:szCs w:val="22"/>
+              </w:rPr>
+            </w:pPr>
+          </w:p>
+          <w:p>
+            <w:pPr>
+              <w:keepLines w:val="0"/>
+              <w:suppressAutoHyphens/>
+              <w:spacing w:before="0" w:after="0" w:line="276" w:lineRule="auto"/>
+              <w:ind w:left="708"/>
+              <w:contextualSpacing/>
+              <w:rPr>
+                <w:rFonts w:ascii="Calibri" w:eastAsia="Droid Sans Fallback" w:hAnsi="Calibri" w:cs="Calibri"/>
+                <w:sz w:val="20"/>
+                <w:szCs w:val="20"/>
+              </w:rPr>
+            </w:pPr>
+            <w:r>
+              <w:rPr>
+                <w:rFonts w:ascii="Calibri" w:eastAsia="Droid Sans Fallback" w:hAnsi="Calibri" w:cs="Calibri"/>
+                <w:sz w:val="20"/>
+                <w:szCs w:val="20"/>
+              </w:rPr>
+              <w:t>@Override</w:t>
+            </w:r>
+          </w:p>
+          <w:p>
+            <w:pPr>
+              <w:keepLines w:val="0"/>
+              <w:suppressAutoHyphens/>
+              <w:spacing w:before="0" w:after="0" w:line="276" w:lineRule="auto"/>
+              <w:ind w:left="708"/>
+              <w:contextualSpacing/>
+              <w:rPr>
+                <w:rFonts w:ascii="Calibri" w:eastAsia="Droid Sans Fallback" w:hAnsi="Calibri" w:cs="Calibri"/>
+                <w:sz w:val="20"/>
+                <w:szCs w:val="20"/>
+              </w:rPr>
+            </w:pPr>
+            <w:r>
+              <w:rPr>
+                <w:rFonts w:ascii="Calibri" w:eastAsia="Droid Sans Fallback" w:hAnsi="Calibri" w:cs="Calibri"/>
+                <w:sz w:val="20"/>
+                <w:szCs w:val="20"/>
+              </w:rPr>
+              <w:t>public void onReceivedThirdPartyRequest(MASTNativeAd ad,</w:t>
+            </w:r>
+          </w:p>
+          <w:p>
+            <w:pPr>
+              <w:keepLines w:val="0"/>
+              <w:suppressAutoHyphens/>
+              <w:spacing w:before="0" w:after="0" w:line="276" w:lineRule="auto"/>
+              <w:ind w:left="708"/>
+              <w:contextualSpacing/>
+              <w:rPr>
+                <w:rFonts w:ascii="Calibri" w:eastAsia="Droid Sans Fallback" w:hAnsi="Calibri" w:cs="Calibri"/>
+                <w:sz w:val="20"/>
+                <w:szCs w:val="20"/>
+              </w:rPr>
+            </w:pPr>
+            <w:r>
+              <w:rPr>
+                <w:rFonts w:ascii="Calibri" w:eastAsia="Droid Sans Fallback" w:hAnsi="Calibri" w:cs="Calibri"/>
+                <w:sz w:val="20"/>
+                <w:szCs w:val="20"/>
+              </w:rPr>
+              <w:t>Map &lt; String, String &gt; properties, Map &lt; String, String &gt; parameters) {}</w:t>
+            </w:r>
+          </w:p>
+          <w:p>
+            <w:pPr>
+              <w:keepLines w:val="0"/>
+              <w:suppressAutoHyphens/>
+              <w:spacing w:before="0" w:after="0" w:line="276" w:lineRule="auto"/>
+              <w:ind w:left="708"/>
+              <w:contextualSpacing/>
+              <w:rPr>
+                <w:rFonts w:ascii="Calibri" w:eastAsia="Droid Sans Fallback" w:hAnsi="Calibri" w:cs="Calibri"/>
+                <w:sz w:val="20"/>
+                <w:szCs w:val="20"/>
+              </w:rPr>
+            </w:pPr>
+          </w:p>
+          <w:p>
+            <w:pPr>
+              <w:keepLines w:val="0"/>
+              <w:suppressAutoHyphens/>
+              <w:spacing w:before="0" w:after="0" w:line="276" w:lineRule="auto"/>
+              <w:ind w:left="708"/>
+              <w:contextualSpacing/>
+              <w:rPr>
+                <w:rFonts w:ascii="Calibri" w:eastAsia="Droid Sans Fallback" w:hAnsi="Calibri" w:cs="Calibri"/>
+                <w:sz w:val="20"/>
+                <w:szCs w:val="20"/>
+              </w:rPr>
+            </w:pPr>
+            <w:r>
+              <w:rPr>
+                <w:rFonts w:ascii="Calibri" w:eastAsia="Droid Sans Fallback" w:hAnsi="Calibri" w:cs="Calibri"/>
+                <w:sz w:val="20"/>
+                <w:szCs w:val="20"/>
+              </w:rPr>
+              <w:t>@Override</w:t>
+            </w:r>
+          </w:p>
+          <w:p>
+            <w:pPr>
+              <w:keepLines w:val="0"/>
+              <w:suppressAutoHyphens/>
+              <w:spacing w:before="0" w:after="0" w:line="276" w:lineRule="auto"/>
+              <w:ind w:left="708"/>
+              <w:contextualSpacing/>
+              <w:rPr>
+                <w:rFonts w:ascii="Calibri" w:eastAsia="Droid Sans Fallback" w:hAnsi="Calibri" w:cs="Calibri"/>
+                <w:sz w:val="20"/>
+                <w:szCs w:val="20"/>
+              </w:rPr>
+            </w:pPr>
+            <w:r>
+              <w:rPr>
+                <w:rFonts w:ascii="Calibri" w:eastAsia="Droid Sans Fallback" w:hAnsi="Calibri" w:cs="Calibri"/>
+                <w:sz w:val="20"/>
+                <w:szCs w:val="20"/>
+              </w:rPr>
+              <w:t>public void onNativeAdClicked(MASTNativeAd ad) {</w:t>
+            </w:r>
+          </w:p>
+          <w:p>
+            <w:pPr>
+              <w:keepLines w:val="0"/>
+              <w:suppressAutoHyphens/>
+              <w:spacing w:before="0" w:after="0" w:line="276" w:lineRule="auto"/>
+              <w:ind w:left="708"/>
+              <w:contextualSpacing/>
+              <w:rPr>
+                <w:rFonts w:ascii="Calibri" w:eastAsia="Droid Sans Fallback" w:hAnsi="Calibri" w:cs="Calibri"/>
+                <w:sz w:val="20"/>
+                <w:szCs w:val="20"/>
+                <w:lang w:val="ru-RU"/>
+              </w:rPr>
+            </w:pPr>
+            <w:r>
+              <w:rPr>
+                <w:rFonts w:ascii="Calibri" w:eastAsia="Droid Sans Fallback" w:hAnsi="Calibri" w:cs="Calibri"/>
+                <w:sz w:val="20"/>
+                <w:szCs w:val="20"/>
+                <w:lang w:val="ru-RU"/>
+              </w:rPr>
+              <w:t>}</w:t>
+            </w:r>
+          </w:p>
+        </w:tc>
+      </w:tr>
+    </w:tbl>
+    <w:p>
+      <w:pPr>
+        <w:pStyle w:val="Heading3"/>
+        <w:keepLines w:val="0"/>
+        <w:numPr>
+          <w:ilvl w:val="0"/>
+          <w:numId w:val="38"/>
+        </w:numPr>
+        <w:suppressAutoHyphens/>
+        <w:spacing w:before="200" w:line="276" w:lineRule="auto"/>
+        <w:rPr>
+          <w:rFonts w:ascii="Cambria" w:eastAsia="Droid Sans Fallback" w:hAnsi="Cambria" w:cs="Calibri"/>
+          <w:b/>
+          <w:bCs/>
+          <w:color w:val="0070C0"/>
+          <w:szCs w:val="22"/>
+          <w:lang w:val="ru-RU"/>
+        </w:rPr>
+      </w:pPr>
+      <w:bookmarkStart w:id="151" w:name="_Toc457568696"/>
+      <w:r>
+        <w:rPr>
+          <w:rFonts w:ascii="Cambria" w:eastAsia="Droid Sans Fallback" w:hAnsi="Cambria" w:cs="Calibri"/>
+          <w:b/>
+          <w:bCs/>
+          <w:color w:val="0070C0"/>
+          <w:szCs w:val="22"/>
+          <w:lang w:val="ru-RU"/>
+        </w:rPr>
         <w:t>Rendering native ad response assets:</w:t>
       </w:r>
-      <w:bookmarkEnd w:id="150"/>
+      <w:bookmarkEnd w:id="151"/>
     </w:p>
     <w:p>
       <w:pPr>
@@ -14842,7 +14955,7 @@
           <w:lang w:val="ru-RU"/>
         </w:rPr>
       </w:pPr>
-      <w:bookmarkStart w:id="151" w:name="_Toc457307230"/>
+      <w:bookmarkStart w:id="152" w:name="_Toc457568697"/>
       <w:r>
         <w:rPr>
           <w:rFonts w:ascii="Cambria" w:eastAsia="Droid Sans Fallback" w:hAnsi="Cambria" w:cs="Calibri"/>
@@ -14854,7 +14967,7 @@
         </w:rPr>
         <w:t>Track view for interactions</w:t>
       </w:r>
-      <w:bookmarkEnd w:id="151"/>
+      <w:bookmarkEnd w:id="152"/>
     </w:p>
     <w:p>
       <w:pPr>
@@ -15444,7 +15557,7 @@
           <w:lang w:val="ru-RU"/>
         </w:rPr>
       </w:pPr>
-      <w:bookmarkStart w:id="152" w:name="_Toc457307231"/>
+      <w:bookmarkStart w:id="153" w:name="_Toc457568698"/>
       <w:r>
         <w:rPr>
           <w:rFonts w:ascii="Cambria" w:eastAsia="Droid Sans Fallback" w:hAnsi="Cambria" w:cs="Calibri"/>
@@ -15456,7 +15569,7 @@
         </w:rPr>
         <w:t>Using Js tracker</w:t>
       </w:r>
-      <w:bookmarkEnd w:id="152"/>
+      <w:bookmarkEnd w:id="153"/>
       <w:r>
         <w:rPr>
           <w:rFonts w:ascii="Cambria" w:eastAsia="Droid Sans Fallback" w:hAnsi="Cambria" w:cs="Calibri"/>
@@ -16000,7 +16113,7 @@
           <w:lang w:val="ru-RU"/>
         </w:rPr>
       </w:pPr>
-      <w:bookmarkStart w:id="153" w:name="_Toc457307232"/>
+      <w:bookmarkStart w:id="154" w:name="_Toc457568699"/>
       <w:r>
         <w:rPr>
           <w:rFonts w:ascii="Cambria" w:eastAsia="Droid Sans Fallback" w:hAnsi="Cambria" w:cs="Calibri"/>
@@ -16012,7 +16125,7 @@
         </w:rPr>
         <w:t>Deallocating MASTNativeAd</w:t>
       </w:r>
-      <w:bookmarkEnd w:id="153"/>
+      <w:bookmarkEnd w:id="154"/>
     </w:p>
     <w:tbl>
       <w:tblPr>
@@ -16178,17 +16291,17 @@
       <w:pPr>
         <w:pStyle w:val="Heading2"/>
       </w:pPr>
-      <w:bookmarkStart w:id="154" w:name="_Toc291762402"/>
-      <w:bookmarkStart w:id="155" w:name="_Toc291762553"/>
-      <w:bookmarkStart w:id="156" w:name="_Toc291762882"/>
-      <w:bookmarkStart w:id="157" w:name="_Toc418595869"/>
-      <w:bookmarkStart w:id="158" w:name="_Toc418604239"/>
-      <w:bookmarkStart w:id="159" w:name="_Toc418607401"/>
-      <w:bookmarkStart w:id="160" w:name="_Toc457307233"/>
+      <w:bookmarkStart w:id="155" w:name="_Toc291762402"/>
+      <w:bookmarkStart w:id="156" w:name="_Toc291762553"/>
+      <w:bookmarkStart w:id="157" w:name="_Toc291762882"/>
+      <w:bookmarkStart w:id="158" w:name="_Toc418595869"/>
+      <w:bookmarkStart w:id="159" w:name="_Toc418604239"/>
+      <w:bookmarkStart w:id="160" w:name="_Toc418607401"/>
+      <w:bookmarkStart w:id="161" w:name="_Toc457568700"/>
       <w:r>
         <w:t>Using Mediation for Native ad serving</w:t>
       </w:r>
-      <w:bookmarkEnd w:id="160"/>
+      <w:bookmarkEnd w:id="161"/>
     </w:p>
     <w:p>
       <w:pPr>
@@ -16529,12 +16642,12 @@
           </w:p>
         </w:tc>
       </w:tr>
-      <w:bookmarkEnd w:id="154"/>
       <w:bookmarkEnd w:id="155"/>
       <w:bookmarkEnd w:id="156"/>
       <w:bookmarkEnd w:id="157"/>
       <w:bookmarkEnd w:id="158"/>
       <w:bookmarkEnd w:id="159"/>
+      <w:bookmarkEnd w:id="160"/>
     </w:tbl>
     <w:p>
       <w:pPr>
@@ -16558,13 +16671,13 @@
           <w:sz w:val="52"/>
         </w:rPr>
       </w:pPr>
-      <w:bookmarkStart w:id="161" w:name="_Toc291762404"/>
-      <w:bookmarkStart w:id="162" w:name="_Toc291762557"/>
-      <w:bookmarkStart w:id="163" w:name="_Toc291762884"/>
-      <w:bookmarkStart w:id="164" w:name="_Toc418595873"/>
-      <w:bookmarkStart w:id="165" w:name="_Toc418604243"/>
-      <w:bookmarkStart w:id="166" w:name="_Toc418607405"/>
-      <w:bookmarkEnd w:id="4"/>
+      <w:bookmarkStart w:id="162" w:name="_Toc291762404"/>
+      <w:bookmarkStart w:id="163" w:name="_Toc291762557"/>
+      <w:bookmarkStart w:id="164" w:name="_Toc291762884"/>
+      <w:bookmarkStart w:id="165" w:name="_Toc418595873"/>
+      <w:bookmarkStart w:id="166" w:name="_Toc418604243"/>
+      <w:bookmarkStart w:id="167" w:name="_Toc418607405"/>
+      <w:bookmarkEnd w:id="5"/>
       <w:r>
         <w:br w:type="page"/>
       </w:r>
@@ -16573,17 +16686,17 @@
       <w:pPr>
         <w:pStyle w:val="Heading1"/>
       </w:pPr>
-      <w:bookmarkStart w:id="167" w:name="_Toc457307234"/>
+      <w:bookmarkStart w:id="168" w:name="_Toc457568701"/>
       <w:r>
         <w:t>Where To Go Next</w:t>
       </w:r>
-      <w:bookmarkEnd w:id="161"/>
       <w:bookmarkEnd w:id="162"/>
       <w:bookmarkEnd w:id="163"/>
       <w:bookmarkEnd w:id="164"/>
       <w:bookmarkEnd w:id="165"/>
       <w:bookmarkEnd w:id="166"/>
       <w:bookmarkEnd w:id="167"/>
+      <w:bookmarkEnd w:id="168"/>
     </w:p>
     <w:p>
       <w:pPr>
@@ -24364,7 +24477,7 @@
 </file>
 
 <file path=customXml/itemProps1.xml><?xml version="1.0" encoding="utf-8"?>
-<ds:datastoreItem xmlns:ds="http://schemas.openxmlformats.org/officeDocument/2006/customXml" ds:itemID="{763C32EB-971E-4CDA-9907-0B1702869A87}">
+<ds:datastoreItem xmlns:ds="http://schemas.openxmlformats.org/officeDocument/2006/customXml" ds:itemID="{939A5E51-A6C7-464E-9E26-A2FA27223E86}">
   <ds:schemaRefs>
     <ds:schemaRef ds:uri="http://schemas.openxmlformats.org/officeDocument/2006/bibliography"/>
   </ds:schemaRefs>

</xml_diff>